<commit_message>
updated doc file with react16 and angular5
</commit_message>
<xml_diff>
--- a/TechWatchReport-JS-v0.5.docx
+++ b/TechWatchReport-JS-v0.5.docx
@@ -51,20 +51,27 @@
       <w:pPr>
         <w:pStyle w:val="Title"/>
       </w:pPr>
-      <w:r>
-        <w:t xml:space="preserve">TechWatch Report – </w:t>
-      </w:r>
-      <w:r>
-        <w:t xml:space="preserve">Javascript </w:t>
+      <w:proofErr w:type="spellStart"/>
+      <w:r>
+        <w:t>TechWatch</w:t>
+      </w:r>
+      <w:proofErr w:type="spellEnd"/>
+      <w:r>
+        <w:t xml:space="preserve"> Report – </w:t>
+      </w:r>
+      <w:proofErr w:type="spellStart"/>
+      <w:r>
+        <w:t>Javascript</w:t>
+      </w:r>
+      <w:proofErr w:type="spellEnd"/>
+      <w:r>
+        <w:t xml:space="preserve"> </w:t>
       </w:r>
       <w:r>
         <w:t>Libraries</w:t>
       </w:r>
       <w:r>
-        <w:t xml:space="preserve"> and </w:t>
-      </w:r>
-      <w:r>
-        <w:t>Frameworks</w:t>
+        <w:t xml:space="preserve"> and Frameworks</w:t>
       </w:r>
     </w:p>
     <w:p/>
@@ -75,8 +82,37 @@
     </w:p>
     <w:p>
       <w:r>
-        <w:t>Created By: Prateek Vijan, Sanjeevan Biswas</w:t>
-      </w:r>
+        <w:t xml:space="preserve">Created By: </w:t>
+      </w:r>
+      <w:proofErr w:type="spellStart"/>
+      <w:r>
+        <w:t>Prateek</w:t>
+      </w:r>
+      <w:proofErr w:type="spellEnd"/>
+      <w:r>
+        <w:t xml:space="preserve"> </w:t>
+      </w:r>
+      <w:proofErr w:type="spellStart"/>
+      <w:r>
+        <w:t>Vijan</w:t>
+      </w:r>
+      <w:proofErr w:type="spellEnd"/>
+      <w:r>
+        <w:t xml:space="preserve">, </w:t>
+      </w:r>
+      <w:proofErr w:type="spellStart"/>
+      <w:r>
+        <w:t>Sanjeevan</w:t>
+      </w:r>
+      <w:proofErr w:type="spellEnd"/>
+      <w:r>
+        <w:t xml:space="preserve"> </w:t>
+      </w:r>
+      <w:proofErr w:type="spellStart"/>
+      <w:r>
+        <w:t>Biswas</w:t>
+      </w:r>
+      <w:proofErr w:type="spellEnd"/>
     </w:p>
     <w:p>
       <w:r>
@@ -85,15 +121,35 @@
       <w:r>
         <w:t xml:space="preserve"> </w:t>
       </w:r>
-      <w:r>
-        <w:t>Vrushali Malushte</w:t>
-      </w:r>
+      <w:proofErr w:type="spellStart"/>
+      <w:r>
+        <w:t>Vrushali</w:t>
+      </w:r>
+      <w:proofErr w:type="spellEnd"/>
+      <w:r>
+        <w:t xml:space="preserve"> </w:t>
+      </w:r>
+      <w:proofErr w:type="spellStart"/>
+      <w:r>
+        <w:t>Malushte</w:t>
+      </w:r>
+      <w:proofErr w:type="spellEnd"/>
       <w:r>
         <w:t xml:space="preserve">, </w:t>
       </w:r>
-      <w:r>
-        <w:t>Sridatta Pasumarthy</w:t>
-      </w:r>
+      <w:proofErr w:type="spellStart"/>
+      <w:r>
+        <w:t>Sridatta</w:t>
+      </w:r>
+      <w:proofErr w:type="spellEnd"/>
+      <w:r>
+        <w:t xml:space="preserve"> </w:t>
+      </w:r>
+      <w:proofErr w:type="spellStart"/>
+      <w:r>
+        <w:t>Pasumarthy</w:t>
+      </w:r>
+      <w:proofErr w:type="spellEnd"/>
     </w:p>
     <w:p/>
     <w:p>
@@ -114,11 +170,13 @@
         <w:pStyle w:val="Heading1"/>
       </w:pPr>
       <w:bookmarkStart w:id="0" w:name="_Toc328837206"/>
+      <w:bookmarkStart w:id="1" w:name="_Toc380327198"/>
       <w:r>
         <w:lastRenderedPageBreak/>
         <w:t>Table of Content</w:t>
       </w:r>
       <w:bookmarkEnd w:id="0"/>
+      <w:bookmarkEnd w:id="1"/>
     </w:p>
     <w:p/>
     <w:p>
@@ -128,8 +186,9 @@
           <w:tab w:val="right" w:leader="dot" w:pos="8290"/>
         </w:tabs>
         <w:rPr>
-          <w:noProof/>
-          <w:lang w:val="en-IN" w:eastAsia="ja-JP"/>
+          <w:b w:val="0"/>
+          <w:noProof/>
+          <w:lang w:eastAsia="ja-JP"/>
         </w:rPr>
       </w:pPr>
       <w:r>
@@ -163,7 +222,7 @@
         <w:rPr>
           <w:noProof/>
         </w:rPr>
-        <w:instrText xml:space="preserve"> PAGEREF _Toc328837206 \h </w:instrText>
+        <w:instrText xml:space="preserve"> PAGEREF _Toc380327198 \h </w:instrText>
       </w:r>
       <w:r>
         <w:rPr>
@@ -196,8 +255,9 @@
           <w:tab w:val="right" w:leader="dot" w:pos="8290"/>
         </w:tabs>
         <w:rPr>
-          <w:noProof/>
-          <w:lang w:val="en-IN" w:eastAsia="ja-JP"/>
+          <w:b w:val="0"/>
+          <w:noProof/>
+          <w:lang w:eastAsia="ja-JP"/>
         </w:rPr>
       </w:pPr>
       <w:r>
@@ -222,7 +282,7 @@
         <w:rPr>
           <w:noProof/>
         </w:rPr>
-        <w:instrText xml:space="preserve"> PAGEREF _Toc328837207 \h </w:instrText>
+        <w:instrText xml:space="preserve"> PAGEREF _Toc380327199 \h </w:instrText>
       </w:r>
       <w:r>
         <w:rPr>
@@ -255,8 +315,9 @@
           <w:tab w:val="right" w:leader="dot" w:pos="8290"/>
         </w:tabs>
         <w:rPr>
-          <w:noProof/>
-          <w:lang w:val="en-IN" w:eastAsia="ja-JP"/>
+          <w:b w:val="0"/>
+          <w:noProof/>
+          <w:lang w:eastAsia="ja-JP"/>
         </w:rPr>
       </w:pPr>
       <w:r>
@@ -281,7 +342,7 @@
         <w:rPr>
           <w:noProof/>
         </w:rPr>
-        <w:instrText xml:space="preserve"> PAGEREF _Toc328837208 \h </w:instrText>
+        <w:instrText xml:space="preserve"> PAGEREF _Toc380327200 \h </w:instrText>
       </w:r>
       <w:r>
         <w:rPr>
@@ -314,8 +375,11 @@
           <w:tab w:val="right" w:leader="dot" w:pos="8290"/>
         </w:tabs>
         <w:rPr>
-          <w:noProof/>
-          <w:lang w:val="en-IN" w:eastAsia="ja-JP"/>
+          <w:b w:val="0"/>
+          <w:noProof/>
+          <w:sz w:val="24"/>
+          <w:szCs w:val="24"/>
+          <w:lang w:eastAsia="ja-JP"/>
         </w:rPr>
       </w:pPr>
       <w:r>
@@ -340,7 +404,7 @@
         <w:rPr>
           <w:noProof/>
         </w:rPr>
-        <w:instrText xml:space="preserve"> PAGEREF _Toc328837209 \h </w:instrText>
+        <w:instrText xml:space="preserve"> PAGEREF _Toc380327201 \h </w:instrText>
       </w:r>
       <w:r>
         <w:rPr>
@@ -373,8 +437,11 @@
           <w:tab w:val="right" w:leader="dot" w:pos="8290"/>
         </w:tabs>
         <w:rPr>
-          <w:noProof/>
-          <w:lang w:val="en-IN" w:eastAsia="ja-JP"/>
+          <w:b w:val="0"/>
+          <w:noProof/>
+          <w:sz w:val="24"/>
+          <w:szCs w:val="24"/>
+          <w:lang w:eastAsia="ja-JP"/>
         </w:rPr>
       </w:pPr>
       <w:r>
@@ -399,7 +466,7 @@
         <w:rPr>
           <w:noProof/>
         </w:rPr>
-        <w:instrText xml:space="preserve"> PAGEREF _Toc328837210 \h </w:instrText>
+        <w:instrText xml:space="preserve"> PAGEREF _Toc380327202 \h </w:instrText>
       </w:r>
       <w:r>
         <w:rPr>
@@ -432,8 +499,11 @@
           <w:tab w:val="right" w:leader="dot" w:pos="8290"/>
         </w:tabs>
         <w:rPr>
-          <w:noProof/>
-          <w:lang w:val="en-IN" w:eastAsia="ja-JP"/>
+          <w:b w:val="0"/>
+          <w:noProof/>
+          <w:sz w:val="24"/>
+          <w:szCs w:val="24"/>
+          <w:lang w:eastAsia="ja-JP"/>
         </w:rPr>
       </w:pPr>
       <w:r>
@@ -458,7 +528,7 @@
         <w:rPr>
           <w:noProof/>
         </w:rPr>
-        <w:instrText xml:space="preserve"> PAGEREF _Toc328837211 \h </w:instrText>
+        <w:instrText xml:space="preserve"> PAGEREF _Toc380327203 \h </w:instrText>
       </w:r>
       <w:r>
         <w:rPr>
@@ -491,8 +561,11 @@
           <w:tab w:val="right" w:leader="dot" w:pos="8290"/>
         </w:tabs>
         <w:rPr>
-          <w:noProof/>
-          <w:lang w:val="en-IN" w:eastAsia="ja-JP"/>
+          <w:b w:val="0"/>
+          <w:noProof/>
+          <w:sz w:val="24"/>
+          <w:szCs w:val="24"/>
+          <w:lang w:eastAsia="ja-JP"/>
         </w:rPr>
       </w:pPr>
       <w:r>
@@ -517,7 +590,7 @@
         <w:rPr>
           <w:noProof/>
         </w:rPr>
-        <w:instrText xml:space="preserve"> PAGEREF _Toc328837212 \h </w:instrText>
+        <w:instrText xml:space="preserve"> PAGEREF _Toc380327204 \h </w:instrText>
       </w:r>
       <w:r>
         <w:rPr>
@@ -550,8 +623,11 @@
           <w:tab w:val="right" w:leader="dot" w:pos="8290"/>
         </w:tabs>
         <w:rPr>
-          <w:noProof/>
-          <w:lang w:val="en-IN" w:eastAsia="ja-JP"/>
+          <w:b w:val="0"/>
+          <w:noProof/>
+          <w:sz w:val="24"/>
+          <w:szCs w:val="24"/>
+          <w:lang w:eastAsia="ja-JP"/>
         </w:rPr>
       </w:pPr>
       <w:r>
@@ -576,7 +652,7 @@
         <w:rPr>
           <w:noProof/>
         </w:rPr>
-        <w:instrText xml:space="preserve"> PAGEREF _Toc328837213 \h </w:instrText>
+        <w:instrText xml:space="preserve"> PAGEREF _Toc380327205 \h </w:instrText>
       </w:r>
       <w:r>
         <w:rPr>
@@ -601,6 +677,8 @@
         </w:rPr>
         <w:fldChar w:fldCharType="end"/>
       </w:r>
+      <w:bookmarkStart w:id="2" w:name="_GoBack"/>
+      <w:bookmarkEnd w:id="2"/>
     </w:p>
     <w:p>
       <w:pPr>
@@ -609,8 +687,11 @@
           <w:tab w:val="right" w:leader="dot" w:pos="8290"/>
         </w:tabs>
         <w:rPr>
-          <w:noProof/>
-          <w:lang w:val="en-IN" w:eastAsia="ja-JP"/>
+          <w:b w:val="0"/>
+          <w:noProof/>
+          <w:sz w:val="24"/>
+          <w:szCs w:val="24"/>
+          <w:lang w:eastAsia="ja-JP"/>
         </w:rPr>
       </w:pPr>
       <w:r>
@@ -635,7 +716,7 @@
         <w:rPr>
           <w:noProof/>
         </w:rPr>
-        <w:instrText xml:space="preserve"> PAGEREF _Toc328837214 \h </w:instrText>
+        <w:instrText xml:space="preserve"> PAGEREF _Toc380327206 \h </w:instrText>
       </w:r>
       <w:r>
         <w:rPr>
@@ -668,8 +749,9 @@
           <w:tab w:val="right" w:leader="dot" w:pos="8290"/>
         </w:tabs>
         <w:rPr>
-          <w:noProof/>
-          <w:lang w:val="en-IN" w:eastAsia="ja-JP"/>
+          <w:b w:val="0"/>
+          <w:noProof/>
+          <w:lang w:eastAsia="ja-JP"/>
         </w:rPr>
       </w:pPr>
       <w:r>
@@ -694,7 +776,7 @@
         <w:rPr>
           <w:noProof/>
         </w:rPr>
-        <w:instrText xml:space="preserve"> PAGEREF _Toc328837215 \h </w:instrText>
+        <w:instrText xml:space="preserve"> PAGEREF _Toc380327207 \h </w:instrText>
       </w:r>
       <w:r>
         <w:rPr>
@@ -724,12 +806,15 @@
       <w:pPr>
         <w:pStyle w:val="TOC2"/>
         <w:tabs>
-          <w:tab w:val="left" w:pos="662"/>
+          <w:tab w:val="left" w:pos="661"/>
           <w:tab w:val="right" w:leader="dot" w:pos="8290"/>
         </w:tabs>
         <w:rPr>
-          <w:noProof/>
-          <w:lang w:val="en-IN" w:eastAsia="ja-JP"/>
+          <w:b w:val="0"/>
+          <w:noProof/>
+          <w:sz w:val="24"/>
+          <w:szCs w:val="24"/>
+          <w:lang w:eastAsia="ja-JP"/>
         </w:rPr>
       </w:pPr>
       <w:r>
@@ -740,8 +825,11 @@
       </w:r>
       <w:r>
         <w:rPr>
-          <w:noProof/>
-          <w:lang w:val="en-IN" w:eastAsia="ja-JP"/>
+          <w:b w:val="0"/>
+          <w:noProof/>
+          <w:sz w:val="24"/>
+          <w:szCs w:val="24"/>
+          <w:lang w:eastAsia="ja-JP"/>
         </w:rPr>
         <w:tab/>
       </w:r>
@@ -767,7 +855,7 @@
         <w:rPr>
           <w:noProof/>
         </w:rPr>
-        <w:instrText xml:space="preserve"> PAGEREF _Toc328837216 \h </w:instrText>
+        <w:instrText xml:space="preserve"> PAGEREF _Toc380327208 \h </w:instrText>
       </w:r>
       <w:r>
         <w:rPr>
@@ -797,12 +885,15 @@
       <w:pPr>
         <w:pStyle w:val="TOC2"/>
         <w:tabs>
-          <w:tab w:val="left" w:pos="662"/>
+          <w:tab w:val="left" w:pos="661"/>
           <w:tab w:val="right" w:leader="dot" w:pos="8290"/>
         </w:tabs>
         <w:rPr>
-          <w:noProof/>
-          <w:lang w:val="en-IN" w:eastAsia="ja-JP"/>
+          <w:b w:val="0"/>
+          <w:noProof/>
+          <w:sz w:val="24"/>
+          <w:szCs w:val="24"/>
+          <w:lang w:eastAsia="ja-JP"/>
         </w:rPr>
       </w:pPr>
       <w:r>
@@ -813,8 +904,11 @@
       </w:r>
       <w:r>
         <w:rPr>
-          <w:noProof/>
-          <w:lang w:val="en-IN" w:eastAsia="ja-JP"/>
+          <w:b w:val="0"/>
+          <w:noProof/>
+          <w:sz w:val="24"/>
+          <w:szCs w:val="24"/>
+          <w:lang w:eastAsia="ja-JP"/>
         </w:rPr>
         <w:tab/>
       </w:r>
@@ -840,7 +934,7 @@
         <w:rPr>
           <w:noProof/>
         </w:rPr>
-        <w:instrText xml:space="preserve"> PAGEREF _Toc328837217 \h </w:instrText>
+        <w:instrText xml:space="preserve"> PAGEREF _Toc380327209 \h </w:instrText>
       </w:r>
       <w:r>
         <w:rPr>
@@ -870,12 +964,15 @@
       <w:pPr>
         <w:pStyle w:val="TOC2"/>
         <w:tabs>
-          <w:tab w:val="left" w:pos="662"/>
+          <w:tab w:val="left" w:pos="661"/>
           <w:tab w:val="right" w:leader="dot" w:pos="8290"/>
         </w:tabs>
         <w:rPr>
-          <w:noProof/>
-          <w:lang w:val="en-IN" w:eastAsia="ja-JP"/>
+          <w:b w:val="0"/>
+          <w:noProof/>
+          <w:sz w:val="24"/>
+          <w:szCs w:val="24"/>
+          <w:lang w:eastAsia="ja-JP"/>
         </w:rPr>
       </w:pPr>
       <w:r>
@@ -886,8 +983,11 @@
       </w:r>
       <w:r>
         <w:rPr>
-          <w:noProof/>
-          <w:lang w:val="en-IN" w:eastAsia="ja-JP"/>
+          <w:b w:val="0"/>
+          <w:noProof/>
+          <w:sz w:val="24"/>
+          <w:szCs w:val="24"/>
+          <w:lang w:eastAsia="ja-JP"/>
         </w:rPr>
         <w:tab/>
       </w:r>
@@ -913,7 +1013,7 @@
         <w:rPr>
           <w:noProof/>
         </w:rPr>
-        <w:instrText xml:space="preserve"> PAGEREF _Toc328837218 \h </w:instrText>
+        <w:instrText xml:space="preserve"> PAGEREF _Toc380327210 \h </w:instrText>
       </w:r>
       <w:r>
         <w:rPr>
@@ -946,8 +1046,9 @@
           <w:tab w:val="right" w:leader="dot" w:pos="8290"/>
         </w:tabs>
         <w:rPr>
-          <w:noProof/>
-          <w:lang w:val="en-IN" w:eastAsia="ja-JP"/>
+          <w:b w:val="0"/>
+          <w:noProof/>
+          <w:lang w:eastAsia="ja-JP"/>
         </w:rPr>
       </w:pPr>
       <w:r>
@@ -972,7 +1073,7 @@
         <w:rPr>
           <w:noProof/>
         </w:rPr>
-        <w:instrText xml:space="preserve"> PAGEREF _Toc328837219 \h </w:instrText>
+        <w:instrText xml:space="preserve"> PAGEREF _Toc380327211 \h </w:instrText>
       </w:r>
       <w:r>
         <w:rPr>
@@ -1002,12 +1103,15 @@
       <w:pPr>
         <w:pStyle w:val="TOC2"/>
         <w:tabs>
-          <w:tab w:val="left" w:pos="662"/>
+          <w:tab w:val="left" w:pos="661"/>
           <w:tab w:val="right" w:leader="dot" w:pos="8290"/>
         </w:tabs>
         <w:rPr>
-          <w:noProof/>
-          <w:lang w:val="en-IN" w:eastAsia="ja-JP"/>
+          <w:b w:val="0"/>
+          <w:noProof/>
+          <w:sz w:val="24"/>
+          <w:szCs w:val="24"/>
+          <w:lang w:eastAsia="ja-JP"/>
         </w:rPr>
       </w:pPr>
       <w:r>
@@ -1018,8 +1122,11 @@
       </w:r>
       <w:r>
         <w:rPr>
-          <w:noProof/>
-          <w:lang w:val="en-IN" w:eastAsia="ja-JP"/>
+          <w:b w:val="0"/>
+          <w:noProof/>
+          <w:sz w:val="24"/>
+          <w:szCs w:val="24"/>
+          <w:lang w:eastAsia="ja-JP"/>
         </w:rPr>
         <w:tab/>
       </w:r>
@@ -1045,7 +1152,7 @@
         <w:rPr>
           <w:noProof/>
         </w:rPr>
-        <w:instrText xml:space="preserve"> PAGEREF _Toc328837220 \h </w:instrText>
+        <w:instrText xml:space="preserve"> PAGEREF _Toc380327212 \h </w:instrText>
       </w:r>
       <w:r>
         <w:rPr>
@@ -1075,12 +1182,15 @@
       <w:pPr>
         <w:pStyle w:val="TOC2"/>
         <w:tabs>
-          <w:tab w:val="left" w:pos="662"/>
+          <w:tab w:val="left" w:pos="661"/>
           <w:tab w:val="right" w:leader="dot" w:pos="8290"/>
         </w:tabs>
         <w:rPr>
-          <w:noProof/>
-          <w:lang w:val="en-IN" w:eastAsia="ja-JP"/>
+          <w:b w:val="0"/>
+          <w:noProof/>
+          <w:sz w:val="24"/>
+          <w:szCs w:val="24"/>
+          <w:lang w:eastAsia="ja-JP"/>
         </w:rPr>
       </w:pPr>
       <w:r>
@@ -1091,8 +1201,11 @@
       </w:r>
       <w:r>
         <w:rPr>
-          <w:noProof/>
-          <w:lang w:val="en-IN" w:eastAsia="ja-JP"/>
+          <w:b w:val="0"/>
+          <w:noProof/>
+          <w:sz w:val="24"/>
+          <w:szCs w:val="24"/>
+          <w:lang w:eastAsia="ja-JP"/>
         </w:rPr>
         <w:tab/>
       </w:r>
@@ -1100,7 +1213,7 @@
         <w:rPr>
           <w:noProof/>
         </w:rPr>
-        <w:t>AngularJS 2.0:</w:t>
+        <w:t>ReactJS_v16:</w:t>
       </w:r>
       <w:r>
         <w:rPr>
@@ -1118,7 +1231,7 @@
         <w:rPr>
           <w:noProof/>
         </w:rPr>
-        <w:instrText xml:space="preserve"> PAGEREF _Toc328837221 \h </w:instrText>
+        <w:instrText xml:space="preserve"> PAGEREF _Toc380327213 \h </w:instrText>
       </w:r>
       <w:r>
         <w:rPr>
@@ -1135,7 +1248,7 @@
         <w:rPr>
           <w:noProof/>
         </w:rPr>
-        <w:t>8</w:t>
+        <w:t>7</w:t>
       </w:r>
       <w:r>
         <w:rPr>
@@ -1148,12 +1261,15 @@
       <w:pPr>
         <w:pStyle w:val="TOC2"/>
         <w:tabs>
-          <w:tab w:val="left" w:pos="662"/>
+          <w:tab w:val="left" w:pos="661"/>
           <w:tab w:val="right" w:leader="dot" w:pos="8290"/>
         </w:tabs>
         <w:rPr>
-          <w:noProof/>
-          <w:lang w:val="en-IN" w:eastAsia="ja-JP"/>
+          <w:b w:val="0"/>
+          <w:noProof/>
+          <w:sz w:val="24"/>
+          <w:szCs w:val="24"/>
+          <w:lang w:eastAsia="ja-JP"/>
         </w:rPr>
       </w:pPr>
       <w:r>
@@ -1164,8 +1280,11 @@
       </w:r>
       <w:r>
         <w:rPr>
-          <w:noProof/>
-          <w:lang w:val="en-IN" w:eastAsia="ja-JP"/>
+          <w:b w:val="0"/>
+          <w:noProof/>
+          <w:sz w:val="24"/>
+          <w:szCs w:val="24"/>
+          <w:lang w:eastAsia="ja-JP"/>
         </w:rPr>
         <w:tab/>
       </w:r>
@@ -1173,7 +1292,7 @@
         <w:rPr>
           <w:noProof/>
         </w:rPr>
-        <w:t>BackboneJS:</w:t>
+        <w:t>AngularJS 2.0:</w:t>
       </w:r>
       <w:r>
         <w:rPr>
@@ -1191,7 +1310,7 @@
         <w:rPr>
           <w:noProof/>
         </w:rPr>
-        <w:instrText xml:space="preserve"> PAGEREF _Toc328837222 \h </w:instrText>
+        <w:instrText xml:space="preserve"> PAGEREF _Toc380327214 \h </w:instrText>
       </w:r>
       <w:r>
         <w:rPr>
@@ -1221,12 +1340,15 @@
       <w:pPr>
         <w:pStyle w:val="TOC2"/>
         <w:tabs>
-          <w:tab w:val="left" w:pos="662"/>
+          <w:tab w:val="left" w:pos="661"/>
           <w:tab w:val="right" w:leader="dot" w:pos="8290"/>
         </w:tabs>
         <w:rPr>
-          <w:noProof/>
-          <w:lang w:val="en-IN" w:eastAsia="ja-JP"/>
+          <w:b w:val="0"/>
+          <w:noProof/>
+          <w:sz w:val="24"/>
+          <w:szCs w:val="24"/>
+          <w:lang w:eastAsia="ja-JP"/>
         </w:rPr>
       </w:pPr>
       <w:r>
@@ -1237,8 +1359,11 @@
       </w:r>
       <w:r>
         <w:rPr>
-          <w:noProof/>
-          <w:lang w:val="en-IN" w:eastAsia="ja-JP"/>
+          <w:b w:val="0"/>
+          <w:noProof/>
+          <w:sz w:val="24"/>
+          <w:szCs w:val="24"/>
+          <w:lang w:eastAsia="ja-JP"/>
         </w:rPr>
         <w:tab/>
       </w:r>
@@ -1246,7 +1371,7 @@
         <w:rPr>
           <w:noProof/>
         </w:rPr>
-        <w:t>ExtJS:</w:t>
+        <w:t>Angular 5.0:</w:t>
       </w:r>
       <w:r>
         <w:rPr>
@@ -1264,7 +1389,7 @@
         <w:rPr>
           <w:noProof/>
         </w:rPr>
-        <w:instrText xml:space="preserve"> PAGEREF _Toc328837223 \h </w:instrText>
+        <w:instrText xml:space="preserve"> PAGEREF _Toc380327215 \h </w:instrText>
       </w:r>
       <w:r>
         <w:rPr>
@@ -1294,12 +1419,15 @@
       <w:pPr>
         <w:pStyle w:val="TOC2"/>
         <w:tabs>
-          <w:tab w:val="left" w:pos="662"/>
+          <w:tab w:val="left" w:pos="661"/>
           <w:tab w:val="right" w:leader="dot" w:pos="8290"/>
         </w:tabs>
         <w:rPr>
-          <w:noProof/>
-          <w:lang w:val="en-IN" w:eastAsia="ja-JP"/>
+          <w:b w:val="0"/>
+          <w:noProof/>
+          <w:sz w:val="24"/>
+          <w:szCs w:val="24"/>
+          <w:lang w:eastAsia="ja-JP"/>
         </w:rPr>
       </w:pPr>
       <w:r>
@@ -1310,8 +1438,11 @@
       </w:r>
       <w:r>
         <w:rPr>
-          <w:noProof/>
-          <w:lang w:val="en-IN" w:eastAsia="ja-JP"/>
+          <w:b w:val="0"/>
+          <w:noProof/>
+          <w:sz w:val="24"/>
+          <w:szCs w:val="24"/>
+          <w:lang w:eastAsia="ja-JP"/>
         </w:rPr>
         <w:tab/>
       </w:r>
@@ -1319,6 +1450,164 @@
         <w:rPr>
           <w:noProof/>
         </w:rPr>
+        <w:t>BackboneJS:</w:t>
+      </w:r>
+      <w:r>
+        <w:rPr>
+          <w:noProof/>
+        </w:rPr>
+        <w:tab/>
+      </w:r>
+      <w:r>
+        <w:rPr>
+          <w:noProof/>
+        </w:rPr>
+        <w:fldChar w:fldCharType="begin"/>
+      </w:r>
+      <w:r>
+        <w:rPr>
+          <w:noProof/>
+        </w:rPr>
+        <w:instrText xml:space="preserve"> PAGEREF _Toc380327216 \h </w:instrText>
+      </w:r>
+      <w:r>
+        <w:rPr>
+          <w:noProof/>
+        </w:rPr>
+      </w:r>
+      <w:r>
+        <w:rPr>
+          <w:noProof/>
+        </w:rPr>
+        <w:fldChar w:fldCharType="separate"/>
+      </w:r>
+      <w:r>
+        <w:rPr>
+          <w:noProof/>
+        </w:rPr>
+        <w:t>9</w:t>
+      </w:r>
+      <w:r>
+        <w:rPr>
+          <w:noProof/>
+        </w:rPr>
+        <w:fldChar w:fldCharType="end"/>
+      </w:r>
+    </w:p>
+    <w:p>
+      <w:pPr>
+        <w:pStyle w:val="TOC2"/>
+        <w:tabs>
+          <w:tab w:val="left" w:pos="661"/>
+          <w:tab w:val="right" w:leader="dot" w:pos="8290"/>
+        </w:tabs>
+        <w:rPr>
+          <w:b w:val="0"/>
+          <w:noProof/>
+          <w:sz w:val="24"/>
+          <w:szCs w:val="24"/>
+          <w:lang w:eastAsia="ja-JP"/>
+        </w:rPr>
+      </w:pPr>
+      <w:r>
+        <w:rPr>
+          <w:noProof/>
+        </w:rPr>
+        <w:t>6.</w:t>
+      </w:r>
+      <w:r>
+        <w:rPr>
+          <w:b w:val="0"/>
+          <w:noProof/>
+          <w:sz w:val="24"/>
+          <w:szCs w:val="24"/>
+          <w:lang w:eastAsia="ja-JP"/>
+        </w:rPr>
+        <w:tab/>
+      </w:r>
+      <w:r>
+        <w:rPr>
+          <w:noProof/>
+        </w:rPr>
+        <w:t>ExtJS:</w:t>
+      </w:r>
+      <w:r>
+        <w:rPr>
+          <w:noProof/>
+        </w:rPr>
+        <w:tab/>
+      </w:r>
+      <w:r>
+        <w:rPr>
+          <w:noProof/>
+        </w:rPr>
+        <w:fldChar w:fldCharType="begin"/>
+      </w:r>
+      <w:r>
+        <w:rPr>
+          <w:noProof/>
+        </w:rPr>
+        <w:instrText xml:space="preserve"> PAGEREF _Toc380327217 \h </w:instrText>
+      </w:r>
+      <w:r>
+        <w:rPr>
+          <w:noProof/>
+        </w:rPr>
+      </w:r>
+      <w:r>
+        <w:rPr>
+          <w:noProof/>
+        </w:rPr>
+        <w:fldChar w:fldCharType="separate"/>
+      </w:r>
+      <w:r>
+        <w:rPr>
+          <w:noProof/>
+        </w:rPr>
+        <w:t>10</w:t>
+      </w:r>
+      <w:r>
+        <w:rPr>
+          <w:noProof/>
+        </w:rPr>
+        <w:fldChar w:fldCharType="end"/>
+      </w:r>
+    </w:p>
+    <w:p>
+      <w:pPr>
+        <w:pStyle w:val="TOC2"/>
+        <w:tabs>
+          <w:tab w:val="left" w:pos="661"/>
+          <w:tab w:val="right" w:leader="dot" w:pos="8290"/>
+        </w:tabs>
+        <w:rPr>
+          <w:b w:val="0"/>
+          <w:noProof/>
+          <w:sz w:val="24"/>
+          <w:szCs w:val="24"/>
+          <w:lang w:eastAsia="ja-JP"/>
+        </w:rPr>
+      </w:pPr>
+      <w:r>
+        <w:rPr>
+          <w:noProof/>
+        </w:rPr>
+        <w:t>7.</w:t>
+      </w:r>
+      <w:r>
+        <w:rPr>
+          <w:b w:val="0"/>
+          <w:noProof/>
+          <w:sz w:val="24"/>
+          <w:szCs w:val="24"/>
+          <w:lang w:eastAsia="ja-JP"/>
+        </w:rPr>
+        <w:tab/>
+      </w:r>
+      <w:r>
+        <w:rPr>
+          <w:noProof/>
+        </w:rPr>
         <w:t>jQuery:</w:t>
       </w:r>
       <w:r>
@@ -1337,7 +1626,7 @@
         <w:rPr>
           <w:noProof/>
         </w:rPr>
-        <w:instrText xml:space="preserve"> PAGEREF _Toc328837224 \h </w:instrText>
+        <w:instrText xml:space="preserve"> PAGEREF _Toc380327218 \h </w:instrText>
       </w:r>
       <w:r>
         <w:rPr>
@@ -1354,7 +1643,7 @@
         <w:rPr>
           <w:noProof/>
         </w:rPr>
-        <w:t>9</w:t>
+        <w:t>10</w:t>
       </w:r>
       <w:r>
         <w:rPr>
@@ -1370,8 +1659,9 @@
           <w:tab w:val="right" w:leader="dot" w:pos="8290"/>
         </w:tabs>
         <w:rPr>
-          <w:noProof/>
-          <w:lang w:val="en-IN" w:eastAsia="ja-JP"/>
+          <w:b w:val="0"/>
+          <w:noProof/>
+          <w:lang w:eastAsia="ja-JP"/>
         </w:rPr>
       </w:pPr>
       <w:r>
@@ -1396,7 +1686,7 @@
         <w:rPr>
           <w:noProof/>
         </w:rPr>
-        <w:instrText xml:space="preserve"> PAGEREF _Toc328837225 \h </w:instrText>
+        <w:instrText xml:space="preserve"> PAGEREF _Toc380327219 \h </w:instrText>
       </w:r>
       <w:r>
         <w:rPr>
@@ -1413,7 +1703,7 @@
         <w:rPr>
           <w:noProof/>
         </w:rPr>
-        <w:t>10</w:t>
+        <w:t>11</w:t>
       </w:r>
       <w:r>
         <w:rPr>
@@ -1429,8 +1719,9 @@
           <w:tab w:val="right" w:leader="dot" w:pos="8290"/>
         </w:tabs>
         <w:rPr>
-          <w:noProof/>
-          <w:lang w:val="en-IN" w:eastAsia="ja-JP"/>
+          <w:b w:val="0"/>
+          <w:noProof/>
+          <w:lang w:eastAsia="ja-JP"/>
         </w:rPr>
       </w:pPr>
       <w:r>
@@ -1455,7 +1746,7 @@
         <w:rPr>
           <w:noProof/>
         </w:rPr>
-        <w:instrText xml:space="preserve"> PAGEREF _Toc328837226 \h </w:instrText>
+        <w:instrText xml:space="preserve"> PAGEREF _Toc380327220 \h </w:instrText>
       </w:r>
       <w:r>
         <w:rPr>
@@ -1472,7 +1763,7 @@
         <w:rPr>
           <w:noProof/>
         </w:rPr>
-        <w:t>10</w:t>
+        <w:t>11</w:t>
       </w:r>
       <w:r>
         <w:rPr>
@@ -1505,16 +1796,26 @@
       <w:pPr>
         <w:pStyle w:val="Heading1"/>
       </w:pPr>
-      <w:bookmarkStart w:id="1" w:name="_Toc328837207"/>
+      <w:bookmarkStart w:id="3" w:name="_Toc328837207"/>
+      <w:bookmarkStart w:id="4" w:name="_Toc380327199"/>
       <w:r>
         <w:lastRenderedPageBreak/>
         <w:t>Analysis</w:t>
       </w:r>
-      <w:bookmarkEnd w:id="1"/>
-    </w:p>
-    <w:p>
-      <w:r>
-        <w:t xml:space="preserve">What we are plotting – Capabilities Vs Ease of </w:t>
+      <w:bookmarkEnd w:id="3"/>
+      <w:bookmarkEnd w:id="4"/>
+    </w:p>
+    <w:p>
+      <w:r>
+        <w:t xml:space="preserve">What we are plotting – Capabilities </w:t>
+      </w:r>
+      <w:proofErr w:type="spellStart"/>
+      <w:r>
+        <w:t>Vs</w:t>
+      </w:r>
+      <w:proofErr w:type="spellEnd"/>
+      <w:r>
+        <w:t xml:space="preserve"> Ease of </w:t>
       </w:r>
       <w:r>
         <w:t>Adoption</w:t>
@@ -1532,21 +1833,25 @@
       <w:pPr>
         <w:pStyle w:val="Heading1"/>
       </w:pPr>
-      <w:bookmarkStart w:id="2" w:name="_Toc328837208"/>
+      <w:bookmarkStart w:id="5" w:name="_Toc328837208"/>
+      <w:bookmarkStart w:id="6" w:name="_Toc380327200"/>
       <w:r>
         <w:t>Capabilities</w:t>
       </w:r>
-      <w:bookmarkEnd w:id="2"/>
+      <w:bookmarkEnd w:id="5"/>
+      <w:bookmarkEnd w:id="6"/>
     </w:p>
     <w:p>
       <w:pPr>
         <w:pStyle w:val="Heading2"/>
       </w:pPr>
-      <w:bookmarkStart w:id="3" w:name="_Toc328837209"/>
+      <w:bookmarkStart w:id="7" w:name="_Toc328837209"/>
+      <w:bookmarkStart w:id="8" w:name="_Toc380327201"/>
       <w:r>
         <w:t>1. Feature completeness</w:t>
       </w:r>
-      <w:bookmarkEnd w:id="3"/>
+      <w:bookmarkEnd w:id="7"/>
+      <w:bookmarkEnd w:id="8"/>
     </w:p>
     <w:p>
       <w:pPr>
@@ -1603,7 +1908,15 @@
         <w:ind w:firstLine="720"/>
       </w:pPr>
       <w:r>
-        <w:t>No. of Basic Features supported (out of the box).</w:t>
+        <w:t xml:space="preserve">No. </w:t>
+      </w:r>
+      <w:proofErr w:type="gramStart"/>
+      <w:r>
+        <w:t>of</w:t>
+      </w:r>
+      <w:proofErr w:type="gramEnd"/>
+      <w:r>
+        <w:t xml:space="preserve"> Basic Features supported (out of the box).</w:t>
       </w:r>
     </w:p>
     <w:p>
@@ -1929,7 +2242,15 @@
         <w:t>R</w:t>
       </w:r>
       <w:r>
-        <w:t>ated 1 or 2 depending upon if the feature is supported by a unstable third party library. Means not having good community support and adoption.</w:t>
+        <w:t xml:space="preserve">ated 1 or 2 depending upon if the feature is supported by </w:t>
+      </w:r>
+      <w:proofErr w:type="gramStart"/>
+      <w:r>
+        <w:t>a</w:t>
+      </w:r>
+      <w:proofErr w:type="gramEnd"/>
+      <w:r>
+        <w:t xml:space="preserve"> unstable third party library. Means not having good community support and adoption.</w:t>
       </w:r>
     </w:p>
     <w:p>
@@ -1994,14 +2315,16 @@
       <w:pPr>
         <w:pStyle w:val="Heading2"/>
       </w:pPr>
-      <w:bookmarkStart w:id="4" w:name="_Toc328837210"/>
+      <w:bookmarkStart w:id="9" w:name="_Toc328837210"/>
+      <w:bookmarkStart w:id="10" w:name="_Toc380327202"/>
       <w:r>
         <w:t xml:space="preserve">2. </w:t>
       </w:r>
       <w:r>
         <w:t>Library Footprint</w:t>
       </w:r>
-      <w:bookmarkEnd w:id="4"/>
+      <w:bookmarkEnd w:id="9"/>
+      <w:bookmarkEnd w:id="10"/>
     </w:p>
     <w:p>
       <w:pPr>
@@ -2025,6 +2348,7 @@
       <w:pPr>
         <w:ind w:left="720"/>
       </w:pPr>
+      <w:proofErr w:type="gramStart"/>
       <w:r>
         <w:t xml:space="preserve">The actual size of </w:t>
       </w:r>
@@ -2040,6 +2364,7 @@
       <w:r>
         <w:t>rary to be included in the code and gets loaded to the browser on page load.</w:t>
       </w:r>
+      <w:proofErr w:type="gramEnd"/>
     </w:p>
     <w:p>
       <w:pPr>
@@ -2210,11 +2535,13 @@
       <w:pPr>
         <w:pStyle w:val="Heading2"/>
       </w:pPr>
-      <w:bookmarkStart w:id="5" w:name="_Toc328837211"/>
+      <w:bookmarkStart w:id="11" w:name="_Toc328837211"/>
+      <w:bookmarkStart w:id="12" w:name="_Toc380327203"/>
       <w:r>
         <w:t>3. Scalability</w:t>
       </w:r>
-      <w:bookmarkEnd w:id="5"/>
+      <w:bookmarkEnd w:id="11"/>
+      <w:bookmarkEnd w:id="12"/>
     </w:p>
     <w:p>
       <w:pPr>
@@ -2428,11 +2755,13 @@
       <w:pPr>
         <w:pStyle w:val="Heading2"/>
       </w:pPr>
-      <w:bookmarkStart w:id="6" w:name="_Toc328837212"/>
+      <w:bookmarkStart w:id="13" w:name="_Toc328837212"/>
+      <w:bookmarkStart w:id="14" w:name="_Toc380327204"/>
       <w:r>
         <w:t>4. Performance</w:t>
       </w:r>
-      <w:bookmarkEnd w:id="6"/>
+      <w:bookmarkEnd w:id="13"/>
+      <w:bookmarkEnd w:id="14"/>
     </w:p>
     <w:p>
       <w:pPr>
@@ -2615,7 +2944,8 @@
       <w:pPr>
         <w:pStyle w:val="Heading2"/>
       </w:pPr>
-      <w:bookmarkStart w:id="7" w:name="_Toc328837213"/>
+      <w:bookmarkStart w:id="15" w:name="_Toc328837213"/>
+      <w:bookmarkStart w:id="16" w:name="_Toc380327205"/>
       <w:r>
         <w:lastRenderedPageBreak/>
         <w:t>5</w:t>
@@ -2626,7 +2956,8 @@
       <w:r>
         <w:t>Vulnerability</w:t>
       </w:r>
-      <w:bookmarkEnd w:id="7"/>
+      <w:bookmarkEnd w:id="15"/>
+      <w:bookmarkEnd w:id="16"/>
     </w:p>
     <w:p>
       <w:pPr>
@@ -2765,7 +3096,8 @@
       <w:pPr>
         <w:pStyle w:val="Heading2"/>
       </w:pPr>
-      <w:bookmarkStart w:id="8" w:name="_Toc328837214"/>
+      <w:bookmarkStart w:id="17" w:name="_Toc328837214"/>
+      <w:bookmarkStart w:id="18" w:name="_Toc380327206"/>
       <w:r>
         <w:t>6</w:t>
       </w:r>
@@ -2775,7 +3107,8 @@
       <w:r>
         <w:t>Interoperability</w:t>
       </w:r>
-      <w:bookmarkEnd w:id="8"/>
+      <w:bookmarkEnd w:id="17"/>
+      <w:bookmarkEnd w:id="18"/>
     </w:p>
     <w:p>
       <w:pPr>
@@ -2834,7 +3167,21 @@
         <w:rPr>
           <w:rFonts w:ascii="Calibri" w:hAnsi="Calibri"/>
         </w:rPr>
-        <w:t>Most of the javascript libraries work independently and don't cause interoperability issues. Two things that can cause an issue (i.e. that ar</w:t>
+        <w:t xml:space="preserve">Most of the </w:t>
+      </w:r>
+      <w:proofErr w:type="spellStart"/>
+      <w:r>
+        <w:rPr>
+          <w:rFonts w:ascii="Calibri" w:hAnsi="Calibri"/>
+        </w:rPr>
+        <w:t>javascript</w:t>
+      </w:r>
+      <w:proofErr w:type="spellEnd"/>
+      <w:r>
+        <w:rPr>
+          <w:rFonts w:ascii="Calibri" w:hAnsi="Calibri"/>
+        </w:rPr>
+        <w:t xml:space="preserve"> libraries work independently and don't cause interoperability issues. Two things that can cause an issue (i.e. that ar</w:t>
       </w:r>
       <w:r>
         <w:rPr>
@@ -2940,7 +3287,21 @@
         <w:rPr>
           <w:rFonts w:ascii="Calibri" w:hAnsi="Calibri"/>
         </w:rPr>
-        <w:t>If API allow to undo the DOM changes (e.g. most of the jQuery plugins provide a destroy method to revert whatever DOM changes they made)</w:t>
+        <w:t xml:space="preserve">If API allow to undo the DOM changes (e.g. most of the </w:t>
+      </w:r>
+      <w:proofErr w:type="spellStart"/>
+      <w:r>
+        <w:rPr>
+          <w:rFonts w:ascii="Calibri" w:hAnsi="Calibri"/>
+        </w:rPr>
+        <w:t>jQuery</w:t>
+      </w:r>
+      <w:proofErr w:type="spellEnd"/>
+      <w:r>
+        <w:rPr>
+          <w:rFonts w:ascii="Calibri" w:hAnsi="Calibri"/>
+        </w:rPr>
+        <w:t xml:space="preserve"> plugins provide a destroy method to revert whatever DOM changes they made)</w:t>
       </w:r>
       <w:r>
         <w:rPr>
@@ -2967,7 +3328,39 @@
           <w:rFonts w:ascii="Calibri" w:hAnsi="Calibri"/>
           <w:color w:val="000000"/>
         </w:rPr>
-        <w:t xml:space="preserve"> for 'destroy' like APIs or if the library architecture provides a destructor interface i.e. a way to revert DOM changes (e.g. componentWillUnmount method for ReactJS)</w:t>
+        <w:t xml:space="preserve"> for 'destroy' like APIs or if the library architecture provides a destructor interface i.e. a way to revert DOM changes (e.g. </w:t>
+      </w:r>
+      <w:proofErr w:type="spellStart"/>
+      <w:r>
+        <w:rPr>
+          <w:rFonts w:ascii="Calibri" w:hAnsi="Calibri"/>
+          <w:color w:val="000000"/>
+        </w:rPr>
+        <w:t>componentWillUnmount</w:t>
+      </w:r>
+      <w:proofErr w:type="spellEnd"/>
+      <w:r>
+        <w:rPr>
+          <w:rFonts w:ascii="Calibri" w:hAnsi="Calibri"/>
+          <w:color w:val="000000"/>
+        </w:rPr>
+        <w:t xml:space="preserve"> method for </w:t>
+      </w:r>
+      <w:proofErr w:type="spellStart"/>
+      <w:r>
+        <w:rPr>
+          <w:rFonts w:ascii="Calibri" w:hAnsi="Calibri"/>
+          <w:color w:val="000000"/>
+        </w:rPr>
+        <w:t>ReactJS</w:t>
+      </w:r>
+      <w:proofErr w:type="spellEnd"/>
+      <w:r>
+        <w:rPr>
+          <w:rFonts w:ascii="Calibri" w:hAnsi="Calibri"/>
+          <w:color w:val="000000"/>
+        </w:rPr>
+        <w:t>)</w:t>
       </w:r>
     </w:p>
     <w:p>
@@ -3106,12 +3499,14 @@
       <w:pPr>
         <w:pStyle w:val="Heading1"/>
       </w:pPr>
-      <w:bookmarkStart w:id="9" w:name="_Toc328837215"/>
+      <w:bookmarkStart w:id="19" w:name="_Toc328837215"/>
+      <w:bookmarkStart w:id="20" w:name="_Toc380327207"/>
       <w:r>
         <w:lastRenderedPageBreak/>
         <w:t>Ease of Adoption</w:t>
       </w:r>
-      <w:bookmarkEnd w:id="9"/>
+      <w:bookmarkEnd w:id="19"/>
+      <w:bookmarkEnd w:id="20"/>
     </w:p>
     <w:p/>
     <w:p>
@@ -3123,11 +3518,13 @@
         </w:numPr>
         <w:ind w:left="360"/>
       </w:pPr>
-      <w:bookmarkStart w:id="10" w:name="_Toc328837216"/>
+      <w:bookmarkStart w:id="21" w:name="_Toc328837216"/>
+      <w:bookmarkStart w:id="22" w:name="_Toc380327208"/>
       <w:r>
         <w:t>Ease of development</w:t>
       </w:r>
-      <w:bookmarkEnd w:id="10"/>
+      <w:bookmarkEnd w:id="21"/>
+      <w:bookmarkEnd w:id="22"/>
     </w:p>
     <w:p>
       <w:pPr>
@@ -3161,7 +3558,15 @@
         <w:t>How much time any ne</w:t>
       </w:r>
       <w:r>
-        <w:t>w technology will take to learn, adapt, implement and maintain.</w:t>
+        <w:t xml:space="preserve">w technology will take to learn, </w:t>
+      </w:r>
+      <w:proofErr w:type="gramStart"/>
+      <w:r>
+        <w:t>adapt</w:t>
+      </w:r>
+      <w:proofErr w:type="gramEnd"/>
+      <w:r>
+        <w:t>, implement and maintain.</w:t>
       </w:r>
     </w:p>
     <w:p/>
@@ -3366,11 +3771,13 @@
           <w:numId w:val="10"/>
         </w:numPr>
       </w:pPr>
-      <w:bookmarkStart w:id="11" w:name="_Toc328837217"/>
+      <w:bookmarkStart w:id="23" w:name="_Toc328837217"/>
+      <w:bookmarkStart w:id="24" w:name="_Toc380327209"/>
       <w:r>
         <w:t>Community Support</w:t>
       </w:r>
-      <w:bookmarkEnd w:id="11"/>
+      <w:bookmarkEnd w:id="23"/>
+      <w:bookmarkEnd w:id="24"/>
     </w:p>
     <w:p>
       <w:pPr>
@@ -3623,12 +4030,14 @@
           <w:numId w:val="10"/>
         </w:numPr>
       </w:pPr>
-      <w:bookmarkStart w:id="12" w:name="_Toc328837218"/>
+      <w:bookmarkStart w:id="25" w:name="_Toc328837218"/>
+      <w:bookmarkStart w:id="26" w:name="_Toc380327210"/>
       <w:r>
         <w:lastRenderedPageBreak/>
         <w:t>Paid / Open Source</w:t>
       </w:r>
-      <w:bookmarkEnd w:id="12"/>
+      <w:bookmarkEnd w:id="25"/>
+      <w:bookmarkEnd w:id="26"/>
     </w:p>
     <w:p>
       <w:pPr>
@@ -3719,15 +4128,29 @@
         </w:rPr>
         <w:t> licensed under the </w:t>
       </w:r>
-      <w:hyperlink r:id="rId7" w:tooltip="MIT License" w:history="1">
-        <w:r>
-          <w:rPr>
-            <w:rStyle w:val="Hyperlink"/>
-            <w:lang w:val="en-IN"/>
-          </w:rPr>
-          <w:t>MIT License</w:t>
-        </w:r>
-      </w:hyperlink>
+      <w:r>
+        <w:fldChar w:fldCharType="begin"/>
+      </w:r>
+      <w:r>
+        <w:instrText xml:space="preserve"> HYPERLINK "https://en.wikipedia.org/wiki/MIT_License" \o "MIT License" </w:instrText>
+      </w:r>
+      <w:r>
+        <w:fldChar w:fldCharType="separate"/>
+      </w:r>
+      <w:r>
+        <w:rPr>
+          <w:rStyle w:val="Hyperlink"/>
+          <w:lang w:val="en-IN"/>
+        </w:rPr>
+        <w:t>MIT License</w:t>
+      </w:r>
+      <w:r>
+        <w:rPr>
+          <w:rStyle w:val="Hyperlink"/>
+          <w:lang w:val="en-IN"/>
+        </w:rPr>
+        <w:fldChar w:fldCharType="end"/>
+      </w:r>
       <w:r>
         <w:rPr>
           <w:lang w:val="en-IN"/>
@@ -3816,11 +4239,13 @@
       <w:pPr>
         <w:pStyle w:val="Heading1"/>
       </w:pPr>
-      <w:bookmarkStart w:id="13" w:name="_Toc328837219"/>
+      <w:bookmarkStart w:id="27" w:name="_Toc328837219"/>
+      <w:bookmarkStart w:id="28" w:name="_Toc380327211"/>
       <w:r>
         <w:t>JS Libraries and Frameworks</w:t>
       </w:r>
-      <w:bookmarkEnd w:id="13"/>
+      <w:bookmarkEnd w:id="27"/>
+      <w:bookmarkEnd w:id="28"/>
     </w:p>
     <w:p>
       <w:pPr>
@@ -3861,14 +4286,18 @@
         </w:numPr>
         <w:ind w:left="0"/>
       </w:pPr>
-      <w:bookmarkStart w:id="14" w:name="_Toc328837220"/>
+      <w:bookmarkStart w:id="29" w:name="_Toc328837220"/>
+      <w:bookmarkStart w:id="30" w:name="_Toc380327212"/>
+      <w:proofErr w:type="spellStart"/>
       <w:r>
         <w:t>ReactJS</w:t>
       </w:r>
+      <w:proofErr w:type="spellEnd"/>
       <w:r>
         <w:t>:</w:t>
       </w:r>
-      <w:bookmarkEnd w:id="14"/>
+      <w:bookmarkEnd w:id="29"/>
+      <w:bookmarkEnd w:id="30"/>
       <w:r>
         <w:t xml:space="preserve"> </w:t>
       </w:r>
@@ -4356,6 +4785,7 @@
           <w:i/>
         </w:rPr>
       </w:pPr>
+      <w:proofErr w:type="gramStart"/>
       <w:r>
         <w:rPr>
           <w:i/>
@@ -4367,12 +4797,19 @@
           <w:i/>
         </w:rPr>
         <w:tab/>
-        <w:t xml:space="preserve">       : </w:t>
-      </w:r>
+        <w:t xml:space="preserve">       :</w:t>
+      </w:r>
+      <w:proofErr w:type="gramEnd"/>
       <w:r>
         <w:rPr>
           <w:i/>
         </w:rPr>
+        <w:t xml:space="preserve"> </w:t>
+      </w:r>
+      <w:r>
+        <w:rPr>
+          <w:i/>
+        </w:rPr>
         <w:t>4.14</w:t>
       </w:r>
       <w:r>
@@ -4394,18 +4831,32 @@
         <w:rPr>
           <w:i/>
         </w:rPr>
-        <w:t>Ease of Adoption</w:t>
-      </w:r>
+        <w:t xml:space="preserve">Ease of </w:t>
+      </w:r>
+      <w:proofErr w:type="gramStart"/>
       <w:r>
         <w:rPr>
           <w:i/>
         </w:rPr>
-        <w:t xml:space="preserve"> : </w:t>
+        <w:t>Adoption</w:t>
       </w:r>
       <w:r>
         <w:rPr>
           <w:i/>
         </w:rPr>
+        <w:t xml:space="preserve"> :</w:t>
+      </w:r>
+      <w:proofErr w:type="gramEnd"/>
+      <w:r>
+        <w:rPr>
+          <w:i/>
+        </w:rPr>
+        <w:t xml:space="preserve"> </w:t>
+      </w:r>
+      <w:r>
+        <w:rPr>
+          <w:i/>
+        </w:rPr>
         <w:t>3.8</w:t>
       </w:r>
     </w:p>
@@ -4413,25 +4864,19 @@
       <w:pPr>
         <w:pStyle w:val="ListParagraph"/>
         <w:ind w:left="0"/>
+        <w:rPr>
+          <w:i/>
+        </w:rPr>
       </w:pPr>
     </w:p>
     <w:p>
       <w:pPr>
         <w:pStyle w:val="ListParagraph"/>
         <w:ind w:left="0"/>
-      </w:pPr>
-    </w:p>
-    <w:p>
-      <w:pPr>
-        <w:pStyle w:val="ListParagraph"/>
-        <w:ind w:left="0"/>
-        <w:rPr>
-          <w:b/>
-        </w:rPr>
-      </w:pPr>
-      <w:r>
-        <w:tab/>
-      </w:r>
+        <w:rPr>
+          <w:i/>
+        </w:rPr>
+      </w:pPr>
     </w:p>
     <w:p>
       <w:pPr>
@@ -4442,29 +4887,127 @@
         </w:numPr>
         <w:ind w:left="0"/>
       </w:pPr>
-      <w:bookmarkStart w:id="15" w:name="_Toc328837221"/>
-      <w:r>
+      <w:bookmarkStart w:id="31" w:name="_Toc380327213"/>
+      <w:r>
+        <w:t>ReactJS</w:t>
+      </w:r>
+      <w:r>
+        <w:t>_v16</w:t>
+      </w:r>
+      <w:r>
+        <w:t>:</w:t>
+      </w:r>
+      <w:bookmarkEnd w:id="31"/>
+      <w:r>
+        <w:t xml:space="preserve"> </w:t>
+      </w:r>
+    </w:p>
+    <w:p>
+      <w:pPr>
+        <w:rPr>
+          <w:rFonts w:ascii="Times" w:eastAsia="Times New Roman" w:hAnsi="Times" w:cs="Times New Roman"/>
+          <w:sz w:val="20"/>
+          <w:szCs w:val="20"/>
+          <w:lang w:val="en-IN"/>
+        </w:rPr>
+      </w:pPr>
+      <w:r>
+        <w:rPr>
+          <w:rFonts w:ascii="Helvetica" w:eastAsia="Times New Roman" w:hAnsi="Helvetica" w:cs="Times New Roman"/>
+          <w:color w:val="252525"/>
+          <w:sz w:val="21"/>
+          <w:szCs w:val="21"/>
+          <w:shd w:val="clear" w:color="auto" w:fill="FFFFFF"/>
+          <w:lang w:val="en-IN"/>
+        </w:rPr>
+        <w:t>I</w:t>
+      </w:r>
+      <w:r>
+        <w:rPr>
+          <w:rFonts w:ascii="Helvetica" w:eastAsia="Times New Roman" w:hAnsi="Helvetica" w:cs="Times New Roman"/>
+          <w:color w:val="252525"/>
+          <w:sz w:val="21"/>
+          <w:szCs w:val="21"/>
+          <w:shd w:val="clear" w:color="auto" w:fill="FFFFFF"/>
+          <w:lang w:val="en-IN"/>
+        </w:rPr>
+        <w:t>s an </w:t>
+      </w:r>
+      <w:r>
+        <w:rPr>
+          <w:rFonts w:ascii="Helvetica" w:eastAsia="Times New Roman" w:hAnsi="Helvetica" w:cs="Times New Roman"/>
+          <w:sz w:val="21"/>
+          <w:szCs w:val="21"/>
+          <w:lang w:val="en-IN"/>
+        </w:rPr>
+        <w:t>open-source javascript library</w:t>
+      </w:r>
+      <w:r>
+        <w:rPr>
+          <w:rFonts w:ascii="Helvetica" w:eastAsia="Times New Roman" w:hAnsi="Helvetica" w:cs="Times New Roman"/>
+          <w:color w:val="252525"/>
+          <w:sz w:val="21"/>
+          <w:szCs w:val="21"/>
+          <w:shd w:val="clear" w:color="auto" w:fill="FFFFFF"/>
+          <w:lang w:val="en-IN"/>
+        </w:rPr>
+        <w:t> providing a view for data rendered a</w:t>
+      </w:r>
+      <w:r>
+        <w:rPr>
+          <w:rFonts w:ascii="Helvetica" w:eastAsia="Times New Roman" w:hAnsi="Helvetica" w:cs="Times New Roman"/>
+          <w:color w:val="252525"/>
+          <w:sz w:val="21"/>
+          <w:szCs w:val="21"/>
+          <w:shd w:val="clear" w:color="auto" w:fill="FFFFFF"/>
+          <w:lang w:val="en-IN"/>
+        </w:rPr>
+        <w:t>s HTML</w:t>
+      </w:r>
+      <w:r>
+        <w:rPr>
+          <w:rFonts w:ascii="Helvetica" w:eastAsia="Times New Roman" w:hAnsi="Helvetica" w:cs="Times New Roman"/>
+          <w:color w:val="252525"/>
+          <w:sz w:val="21"/>
+          <w:szCs w:val="21"/>
+          <w:shd w:val="clear" w:color="auto" w:fill="FFFFFF"/>
+          <w:lang w:val="en-IN"/>
+        </w:rPr>
+        <w:t xml:space="preserve">. React views are typically rendered using components that contain additional components </w:t>
+      </w:r>
+      <w:r>
+        <w:rPr>
+          <w:rFonts w:ascii="Helvetica" w:eastAsia="Times New Roman" w:hAnsi="Helvetica" w:cs="Times New Roman"/>
+          <w:color w:val="252525"/>
+          <w:sz w:val="21"/>
+          <w:szCs w:val="21"/>
+          <w:shd w:val="clear" w:color="auto" w:fill="FFFFFF"/>
+          <w:lang w:val="en-IN"/>
+        </w:rPr>
         <w:lastRenderedPageBreak/>
-        <w:t>AngularJS 2.0</w:t>
-      </w:r>
-      <w:r>
-        <w:t>:</w:t>
-      </w:r>
-      <w:bookmarkEnd w:id="15"/>
-      <w:r>
-        <w:t xml:space="preserve"> </w:t>
-      </w:r>
-    </w:p>
-    <w:p>
-      <w:pPr>
-        <w:pStyle w:val="ListParagraph"/>
-        <w:ind w:left="0"/>
-      </w:pPr>
-      <w:r>
-        <w:t>This is t</w:t>
-      </w:r>
-      <w:r>
-        <w:t>he second version of the AngularJS web framework. Angular 2 takes a web component-based approach to building powerful applications for the web. It is used along with TypeScript which provides support for ECMAScript 5, ECMAScript 6, and ECMAScript 7.</w:t>
+        <w:t>specified as custom HTML tags. React promises programmers a model in which subcomponents cannot directly affect enclosing components ("data flows down"); efficient updating of the HTML document when data changes; and a clean separation between components on a modern</w:t>
+      </w:r>
+      <w:r>
+        <w:rPr>
+          <w:rFonts w:ascii="Helvetica" w:eastAsia="Times New Roman" w:hAnsi="Helvetica" w:cs="Times New Roman"/>
+          <w:color w:val="252525"/>
+          <w:sz w:val="21"/>
+          <w:szCs w:val="21"/>
+          <w:shd w:val="clear" w:color="auto" w:fill="FFFFFF"/>
+          <w:lang w:val="en-IN"/>
+        </w:rPr>
+        <w:t xml:space="preserve"> single page application</w:t>
+      </w:r>
+      <w:r>
+        <w:rPr>
+          <w:rFonts w:ascii="Helvetica" w:eastAsia="Times New Roman" w:hAnsi="Helvetica" w:cs="Times New Roman"/>
+          <w:color w:val="252525"/>
+          <w:sz w:val="21"/>
+          <w:szCs w:val="21"/>
+          <w:shd w:val="clear" w:color="auto" w:fill="FFFFFF"/>
+          <w:lang w:val="en-IN"/>
+        </w:rPr>
+        <w:t>.</w:t>
       </w:r>
     </w:p>
     <w:p>
@@ -4523,10 +5066,7 @@
               <w:ind w:left="0"/>
             </w:pPr>
             <w:r>
-              <w:t>4.2</w:t>
-            </w:r>
-            <w:r>
-              <w:t>2</w:t>
+              <w:t>4.44</w:t>
             </w:r>
           </w:p>
         </w:tc>
@@ -4556,7 +5096,7 @@
               <w:ind w:left="0"/>
             </w:pPr>
             <w:r>
-              <w:t>2</w:t>
+              <w:t>4</w:t>
             </w:r>
           </w:p>
         </w:tc>
@@ -4586,7 +5126,7 @@
               <w:ind w:left="0"/>
             </w:pPr>
             <w:r>
-              <w:t>2.5</w:t>
+              <w:t>3.5</w:t>
             </w:r>
           </w:p>
         </w:tc>
@@ -4618,6 +5158,9 @@
             <w:r>
               <w:t>4</w:t>
             </w:r>
+            <w:r>
+              <w:t>.14</w:t>
+            </w:r>
           </w:p>
         </w:tc>
       </w:tr>
@@ -4650,7 +5193,7 @@
               <w:ind w:left="0"/>
             </w:pPr>
             <w:r>
-              <w:t>3</w:t>
+              <w:t>5</w:t>
             </w:r>
           </w:p>
         </w:tc>
@@ -4688,18 +5231,12 @@
               <w:ind w:left="0"/>
             </w:pPr>
             <w:r>
-              <w:t>5</w:t>
+              <w:t>4</w:t>
             </w:r>
           </w:p>
         </w:tc>
       </w:tr>
     </w:tbl>
-    <w:p>
-      <w:pPr>
-        <w:pStyle w:val="ListParagraph"/>
-        <w:ind w:left="0"/>
-      </w:pPr>
-    </w:p>
     <w:p>
       <w:pPr>
         <w:pStyle w:val="ListParagraph"/>
@@ -4754,10 +5291,7 @@
               <w:ind w:left="0"/>
             </w:pPr>
             <w:r>
-              <w:t>2</w:t>
-            </w:r>
-            <w:r>
-              <w:t>.5</w:t>
+              <w:t>3.5</w:t>
             </w:r>
           </w:p>
         </w:tc>
@@ -4787,7 +5321,7 @@
               <w:ind w:left="0"/>
             </w:pPr>
             <w:r>
-              <w:t>2</w:t>
+              <w:t>4</w:t>
             </w:r>
           </w:p>
         </w:tc>
@@ -4823,6 +5357,9 @@
       <w:pPr>
         <w:pStyle w:val="ListParagraph"/>
         <w:ind w:left="0"/>
+        <w:rPr>
+          <w:b/>
+        </w:rPr>
       </w:pPr>
     </w:p>
     <w:p>
@@ -4848,6 +5385,7 @@
           <w:i/>
         </w:rPr>
       </w:pPr>
+      <w:proofErr w:type="gramStart"/>
       <w:r>
         <w:rPr>
           <w:i/>
@@ -4859,19 +5397,26 @@
           <w:i/>
         </w:rPr>
         <w:tab/>
-        <w:t xml:space="preserve">      </w:t>
-      </w:r>
+        <w:t xml:space="preserve">       :</w:t>
+      </w:r>
+      <w:proofErr w:type="gramEnd"/>
       <w:r>
         <w:rPr>
           <w:i/>
         </w:rPr>
-        <w:t xml:space="preserve">: </w:t>
+        <w:t xml:space="preserve"> </w:t>
       </w:r>
       <w:r>
         <w:rPr>
           <w:i/>
         </w:rPr>
-        <w:t>3.6</w:t>
+        <w:t>4.18</w:t>
+      </w:r>
+      <w:r>
+        <w:rPr>
+          <w:i/>
+        </w:rPr>
+        <w:t xml:space="preserve"> </w:t>
       </w:r>
     </w:p>
     <w:p>
@@ -4886,19 +5431,36 @@
         <w:rPr>
           <w:i/>
         </w:rPr>
-        <w:t xml:space="preserve">Ease of Adoption : </w:t>
-      </w:r>
+        <w:t xml:space="preserve">Ease of </w:t>
+      </w:r>
+      <w:proofErr w:type="gramStart"/>
       <w:r>
         <w:rPr>
           <w:i/>
         </w:rPr>
-        <w:t>2.85</w:t>
+        <w:t>Adoption :</w:t>
+      </w:r>
+      <w:proofErr w:type="gramEnd"/>
+      <w:r>
+        <w:rPr>
+          <w:i/>
+        </w:rPr>
+        <w:t xml:space="preserve"> </w:t>
+      </w:r>
+      <w:r>
+        <w:rPr>
+          <w:i/>
+        </w:rPr>
+        <w:t>3.95</w:t>
       </w:r>
     </w:p>
     <w:p>
       <w:pPr>
         <w:pStyle w:val="ListParagraph"/>
         <w:ind w:left="0"/>
+        <w:rPr>
+          <w:i/>
+        </w:rPr>
       </w:pPr>
     </w:p>
     <w:p>
@@ -4906,6 +5468,24 @@
         <w:pStyle w:val="ListParagraph"/>
         <w:ind w:left="0"/>
       </w:pPr>
+    </w:p>
+    <w:p>
+      <w:pPr>
+        <w:pStyle w:val="ListParagraph"/>
+        <w:ind w:left="0"/>
+      </w:pPr>
+    </w:p>
+    <w:p>
+      <w:pPr>
+        <w:pStyle w:val="ListParagraph"/>
+        <w:ind w:left="0"/>
+        <w:rPr>
+          <w:b/>
+        </w:rPr>
+      </w:pPr>
+      <w:r>
+        <w:tab/>
+      </w:r>
     </w:p>
     <w:p>
       <w:pPr>
@@ -4916,17 +5496,21 @@
         </w:numPr>
         <w:ind w:left="0"/>
       </w:pPr>
-      <w:bookmarkStart w:id="16" w:name="_Toc328837222"/>
-      <w:r>
-        <w:t>Backbone</w:t>
-      </w:r>
-      <w:r>
-        <w:t>JS</w:t>
+      <w:bookmarkStart w:id="32" w:name="_Toc328837221"/>
+      <w:bookmarkStart w:id="33" w:name="_Toc380327214"/>
+      <w:proofErr w:type="spellStart"/>
+      <w:r>
+        <w:t>AngularJS</w:t>
+      </w:r>
+      <w:proofErr w:type="spellEnd"/>
+      <w:r>
+        <w:t xml:space="preserve"> 2.0</w:t>
       </w:r>
       <w:r>
         <w:t>:</w:t>
       </w:r>
-      <w:bookmarkEnd w:id="16"/>
+      <w:bookmarkEnd w:id="32"/>
+      <w:bookmarkEnd w:id="33"/>
       <w:r>
         <w:t xml:space="preserve"> </w:t>
       </w:r>
@@ -4935,64 +5519,58 @@
       <w:pPr>
         <w:pStyle w:val="ListParagraph"/>
         <w:ind w:left="0"/>
-        <w:rPr>
-          <w:lang w:val="en-IN"/>
-        </w:rPr>
-      </w:pPr>
-      <w:r>
-        <w:rPr>
-          <w:lang w:val="en-IN"/>
-        </w:rPr>
-        <w:t>Backbone.js gives structure to web applications by providing </w:t>
-      </w:r>
-      <w:r>
-        <w:rPr>
-          <w:b/>
-          <w:bCs/>
-          <w:lang w:val="en-IN"/>
-        </w:rPr>
-        <w:t>models</w:t>
-      </w:r>
-      <w:r>
-        <w:rPr>
-          <w:lang w:val="en-IN"/>
-        </w:rPr>
-        <w:t> with key-value binding and custom events, </w:t>
-      </w:r>
-      <w:r>
-        <w:rPr>
-          <w:b/>
-          <w:bCs/>
-          <w:lang w:val="en-IN"/>
-        </w:rPr>
-        <w:t>collections</w:t>
-      </w:r>
-      <w:r>
-        <w:rPr>
-          <w:lang w:val="en-IN"/>
-        </w:rPr>
-        <w:t> with a rich API of enumerable functions, </w:t>
-      </w:r>
-      <w:r>
-        <w:rPr>
-          <w:b/>
-          <w:bCs/>
-          <w:lang w:val="en-IN"/>
-        </w:rPr>
-        <w:t>views</w:t>
-      </w:r>
-      <w:r>
-        <w:rPr>
-          <w:lang w:val="en-IN"/>
-        </w:rPr>
-        <w:t>with declarative event handling, and connects it all to your existing API over a RESTful JSON interface.</w:t>
-      </w:r>
-    </w:p>
-    <w:p>
-      <w:pPr>
-        <w:pStyle w:val="ListParagraph"/>
-        <w:ind w:left="0"/>
-      </w:pPr>
+      </w:pPr>
+      <w:r>
+        <w:t>This is t</w:t>
+      </w:r>
+      <w:r>
+        <w:t xml:space="preserve">he second version of the </w:t>
+      </w:r>
+      <w:proofErr w:type="spellStart"/>
+      <w:r>
+        <w:t>AngularJS</w:t>
+      </w:r>
+      <w:proofErr w:type="spellEnd"/>
+      <w:r>
+        <w:t xml:space="preserve"> web framework. Angular 2 takes a web component-based approach to building powerful applications for the web. It is used along with </w:t>
+      </w:r>
+      <w:proofErr w:type="spellStart"/>
+      <w:proofErr w:type="gramStart"/>
+      <w:r>
+        <w:t>TypeScript</w:t>
+      </w:r>
+      <w:proofErr w:type="spellEnd"/>
+      <w:r>
+        <w:t xml:space="preserve"> which</w:t>
+      </w:r>
+      <w:proofErr w:type="gramEnd"/>
+      <w:r>
+        <w:t xml:space="preserve"> provides support for </w:t>
+      </w:r>
+      <w:proofErr w:type="spellStart"/>
+      <w:r>
+        <w:t>ECMAScript</w:t>
+      </w:r>
+      <w:proofErr w:type="spellEnd"/>
+      <w:r>
+        <w:t xml:space="preserve"> 5, </w:t>
+      </w:r>
+      <w:proofErr w:type="spellStart"/>
+      <w:r>
+        <w:t>ECMAScript</w:t>
+      </w:r>
+      <w:proofErr w:type="spellEnd"/>
+      <w:r>
+        <w:t xml:space="preserve"> 6, and </w:t>
+      </w:r>
+      <w:proofErr w:type="spellStart"/>
+      <w:r>
+        <w:t>ECMAScript</w:t>
+      </w:r>
+      <w:proofErr w:type="spellEnd"/>
+      <w:r>
+        <w:t xml:space="preserve"> 7.</w:t>
+      </w:r>
     </w:p>
     <w:p>
       <w:pPr>
@@ -5050,7 +5628,10 @@
               <w:ind w:left="0"/>
             </w:pPr>
             <w:r>
-              <w:t>3.33</w:t>
+              <w:t>4.2</w:t>
+            </w:r>
+            <w:r>
+              <w:t>2</w:t>
             </w:r>
           </w:p>
         </w:tc>
@@ -5080,7 +5661,7 @@
               <w:ind w:left="0"/>
             </w:pPr>
             <w:r>
-              <w:t>5</w:t>
+              <w:t>2</w:t>
             </w:r>
           </w:p>
         </w:tc>
@@ -5110,10 +5691,7 @@
               <w:ind w:left="0"/>
             </w:pPr>
             <w:r>
-              <w:t>3</w:t>
-            </w:r>
-            <w:r>
-              <w:t>.5</w:t>
+              <w:t>2.5</w:t>
             </w:r>
           </w:p>
         </w:tc>
@@ -5143,7 +5721,7 @@
               <w:ind w:left="0"/>
             </w:pPr>
             <w:r>
-              <w:t>1</w:t>
+              <w:t>4</w:t>
             </w:r>
           </w:p>
         </w:tc>
@@ -5177,7 +5755,7 @@
               <w:ind w:left="0"/>
             </w:pPr>
             <w:r>
-              <w:t>2</w:t>
+              <w:t>3</w:t>
             </w:r>
           </w:p>
         </w:tc>
@@ -5215,7 +5793,7 @@
               <w:ind w:left="0"/>
             </w:pPr>
             <w:r>
-              <w:t>2</w:t>
+              <w:t>5</w:t>
             </w:r>
           </w:p>
         </w:tc>
@@ -5281,7 +5859,10 @@
               <w:ind w:left="0"/>
             </w:pPr>
             <w:r>
-              <w:t>3.5</w:t>
+              <w:t>2</w:t>
+            </w:r>
+            <w:r>
+              <w:t>.5</w:t>
             </w:r>
           </w:p>
         </w:tc>
@@ -5311,7 +5892,7 @@
               <w:ind w:left="0"/>
             </w:pPr>
             <w:r>
-              <w:t>4.5</w:t>
+              <w:t>2</w:t>
             </w:r>
           </w:p>
         </w:tc>
@@ -5372,6 +5953,7 @@
           <w:i/>
         </w:rPr>
       </w:pPr>
+      <w:proofErr w:type="gramStart"/>
       <w:r>
         <w:rPr>
           <w:i/>
@@ -5383,13 +5965,26 @@
           <w:i/>
         </w:rPr>
         <w:tab/>
-        <w:t xml:space="preserve">       : </w:t>
+        <w:t xml:space="preserve">      </w:t>
       </w:r>
       <w:r>
         <w:rPr>
           <w:i/>
         </w:rPr>
-        <w:t>2.63</w:t>
+        <w:t>:</w:t>
+      </w:r>
+      <w:proofErr w:type="gramEnd"/>
+      <w:r>
+        <w:rPr>
+          <w:i/>
+        </w:rPr>
+        <w:t xml:space="preserve"> </w:t>
+      </w:r>
+      <w:r>
+        <w:rPr>
+          <w:i/>
+        </w:rPr>
+        <w:t>3.6</w:t>
       </w:r>
     </w:p>
     <w:p>
@@ -5404,14 +5999,34 @@
         <w:rPr>
           <w:i/>
         </w:rPr>
-        <w:t xml:space="preserve">Ease of Adoption : </w:t>
-      </w:r>
+        <w:t xml:space="preserve">Ease of </w:t>
+      </w:r>
+      <w:proofErr w:type="gramStart"/>
       <w:r>
         <w:rPr>
           <w:i/>
         </w:rPr>
-        <w:t>4.1</w:t>
-      </w:r>
+        <w:t>Adoption :</w:t>
+      </w:r>
+      <w:proofErr w:type="gramEnd"/>
+      <w:r>
+        <w:rPr>
+          <w:i/>
+        </w:rPr>
+        <w:t xml:space="preserve"> </w:t>
+      </w:r>
+      <w:r>
+        <w:rPr>
+          <w:i/>
+        </w:rPr>
+        <w:t>2.85</w:t>
+      </w:r>
+    </w:p>
+    <w:p>
+      <w:pPr>
+        <w:pStyle w:val="ListParagraph"/>
+        <w:ind w:left="0"/>
+      </w:pPr>
     </w:p>
     <w:p>
       <w:pPr>
@@ -5422,15 +6037,21 @@
         </w:numPr>
         <w:ind w:left="0"/>
       </w:pPr>
-      <w:bookmarkStart w:id="17" w:name="_Toc328837223"/>
+      <w:bookmarkStart w:id="34" w:name="_Toc380327215"/>
       <w:r>
         <w:lastRenderedPageBreak/>
-        <w:t>ExtJS</w:t>
+        <w:t>Angular</w:t>
+      </w:r>
+      <w:r>
+        <w:t xml:space="preserve"> 5</w:t>
+      </w:r>
+      <w:r>
+        <w:t>.0</w:t>
       </w:r>
       <w:r>
         <w:t>:</w:t>
       </w:r>
-      <w:bookmarkEnd w:id="17"/>
+      <w:bookmarkEnd w:id="34"/>
       <w:r>
         <w:t xml:space="preserve"> </w:t>
       </w:r>
@@ -5439,37 +6060,60 @@
       <w:pPr>
         <w:pStyle w:val="ListParagraph"/>
         <w:ind w:left="0"/>
-        <w:rPr>
-          <w:lang w:val="en-IN"/>
-        </w:rPr>
-      </w:pPr>
-      <w:r>
-        <w:rPr>
-          <w:b/>
-          <w:bCs/>
-          <w:lang w:val="en-IN"/>
-        </w:rPr>
-        <w:t>Ext JS</w:t>
-      </w:r>
-      <w:r>
-        <w:rPr>
-          <w:lang w:val="en-IN"/>
-        </w:rPr>
-        <w:t> is a pure JavaScript application framework for building interactive cross platform web applications using techniques such as Ajax, DHTML and DOM scripting. Originally built as an add-on library extension of YUI by Jack Slocum April 15, 2007, </w:t>
-      </w:r>
-      <w:r>
-        <w:rPr>
-          <w:b/>
-          <w:bCs/>
-          <w:lang w:val="en-IN"/>
-        </w:rPr>
-        <w:t>Ext JS</w:t>
-      </w:r>
-      <w:r>
-        <w:rPr>
-          <w:lang w:val="en-IN"/>
-        </w:rPr>
-        <w:t> includes interoperability with jQuery and Prototype.</w:t>
+      </w:pPr>
+      <w:r>
+        <w:t>This is t</w:t>
+      </w:r>
+      <w:r>
+        <w:t xml:space="preserve">he second version of the </w:t>
+      </w:r>
+      <w:proofErr w:type="spellStart"/>
+      <w:r>
+        <w:t>AngularJS</w:t>
+      </w:r>
+      <w:proofErr w:type="spellEnd"/>
+      <w:r>
+        <w:t xml:space="preserve"> web framework. Angular5</w:t>
+      </w:r>
+      <w:r>
+        <w:t xml:space="preserve"> takes a web component-based approach to building powerful applications for the web. It is used along with </w:t>
+      </w:r>
+      <w:proofErr w:type="spellStart"/>
+      <w:proofErr w:type="gramStart"/>
+      <w:r>
+        <w:t>TypeScript</w:t>
+      </w:r>
+      <w:proofErr w:type="spellEnd"/>
+      <w:r>
+        <w:t xml:space="preserve"> which</w:t>
+      </w:r>
+      <w:proofErr w:type="gramEnd"/>
+      <w:r>
+        <w:t xml:space="preserve"> provides support for </w:t>
+      </w:r>
+      <w:proofErr w:type="spellStart"/>
+      <w:r>
+        <w:t>ECMAScript</w:t>
+      </w:r>
+      <w:proofErr w:type="spellEnd"/>
+      <w:r>
+        <w:t xml:space="preserve"> 5, </w:t>
+      </w:r>
+      <w:proofErr w:type="spellStart"/>
+      <w:r>
+        <w:t>ECMAScript</w:t>
+      </w:r>
+      <w:proofErr w:type="spellEnd"/>
+      <w:r>
+        <w:t xml:space="preserve"> 6, and </w:t>
+      </w:r>
+      <w:proofErr w:type="spellStart"/>
+      <w:r>
+        <w:t>ECMAScript</w:t>
+      </w:r>
+      <w:proofErr w:type="spellEnd"/>
+      <w:r>
+        <w:t xml:space="preserve"> 7.</w:t>
       </w:r>
     </w:p>
     <w:p>
@@ -5528,7 +6172,7 @@
               <w:ind w:left="0"/>
             </w:pPr>
             <w:r>
-              <w:t>3.67</w:t>
+              <w:t>4.55</w:t>
             </w:r>
           </w:p>
         </w:tc>
@@ -5558,7 +6202,7 @@
               <w:ind w:left="0"/>
             </w:pPr>
             <w:r>
-              <w:t>1</w:t>
+              <w:t>4</w:t>
             </w:r>
           </w:p>
         </w:tc>
@@ -5588,7 +6232,7 @@
               <w:ind w:left="0"/>
             </w:pPr>
             <w:r>
-              <w:t>5</w:t>
+              <w:t>2.5</w:t>
             </w:r>
           </w:p>
         </w:tc>
@@ -5618,7 +6262,7 @@
               <w:ind w:left="0"/>
             </w:pPr>
             <w:r>
-              <w:t>5</w:t>
+              <w:t>4</w:t>
             </w:r>
           </w:p>
         </w:tc>
@@ -5690,7 +6334,7 @@
               <w:ind w:left="0"/>
             </w:pPr>
             <w:r>
-              <w:t>3</w:t>
+              <w:t>5</w:t>
             </w:r>
           </w:p>
         </w:tc>
@@ -5756,7 +6400,7 @@
               <w:ind w:left="0"/>
             </w:pPr>
             <w:r>
-              <w:t>2</w:t>
+              <w:t>4</w:t>
             </w:r>
           </w:p>
         </w:tc>
@@ -5786,7 +6430,7 @@
               <w:ind w:left="0"/>
             </w:pPr>
             <w:r>
-              <w:t>2.5</w:t>
+              <w:t>3</w:t>
             </w:r>
           </w:p>
         </w:tc>
@@ -5812,7 +6456,7 @@
               <w:ind w:left="0"/>
             </w:pPr>
             <w:r>
-              <w:t>1</w:t>
+              <w:t>5</w:t>
             </w:r>
           </w:p>
         </w:tc>
@@ -5847,6 +6491,7 @@
           <w:i/>
         </w:rPr>
       </w:pPr>
+      <w:proofErr w:type="gramStart"/>
       <w:r>
         <w:rPr>
           <w:i/>
@@ -5858,13 +6503,26 @@
           <w:i/>
         </w:rPr>
         <w:tab/>
-        <w:t xml:space="preserve">       : </w:t>
+        <w:t xml:space="preserve">      </w:t>
       </w:r>
       <w:r>
         <w:rPr>
           <w:i/>
         </w:rPr>
-        <w:t>4</w:t>
+        <w:t>:</w:t>
+      </w:r>
+      <w:proofErr w:type="gramEnd"/>
+      <w:r>
+        <w:rPr>
+          <w:i/>
+        </w:rPr>
+        <w:t xml:space="preserve"> </w:t>
+      </w:r>
+      <w:r>
+        <w:rPr>
+          <w:i/>
+        </w:rPr>
+        <w:t>3.85</w:t>
       </w:r>
     </w:p>
     <w:p>
@@ -5879,13 +6537,27 @@
         <w:rPr>
           <w:i/>
         </w:rPr>
-        <w:t xml:space="preserve">Ease of Adoption : </w:t>
-      </w:r>
+        <w:t xml:space="preserve">Ease of </w:t>
+      </w:r>
+      <w:proofErr w:type="gramStart"/>
       <w:r>
         <w:rPr>
           <w:i/>
         </w:rPr>
-        <w:t>1.95</w:t>
+        <w:t>Adoption :</w:t>
+      </w:r>
+      <w:proofErr w:type="gramEnd"/>
+      <w:r>
+        <w:rPr>
+          <w:i/>
+        </w:rPr>
+        <w:t xml:space="preserve"> </w:t>
+      </w:r>
+      <w:r>
+        <w:rPr>
+          <w:i/>
+        </w:rPr>
+        <w:t>3.9</w:t>
       </w:r>
     </w:p>
     <w:p>
@@ -5909,14 +6581,21 @@
         </w:numPr>
         <w:ind w:left="0"/>
       </w:pPr>
-      <w:bookmarkStart w:id="18" w:name="_Toc328837224"/>
-      <w:r>
-        <w:t>jQuery</w:t>
-      </w:r>
+      <w:bookmarkStart w:id="35" w:name="_Toc328837222"/>
+      <w:bookmarkStart w:id="36" w:name="_Toc380327216"/>
+      <w:proofErr w:type="spellStart"/>
+      <w:r>
+        <w:t>Backbone</w:t>
+      </w:r>
+      <w:r>
+        <w:t>JS</w:t>
+      </w:r>
+      <w:proofErr w:type="spellEnd"/>
       <w:r>
         <w:t>:</w:t>
       </w:r>
-      <w:bookmarkEnd w:id="18"/>
+      <w:bookmarkEnd w:id="35"/>
+      <w:bookmarkEnd w:id="36"/>
       <w:r>
         <w:t xml:space="preserve"> </w:t>
       </w:r>
@@ -5929,106 +6608,65 @@
           <w:lang w:val="en-IN"/>
         </w:rPr>
       </w:pPr>
+      <w:r>
+        <w:rPr>
+          <w:lang w:val="en-IN"/>
+        </w:rPr>
+        <w:t>Backbone.js gives structure to web applications by providing </w:t>
+      </w:r>
       <w:r>
         <w:rPr>
           <w:b/>
           <w:bCs/>
           <w:lang w:val="en-IN"/>
         </w:rPr>
-        <w:t>jQuery</w:t>
+        <w:t>models</w:t>
       </w:r>
       <w:r>
         <w:rPr>
           <w:lang w:val="en-IN"/>
         </w:rPr>
-        <w:t> is a</w:t>
-      </w:r>
-      <w:r>
-        <w:rPr>
+        <w:t> with key-value binding and custom events, </w:t>
+      </w:r>
+      <w:r>
+        <w:rPr>
+          <w:b/>
+          <w:bCs/>
           <w:lang w:val="en-IN"/>
         </w:rPr>
-        <w:t xml:space="preserve"> cross platform javascript library</w:t>
+        <w:t>collections</w:t>
       </w:r>
       <w:r>
         <w:rPr>
           <w:lang w:val="en-IN"/>
         </w:rPr>
-        <w:t> designed to simplify the</w:t>
-      </w:r>
-      <w:r>
-        <w:rPr>
+        <w:t> with a rich API of enumerable functions, </w:t>
+      </w:r>
+      <w:r>
+        <w:rPr>
+          <w:b/>
+          <w:bCs/>
           <w:lang w:val="en-IN"/>
         </w:rPr>
-        <w:t xml:space="preserve"> client side scripting of HTML.</w:t>
+        <w:t>views</w:t>
       </w:r>
       <w:r>
         <w:rPr>
           <w:lang w:val="en-IN"/>
         </w:rPr>
-        <w:t xml:space="preserve"> jQuery is the most popular</w:t>
-      </w:r>
-      <w:r>
-        <w:rPr>
-          <w:lang w:val="en-IN"/>
-        </w:rPr>
-        <w:t xml:space="preserve"> javascript library</w:t>
-      </w:r>
-      <w:r>
-        <w:rPr>
-          <w:lang w:val="en-IN"/>
-        </w:rPr>
-        <w:t> in use today, with installation on 65% of the top 10 million highest-trafficked sites on the Web.</w:t>
-      </w:r>
-      <w:r>
-        <w:rPr>
-          <w:vertAlign w:val="superscript"/>
-          <w:lang w:val="en-IN"/>
-        </w:rPr>
-        <w:t xml:space="preserve"> </w:t>
-      </w:r>
-      <w:r>
-        <w:rPr>
-          <w:lang w:val="en-IN"/>
-        </w:rPr>
-        <w:t>jQuery is </w:t>
-      </w:r>
-      <w:hyperlink r:id="rId8" w:tooltip="Free and open source software" w:history="1">
-        <w:r>
-          <w:rPr>
-            <w:rStyle w:val="Hyperlink"/>
-            <w:lang w:val="en-IN"/>
-          </w:rPr>
-          <w:t>free, open-source software</w:t>
-        </w:r>
-      </w:hyperlink>
-      <w:r>
-        <w:rPr>
-          <w:lang w:val="en-IN"/>
-        </w:rPr>
-        <w:t> licensed under the </w:t>
-      </w:r>
-      <w:hyperlink r:id="rId9" w:tooltip="MIT License" w:history="1">
-        <w:r>
-          <w:rPr>
-            <w:rStyle w:val="Hyperlink"/>
-            <w:lang w:val="en-IN"/>
-          </w:rPr>
-          <w:t>MIT License</w:t>
-        </w:r>
-      </w:hyperlink>
-      <w:r>
-        <w:rPr>
-          <w:lang w:val="en-IN"/>
-        </w:rPr>
-        <w:t>.</w:t>
-      </w:r>
-    </w:p>
-    <w:p>
-      <w:pPr>
-        <w:pStyle w:val="ListParagraph"/>
-        <w:rPr>
-          <w:lang w:val="en-IN"/>
-        </w:rPr>
+        <w:t>with declarative event handling, and connects it all to your existing API over a RESTful JSON interface.</w:t>
+      </w:r>
+    </w:p>
+    <w:p>
+      <w:pPr>
+        <w:pStyle w:val="ListParagraph"/>
+        <w:ind w:left="0"/>
+      </w:pPr>
+    </w:p>
+    <w:p>
+      <w:pPr>
+        <w:pStyle w:val="ListParagraph"/>
+        <w:ind w:left="0"/>
       </w:pPr>
     </w:p>
     <w:p>
@@ -6081,7 +6719,7 @@
               <w:ind w:left="0"/>
             </w:pPr>
             <w:r>
-              <w:t>2.27</w:t>
+              <w:t>3.33</w:t>
             </w:r>
           </w:p>
         </w:tc>
@@ -6143,6 +6781,9 @@
             <w:r>
               <w:t>3</w:t>
             </w:r>
+            <w:r>
+              <w:t>.5</w:t>
+            </w:r>
           </w:p>
         </w:tc>
       </w:tr>
@@ -6205,7 +6846,7 @@
               <w:ind w:left="0"/>
             </w:pPr>
             <w:r>
-              <w:t>1</w:t>
+              <w:t>2</w:t>
             </w:r>
           </w:p>
         </w:tc>
@@ -6243,7 +6884,7 @@
               <w:ind w:left="0"/>
             </w:pPr>
             <w:r>
-              <w:t>4</w:t>
+              <w:t>2</w:t>
             </w:r>
           </w:p>
         </w:tc>
@@ -6339,7 +6980,7 @@
               <w:ind w:left="0"/>
             </w:pPr>
             <w:r>
-              <w:t>5</w:t>
+              <w:t>4.5</w:t>
             </w:r>
           </w:p>
         </w:tc>
@@ -6400,6 +7041,1120 @@
           <w:i/>
         </w:rPr>
       </w:pPr>
+      <w:proofErr w:type="gramStart"/>
+      <w:r>
+        <w:rPr>
+          <w:i/>
+        </w:rPr>
+        <w:t>Capabilities</w:t>
+      </w:r>
+      <w:r>
+        <w:rPr>
+          <w:i/>
+        </w:rPr>
+        <w:tab/>
+        <w:t xml:space="preserve">       :</w:t>
+      </w:r>
+      <w:proofErr w:type="gramEnd"/>
+      <w:r>
+        <w:rPr>
+          <w:i/>
+        </w:rPr>
+        <w:t xml:space="preserve"> </w:t>
+      </w:r>
+      <w:r>
+        <w:rPr>
+          <w:i/>
+        </w:rPr>
+        <w:t>2.63</w:t>
+      </w:r>
+    </w:p>
+    <w:p>
+      <w:pPr>
+        <w:pStyle w:val="ListParagraph"/>
+        <w:ind w:left="0"/>
+        <w:rPr>
+          <w:i/>
+        </w:rPr>
+      </w:pPr>
+      <w:r>
+        <w:rPr>
+          <w:i/>
+        </w:rPr>
+        <w:t xml:space="preserve">Ease of </w:t>
+      </w:r>
+      <w:proofErr w:type="gramStart"/>
+      <w:r>
+        <w:rPr>
+          <w:i/>
+        </w:rPr>
+        <w:t>Adoption :</w:t>
+      </w:r>
+      <w:proofErr w:type="gramEnd"/>
+      <w:r>
+        <w:rPr>
+          <w:i/>
+        </w:rPr>
+        <w:t xml:space="preserve"> </w:t>
+      </w:r>
+      <w:r>
+        <w:rPr>
+          <w:i/>
+        </w:rPr>
+        <w:t>4.1</w:t>
+      </w:r>
+    </w:p>
+    <w:p>
+      <w:pPr>
+        <w:pStyle w:val="Heading2"/>
+        <w:numPr>
+          <w:ilvl w:val="0"/>
+          <w:numId w:val="14"/>
+        </w:numPr>
+        <w:ind w:left="0"/>
+      </w:pPr>
+      <w:bookmarkStart w:id="37" w:name="_Toc328837223"/>
+      <w:bookmarkStart w:id="38" w:name="_Toc380327217"/>
+      <w:proofErr w:type="spellStart"/>
+      <w:r>
+        <w:lastRenderedPageBreak/>
+        <w:t>ExtJS</w:t>
+      </w:r>
+      <w:proofErr w:type="spellEnd"/>
+      <w:r>
+        <w:t>:</w:t>
+      </w:r>
+      <w:bookmarkEnd w:id="37"/>
+      <w:bookmarkEnd w:id="38"/>
+      <w:r>
+        <w:t xml:space="preserve"> </w:t>
+      </w:r>
+    </w:p>
+    <w:p>
+      <w:pPr>
+        <w:pStyle w:val="ListParagraph"/>
+        <w:ind w:left="0"/>
+        <w:rPr>
+          <w:lang w:val="en-IN"/>
+        </w:rPr>
+      </w:pPr>
+      <w:r>
+        <w:rPr>
+          <w:b/>
+          <w:bCs/>
+          <w:lang w:val="en-IN"/>
+        </w:rPr>
+        <w:t>Ext JS</w:t>
+      </w:r>
+      <w:r>
+        <w:rPr>
+          <w:lang w:val="en-IN"/>
+        </w:rPr>
+        <w:t> is a pure JavaScript application framework for building interactive cross platform web applications using techniques such as Ajax, DHTML and DOM scripting. Originally built as an add-on library extension of YUI by Jack Slocum April 15, 2007, </w:t>
+      </w:r>
+      <w:r>
+        <w:rPr>
+          <w:b/>
+          <w:bCs/>
+          <w:lang w:val="en-IN"/>
+        </w:rPr>
+        <w:t>Ext JS</w:t>
+      </w:r>
+      <w:r>
+        <w:rPr>
+          <w:lang w:val="en-IN"/>
+        </w:rPr>
+        <w:t> includes interoperability with jQuery and Prototype.</w:t>
+      </w:r>
+    </w:p>
+    <w:p>
+      <w:pPr>
+        <w:pStyle w:val="ListParagraph"/>
+        <w:ind w:left="0"/>
+      </w:pPr>
+    </w:p>
+    <w:p>
+      <w:pPr>
+        <w:pStyle w:val="ListParagraph"/>
+        <w:ind w:left="0"/>
+        <w:rPr>
+          <w:b/>
+        </w:rPr>
+      </w:pPr>
+      <w:r>
+        <w:rPr>
+          <w:b/>
+        </w:rPr>
+        <w:t>Capabilities</w:t>
+      </w:r>
+    </w:p>
+    <w:tbl>
+      <w:tblPr>
+        <w:tblStyle w:val="TableGrid"/>
+        <w:tblW w:w="0" w:type="auto"/>
+        <w:tblLook w:val="04A0" w:firstRow="1" w:lastRow="0" w:firstColumn="1" w:lastColumn="0" w:noHBand="0" w:noVBand="1"/>
+      </w:tblPr>
+      <w:tblGrid>
+        <w:gridCol w:w="4258"/>
+        <w:gridCol w:w="4258"/>
+      </w:tblGrid>
+      <w:tr>
+        <w:tc>
+          <w:tcPr>
+            <w:tcW w:w="4258" w:type="dxa"/>
+          </w:tcPr>
+          <w:p>
+            <w:pPr>
+              <w:pStyle w:val="ListParagraph"/>
+              <w:ind w:left="0"/>
+            </w:pPr>
+            <w:r>
+              <w:t>Feature completeness</w:t>
+            </w:r>
+          </w:p>
+        </w:tc>
+        <w:tc>
+          <w:tcPr>
+            <w:tcW w:w="4258" w:type="dxa"/>
+          </w:tcPr>
+          <w:p>
+            <w:pPr>
+              <w:pStyle w:val="ListParagraph"/>
+              <w:ind w:left="0"/>
+            </w:pPr>
+            <w:r>
+              <w:t>3.67</w:t>
+            </w:r>
+          </w:p>
+        </w:tc>
+      </w:tr>
+      <w:tr>
+        <w:tc>
+          <w:tcPr>
+            <w:tcW w:w="4258" w:type="dxa"/>
+          </w:tcPr>
+          <w:p>
+            <w:pPr>
+              <w:pStyle w:val="ListParagraph"/>
+              <w:ind w:left="0"/>
+            </w:pPr>
+            <w:r>
+              <w:t>Library Footprint</w:t>
+            </w:r>
+          </w:p>
+        </w:tc>
+        <w:tc>
+          <w:tcPr>
+            <w:tcW w:w="4258" w:type="dxa"/>
+          </w:tcPr>
+          <w:p>
+            <w:pPr>
+              <w:pStyle w:val="ListParagraph"/>
+              <w:ind w:left="0"/>
+            </w:pPr>
+            <w:r>
+              <w:t>1</w:t>
+            </w:r>
+          </w:p>
+        </w:tc>
+      </w:tr>
+      <w:tr>
+        <w:tc>
+          <w:tcPr>
+            <w:tcW w:w="4258" w:type="dxa"/>
+          </w:tcPr>
+          <w:p>
+            <w:pPr>
+              <w:pStyle w:val="ListParagraph"/>
+              <w:ind w:left="0"/>
+            </w:pPr>
+            <w:r>
+              <w:t xml:space="preserve">Scalability </w:t>
+            </w:r>
+          </w:p>
+        </w:tc>
+        <w:tc>
+          <w:tcPr>
+            <w:tcW w:w="4258" w:type="dxa"/>
+          </w:tcPr>
+          <w:p>
+            <w:pPr>
+              <w:pStyle w:val="ListParagraph"/>
+              <w:ind w:left="0"/>
+            </w:pPr>
+            <w:r>
+              <w:t>5</w:t>
+            </w:r>
+          </w:p>
+        </w:tc>
+      </w:tr>
+      <w:tr>
+        <w:tc>
+          <w:tcPr>
+            <w:tcW w:w="4258" w:type="dxa"/>
+          </w:tcPr>
+          <w:p>
+            <w:pPr>
+              <w:pStyle w:val="ListParagraph"/>
+              <w:ind w:left="0"/>
+            </w:pPr>
+            <w:r>
+              <w:t>Performance</w:t>
+            </w:r>
+          </w:p>
+        </w:tc>
+        <w:tc>
+          <w:tcPr>
+            <w:tcW w:w="4258" w:type="dxa"/>
+          </w:tcPr>
+          <w:p>
+            <w:pPr>
+              <w:pStyle w:val="ListParagraph"/>
+              <w:ind w:left="0"/>
+            </w:pPr>
+            <w:r>
+              <w:t>5</w:t>
+            </w:r>
+          </w:p>
+        </w:tc>
+      </w:tr>
+      <w:tr>
+        <w:tc>
+          <w:tcPr>
+            <w:tcW w:w="4258" w:type="dxa"/>
+          </w:tcPr>
+          <w:p>
+            <w:pPr>
+              <w:pStyle w:val="ListParagraph"/>
+              <w:ind w:left="0"/>
+            </w:pPr>
+            <w:r>
+              <w:rPr>
+                <w:rFonts w:ascii="Calibri" w:hAnsi="Calibri"/>
+                <w:color w:val="000000"/>
+              </w:rPr>
+              <w:t>Security/Vulnerability</w:t>
+            </w:r>
+          </w:p>
+        </w:tc>
+        <w:tc>
+          <w:tcPr>
+            <w:tcW w:w="4258" w:type="dxa"/>
+          </w:tcPr>
+          <w:p>
+            <w:pPr>
+              <w:pStyle w:val="ListParagraph"/>
+              <w:ind w:left="0"/>
+            </w:pPr>
+            <w:r>
+              <w:t>4</w:t>
+            </w:r>
+          </w:p>
+        </w:tc>
+      </w:tr>
+      <w:tr>
+        <w:tc>
+          <w:tcPr>
+            <w:tcW w:w="4258" w:type="dxa"/>
+          </w:tcPr>
+          <w:p>
+            <w:pPr>
+              <w:pStyle w:val="ListParagraph"/>
+              <w:ind w:left="0"/>
+              <w:rPr>
+                <w:rFonts w:ascii="Calibri" w:hAnsi="Calibri"/>
+                <w:color w:val="000000"/>
+              </w:rPr>
+            </w:pPr>
+            <w:r>
+              <w:rPr>
+                <w:rFonts w:ascii="Calibri" w:hAnsi="Calibri"/>
+                <w:color w:val="000000"/>
+              </w:rPr>
+              <w:t>Interoperability</w:t>
+            </w:r>
+          </w:p>
+        </w:tc>
+        <w:tc>
+          <w:tcPr>
+            <w:tcW w:w="4258" w:type="dxa"/>
+          </w:tcPr>
+          <w:p>
+            <w:pPr>
+              <w:pStyle w:val="ListParagraph"/>
+              <w:ind w:left="0"/>
+            </w:pPr>
+            <w:r>
+              <w:t>3</w:t>
+            </w:r>
+          </w:p>
+        </w:tc>
+      </w:tr>
+    </w:tbl>
+    <w:p>
+      <w:pPr>
+        <w:pStyle w:val="ListParagraph"/>
+        <w:ind w:left="0"/>
+      </w:pPr>
+    </w:p>
+    <w:p>
+      <w:pPr>
+        <w:pStyle w:val="ListParagraph"/>
+        <w:ind w:left="0"/>
+        <w:rPr>
+          <w:b/>
+        </w:rPr>
+      </w:pPr>
+      <w:r>
+        <w:rPr>
+          <w:b/>
+        </w:rPr>
+        <w:t>Ease of Adoption</w:t>
+      </w:r>
+    </w:p>
+    <w:tbl>
+      <w:tblPr>
+        <w:tblStyle w:val="TableGrid"/>
+        <w:tblW w:w="0" w:type="auto"/>
+        <w:tblLook w:val="04A0" w:firstRow="1" w:lastRow="0" w:firstColumn="1" w:lastColumn="0" w:noHBand="0" w:noVBand="1"/>
+      </w:tblPr>
+      <w:tblGrid>
+        <w:gridCol w:w="4258"/>
+        <w:gridCol w:w="4258"/>
+      </w:tblGrid>
+      <w:tr>
+        <w:tc>
+          <w:tcPr>
+            <w:tcW w:w="4258" w:type="dxa"/>
+          </w:tcPr>
+          <w:p>
+            <w:pPr>
+              <w:pStyle w:val="ListParagraph"/>
+              <w:ind w:left="0"/>
+            </w:pPr>
+            <w:r>
+              <w:rPr>
+                <w:rFonts w:ascii="Calibri" w:hAnsi="Calibri"/>
+                <w:color w:val="000000"/>
+              </w:rPr>
+              <w:t>Ease of development</w:t>
+            </w:r>
+          </w:p>
+        </w:tc>
+        <w:tc>
+          <w:tcPr>
+            <w:tcW w:w="4258" w:type="dxa"/>
+          </w:tcPr>
+          <w:p>
+            <w:pPr>
+              <w:pStyle w:val="ListParagraph"/>
+              <w:ind w:left="0"/>
+            </w:pPr>
+            <w:r>
+              <w:t>2</w:t>
+            </w:r>
+          </w:p>
+        </w:tc>
+      </w:tr>
+      <w:tr>
+        <w:tc>
+          <w:tcPr>
+            <w:tcW w:w="4258" w:type="dxa"/>
+          </w:tcPr>
+          <w:p>
+            <w:r>
+              <w:rPr>
+                <w:rFonts w:ascii="Calibri" w:hAnsi="Calibri"/>
+                <w:color w:val="000000"/>
+              </w:rPr>
+              <w:t>Community support</w:t>
+            </w:r>
+          </w:p>
+        </w:tc>
+        <w:tc>
+          <w:tcPr>
+            <w:tcW w:w="4258" w:type="dxa"/>
+          </w:tcPr>
+          <w:p>
+            <w:pPr>
+              <w:pStyle w:val="ListParagraph"/>
+              <w:ind w:left="0"/>
+            </w:pPr>
+            <w:r>
+              <w:t>2.5</w:t>
+            </w:r>
+          </w:p>
+        </w:tc>
+      </w:tr>
+      <w:tr>
+        <w:tc>
+          <w:tcPr>
+            <w:tcW w:w="4258" w:type="dxa"/>
+          </w:tcPr>
+          <w:p>
+            <w:r>
+              <w:t>Paid / Open source</w:t>
+            </w:r>
+          </w:p>
+        </w:tc>
+        <w:tc>
+          <w:tcPr>
+            <w:tcW w:w="4258" w:type="dxa"/>
+          </w:tcPr>
+          <w:p>
+            <w:pPr>
+              <w:pStyle w:val="ListParagraph"/>
+              <w:ind w:left="0"/>
+            </w:pPr>
+            <w:r>
+              <w:t>1</w:t>
+            </w:r>
+          </w:p>
+        </w:tc>
+      </w:tr>
+    </w:tbl>
+    <w:p>
+      <w:pPr>
+        <w:pStyle w:val="ListParagraph"/>
+        <w:ind w:left="0"/>
+      </w:pPr>
+    </w:p>
+    <w:p>
+      <w:pPr>
+        <w:pStyle w:val="ListParagraph"/>
+        <w:ind w:left="0"/>
+        <w:rPr>
+          <w:b/>
+        </w:rPr>
+      </w:pPr>
+      <w:r>
+        <w:rPr>
+          <w:b/>
+        </w:rPr>
+        <w:t>Ratings</w:t>
+      </w:r>
+    </w:p>
+    <w:p>
+      <w:pPr>
+        <w:pStyle w:val="ListParagraph"/>
+        <w:ind w:left="0"/>
+        <w:rPr>
+          <w:i/>
+        </w:rPr>
+      </w:pPr>
+      <w:proofErr w:type="gramStart"/>
+      <w:r>
+        <w:rPr>
+          <w:i/>
+        </w:rPr>
+        <w:t>Capabilities</w:t>
+      </w:r>
+      <w:r>
+        <w:rPr>
+          <w:i/>
+        </w:rPr>
+        <w:tab/>
+        <w:t xml:space="preserve">       :</w:t>
+      </w:r>
+      <w:proofErr w:type="gramEnd"/>
+      <w:r>
+        <w:rPr>
+          <w:i/>
+        </w:rPr>
+        <w:t xml:space="preserve"> </w:t>
+      </w:r>
+      <w:r>
+        <w:rPr>
+          <w:i/>
+        </w:rPr>
+        <w:t>4</w:t>
+      </w:r>
+    </w:p>
+    <w:p>
+      <w:pPr>
+        <w:pStyle w:val="ListParagraph"/>
+        <w:ind w:left="0"/>
+        <w:rPr>
+          <w:i/>
+        </w:rPr>
+      </w:pPr>
+      <w:r>
+        <w:rPr>
+          <w:i/>
+        </w:rPr>
+        <w:t xml:space="preserve">Ease of </w:t>
+      </w:r>
+      <w:proofErr w:type="gramStart"/>
+      <w:r>
+        <w:rPr>
+          <w:i/>
+        </w:rPr>
+        <w:t>Adoption :</w:t>
+      </w:r>
+      <w:proofErr w:type="gramEnd"/>
+      <w:r>
+        <w:rPr>
+          <w:i/>
+        </w:rPr>
+        <w:t xml:space="preserve"> </w:t>
+      </w:r>
+      <w:r>
+        <w:rPr>
+          <w:i/>
+        </w:rPr>
+        <w:t>1.95</w:t>
+      </w:r>
+    </w:p>
+    <w:p>
+      <w:pPr>
+        <w:pStyle w:val="ListParagraph"/>
+        <w:ind w:left="0"/>
+      </w:pPr>
+    </w:p>
+    <w:p>
+      <w:pPr>
+        <w:pStyle w:val="ListParagraph"/>
+        <w:ind w:left="0"/>
+      </w:pPr>
+    </w:p>
+    <w:p>
+      <w:pPr>
+        <w:pStyle w:val="Heading2"/>
+        <w:numPr>
+          <w:ilvl w:val="0"/>
+          <w:numId w:val="14"/>
+        </w:numPr>
+        <w:ind w:left="0"/>
+      </w:pPr>
+      <w:bookmarkStart w:id="39" w:name="_Toc328837224"/>
+      <w:bookmarkStart w:id="40" w:name="_Toc380327218"/>
+      <w:proofErr w:type="spellStart"/>
+      <w:proofErr w:type="gramStart"/>
+      <w:r>
+        <w:t>jQuery</w:t>
+      </w:r>
+      <w:proofErr w:type="spellEnd"/>
+      <w:proofErr w:type="gramEnd"/>
+      <w:r>
+        <w:t>:</w:t>
+      </w:r>
+      <w:bookmarkEnd w:id="39"/>
+      <w:bookmarkEnd w:id="40"/>
+      <w:r>
+        <w:t xml:space="preserve"> </w:t>
+      </w:r>
+    </w:p>
+    <w:p>
+      <w:pPr>
+        <w:pStyle w:val="ListParagraph"/>
+        <w:ind w:left="0"/>
+        <w:rPr>
+          <w:lang w:val="en-IN"/>
+        </w:rPr>
+      </w:pPr>
+      <w:r>
+        <w:rPr>
+          <w:b/>
+          <w:bCs/>
+          <w:lang w:val="en-IN"/>
+        </w:rPr>
+        <w:t>jQuery</w:t>
+      </w:r>
+      <w:r>
+        <w:rPr>
+          <w:lang w:val="en-IN"/>
+        </w:rPr>
+        <w:t> is a</w:t>
+      </w:r>
+      <w:r>
+        <w:rPr>
+          <w:lang w:val="en-IN"/>
+        </w:rPr>
+        <w:t xml:space="preserve"> cross platform javascript library</w:t>
+      </w:r>
+      <w:r>
+        <w:rPr>
+          <w:lang w:val="en-IN"/>
+        </w:rPr>
+        <w:t> designed to simplify the</w:t>
+      </w:r>
+      <w:r>
+        <w:rPr>
+          <w:lang w:val="en-IN"/>
+        </w:rPr>
+        <w:t xml:space="preserve"> client side scripting of HTML.</w:t>
+      </w:r>
+      <w:r>
+        <w:rPr>
+          <w:lang w:val="en-IN"/>
+        </w:rPr>
+        <w:t xml:space="preserve"> jQuery is the most popular</w:t>
+      </w:r>
+      <w:r>
+        <w:rPr>
+          <w:lang w:val="en-IN"/>
+        </w:rPr>
+        <w:t xml:space="preserve"> javascript library</w:t>
+      </w:r>
+      <w:r>
+        <w:rPr>
+          <w:lang w:val="en-IN"/>
+        </w:rPr>
+        <w:t> in use today, with installation on 65% of the top 10 million highest-trafficked sites on the Web.</w:t>
+      </w:r>
+      <w:r>
+        <w:rPr>
+          <w:vertAlign w:val="superscript"/>
+          <w:lang w:val="en-IN"/>
+        </w:rPr>
+        <w:t xml:space="preserve"> </w:t>
+      </w:r>
+      <w:r>
+        <w:rPr>
+          <w:lang w:val="en-IN"/>
+        </w:rPr>
+        <w:t>jQuery is </w:t>
+      </w:r>
+      <w:r>
+        <w:fldChar w:fldCharType="begin"/>
+      </w:r>
+      <w:r>
+        <w:instrText xml:space="preserve"> HYPERLINK "https://en.wikipedia.org/wiki/Free_and_open_source_softw</w:instrText>
+      </w:r>
+      <w:r>
+        <w:instrText xml:space="preserve">are" \o "Free and open source software" </w:instrText>
+      </w:r>
+      <w:r>
+        <w:fldChar w:fldCharType="separate"/>
+      </w:r>
+      <w:r>
+        <w:rPr>
+          <w:rStyle w:val="Hyperlink"/>
+          <w:lang w:val="en-IN"/>
+        </w:rPr>
+        <w:t>free, open-source software</w:t>
+      </w:r>
+      <w:r>
+        <w:rPr>
+          <w:rStyle w:val="Hyperlink"/>
+          <w:lang w:val="en-IN"/>
+        </w:rPr>
+        <w:fldChar w:fldCharType="end"/>
+      </w:r>
+      <w:r>
+        <w:rPr>
+          <w:lang w:val="en-IN"/>
+        </w:rPr>
+        <w:t> licensed under the </w:t>
+      </w:r>
+      <w:r>
+        <w:fldChar w:fldCharType="begin"/>
+      </w:r>
+      <w:r>
+        <w:instrText xml:space="preserve"> HYPERLINK "https://en.wikipedia.org/wiki/MIT_License" \o "MIT License" </w:instrText>
+      </w:r>
+      <w:r>
+        <w:fldChar w:fldCharType="separate"/>
+      </w:r>
+      <w:r>
+        <w:rPr>
+          <w:rStyle w:val="Hyperlink"/>
+          <w:lang w:val="en-IN"/>
+        </w:rPr>
+        <w:t>MIT License</w:t>
+      </w:r>
+      <w:r>
+        <w:rPr>
+          <w:rStyle w:val="Hyperlink"/>
+          <w:lang w:val="en-IN"/>
+        </w:rPr>
+        <w:fldChar w:fldCharType="end"/>
+      </w:r>
+      <w:r>
+        <w:rPr>
+          <w:lang w:val="en-IN"/>
+        </w:rPr>
+        <w:t>.</w:t>
+      </w:r>
+    </w:p>
+    <w:p>
+      <w:pPr>
+        <w:pStyle w:val="ListParagraph"/>
+        <w:rPr>
+          <w:lang w:val="en-IN"/>
+        </w:rPr>
+      </w:pPr>
+    </w:p>
+    <w:p>
+      <w:pPr>
+        <w:pStyle w:val="ListParagraph"/>
+        <w:ind w:left="0"/>
+        <w:rPr>
+          <w:b/>
+        </w:rPr>
+      </w:pPr>
+      <w:r>
+        <w:rPr>
+          <w:b/>
+        </w:rPr>
+        <w:t>Capabilities</w:t>
+      </w:r>
+    </w:p>
+    <w:tbl>
+      <w:tblPr>
+        <w:tblStyle w:val="TableGrid"/>
+        <w:tblW w:w="0" w:type="auto"/>
+        <w:tblLook w:val="04A0" w:firstRow="1" w:lastRow="0" w:firstColumn="1" w:lastColumn="0" w:noHBand="0" w:noVBand="1"/>
+      </w:tblPr>
+      <w:tblGrid>
+        <w:gridCol w:w="4258"/>
+        <w:gridCol w:w="4258"/>
+      </w:tblGrid>
+      <w:tr>
+        <w:tc>
+          <w:tcPr>
+            <w:tcW w:w="4258" w:type="dxa"/>
+          </w:tcPr>
+          <w:p>
+            <w:pPr>
+              <w:pStyle w:val="ListParagraph"/>
+              <w:ind w:left="0"/>
+            </w:pPr>
+            <w:r>
+              <w:t>Feature completeness</w:t>
+            </w:r>
+          </w:p>
+        </w:tc>
+        <w:tc>
+          <w:tcPr>
+            <w:tcW w:w="4258" w:type="dxa"/>
+          </w:tcPr>
+          <w:p>
+            <w:pPr>
+              <w:pStyle w:val="ListParagraph"/>
+              <w:ind w:left="0"/>
+            </w:pPr>
+            <w:r>
+              <w:t>2.27</w:t>
+            </w:r>
+          </w:p>
+        </w:tc>
+      </w:tr>
+      <w:tr>
+        <w:tc>
+          <w:tcPr>
+            <w:tcW w:w="4258" w:type="dxa"/>
+          </w:tcPr>
+          <w:p>
+            <w:pPr>
+              <w:pStyle w:val="ListParagraph"/>
+              <w:ind w:left="0"/>
+            </w:pPr>
+            <w:r>
+              <w:t>Library Footprint</w:t>
+            </w:r>
+          </w:p>
+        </w:tc>
+        <w:tc>
+          <w:tcPr>
+            <w:tcW w:w="4258" w:type="dxa"/>
+          </w:tcPr>
+          <w:p>
+            <w:pPr>
+              <w:pStyle w:val="ListParagraph"/>
+              <w:ind w:left="0"/>
+            </w:pPr>
+            <w:r>
+              <w:t>5</w:t>
+            </w:r>
+          </w:p>
+        </w:tc>
+      </w:tr>
+      <w:tr>
+        <w:tc>
+          <w:tcPr>
+            <w:tcW w:w="4258" w:type="dxa"/>
+          </w:tcPr>
+          <w:p>
+            <w:pPr>
+              <w:pStyle w:val="ListParagraph"/>
+              <w:ind w:left="0"/>
+            </w:pPr>
+            <w:r>
+              <w:t xml:space="preserve">Scalability </w:t>
+            </w:r>
+          </w:p>
+        </w:tc>
+        <w:tc>
+          <w:tcPr>
+            <w:tcW w:w="4258" w:type="dxa"/>
+          </w:tcPr>
+          <w:p>
+            <w:pPr>
+              <w:pStyle w:val="ListParagraph"/>
+              <w:ind w:left="0"/>
+            </w:pPr>
+            <w:r>
+              <w:t>3</w:t>
+            </w:r>
+          </w:p>
+        </w:tc>
+      </w:tr>
+      <w:tr>
+        <w:tc>
+          <w:tcPr>
+            <w:tcW w:w="4258" w:type="dxa"/>
+          </w:tcPr>
+          <w:p>
+            <w:pPr>
+              <w:pStyle w:val="ListParagraph"/>
+              <w:ind w:left="0"/>
+            </w:pPr>
+            <w:r>
+              <w:t>Performance</w:t>
+            </w:r>
+          </w:p>
+        </w:tc>
+        <w:tc>
+          <w:tcPr>
+            <w:tcW w:w="4258" w:type="dxa"/>
+          </w:tcPr>
+          <w:p>
+            <w:pPr>
+              <w:pStyle w:val="ListParagraph"/>
+              <w:ind w:left="0"/>
+            </w:pPr>
+            <w:r>
+              <w:t>1</w:t>
+            </w:r>
+          </w:p>
+        </w:tc>
+      </w:tr>
+      <w:tr>
+        <w:tc>
+          <w:tcPr>
+            <w:tcW w:w="4258" w:type="dxa"/>
+          </w:tcPr>
+          <w:p>
+            <w:pPr>
+              <w:pStyle w:val="ListParagraph"/>
+              <w:ind w:left="0"/>
+            </w:pPr>
+            <w:r>
+              <w:rPr>
+                <w:rFonts w:ascii="Calibri" w:hAnsi="Calibri"/>
+                <w:color w:val="000000"/>
+              </w:rPr>
+              <w:t>Security/Vulnerability</w:t>
+            </w:r>
+          </w:p>
+        </w:tc>
+        <w:tc>
+          <w:tcPr>
+            <w:tcW w:w="4258" w:type="dxa"/>
+          </w:tcPr>
+          <w:p>
+            <w:pPr>
+              <w:pStyle w:val="ListParagraph"/>
+              <w:ind w:left="0"/>
+            </w:pPr>
+            <w:r>
+              <w:t>1</w:t>
+            </w:r>
+          </w:p>
+        </w:tc>
+      </w:tr>
+      <w:tr>
+        <w:tc>
+          <w:tcPr>
+            <w:tcW w:w="4258" w:type="dxa"/>
+          </w:tcPr>
+          <w:p>
+            <w:pPr>
+              <w:pStyle w:val="ListParagraph"/>
+              <w:ind w:left="0"/>
+              <w:rPr>
+                <w:rFonts w:ascii="Calibri" w:hAnsi="Calibri"/>
+                <w:color w:val="000000"/>
+              </w:rPr>
+            </w:pPr>
+            <w:r>
+              <w:rPr>
+                <w:rFonts w:ascii="Calibri" w:hAnsi="Calibri"/>
+                <w:color w:val="000000"/>
+              </w:rPr>
+              <w:t>Interoperability</w:t>
+            </w:r>
+          </w:p>
+        </w:tc>
+        <w:tc>
+          <w:tcPr>
+            <w:tcW w:w="4258" w:type="dxa"/>
+          </w:tcPr>
+          <w:p>
+            <w:pPr>
+              <w:pStyle w:val="ListParagraph"/>
+              <w:ind w:left="0"/>
+            </w:pPr>
+            <w:r>
+              <w:t>4</w:t>
+            </w:r>
+          </w:p>
+        </w:tc>
+      </w:tr>
+    </w:tbl>
+    <w:p>
+      <w:pPr>
+        <w:pStyle w:val="ListParagraph"/>
+        <w:ind w:left="0"/>
+      </w:pPr>
+    </w:p>
+    <w:p>
+      <w:pPr>
+        <w:pStyle w:val="ListParagraph"/>
+        <w:ind w:left="0"/>
+        <w:rPr>
+          <w:b/>
+        </w:rPr>
+      </w:pPr>
+      <w:r>
+        <w:rPr>
+          <w:b/>
+        </w:rPr>
+        <w:t>Ease of Adoption</w:t>
+      </w:r>
+    </w:p>
+    <w:tbl>
+      <w:tblPr>
+        <w:tblStyle w:val="TableGrid"/>
+        <w:tblW w:w="0" w:type="auto"/>
+        <w:tblLook w:val="04A0" w:firstRow="1" w:lastRow="0" w:firstColumn="1" w:lastColumn="0" w:noHBand="0" w:noVBand="1"/>
+      </w:tblPr>
+      <w:tblGrid>
+        <w:gridCol w:w="4258"/>
+        <w:gridCol w:w="4258"/>
+      </w:tblGrid>
+      <w:tr>
+        <w:tc>
+          <w:tcPr>
+            <w:tcW w:w="4258" w:type="dxa"/>
+          </w:tcPr>
+          <w:p>
+            <w:pPr>
+              <w:pStyle w:val="ListParagraph"/>
+              <w:ind w:left="0"/>
+            </w:pPr>
+            <w:r>
+              <w:rPr>
+                <w:rFonts w:ascii="Calibri" w:hAnsi="Calibri"/>
+                <w:color w:val="000000"/>
+              </w:rPr>
+              <w:t>Ease of development</w:t>
+            </w:r>
+          </w:p>
+        </w:tc>
+        <w:tc>
+          <w:tcPr>
+            <w:tcW w:w="4258" w:type="dxa"/>
+          </w:tcPr>
+          <w:p>
+            <w:pPr>
+              <w:pStyle w:val="ListParagraph"/>
+              <w:ind w:left="0"/>
+            </w:pPr>
+            <w:r>
+              <w:t>3.5</w:t>
+            </w:r>
+          </w:p>
+        </w:tc>
+      </w:tr>
+      <w:tr>
+        <w:tc>
+          <w:tcPr>
+            <w:tcW w:w="4258" w:type="dxa"/>
+          </w:tcPr>
+          <w:p>
+            <w:r>
+              <w:rPr>
+                <w:rFonts w:ascii="Calibri" w:hAnsi="Calibri"/>
+                <w:color w:val="000000"/>
+              </w:rPr>
+              <w:t>Community support</w:t>
+            </w:r>
+          </w:p>
+        </w:tc>
+        <w:tc>
+          <w:tcPr>
+            <w:tcW w:w="4258" w:type="dxa"/>
+          </w:tcPr>
+          <w:p>
+            <w:pPr>
+              <w:pStyle w:val="ListParagraph"/>
+              <w:ind w:left="0"/>
+            </w:pPr>
+            <w:r>
+              <w:t>5</w:t>
+            </w:r>
+          </w:p>
+        </w:tc>
+      </w:tr>
+      <w:tr>
+        <w:tc>
+          <w:tcPr>
+            <w:tcW w:w="4258" w:type="dxa"/>
+          </w:tcPr>
+          <w:p>
+            <w:r>
+              <w:t>Paid / Open source</w:t>
+            </w:r>
+          </w:p>
+        </w:tc>
+        <w:tc>
+          <w:tcPr>
+            <w:tcW w:w="4258" w:type="dxa"/>
+          </w:tcPr>
+          <w:p>
+            <w:pPr>
+              <w:pStyle w:val="ListParagraph"/>
+              <w:ind w:left="0"/>
+            </w:pPr>
+            <w:r>
+              <w:t>5</w:t>
+            </w:r>
+          </w:p>
+        </w:tc>
+      </w:tr>
+    </w:tbl>
+    <w:p>
+      <w:pPr>
+        <w:pStyle w:val="ListParagraph"/>
+        <w:ind w:left="0"/>
+      </w:pPr>
+    </w:p>
+    <w:p>
+      <w:pPr>
+        <w:pStyle w:val="ListParagraph"/>
+        <w:ind w:left="0"/>
+        <w:rPr>
+          <w:b/>
+        </w:rPr>
+      </w:pPr>
+      <w:r>
+        <w:rPr>
+          <w:b/>
+        </w:rPr>
+        <w:t>Ratings</w:t>
+      </w:r>
+    </w:p>
+    <w:p>
+      <w:pPr>
+        <w:pStyle w:val="ListParagraph"/>
+        <w:ind w:left="0"/>
+        <w:rPr>
+          <w:i/>
+        </w:rPr>
+      </w:pPr>
+      <w:proofErr w:type="gramStart"/>
       <w:r>
         <w:rPr>
           <w:i/>
@@ -6417,12 +8172,19 @@
         <w:rPr>
           <w:i/>
         </w:rPr>
-        <w:t xml:space="preserve">: </w:t>
-      </w:r>
+        <w:t>:</w:t>
+      </w:r>
+      <w:proofErr w:type="gramEnd"/>
       <w:r>
         <w:rPr>
           <w:i/>
         </w:rPr>
+        <w:t xml:space="preserve"> </w:t>
+      </w:r>
+      <w:r>
+        <w:rPr>
+          <w:i/>
+        </w:rPr>
         <w:t>2.24</w:t>
       </w:r>
     </w:p>
@@ -6438,12 +8200,26 @@
         <w:rPr>
           <w:i/>
         </w:rPr>
-        <w:t xml:space="preserve">Ease of Adoption : </w:t>
-      </w:r>
+        <w:t xml:space="preserve">Ease of </w:t>
+      </w:r>
+      <w:proofErr w:type="gramStart"/>
       <w:r>
         <w:rPr>
           <w:i/>
         </w:rPr>
+        <w:t>Adoption :</w:t>
+      </w:r>
+      <w:proofErr w:type="gramEnd"/>
+      <w:r>
+        <w:rPr>
+          <w:i/>
+        </w:rPr>
+        <w:t xml:space="preserve"> </w:t>
+      </w:r>
+      <w:r>
+        <w:rPr>
+          <w:i/>
+        </w:rPr>
         <w:t>4.25</w:t>
       </w:r>
     </w:p>
@@ -6457,12 +8233,14 @@
       <w:pPr>
         <w:pStyle w:val="Heading1"/>
       </w:pPr>
-      <w:bookmarkStart w:id="19" w:name="_Toc328837225"/>
+      <w:bookmarkStart w:id="41" w:name="_Toc328837225"/>
+      <w:bookmarkStart w:id="42" w:name="_Toc380327219"/>
       <w:r>
         <w:lastRenderedPageBreak/>
         <w:t>Our recommendation</w:t>
       </w:r>
-      <w:bookmarkEnd w:id="19"/>
+      <w:bookmarkEnd w:id="41"/>
+      <w:bookmarkEnd w:id="42"/>
     </w:p>
     <w:p>
       <w:pPr>
@@ -6512,7 +8290,23 @@
         <w:ind w:left="0"/>
       </w:pPr>
       <w:r>
-        <w:t>Instead of using Redux for react, you can create you own flux based architecture which provides you an unidirectional flow between Views -&gt; Actions -&gt; Models. It is because redux is quite bulky and loads your application.</w:t>
+        <w:t xml:space="preserve">Instead of using </w:t>
+      </w:r>
+      <w:proofErr w:type="spellStart"/>
+      <w:r>
+        <w:t>Redux</w:t>
+      </w:r>
+      <w:proofErr w:type="spellEnd"/>
+      <w:r>
+        <w:t xml:space="preserve"> for react, you can create you own flux based architecture which provides you an unidirectional flow between Views -&gt; Actions -&gt; Models. It is because </w:t>
+      </w:r>
+      <w:proofErr w:type="spellStart"/>
+      <w:r>
+        <w:t>redux</w:t>
+      </w:r>
+      <w:proofErr w:type="spellEnd"/>
+      <w:r>
+        <w:t xml:space="preserve"> is quite bulky and loads your application.</w:t>
       </w:r>
     </w:p>
     <w:p>
@@ -6526,8 +8320,21 @@
         <w:pStyle w:val="ListParagraph"/>
         <w:ind w:left="0"/>
       </w:pPr>
-      <w:r>
-        <w:t>AngularJS 2.0 also provides you a component based design but if we compare performance and easy of adoptions it is little below par as compared to ReactJS.</w:t>
+      <w:proofErr w:type="spellStart"/>
+      <w:r>
+        <w:t>AngularJS</w:t>
+      </w:r>
+      <w:proofErr w:type="spellEnd"/>
+      <w:r>
+        <w:t xml:space="preserve"> 2.0 also provides you a component based design but if we compare performance and easy of adoptions it is little below par as compared to </w:t>
+      </w:r>
+      <w:proofErr w:type="spellStart"/>
+      <w:r>
+        <w:t>ReactJS</w:t>
+      </w:r>
+      <w:proofErr w:type="spellEnd"/>
+      <w:r>
+        <w:t>.</w:t>
       </w:r>
     </w:p>
     <w:p>
@@ -6540,11 +8347,13 @@
       <w:pPr>
         <w:pStyle w:val="Heading1"/>
       </w:pPr>
-      <w:bookmarkStart w:id="20" w:name="_Toc328837226"/>
+      <w:bookmarkStart w:id="43" w:name="_Toc328837226"/>
+      <w:bookmarkStart w:id="44" w:name="_Toc380327220"/>
       <w:r>
         <w:t>References:</w:t>
       </w:r>
-      <w:bookmarkEnd w:id="20"/>
+      <w:bookmarkEnd w:id="43"/>
+      <w:bookmarkEnd w:id="44"/>
     </w:p>
     <w:p>
       <w:pPr>
@@ -6554,7 +8363,7 @@
           <w:numId w:val="13"/>
         </w:numPr>
       </w:pPr>
-      <w:hyperlink r:id="rId10" w:history="1">
+      <w:hyperlink r:id="rId7" w:history="1">
         <w:r>
           <w:rPr>
             <w:rStyle w:val="Hyperlink"/>
@@ -6571,7 +8380,7 @@
           <w:numId w:val="13"/>
         </w:numPr>
       </w:pPr>
-      <w:hyperlink r:id="rId11" w:history="1">
+      <w:hyperlink r:id="rId8" w:history="1">
         <w:r>
           <w:rPr>
             <w:rStyle w:val="Hyperlink"/>
@@ -6588,7 +8397,7 @@
           <w:numId w:val="13"/>
         </w:numPr>
       </w:pPr>
-      <w:hyperlink r:id="rId12" w:history="1">
+      <w:hyperlink r:id="rId9" w:history="1">
         <w:r>
           <w:rPr>
             <w:rStyle w:val="Hyperlink"/>
@@ -6605,7 +8414,7 @@
           <w:numId w:val="13"/>
         </w:numPr>
       </w:pPr>
-      <w:hyperlink r:id="rId13" w:history="1">
+      <w:hyperlink r:id="rId10" w:history="1">
         <w:r>
           <w:rPr>
             <w:rStyle w:val="Hyperlink"/>
@@ -6622,7 +8431,7 @@
           <w:numId w:val="13"/>
         </w:numPr>
       </w:pPr>
-      <w:hyperlink r:id="rId14" w:history="1">
+      <w:hyperlink r:id="rId11" w:history="1">
         <w:r>
           <w:rPr>
             <w:rStyle w:val="Hyperlink"/>
@@ -6639,7 +8448,7 @@
           <w:numId w:val="13"/>
         </w:numPr>
       </w:pPr>
-      <w:hyperlink r:id="rId15" w:history="1">
+      <w:hyperlink r:id="rId12" w:history="1">
         <w:r>
           <w:rPr>
             <w:rStyle w:val="Hyperlink"/>
@@ -6656,7 +8465,7 @@
           <w:numId w:val="13"/>
         </w:numPr>
       </w:pPr>
-      <w:hyperlink r:id="rId16" w:history="1">
+      <w:hyperlink r:id="rId13" w:history="1">
         <w:r>
           <w:rPr>
             <w:rStyle w:val="Hyperlink"/>
@@ -6682,7 +8491,7 @@
       </w:r>
     </w:p>
     <w:p>
-      <w:hyperlink r:id="rId17" w:history="1">
+      <w:hyperlink r:id="rId14" w:history="1">
         <w:r>
           <w:rPr>
             <w:rStyle w:val="Hyperlink"/>
@@ -6746,20 +8555,11 @@
           <w:b/>
           <w:i/>
         </w:rPr>
-        <w:t>of JS Libraries</w:t>
-      </w:r>
-      <w:bookmarkStart w:id="21" w:name="_GoBack"/>
-      <w:bookmarkEnd w:id="21"/>
-      <w:r>
-        <w:rPr>
-          <w:b/>
-          <w:i/>
-        </w:rPr>
-        <w:t xml:space="preserve">: </w:t>
-      </w:r>
-    </w:p>
-    <w:p>
-      <w:hyperlink r:id="rId18" w:history="1">
+        <w:t xml:space="preserve">of JS Libraries: </w:t>
+      </w:r>
+    </w:p>
+    <w:p>
+      <w:hyperlink r:id="rId15" w:history="1">
         <w:r>
           <w:rPr>
             <w:rStyle w:val="Hyperlink"/>
@@ -9729,6 +11529,12 @@
     <w:uiPriority w:val="39"/>
     <w:unhideWhenUsed/>
     <w:rsid w:val="0016241D"/>
+    <w:pPr>
+      <w:spacing w:before="120"/>
+    </w:pPr>
+    <w:rPr>
+      <w:b/>
+    </w:rPr>
   </w:style>
   <w:style w:type="paragraph" w:styleId="TOC2">
     <w:name w:val="toc 2"/>
@@ -9741,6 +11547,11 @@
     <w:pPr>
       <w:ind w:left="240"/>
     </w:pPr>
+    <w:rPr>
+      <w:b/>
+      <w:sz w:val="22"/>
+      <w:szCs w:val="22"/>
+    </w:rPr>
   </w:style>
   <w:style w:type="paragraph" w:styleId="TOC3">
     <w:name w:val="toc 3"/>
@@ -9753,6 +11564,10 @@
     <w:pPr>
       <w:ind w:left="480"/>
     </w:pPr>
+    <w:rPr>
+      <w:sz w:val="22"/>
+      <w:szCs w:val="22"/>
+    </w:rPr>
   </w:style>
   <w:style w:type="paragraph" w:styleId="TOC4">
     <w:name w:val="toc 4"/>
@@ -9765,6 +11580,10 @@
     <w:pPr>
       <w:ind w:left="720"/>
     </w:pPr>
+    <w:rPr>
+      <w:sz w:val="20"/>
+      <w:szCs w:val="20"/>
+    </w:rPr>
   </w:style>
   <w:style w:type="paragraph" w:styleId="TOC5">
     <w:name w:val="toc 5"/>
@@ -9777,6 +11596,10 @@
     <w:pPr>
       <w:ind w:left="960"/>
     </w:pPr>
+    <w:rPr>
+      <w:sz w:val="20"/>
+      <w:szCs w:val="20"/>
+    </w:rPr>
   </w:style>
   <w:style w:type="paragraph" w:styleId="TOC6">
     <w:name w:val="toc 6"/>
@@ -9789,6 +11612,10 @@
     <w:pPr>
       <w:ind w:left="1200"/>
     </w:pPr>
+    <w:rPr>
+      <w:sz w:val="20"/>
+      <w:szCs w:val="20"/>
+    </w:rPr>
   </w:style>
   <w:style w:type="paragraph" w:styleId="TOC7">
     <w:name w:val="toc 7"/>
@@ -9801,6 +11628,10 @@
     <w:pPr>
       <w:ind w:left="1440"/>
     </w:pPr>
+    <w:rPr>
+      <w:sz w:val="20"/>
+      <w:szCs w:val="20"/>
+    </w:rPr>
   </w:style>
   <w:style w:type="paragraph" w:styleId="TOC8">
     <w:name w:val="toc 8"/>
@@ -9813,6 +11644,10 @@
     <w:pPr>
       <w:ind w:left="1680"/>
     </w:pPr>
+    <w:rPr>
+      <w:sz w:val="20"/>
+      <w:szCs w:val="20"/>
+    </w:rPr>
   </w:style>
   <w:style w:type="paragraph" w:styleId="TOC9">
     <w:name w:val="toc 9"/>
@@ -9825,6 +11660,10 @@
     <w:pPr>
       <w:ind w:left="1920"/>
     </w:pPr>
+    <w:rPr>
+      <w:sz w:val="20"/>
+      <w:szCs w:val="20"/>
+    </w:rPr>
   </w:style>
   <w:style w:type="character" w:customStyle="1" w:styleId="apple-converted-space">
     <w:name w:val="apple-converted-space"/>
@@ -10207,6 +12046,12 @@
     <w:uiPriority w:val="39"/>
     <w:unhideWhenUsed/>
     <w:rsid w:val="0016241D"/>
+    <w:pPr>
+      <w:spacing w:before="120"/>
+    </w:pPr>
+    <w:rPr>
+      <w:b/>
+    </w:rPr>
   </w:style>
   <w:style w:type="paragraph" w:styleId="TOC2">
     <w:name w:val="toc 2"/>
@@ -10219,6 +12064,11 @@
     <w:pPr>
       <w:ind w:left="240"/>
     </w:pPr>
+    <w:rPr>
+      <w:b/>
+      <w:sz w:val="22"/>
+      <w:szCs w:val="22"/>
+    </w:rPr>
   </w:style>
   <w:style w:type="paragraph" w:styleId="TOC3">
     <w:name w:val="toc 3"/>
@@ -10231,6 +12081,10 @@
     <w:pPr>
       <w:ind w:left="480"/>
     </w:pPr>
+    <w:rPr>
+      <w:sz w:val="22"/>
+      <w:szCs w:val="22"/>
+    </w:rPr>
   </w:style>
   <w:style w:type="paragraph" w:styleId="TOC4">
     <w:name w:val="toc 4"/>
@@ -10243,6 +12097,10 @@
     <w:pPr>
       <w:ind w:left="720"/>
     </w:pPr>
+    <w:rPr>
+      <w:sz w:val="20"/>
+      <w:szCs w:val="20"/>
+    </w:rPr>
   </w:style>
   <w:style w:type="paragraph" w:styleId="TOC5">
     <w:name w:val="toc 5"/>
@@ -10255,6 +12113,10 @@
     <w:pPr>
       <w:ind w:left="960"/>
     </w:pPr>
+    <w:rPr>
+      <w:sz w:val="20"/>
+      <w:szCs w:val="20"/>
+    </w:rPr>
   </w:style>
   <w:style w:type="paragraph" w:styleId="TOC6">
     <w:name w:val="toc 6"/>
@@ -10267,6 +12129,10 @@
     <w:pPr>
       <w:ind w:left="1200"/>
     </w:pPr>
+    <w:rPr>
+      <w:sz w:val="20"/>
+      <w:szCs w:val="20"/>
+    </w:rPr>
   </w:style>
   <w:style w:type="paragraph" w:styleId="TOC7">
     <w:name w:val="toc 7"/>
@@ -10279,6 +12145,10 @@
     <w:pPr>
       <w:ind w:left="1440"/>
     </w:pPr>
+    <w:rPr>
+      <w:sz w:val="20"/>
+      <w:szCs w:val="20"/>
+    </w:rPr>
   </w:style>
   <w:style w:type="paragraph" w:styleId="TOC8">
     <w:name w:val="toc 8"/>
@@ -10291,6 +12161,10 @@
     <w:pPr>
       <w:ind w:left="1680"/>
     </w:pPr>
+    <w:rPr>
+      <w:sz w:val="20"/>
+      <w:szCs w:val="20"/>
+    </w:rPr>
   </w:style>
   <w:style w:type="paragraph" w:styleId="TOC9">
     <w:name w:val="toc 9"/>
@@ -10303,6 +12177,10 @@
     <w:pPr>
       <w:ind w:left="1920"/>
     </w:pPr>
+    <w:rPr>
+      <w:sz w:val="20"/>
+      <w:szCs w:val="20"/>
+    </w:rPr>
   </w:style>
   <w:style w:type="character" w:customStyle="1" w:styleId="apple-converted-space">
     <w:name w:val="apple-converted-space"/>

</xml_diff>

<commit_message>
changed comparison sheet and snapshots
</commit_message>
<xml_diff>
--- a/TechWatchReport-JS-v0.5.docx
+++ b/TechWatchReport-JS-v0.5.docx
@@ -150,6 +150,17 @@
         <w:t>Pasumarthy</w:t>
       </w:r>
       <w:proofErr w:type="spellEnd"/>
+      <w:r>
+        <w:t xml:space="preserve">, </w:t>
+      </w:r>
+      <w:proofErr w:type="gramStart"/>
+      <w:r>
+        <w:t>Mayank</w:t>
+      </w:r>
+      <w:proofErr w:type="gramEnd"/>
+      <w:r>
+        <w:t xml:space="preserve"> Kansal</w:t>
+      </w:r>
     </w:p>
     <w:p/>
     <w:p>
@@ -677,8 +688,6 @@
         </w:rPr>
         <w:fldChar w:fldCharType="end"/>
       </w:r>
-      <w:bookmarkStart w:id="2" w:name="_GoBack"/>
-      <w:bookmarkEnd w:id="2"/>
     </w:p>
     <w:p>
       <w:pPr>
@@ -1796,62 +1805,62 @@
       <w:pPr>
         <w:pStyle w:val="Heading1"/>
       </w:pPr>
-      <w:bookmarkStart w:id="3" w:name="_Toc328837207"/>
-      <w:bookmarkStart w:id="4" w:name="_Toc380327199"/>
+      <w:bookmarkStart w:id="2" w:name="_Toc328837207"/>
+      <w:bookmarkStart w:id="3" w:name="_Toc380327199"/>
       <w:r>
         <w:lastRenderedPageBreak/>
         <w:t>Analysis</w:t>
       </w:r>
+      <w:bookmarkEnd w:id="2"/>
       <w:bookmarkEnd w:id="3"/>
+    </w:p>
+    <w:p>
+      <w:r>
+        <w:t xml:space="preserve">What we are plotting – Capabilities </w:t>
+      </w:r>
+      <w:proofErr w:type="spellStart"/>
+      <w:r>
+        <w:t>Vs</w:t>
+      </w:r>
+      <w:proofErr w:type="spellEnd"/>
+      <w:r>
+        <w:t xml:space="preserve"> Ease of </w:t>
+      </w:r>
+      <w:r>
+        <w:t>Adoption</w:t>
+      </w:r>
+    </w:p>
+    <w:p>
+      <w:r>
+        <w:t xml:space="preserve">What we mean by capabilities and Ease of </w:t>
+      </w:r>
+      <w:r>
+        <w:t>Adoption</w:t>
+      </w:r>
+    </w:p>
+    <w:p>
+      <w:pPr>
+        <w:pStyle w:val="Heading1"/>
+      </w:pPr>
+      <w:bookmarkStart w:id="4" w:name="_Toc328837208"/>
+      <w:bookmarkStart w:id="5" w:name="_Toc380327200"/>
+      <w:r>
+        <w:t>Capabilities</w:t>
+      </w:r>
       <w:bookmarkEnd w:id="4"/>
-    </w:p>
-    <w:p>
-      <w:r>
-        <w:t xml:space="preserve">What we are plotting – Capabilities </w:t>
-      </w:r>
-      <w:proofErr w:type="spellStart"/>
-      <w:r>
-        <w:t>Vs</w:t>
-      </w:r>
-      <w:proofErr w:type="spellEnd"/>
-      <w:r>
-        <w:t xml:space="preserve"> Ease of </w:t>
-      </w:r>
-      <w:r>
-        <w:t>Adoption</w:t>
-      </w:r>
-    </w:p>
-    <w:p>
-      <w:r>
-        <w:t xml:space="preserve">What we mean by capabilities and Ease of </w:t>
-      </w:r>
-      <w:r>
-        <w:t>Adoption</w:t>
-      </w:r>
-    </w:p>
-    <w:p>
-      <w:pPr>
-        <w:pStyle w:val="Heading1"/>
-      </w:pPr>
-      <w:bookmarkStart w:id="5" w:name="_Toc328837208"/>
-      <w:bookmarkStart w:id="6" w:name="_Toc380327200"/>
-      <w:r>
-        <w:t>Capabilities</w:t>
-      </w:r>
       <w:bookmarkEnd w:id="5"/>
+    </w:p>
+    <w:p>
+      <w:pPr>
+        <w:pStyle w:val="Heading2"/>
+      </w:pPr>
+      <w:bookmarkStart w:id="6" w:name="_Toc328837209"/>
+      <w:bookmarkStart w:id="7" w:name="_Toc380327201"/>
+      <w:r>
+        <w:t>1. Feature completeness</w:t>
+      </w:r>
       <w:bookmarkEnd w:id="6"/>
-    </w:p>
-    <w:p>
-      <w:pPr>
-        <w:pStyle w:val="Heading2"/>
-      </w:pPr>
-      <w:bookmarkStart w:id="7" w:name="_Toc328837209"/>
-      <w:bookmarkStart w:id="8" w:name="_Toc380327201"/>
-      <w:r>
-        <w:t>1. Feature completeness</w:t>
-      </w:r>
       <w:bookmarkEnd w:id="7"/>
-      <w:bookmarkEnd w:id="8"/>
     </w:p>
     <w:p>
       <w:pPr>
@@ -2315,16 +2324,16 @@
       <w:pPr>
         <w:pStyle w:val="Heading2"/>
       </w:pPr>
-      <w:bookmarkStart w:id="9" w:name="_Toc328837210"/>
-      <w:bookmarkStart w:id="10" w:name="_Toc380327202"/>
+      <w:bookmarkStart w:id="8" w:name="_Toc328837210"/>
+      <w:bookmarkStart w:id="9" w:name="_Toc380327202"/>
       <w:r>
         <w:t xml:space="preserve">2. </w:t>
       </w:r>
       <w:r>
         <w:t>Library Footprint</w:t>
       </w:r>
+      <w:bookmarkEnd w:id="8"/>
       <w:bookmarkEnd w:id="9"/>
-      <w:bookmarkEnd w:id="10"/>
     </w:p>
     <w:p>
       <w:pPr>
@@ -2535,13 +2544,13 @@
       <w:pPr>
         <w:pStyle w:val="Heading2"/>
       </w:pPr>
-      <w:bookmarkStart w:id="11" w:name="_Toc328837211"/>
-      <w:bookmarkStart w:id="12" w:name="_Toc380327203"/>
+      <w:bookmarkStart w:id="10" w:name="_Toc328837211"/>
+      <w:bookmarkStart w:id="11" w:name="_Toc380327203"/>
       <w:r>
         <w:t>3. Scalability</w:t>
       </w:r>
+      <w:bookmarkEnd w:id="10"/>
       <w:bookmarkEnd w:id="11"/>
-      <w:bookmarkEnd w:id="12"/>
     </w:p>
     <w:p>
       <w:pPr>
@@ -2755,13 +2764,13 @@
       <w:pPr>
         <w:pStyle w:val="Heading2"/>
       </w:pPr>
-      <w:bookmarkStart w:id="13" w:name="_Toc328837212"/>
-      <w:bookmarkStart w:id="14" w:name="_Toc380327204"/>
+      <w:bookmarkStart w:id="12" w:name="_Toc328837212"/>
+      <w:bookmarkStart w:id="13" w:name="_Toc380327204"/>
       <w:r>
         <w:t>4. Performance</w:t>
       </w:r>
+      <w:bookmarkEnd w:id="12"/>
       <w:bookmarkEnd w:id="13"/>
-      <w:bookmarkEnd w:id="14"/>
     </w:p>
     <w:p>
       <w:pPr>
@@ -2944,8 +2953,8 @@
       <w:pPr>
         <w:pStyle w:val="Heading2"/>
       </w:pPr>
-      <w:bookmarkStart w:id="15" w:name="_Toc328837213"/>
-      <w:bookmarkStart w:id="16" w:name="_Toc380327205"/>
+      <w:bookmarkStart w:id="14" w:name="_Toc328837213"/>
+      <w:bookmarkStart w:id="15" w:name="_Toc380327205"/>
       <w:r>
         <w:lastRenderedPageBreak/>
         <w:t>5</w:t>
@@ -2956,8 +2965,8 @@
       <w:r>
         <w:t>Vulnerability</w:t>
       </w:r>
+      <w:bookmarkEnd w:id="14"/>
       <w:bookmarkEnd w:id="15"/>
-      <w:bookmarkEnd w:id="16"/>
     </w:p>
     <w:p>
       <w:pPr>
@@ -3096,8 +3105,8 @@
       <w:pPr>
         <w:pStyle w:val="Heading2"/>
       </w:pPr>
-      <w:bookmarkStart w:id="17" w:name="_Toc328837214"/>
-      <w:bookmarkStart w:id="18" w:name="_Toc380327206"/>
+      <w:bookmarkStart w:id="16" w:name="_Toc328837214"/>
+      <w:bookmarkStart w:id="17" w:name="_Toc380327206"/>
       <w:r>
         <w:t>6</w:t>
       </w:r>
@@ -3107,8 +3116,8 @@
       <w:r>
         <w:t>Interoperability</w:t>
       </w:r>
+      <w:bookmarkEnd w:id="16"/>
       <w:bookmarkEnd w:id="17"/>
-      <w:bookmarkEnd w:id="18"/>
     </w:p>
     <w:p>
       <w:pPr>
@@ -3499,14 +3508,14 @@
       <w:pPr>
         <w:pStyle w:val="Heading1"/>
       </w:pPr>
-      <w:bookmarkStart w:id="19" w:name="_Toc328837215"/>
-      <w:bookmarkStart w:id="20" w:name="_Toc380327207"/>
+      <w:bookmarkStart w:id="18" w:name="_Toc328837215"/>
+      <w:bookmarkStart w:id="19" w:name="_Toc380327207"/>
       <w:r>
         <w:lastRenderedPageBreak/>
         <w:t>Ease of Adoption</w:t>
       </w:r>
+      <w:bookmarkEnd w:id="18"/>
       <w:bookmarkEnd w:id="19"/>
-      <w:bookmarkEnd w:id="20"/>
     </w:p>
     <w:p/>
     <w:p>
@@ -3518,13 +3527,13 @@
         </w:numPr>
         <w:ind w:left="360"/>
       </w:pPr>
-      <w:bookmarkStart w:id="21" w:name="_Toc328837216"/>
-      <w:bookmarkStart w:id="22" w:name="_Toc380327208"/>
+      <w:bookmarkStart w:id="20" w:name="_Toc328837216"/>
+      <w:bookmarkStart w:id="21" w:name="_Toc380327208"/>
       <w:r>
         <w:t>Ease of development</w:t>
       </w:r>
+      <w:bookmarkEnd w:id="20"/>
       <w:bookmarkEnd w:id="21"/>
-      <w:bookmarkEnd w:id="22"/>
     </w:p>
     <w:p>
       <w:pPr>
@@ -3771,13 +3780,13 @@
           <w:numId w:val="10"/>
         </w:numPr>
       </w:pPr>
-      <w:bookmarkStart w:id="23" w:name="_Toc328837217"/>
-      <w:bookmarkStart w:id="24" w:name="_Toc380327209"/>
+      <w:bookmarkStart w:id="22" w:name="_Toc328837217"/>
+      <w:bookmarkStart w:id="23" w:name="_Toc380327209"/>
       <w:r>
         <w:t>Community Support</w:t>
       </w:r>
+      <w:bookmarkEnd w:id="22"/>
       <w:bookmarkEnd w:id="23"/>
-      <w:bookmarkEnd w:id="24"/>
     </w:p>
     <w:p>
       <w:pPr>
@@ -4030,14 +4039,14 @@
           <w:numId w:val="10"/>
         </w:numPr>
       </w:pPr>
-      <w:bookmarkStart w:id="25" w:name="_Toc328837218"/>
-      <w:bookmarkStart w:id="26" w:name="_Toc380327210"/>
+      <w:bookmarkStart w:id="24" w:name="_Toc328837218"/>
+      <w:bookmarkStart w:id="25" w:name="_Toc380327210"/>
       <w:r>
         <w:lastRenderedPageBreak/>
         <w:t>Paid / Open Source</w:t>
       </w:r>
+      <w:bookmarkEnd w:id="24"/>
       <w:bookmarkEnd w:id="25"/>
-      <w:bookmarkEnd w:id="26"/>
     </w:p>
     <w:p>
       <w:pPr>
@@ -4128,29 +4137,15 @@
         </w:rPr>
         <w:t> licensed under the </w:t>
       </w:r>
-      <w:r>
-        <w:fldChar w:fldCharType="begin"/>
-      </w:r>
-      <w:r>
-        <w:instrText xml:space="preserve"> HYPERLINK "https://en.wikipedia.org/wiki/MIT_License" \o "MIT License" </w:instrText>
-      </w:r>
-      <w:r>
-        <w:fldChar w:fldCharType="separate"/>
-      </w:r>
-      <w:r>
-        <w:rPr>
-          <w:rStyle w:val="Hyperlink"/>
-          <w:lang w:val="en-IN"/>
-        </w:rPr>
-        <w:t>MIT License</w:t>
-      </w:r>
-      <w:r>
-        <w:rPr>
-          <w:rStyle w:val="Hyperlink"/>
-          <w:lang w:val="en-IN"/>
-        </w:rPr>
-        <w:fldChar w:fldCharType="end"/>
-      </w:r>
+      <w:hyperlink r:id="rId7" w:tooltip="MIT License" w:history="1">
+        <w:r>
+          <w:rPr>
+            <w:rStyle w:val="Hyperlink"/>
+            <w:lang w:val="en-IN"/>
+          </w:rPr>
+          <w:t>MIT License</w:t>
+        </w:r>
+      </w:hyperlink>
       <w:r>
         <w:rPr>
           <w:lang w:val="en-IN"/>
@@ -4239,13 +4234,13 @@
       <w:pPr>
         <w:pStyle w:val="Heading1"/>
       </w:pPr>
-      <w:bookmarkStart w:id="27" w:name="_Toc328837219"/>
-      <w:bookmarkStart w:id="28" w:name="_Toc380327211"/>
+      <w:bookmarkStart w:id="26" w:name="_Toc328837219"/>
+      <w:bookmarkStart w:id="27" w:name="_Toc380327211"/>
       <w:r>
         <w:t>JS Libraries and Frameworks</w:t>
       </w:r>
+      <w:bookmarkEnd w:id="26"/>
       <w:bookmarkEnd w:id="27"/>
-      <w:bookmarkEnd w:id="28"/>
     </w:p>
     <w:p>
       <w:pPr>
@@ -4286,8 +4281,8 @@
         </w:numPr>
         <w:ind w:left="0"/>
       </w:pPr>
-      <w:bookmarkStart w:id="29" w:name="_Toc328837220"/>
-      <w:bookmarkStart w:id="30" w:name="_Toc380327212"/>
+      <w:bookmarkStart w:id="28" w:name="_Toc328837220"/>
+      <w:bookmarkStart w:id="29" w:name="_Toc380327212"/>
       <w:proofErr w:type="spellStart"/>
       <w:r>
         <w:t>ReactJS</w:t>
@@ -4296,8 +4291,8 @@
       <w:r>
         <w:t>:</w:t>
       </w:r>
+      <w:bookmarkEnd w:id="28"/>
       <w:bookmarkEnd w:id="29"/>
-      <w:bookmarkEnd w:id="30"/>
       <w:r>
         <w:t xml:space="preserve"> </w:t>
       </w:r>
@@ -4887,7 +4882,7 @@
         </w:numPr>
         <w:ind w:left="0"/>
       </w:pPr>
-      <w:bookmarkStart w:id="31" w:name="_Toc380327213"/>
+      <w:bookmarkStart w:id="30" w:name="_Toc380327213"/>
       <w:r>
         <w:t>ReactJS</w:t>
       </w:r>
@@ -4897,7 +4892,7 @@
       <w:r>
         <w:t>:</w:t>
       </w:r>
-      <w:bookmarkEnd w:id="31"/>
+      <w:bookmarkEnd w:id="30"/>
       <w:r>
         <w:t xml:space="preserve"> </w:t>
       </w:r>
@@ -5126,7 +5121,7 @@
               <w:ind w:left="0"/>
             </w:pPr>
             <w:r>
-              <w:t>3.5</w:t>
+              <w:t>4.1</w:t>
             </w:r>
           </w:p>
         </w:tc>
@@ -5157,9 +5152,6 @@
             </w:pPr>
             <w:r>
               <w:t>4</w:t>
-            </w:r>
-            <w:r>
-              <w:t>.14</w:t>
             </w:r>
           </w:p>
         </w:tc>
@@ -5410,7 +5402,7 @@
         <w:rPr>
           <w:i/>
         </w:rPr>
-        <w:t>4.18</w:t>
+        <w:t>4.21</w:t>
       </w:r>
       <w:r>
         <w:rPr>
@@ -5496,8 +5488,8 @@
         </w:numPr>
         <w:ind w:left="0"/>
       </w:pPr>
-      <w:bookmarkStart w:id="32" w:name="_Toc328837221"/>
-      <w:bookmarkStart w:id="33" w:name="_Toc380327214"/>
+      <w:bookmarkStart w:id="31" w:name="_Toc328837221"/>
+      <w:bookmarkStart w:id="32" w:name="_Toc380327214"/>
       <w:proofErr w:type="spellStart"/>
       <w:r>
         <w:t>AngularJS</w:t>
@@ -5509,8 +5501,8 @@
       <w:r>
         <w:t>:</w:t>
       </w:r>
+      <w:bookmarkEnd w:id="31"/>
       <w:bookmarkEnd w:id="32"/>
-      <w:bookmarkEnd w:id="33"/>
       <w:r>
         <w:t xml:space="preserve"> </w:t>
       </w:r>
@@ -5721,7 +5713,7 @@
               <w:ind w:left="0"/>
             </w:pPr>
             <w:r>
-              <w:t>4</w:t>
+              <w:t>3</w:t>
             </w:r>
           </w:p>
         </w:tc>
@@ -5984,7 +5976,7 @@
         <w:rPr>
           <w:i/>
         </w:rPr>
-        <w:t>3.6</w:t>
+        <w:t>3.42</w:t>
       </w:r>
     </w:p>
     <w:p>
@@ -6037,21 +6029,18 @@
         </w:numPr>
         <w:ind w:left="0"/>
       </w:pPr>
-      <w:bookmarkStart w:id="34" w:name="_Toc380327215"/>
+      <w:bookmarkStart w:id="33" w:name="_Toc380327215"/>
       <w:r>
         <w:lastRenderedPageBreak/>
         <w:t>Angular</w:t>
       </w:r>
       <w:r>
-        <w:t xml:space="preserve"> 5</w:t>
-      </w:r>
-      <w:r>
-        <w:t>.0</w:t>
+        <w:t xml:space="preserve"> 5.0</w:t>
       </w:r>
       <w:r>
         <w:t>:</w:t>
       </w:r>
-      <w:bookmarkEnd w:id="34"/>
+      <w:bookmarkEnd w:id="33"/>
       <w:r>
         <w:t xml:space="preserve"> </w:t>
       </w:r>
@@ -6232,7 +6221,7 @@
               <w:ind w:left="0"/>
             </w:pPr>
             <w:r>
-              <w:t>2.5</w:t>
+              <w:t>3.1</w:t>
             </w:r>
           </w:p>
         </w:tc>
@@ -6262,7 +6251,7 @@
               <w:ind w:left="0"/>
             </w:pPr>
             <w:r>
-              <w:t>4</w:t>
+              <w:t>3</w:t>
             </w:r>
           </w:p>
         </w:tc>
@@ -6522,7 +6511,7 @@
         <w:rPr>
           <w:i/>
         </w:rPr>
-        <w:t>3.85</w:t>
+        <w:t>3.7</w:t>
       </w:r>
     </w:p>
     <w:p>
@@ -6581,8 +6570,8 @@
         </w:numPr>
         <w:ind w:left="0"/>
       </w:pPr>
-      <w:bookmarkStart w:id="35" w:name="_Toc328837222"/>
-      <w:bookmarkStart w:id="36" w:name="_Toc380327216"/>
+      <w:bookmarkStart w:id="34" w:name="_Toc328837222"/>
+      <w:bookmarkStart w:id="35" w:name="_Toc380327216"/>
       <w:proofErr w:type="spellStart"/>
       <w:r>
         <w:t>Backbone</w:t>
@@ -6594,8 +6583,8 @@
       <w:r>
         <w:t>:</w:t>
       </w:r>
+      <w:bookmarkEnd w:id="34"/>
       <w:bookmarkEnd w:id="35"/>
-      <w:bookmarkEnd w:id="36"/>
       <w:r>
         <w:t xml:space="preserve"> </w:t>
       </w:r>
@@ -6812,7 +6801,7 @@
               <w:ind w:left="0"/>
             </w:pPr>
             <w:r>
-              <w:t>1</w:t>
+              <w:t>3</w:t>
             </w:r>
           </w:p>
         </w:tc>
@@ -7066,7 +7055,7 @@
         <w:rPr>
           <w:i/>
         </w:rPr>
-        <w:t>2.63</w:t>
+        <w:t>3.23</w:t>
       </w:r>
     </w:p>
     <w:p>
@@ -7113,8 +7102,8 @@
         </w:numPr>
         <w:ind w:left="0"/>
       </w:pPr>
-      <w:bookmarkStart w:id="37" w:name="_Toc328837223"/>
-      <w:bookmarkStart w:id="38" w:name="_Toc380327217"/>
+      <w:bookmarkStart w:id="36" w:name="_Toc328837223"/>
+      <w:bookmarkStart w:id="37" w:name="_Toc380327217"/>
       <w:proofErr w:type="spellStart"/>
       <w:r>
         <w:lastRenderedPageBreak/>
@@ -7124,8 +7113,8 @@
       <w:r>
         <w:t>:</w:t>
       </w:r>
+      <w:bookmarkEnd w:id="36"/>
       <w:bookmarkEnd w:id="37"/>
-      <w:bookmarkEnd w:id="38"/>
       <w:r>
         <w:t xml:space="preserve"> </w:t>
       </w:r>
@@ -7626,8 +7615,8 @@
         </w:numPr>
         <w:ind w:left="0"/>
       </w:pPr>
-      <w:bookmarkStart w:id="39" w:name="_Toc328837224"/>
-      <w:bookmarkStart w:id="40" w:name="_Toc380327218"/>
+      <w:bookmarkStart w:id="38" w:name="_Toc328837224"/>
+      <w:bookmarkStart w:id="39" w:name="_Toc380327218"/>
       <w:proofErr w:type="spellStart"/>
       <w:proofErr w:type="gramStart"/>
       <w:r>
@@ -7638,8 +7627,8 @@
       <w:r>
         <w:t>:</w:t>
       </w:r>
+      <w:bookmarkEnd w:id="38"/>
       <w:bookmarkEnd w:id="39"/>
-      <w:bookmarkEnd w:id="40"/>
       <w:r>
         <w:t xml:space="preserve"> </w:t>
       </w:r>
@@ -7715,32 +7704,15 @@
         </w:rPr>
         <w:t>jQuery is </w:t>
       </w:r>
-      <w:r>
-        <w:fldChar w:fldCharType="begin"/>
-      </w:r>
-      <w:r>
-        <w:instrText xml:space="preserve"> HYPERLINK "https://en.wikipedia.org/wiki/Free_and_open_source_softw</w:instrText>
-      </w:r>
-      <w:r>
-        <w:instrText xml:space="preserve">are" \o "Free and open source software" </w:instrText>
-      </w:r>
-      <w:r>
-        <w:fldChar w:fldCharType="separate"/>
-      </w:r>
-      <w:r>
-        <w:rPr>
-          <w:rStyle w:val="Hyperlink"/>
-          <w:lang w:val="en-IN"/>
-        </w:rPr>
-        <w:t>free, open-source software</w:t>
-      </w:r>
-      <w:r>
-        <w:rPr>
-          <w:rStyle w:val="Hyperlink"/>
-          <w:lang w:val="en-IN"/>
-        </w:rPr>
-        <w:fldChar w:fldCharType="end"/>
-      </w:r>
+      <w:hyperlink r:id="rId8" w:tooltip="Free and open source software" w:history="1">
+        <w:r>
+          <w:rPr>
+            <w:rStyle w:val="Hyperlink"/>
+            <w:lang w:val="en-IN"/>
+          </w:rPr>
+          <w:t>free, open-source software</w:t>
+        </w:r>
+      </w:hyperlink>
       <w:r>
         <w:rPr>
           <w:lang w:val="en-IN"/>
@@ -7925,7 +7897,7 @@
               <w:ind w:left="0"/>
             </w:pPr>
             <w:r>
-              <w:t>1</w:t>
+              <w:t>2</w:t>
             </w:r>
           </w:p>
         </w:tc>
@@ -8185,7 +8157,7 @@
         <w:rPr>
           <w:i/>
         </w:rPr>
-        <w:t>2.24</w:t>
+        <w:t>2.54</w:t>
       </w:r>
     </w:p>
     <w:p>
@@ -8233,100 +8205,108 @@
       <w:pPr>
         <w:pStyle w:val="Heading1"/>
       </w:pPr>
-      <w:bookmarkStart w:id="41" w:name="_Toc328837225"/>
-      <w:bookmarkStart w:id="42" w:name="_Toc380327219"/>
+      <w:bookmarkStart w:id="40" w:name="_Toc328837225"/>
+      <w:bookmarkStart w:id="41" w:name="_Toc380327219"/>
       <w:r>
         <w:lastRenderedPageBreak/>
         <w:t>Our recommendation</w:t>
       </w:r>
+      <w:bookmarkEnd w:id="40"/>
       <w:bookmarkEnd w:id="41"/>
+    </w:p>
+    <w:p>
+      <w:pPr>
+        <w:pStyle w:val="ListParagraph"/>
+        <w:ind w:left="0"/>
+      </w:pPr>
+    </w:p>
+    <w:p>
+      <w:pPr>
+        <w:pStyle w:val="ListParagraph"/>
+        <w:ind w:left="0"/>
+      </w:pPr>
+      <w:r>
+        <w:rPr>
+          <w:b/>
+        </w:rPr>
+        <w:t>Go with React JS</w:t>
+      </w:r>
+      <w:r>
+        <w:t>. It is an Open source, easy to learn and maintain and most importantly provide</w:t>
+      </w:r>
+      <w:r>
+        <w:t xml:space="preserve">s you a component based design. </w:t>
+      </w:r>
+      <w:r>
+        <w:t xml:space="preserve">Using ES6 and JSX you can write compact and smart code with lesser number of lines as compared to the traditional way of coding. </w:t>
+      </w:r>
+      <w:r>
+        <w:t>You can go with React-native</w:t>
+      </w:r>
+      <w:r>
+        <w:t xml:space="preserve"> too</w:t>
+      </w:r>
+      <w:r>
+        <w:t xml:space="preserve"> if you are planning </w:t>
+      </w:r>
+      <w:r>
+        <w:t xml:space="preserve">to design a </w:t>
+      </w:r>
+      <w:r>
+        <w:t>cross-platform mobile based application.</w:t>
+      </w:r>
+    </w:p>
+    <w:p>
+      <w:pPr>
+        <w:pStyle w:val="ListParagraph"/>
+        <w:ind w:left="0"/>
+      </w:pPr>
+      <w:r>
+        <w:t xml:space="preserve">Instead of using </w:t>
+      </w:r>
+      <w:proofErr w:type="spellStart"/>
+      <w:r>
+        <w:t>Redux</w:t>
+      </w:r>
+      <w:proofErr w:type="spellEnd"/>
+      <w:r>
+        <w:t xml:space="preserve"> for react, you can create you own flux based architecture which provides you an unidirectional flow between Views -&gt; Actions -&gt; Models. It is because </w:t>
+      </w:r>
+      <w:proofErr w:type="spellStart"/>
+      <w:r>
+        <w:t>redux</w:t>
+      </w:r>
+      <w:proofErr w:type="spellEnd"/>
+      <w:r>
+        <w:t xml:space="preserve"> is quite bulky and loads your application.</w:t>
+      </w:r>
+    </w:p>
+    <w:p>
+      <w:pPr>
+        <w:pStyle w:val="ListParagraph"/>
+        <w:ind w:left="0"/>
+      </w:pPr>
+    </w:p>
+    <w:p>
+      <w:pPr>
+        <w:pStyle w:val="ListParagraph"/>
+        <w:ind w:left="0"/>
+      </w:pPr>
+      <w:proofErr w:type="spellStart"/>
+      <w:r>
+        <w:t>AngularJS</w:t>
+      </w:r>
+      <w:proofErr w:type="spellEnd"/>
+      <w:r>
+        <w:t xml:space="preserve"> 5</w:t>
+      </w:r>
+      <w:r>
+        <w:t xml:space="preserve">.0 also provides you a component based design but if we compare </w:t>
+      </w:r>
+      <w:bookmarkStart w:id="42" w:name="_GoBack"/>
       <w:bookmarkEnd w:id="42"/>
-    </w:p>
-    <w:p>
-      <w:pPr>
-        <w:pStyle w:val="ListParagraph"/>
-        <w:ind w:left="0"/>
-      </w:pPr>
-    </w:p>
-    <w:p>
-      <w:pPr>
-        <w:pStyle w:val="ListParagraph"/>
-        <w:ind w:left="0"/>
-      </w:pPr>
-      <w:r>
-        <w:rPr>
-          <w:b/>
-        </w:rPr>
-        <w:t>Go with React JS</w:t>
-      </w:r>
-      <w:r>
-        <w:t>. It is an Open source, easy to learn and maintain and most importantly provide</w:t>
-      </w:r>
-      <w:r>
-        <w:t xml:space="preserve">s you a component based design. </w:t>
-      </w:r>
-      <w:r>
-        <w:t xml:space="preserve">Using ES6 and JSX you can write compact and smart code with lesser number of lines as compared to the traditional way of coding. </w:t>
-      </w:r>
-      <w:r>
-        <w:t>You can go with React-native</w:t>
-      </w:r>
-      <w:r>
-        <w:t xml:space="preserve"> too</w:t>
-      </w:r>
-      <w:r>
-        <w:t xml:space="preserve"> if you are planning </w:t>
-      </w:r>
-      <w:r>
-        <w:t xml:space="preserve">to design a </w:t>
-      </w:r>
-      <w:r>
-        <w:t>cross-platform mobile based application.</w:t>
-      </w:r>
-    </w:p>
-    <w:p>
-      <w:pPr>
-        <w:pStyle w:val="ListParagraph"/>
-        <w:ind w:left="0"/>
-      </w:pPr>
-      <w:r>
-        <w:t xml:space="preserve">Instead of using </w:t>
-      </w:r>
-      <w:proofErr w:type="spellStart"/>
-      <w:r>
-        <w:t>Redux</w:t>
-      </w:r>
-      <w:proofErr w:type="spellEnd"/>
-      <w:r>
-        <w:t xml:space="preserve"> for react, you can create you own flux based architecture which provides you an unidirectional flow between Views -&gt; Actions -&gt; Models. It is because </w:t>
-      </w:r>
-      <w:proofErr w:type="spellStart"/>
-      <w:r>
-        <w:t>redux</w:t>
-      </w:r>
-      <w:proofErr w:type="spellEnd"/>
-      <w:r>
-        <w:t xml:space="preserve"> is quite bulky and loads your application.</w:t>
-      </w:r>
-    </w:p>
-    <w:p>
-      <w:pPr>
-        <w:pStyle w:val="ListParagraph"/>
-        <w:ind w:left="0"/>
-      </w:pPr>
-    </w:p>
-    <w:p>
-      <w:pPr>
-        <w:pStyle w:val="ListParagraph"/>
-        <w:ind w:left="0"/>
-      </w:pPr>
-      <w:proofErr w:type="spellStart"/>
-      <w:r>
-        <w:t>AngularJS</w:t>
-      </w:r>
-      <w:proofErr w:type="spellEnd"/>
-      <w:r>
-        <w:t xml:space="preserve"> 2.0 also provides you a component based design but if we compare performance and easy of adoptions it is little below par as compared to </w:t>
+      <w:r>
+        <w:t xml:space="preserve">performance and easy of adoptions it is little below par as compared to </w:t>
       </w:r>
       <w:proofErr w:type="spellStart"/>
       <w:r>
@@ -8363,7 +8343,7 @@
           <w:numId w:val="13"/>
         </w:numPr>
       </w:pPr>
-      <w:hyperlink r:id="rId7" w:history="1">
+      <w:hyperlink r:id="rId9" w:history="1">
         <w:r>
           <w:rPr>
             <w:rStyle w:val="Hyperlink"/>
@@ -8380,7 +8360,7 @@
           <w:numId w:val="13"/>
         </w:numPr>
       </w:pPr>
-      <w:hyperlink r:id="rId8" w:history="1">
+      <w:hyperlink r:id="rId10" w:history="1">
         <w:r>
           <w:rPr>
             <w:rStyle w:val="Hyperlink"/>
@@ -8397,7 +8377,7 @@
           <w:numId w:val="13"/>
         </w:numPr>
       </w:pPr>
-      <w:hyperlink r:id="rId9" w:history="1">
+      <w:hyperlink r:id="rId11" w:history="1">
         <w:r>
           <w:rPr>
             <w:rStyle w:val="Hyperlink"/>
@@ -8414,7 +8394,7 @@
           <w:numId w:val="13"/>
         </w:numPr>
       </w:pPr>
-      <w:hyperlink r:id="rId10" w:history="1">
+      <w:hyperlink r:id="rId12" w:history="1">
         <w:r>
           <w:rPr>
             <w:rStyle w:val="Hyperlink"/>
@@ -8431,7 +8411,7 @@
           <w:numId w:val="13"/>
         </w:numPr>
       </w:pPr>
-      <w:hyperlink r:id="rId11" w:history="1">
+      <w:hyperlink r:id="rId13" w:history="1">
         <w:r>
           <w:rPr>
             <w:rStyle w:val="Hyperlink"/>
@@ -8448,7 +8428,7 @@
           <w:numId w:val="13"/>
         </w:numPr>
       </w:pPr>
-      <w:hyperlink r:id="rId12" w:history="1">
+      <w:hyperlink r:id="rId14" w:history="1">
         <w:r>
           <w:rPr>
             <w:rStyle w:val="Hyperlink"/>
@@ -8465,7 +8445,7 @@
           <w:numId w:val="13"/>
         </w:numPr>
       </w:pPr>
-      <w:hyperlink r:id="rId13" w:history="1">
+      <w:hyperlink r:id="rId15" w:history="1">
         <w:r>
           <w:rPr>
             <w:rStyle w:val="Hyperlink"/>
@@ -8491,7 +8471,7 @@
       </w:r>
     </w:p>
     <w:p>
-      <w:hyperlink r:id="rId14" w:history="1">
+      <w:hyperlink r:id="rId16" w:history="1">
         <w:r>
           <w:rPr>
             <w:rStyle w:val="Hyperlink"/>
@@ -8559,7 +8539,7 @@
       </w:r>
     </w:p>
     <w:p>
-      <w:hyperlink r:id="rId15" w:history="1">
+      <w:hyperlink r:id="rId17" w:history="1">
         <w:r>
           <w:rPr>
             <w:rStyle w:val="Hyperlink"/>

</xml_diff>

<commit_message>
Added benchmark result for vuejs
</commit_message>
<xml_diff>
--- a/TechWatchReport-JS-v0.5.docx
+++ b/TechWatchReport-JS-v0.5.docx
@@ -1,6 +1,6 @@
 
 <file path=word/document.xml><?xml version="1.0" encoding="utf-8"?>
-<w:document xmlns:wpc="http://schemas.microsoft.com/office/word/2010/wordprocessingCanvas" xmlns:mo="http://schemas.microsoft.com/office/mac/office/2008/main" xmlns:mc="http://schemas.openxmlformats.org/markup-compatibility/2006" xmlns:mv="urn:schemas-microsoft-com:mac:vml" xmlns:o="urn:schemas-microsoft-com:office:office" xmlns:r="http://schemas.openxmlformats.org/officeDocument/2006/relationships" xmlns:m="http://schemas.openxmlformats.org/officeDocument/2006/math" xmlns:v="urn:schemas-microsoft-com:vml" xmlns:wp14="http://schemas.microsoft.com/office/word/2010/wordprocessingDrawing" xmlns:wp="http://schemas.openxmlformats.org/drawingml/2006/wordprocessingDrawing" xmlns:w10="urn:schemas-microsoft-com:office:word" xmlns:w="http://schemas.openxmlformats.org/wordprocessingml/2006/main" xmlns:w14="http://schemas.microsoft.com/office/word/2010/wordml" xmlns:wpg="http://schemas.microsoft.com/office/word/2010/wordprocessingGroup" xmlns:wpi="http://schemas.microsoft.com/office/word/2010/wordprocessingInk" xmlns:wne="http://schemas.microsoft.com/office/word/2006/wordml" xmlns:wps="http://schemas.microsoft.com/office/word/2010/wordprocessingShape" mc:Ignorable="w14 wp14">
+<w:document xmlns:wpc="http://schemas.microsoft.com/office/word/2010/wordprocessingCanvas" xmlns:mc="http://schemas.openxmlformats.org/markup-compatibility/2006" xmlns:o="urn:schemas-microsoft-com:office:office" xmlns:r="http://schemas.openxmlformats.org/officeDocument/2006/relationships" xmlns:m="http://schemas.openxmlformats.org/officeDocument/2006/math" xmlns:v="urn:schemas-microsoft-com:vml" xmlns:wp14="http://schemas.microsoft.com/office/word/2010/wordprocessingDrawing" xmlns:wp="http://schemas.openxmlformats.org/drawingml/2006/wordprocessingDrawing" xmlns:w10="urn:schemas-microsoft-com:office:word" xmlns:w="http://schemas.openxmlformats.org/wordprocessingml/2006/main" xmlns:w14="http://schemas.microsoft.com/office/word/2010/wordml" xmlns:w15="http://schemas.microsoft.com/office/word/2012/wordml" xmlns:wpg="http://schemas.microsoft.com/office/word/2010/wordprocessingGroup" xmlns:wpi="http://schemas.microsoft.com/office/word/2010/wordprocessingInk" xmlns:wne="http://schemas.microsoft.com/office/word/2006/wordml" xmlns:wps="http://schemas.microsoft.com/office/word/2010/wordprocessingShape" mc:Ignorable="w14 w15 wp14">
   <w:body>
     <w:p>
       <w:pPr>
@@ -51,115 +51,48 @@
       <w:pPr>
         <w:pStyle w:val="Title"/>
       </w:pPr>
-      <w:proofErr w:type="spellStart"/>
-      <w:r>
-        <w:t>TechWatch</w:t>
-      </w:r>
-      <w:proofErr w:type="spellEnd"/>
-      <w:r>
-        <w:t xml:space="preserve"> Report – </w:t>
-      </w:r>
-      <w:proofErr w:type="spellStart"/>
-      <w:r>
-        <w:t>Javascript</w:t>
-      </w:r>
-      <w:proofErr w:type="spellEnd"/>
+      <w:r>
+        <w:t xml:space="preserve">TechWatch Report – </w:t>
+      </w:r>
+      <w:r>
+        <w:t xml:space="preserve">Javascript </w:t>
+      </w:r>
+      <w:r>
+        <w:t>Libraries</w:t>
+      </w:r>
+      <w:r>
+        <w:t xml:space="preserve"> and Frameworks</w:t>
+      </w:r>
+    </w:p>
+    <w:p/>
+    <w:p>
+      <w:r>
+        <w:t>Date</w:t>
+      </w:r>
+    </w:p>
+    <w:p>
+      <w:r>
+        <w:t>Created By: Prateek Vijan, Sanjeevan Biswas</w:t>
+      </w:r>
+    </w:p>
+    <w:p>
+      <w:r>
+        <w:t>Contributor(s):</w:t>
+      </w:r>
       <w:r>
         <w:t xml:space="preserve"> </w:t>
       </w:r>
       <w:r>
-        <w:t>Libraries</w:t>
-      </w:r>
-      <w:r>
-        <w:t xml:space="preserve"> and Frameworks</w:t>
-      </w:r>
-    </w:p>
-    <w:p/>
-    <w:p>
-      <w:r>
-        <w:t>Date</w:t>
-      </w:r>
-    </w:p>
-    <w:p>
-      <w:r>
-        <w:t xml:space="preserve">Created By: </w:t>
-      </w:r>
-      <w:proofErr w:type="spellStart"/>
-      <w:r>
-        <w:t>Prateek</w:t>
-      </w:r>
-      <w:proofErr w:type="spellEnd"/>
-      <w:r>
-        <w:t xml:space="preserve"> </w:t>
-      </w:r>
-      <w:proofErr w:type="spellStart"/>
-      <w:r>
-        <w:t>Vijan</w:t>
-      </w:r>
-      <w:proofErr w:type="spellEnd"/>
+        <w:t>Vrushali Malushte</w:t>
+      </w:r>
       <w:r>
         <w:t xml:space="preserve">, </w:t>
       </w:r>
-      <w:proofErr w:type="spellStart"/>
-      <w:r>
-        <w:t>Sanjeevan</w:t>
-      </w:r>
-      <w:proofErr w:type="spellEnd"/>
-      <w:r>
-        <w:t xml:space="preserve"> </w:t>
-      </w:r>
-      <w:proofErr w:type="spellStart"/>
-      <w:r>
-        <w:t>Biswas</w:t>
-      </w:r>
-      <w:proofErr w:type="spellEnd"/>
-    </w:p>
-    <w:p>
-      <w:r>
-        <w:t>Contributor(s):</w:t>
-      </w:r>
-      <w:r>
-        <w:t xml:space="preserve"> </w:t>
-      </w:r>
-      <w:proofErr w:type="spellStart"/>
-      <w:r>
-        <w:t>Vrushali</w:t>
-      </w:r>
-      <w:proofErr w:type="spellEnd"/>
-      <w:r>
-        <w:t xml:space="preserve"> </w:t>
-      </w:r>
-      <w:proofErr w:type="spellStart"/>
-      <w:r>
-        <w:t>Malushte</w:t>
-      </w:r>
-      <w:proofErr w:type="spellEnd"/>
-      <w:r>
-        <w:t xml:space="preserve">, </w:t>
-      </w:r>
-      <w:proofErr w:type="spellStart"/>
-      <w:r>
-        <w:t>Sridatta</w:t>
-      </w:r>
-      <w:proofErr w:type="spellEnd"/>
-      <w:r>
-        <w:t xml:space="preserve"> </w:t>
-      </w:r>
-      <w:proofErr w:type="spellStart"/>
-      <w:r>
-        <w:t>Pasumarthy</w:t>
-      </w:r>
-      <w:proofErr w:type="spellEnd"/>
-      <w:r>
-        <w:t xml:space="preserve">, </w:t>
-      </w:r>
-      <w:proofErr w:type="gramStart"/>
-      <w:r>
-        <w:t>Mayank</w:t>
-      </w:r>
-      <w:proofErr w:type="gramEnd"/>
-      <w:r>
-        <w:t xml:space="preserve"> Kansal</w:t>
+      <w:r>
+        <w:t>Sridatta Pasumarthy</w:t>
+      </w:r>
+      <w:r>
+        <w:t>, Mayank Kansal</w:t>
       </w:r>
     </w:p>
     <w:p/>
@@ -1816,15 +1749,7 @@
     </w:p>
     <w:p>
       <w:r>
-        <w:t xml:space="preserve">What we are plotting – Capabilities </w:t>
-      </w:r>
-      <w:proofErr w:type="spellStart"/>
-      <w:r>
-        <w:t>Vs</w:t>
-      </w:r>
-      <w:proofErr w:type="spellEnd"/>
-      <w:r>
-        <w:t xml:space="preserve"> Ease of </w:t>
+        <w:t xml:space="preserve">What we are plotting – Capabilities Vs Ease of </w:t>
       </w:r>
       <w:r>
         <w:t>Adoption</w:t>
@@ -1917,15 +1842,7 @@
         <w:ind w:firstLine="720"/>
       </w:pPr>
       <w:r>
-        <w:t xml:space="preserve">No. </w:t>
-      </w:r>
-      <w:proofErr w:type="gramStart"/>
-      <w:r>
-        <w:t>of</w:t>
-      </w:r>
-      <w:proofErr w:type="gramEnd"/>
-      <w:r>
-        <w:t xml:space="preserve"> Basic Features supported (out of the box).</w:t>
+        <w:t>No. of Basic Features supported (out of the box).</w:t>
       </w:r>
     </w:p>
     <w:p>
@@ -2251,15 +2168,7 @@
         <w:t>R</w:t>
       </w:r>
       <w:r>
-        <w:t xml:space="preserve">ated 1 or 2 depending upon if the feature is supported by </w:t>
-      </w:r>
-      <w:proofErr w:type="gramStart"/>
-      <w:r>
-        <w:t>a</w:t>
-      </w:r>
-      <w:proofErr w:type="gramEnd"/>
-      <w:r>
-        <w:t xml:space="preserve"> unstable third party library. Means not having good community support and adoption.</w:t>
+        <w:t>ated 1 or 2 depending upon if the feature is supported by a unstable third party library. Means not having good community support and adoption.</w:t>
       </w:r>
     </w:p>
     <w:p>
@@ -2357,7 +2266,6 @@
       <w:pPr>
         <w:ind w:left="720"/>
       </w:pPr>
-      <w:proofErr w:type="gramStart"/>
       <w:r>
         <w:t xml:space="preserve">The actual size of </w:t>
       </w:r>
@@ -2373,7 +2281,6 @@
       <w:r>
         <w:t>rary to be included in the code and gets loaded to the browser on page load.</w:t>
       </w:r>
-      <w:proofErr w:type="gramEnd"/>
     </w:p>
     <w:p>
       <w:pPr>
@@ -3176,21 +3083,7 @@
         <w:rPr>
           <w:rFonts w:ascii="Calibri" w:hAnsi="Calibri"/>
         </w:rPr>
-        <w:t xml:space="preserve">Most of the </w:t>
-      </w:r>
-      <w:proofErr w:type="spellStart"/>
-      <w:r>
-        <w:rPr>
-          <w:rFonts w:ascii="Calibri" w:hAnsi="Calibri"/>
-        </w:rPr>
-        <w:t>javascript</w:t>
-      </w:r>
-      <w:proofErr w:type="spellEnd"/>
-      <w:r>
-        <w:rPr>
-          <w:rFonts w:ascii="Calibri" w:hAnsi="Calibri"/>
-        </w:rPr>
-        <w:t xml:space="preserve"> libraries work independently and don't cause interoperability issues. Two things that can cause an issue (i.e. that ar</w:t>
+        <w:t>Most of the javascript libraries work independently and don't cause interoperability issues. Two things that can cause an issue (i.e. that ar</w:t>
       </w:r>
       <w:r>
         <w:rPr>
@@ -3296,21 +3189,7 @@
         <w:rPr>
           <w:rFonts w:ascii="Calibri" w:hAnsi="Calibri"/>
         </w:rPr>
-        <w:t xml:space="preserve">If API allow to undo the DOM changes (e.g. most of the </w:t>
-      </w:r>
-      <w:proofErr w:type="spellStart"/>
-      <w:r>
-        <w:rPr>
-          <w:rFonts w:ascii="Calibri" w:hAnsi="Calibri"/>
-        </w:rPr>
-        <w:t>jQuery</w:t>
-      </w:r>
-      <w:proofErr w:type="spellEnd"/>
-      <w:r>
-        <w:rPr>
-          <w:rFonts w:ascii="Calibri" w:hAnsi="Calibri"/>
-        </w:rPr>
-        <w:t xml:space="preserve"> plugins provide a destroy method to revert whatever DOM changes they made)</w:t>
+        <w:t>If API allow to undo the DOM changes (e.g. most of the jQuery plugins provide a destroy method to revert whatever DOM changes they made)</w:t>
       </w:r>
       <w:r>
         <w:rPr>
@@ -3337,39 +3216,7 @@
           <w:rFonts w:ascii="Calibri" w:hAnsi="Calibri"/>
           <w:color w:val="000000"/>
         </w:rPr>
-        <w:t xml:space="preserve"> for 'destroy' like APIs or if the library architecture provides a destructor interface i.e. a way to revert DOM changes (e.g. </w:t>
-      </w:r>
-      <w:proofErr w:type="spellStart"/>
-      <w:r>
-        <w:rPr>
-          <w:rFonts w:ascii="Calibri" w:hAnsi="Calibri"/>
-          <w:color w:val="000000"/>
-        </w:rPr>
-        <w:t>componentWillUnmount</w:t>
-      </w:r>
-      <w:proofErr w:type="spellEnd"/>
-      <w:r>
-        <w:rPr>
-          <w:rFonts w:ascii="Calibri" w:hAnsi="Calibri"/>
-          <w:color w:val="000000"/>
-        </w:rPr>
-        <w:t xml:space="preserve"> method for </w:t>
-      </w:r>
-      <w:proofErr w:type="spellStart"/>
-      <w:r>
-        <w:rPr>
-          <w:rFonts w:ascii="Calibri" w:hAnsi="Calibri"/>
-          <w:color w:val="000000"/>
-        </w:rPr>
-        <w:t>ReactJS</w:t>
-      </w:r>
-      <w:proofErr w:type="spellEnd"/>
-      <w:r>
-        <w:rPr>
-          <w:rFonts w:ascii="Calibri" w:hAnsi="Calibri"/>
-          <w:color w:val="000000"/>
-        </w:rPr>
-        <w:t>)</w:t>
+        <w:t xml:space="preserve"> for 'destroy' like APIs or if the library architecture provides a destructor interface i.e. a way to revert DOM changes (e.g. componentWillUnmount method for ReactJS)</w:t>
       </w:r>
     </w:p>
     <w:p>
@@ -3567,15 +3414,7 @@
         <w:t>How much time any ne</w:t>
       </w:r>
       <w:r>
-        <w:t xml:space="preserve">w technology will take to learn, </w:t>
-      </w:r>
-      <w:proofErr w:type="gramStart"/>
-      <w:r>
-        <w:t>adapt</w:t>
-      </w:r>
-      <w:proofErr w:type="gramEnd"/>
-      <w:r>
-        <w:t>, implement and maintain.</w:t>
+        <w:t>w technology will take to learn, adapt, implement and maintain.</w:t>
       </w:r>
     </w:p>
     <w:p/>
@@ -4122,7 +3961,7 @@
       <w:r>
         <w:t xml:space="preserve">We rated 5 if the library is </w:t>
       </w:r>
-      <w:hyperlink r:id="rId6" w:tooltip="Free and open source software" w:history="1">
+      <w:hyperlink r:id="rId5" w:tooltip="Free and open source software" w:history="1">
         <w:r>
           <w:rPr>
             <w:rStyle w:val="Hyperlink"/>
@@ -4137,7 +3976,7 @@
         </w:rPr>
         <w:t> licensed under the </w:t>
       </w:r>
-      <w:hyperlink r:id="rId7" w:tooltip="MIT License" w:history="1">
+      <w:hyperlink r:id="rId6" w:tooltip="MIT License" w:history="1">
         <w:r>
           <w:rPr>
             <w:rStyle w:val="Hyperlink"/>
@@ -4283,11 +4122,9 @@
       </w:pPr>
       <w:bookmarkStart w:id="28" w:name="_Toc328837220"/>
       <w:bookmarkStart w:id="29" w:name="_Toc380327212"/>
-      <w:proofErr w:type="spellStart"/>
       <w:r>
         <w:t>ReactJS</w:t>
       </w:r>
-      <w:proofErr w:type="spellEnd"/>
       <w:r>
         <w:t>:</w:t>
       </w:r>
@@ -4780,7 +4617,6 @@
           <w:i/>
         </w:rPr>
       </w:pPr>
-      <w:proofErr w:type="gramStart"/>
       <w:r>
         <w:rPr>
           <w:i/>
@@ -4792,61 +4628,40 @@
           <w:i/>
         </w:rPr>
         <w:tab/>
-        <w:t xml:space="preserve">       :</w:t>
-      </w:r>
-      <w:proofErr w:type="gramEnd"/>
+        <w:t xml:space="preserve">       : </w:t>
+      </w:r>
       <w:r>
         <w:rPr>
           <w:i/>
         </w:rPr>
+        <w:t>4.14</w:t>
+      </w:r>
+      <w:r>
+        <w:rPr>
+          <w:i/>
+        </w:rPr>
         <w:t xml:space="preserve"> </w:t>
       </w:r>
-      <w:r>
+    </w:p>
+    <w:p>
+      <w:pPr>
+        <w:pStyle w:val="ListParagraph"/>
+        <w:ind w:left="0"/>
         <w:rPr>
           <w:i/>
         </w:rPr>
-        <w:t>4.14</w:t>
-      </w:r>
+      </w:pPr>
       <w:r>
         <w:rPr>
           <w:i/>
         </w:rPr>
-        <w:t xml:space="preserve"> </w:t>
-      </w:r>
-    </w:p>
-    <w:p>
-      <w:pPr>
-        <w:pStyle w:val="ListParagraph"/>
-        <w:ind w:left="0"/>
+        <w:t>Ease of Adoption</w:t>
+      </w:r>
+      <w:r>
         <w:rPr>
           <w:i/>
         </w:rPr>
-      </w:pPr>
-      <w:r>
-        <w:rPr>
-          <w:i/>
-        </w:rPr>
-        <w:t xml:space="preserve">Ease of </w:t>
-      </w:r>
-      <w:proofErr w:type="gramStart"/>
-      <w:r>
-        <w:rPr>
-          <w:i/>
-        </w:rPr>
-        <w:t>Adoption</w:t>
-      </w:r>
-      <w:r>
-        <w:rPr>
-          <w:i/>
-        </w:rPr>
-        <w:t xml:space="preserve"> :</w:t>
-      </w:r>
-      <w:proofErr w:type="gramEnd"/>
-      <w:r>
-        <w:rPr>
-          <w:i/>
-        </w:rPr>
-        <w:t xml:space="preserve"> </w:t>
+        <w:t xml:space="preserve"> : </w:t>
       </w:r>
       <w:r>
         <w:rPr>
@@ -5377,7 +5192,6 @@
           <w:i/>
         </w:rPr>
       </w:pPr>
-      <w:proofErr w:type="gramStart"/>
       <w:r>
         <w:rPr>
           <w:i/>
@@ -5389,55 +5203,34 @@
           <w:i/>
         </w:rPr>
         <w:tab/>
-        <w:t xml:space="preserve">       :</w:t>
-      </w:r>
-      <w:proofErr w:type="gramEnd"/>
+        <w:t xml:space="preserve">       : </w:t>
+      </w:r>
       <w:r>
         <w:rPr>
           <w:i/>
         </w:rPr>
+        <w:t>4.21</w:t>
+      </w:r>
+      <w:r>
+        <w:rPr>
+          <w:i/>
+        </w:rPr>
         <w:t xml:space="preserve"> </w:t>
       </w:r>
-      <w:r>
+    </w:p>
+    <w:p>
+      <w:pPr>
+        <w:pStyle w:val="ListParagraph"/>
+        <w:ind w:left="0"/>
         <w:rPr>
           <w:i/>
         </w:rPr>
-        <w:t>4.21</w:t>
-      </w:r>
+      </w:pPr>
       <w:r>
         <w:rPr>
           <w:i/>
         </w:rPr>
-        <w:t xml:space="preserve"> </w:t>
-      </w:r>
-    </w:p>
-    <w:p>
-      <w:pPr>
-        <w:pStyle w:val="ListParagraph"/>
-        <w:ind w:left="0"/>
-        <w:rPr>
-          <w:i/>
-        </w:rPr>
-      </w:pPr>
-      <w:r>
-        <w:rPr>
-          <w:i/>
-        </w:rPr>
-        <w:t xml:space="preserve">Ease of </w:t>
-      </w:r>
-      <w:proofErr w:type="gramStart"/>
-      <w:r>
-        <w:rPr>
-          <w:i/>
-        </w:rPr>
-        <w:t>Adoption :</w:t>
-      </w:r>
-      <w:proofErr w:type="gramEnd"/>
-      <w:r>
-        <w:rPr>
-          <w:i/>
-        </w:rPr>
-        <w:t xml:space="preserve"> </w:t>
+        <w:t xml:space="preserve">Ease of Adoption : </w:t>
       </w:r>
       <w:r>
         <w:rPr>
@@ -5490,13 +5283,8 @@
       </w:pPr>
       <w:bookmarkStart w:id="31" w:name="_Toc328837221"/>
       <w:bookmarkStart w:id="32" w:name="_Toc380327214"/>
-      <w:proofErr w:type="spellStart"/>
-      <w:r>
-        <w:t>AngularJS</w:t>
-      </w:r>
-      <w:proofErr w:type="spellEnd"/>
-      <w:r>
-        <w:t xml:space="preserve"> 2.0</w:t>
+      <w:r>
+        <w:t>AngularJS 2.0</w:t>
       </w:r>
       <w:r>
         <w:t>:</w:t>
@@ -5516,52 +5304,7 @@
         <w:t>This is t</w:t>
       </w:r>
       <w:r>
-        <w:t xml:space="preserve">he second version of the </w:t>
-      </w:r>
-      <w:proofErr w:type="spellStart"/>
-      <w:r>
-        <w:t>AngularJS</w:t>
-      </w:r>
-      <w:proofErr w:type="spellEnd"/>
-      <w:r>
-        <w:t xml:space="preserve"> web framework. Angular 2 takes a web component-based approach to building powerful applications for the web. It is used along with </w:t>
-      </w:r>
-      <w:proofErr w:type="spellStart"/>
-      <w:proofErr w:type="gramStart"/>
-      <w:r>
-        <w:t>TypeScript</w:t>
-      </w:r>
-      <w:proofErr w:type="spellEnd"/>
-      <w:r>
-        <w:t xml:space="preserve"> which</w:t>
-      </w:r>
-      <w:proofErr w:type="gramEnd"/>
-      <w:r>
-        <w:t xml:space="preserve"> provides support for </w:t>
-      </w:r>
-      <w:proofErr w:type="spellStart"/>
-      <w:r>
-        <w:t>ECMAScript</w:t>
-      </w:r>
-      <w:proofErr w:type="spellEnd"/>
-      <w:r>
-        <w:t xml:space="preserve"> 5, </w:t>
-      </w:r>
-      <w:proofErr w:type="spellStart"/>
-      <w:r>
-        <w:t>ECMAScript</w:t>
-      </w:r>
-      <w:proofErr w:type="spellEnd"/>
-      <w:r>
-        <w:t xml:space="preserve"> 6, and </w:t>
-      </w:r>
-      <w:proofErr w:type="spellStart"/>
-      <w:r>
-        <w:t>ECMAScript</w:t>
-      </w:r>
-      <w:proofErr w:type="spellEnd"/>
-      <w:r>
-        <w:t xml:space="preserve"> 7.</w:t>
+        <w:t>he second version of the AngularJS web framework. Angular 2 takes a web component-based approach to building powerful applications for the web. It is used along with TypeScript which provides support for ECMAScript 5, ECMAScript 6, and ECMAScript 7.</w:t>
       </w:r>
     </w:p>
     <w:p>
@@ -5945,7 +5688,6 @@
           <w:i/>
         </w:rPr>
       </w:pPr>
-      <w:proofErr w:type="gramStart"/>
       <w:r>
         <w:rPr>
           <w:i/>
@@ -5963,49 +5705,28 @@
         <w:rPr>
           <w:i/>
         </w:rPr>
-        <w:t>:</w:t>
-      </w:r>
-      <w:proofErr w:type="gramEnd"/>
+        <w:t xml:space="preserve">: </w:t>
+      </w:r>
       <w:r>
         <w:rPr>
           <w:i/>
         </w:rPr>
-        <w:t xml:space="preserve"> </w:t>
-      </w:r>
-      <w:r>
+        <w:t>3.42</w:t>
+      </w:r>
+    </w:p>
+    <w:p>
+      <w:pPr>
+        <w:pStyle w:val="ListParagraph"/>
+        <w:ind w:left="0"/>
         <w:rPr>
           <w:i/>
         </w:rPr>
-        <w:t>3.42</w:t>
-      </w:r>
-    </w:p>
-    <w:p>
-      <w:pPr>
-        <w:pStyle w:val="ListParagraph"/>
-        <w:ind w:left="0"/>
+      </w:pPr>
+      <w:r>
         <w:rPr>
           <w:i/>
         </w:rPr>
-      </w:pPr>
-      <w:r>
-        <w:rPr>
-          <w:i/>
-        </w:rPr>
-        <w:t xml:space="preserve">Ease of </w:t>
-      </w:r>
-      <w:proofErr w:type="gramStart"/>
-      <w:r>
-        <w:rPr>
-          <w:i/>
-        </w:rPr>
-        <w:t>Adoption :</w:t>
-      </w:r>
-      <w:proofErr w:type="gramEnd"/>
-      <w:r>
-        <w:rPr>
-          <w:i/>
-        </w:rPr>
-        <w:t xml:space="preserve"> </w:t>
+        <w:t xml:space="preserve">Ease of Adoption : </w:t>
       </w:r>
       <w:r>
         <w:rPr>
@@ -6054,55 +5775,13 @@
         <w:t>This is t</w:t>
       </w:r>
       <w:r>
-        <w:t xml:space="preserve">he second version of the </w:t>
-      </w:r>
-      <w:proofErr w:type="spellStart"/>
-      <w:r>
-        <w:t>AngularJS</w:t>
-      </w:r>
-      <w:proofErr w:type="spellEnd"/>
+        <w:t>he second version of the AngularJS</w:t>
+      </w:r>
       <w:r>
         <w:t xml:space="preserve"> web framework. Angular5</w:t>
       </w:r>
       <w:r>
-        <w:t xml:space="preserve"> takes a web component-based approach to building powerful applications for the web. It is used along with </w:t>
-      </w:r>
-      <w:proofErr w:type="spellStart"/>
-      <w:proofErr w:type="gramStart"/>
-      <w:r>
-        <w:t>TypeScript</w:t>
-      </w:r>
-      <w:proofErr w:type="spellEnd"/>
-      <w:r>
-        <w:t xml:space="preserve"> which</w:t>
-      </w:r>
-      <w:proofErr w:type="gramEnd"/>
-      <w:r>
-        <w:t xml:space="preserve"> provides support for </w:t>
-      </w:r>
-      <w:proofErr w:type="spellStart"/>
-      <w:r>
-        <w:t>ECMAScript</w:t>
-      </w:r>
-      <w:proofErr w:type="spellEnd"/>
-      <w:r>
-        <w:t xml:space="preserve"> 5, </w:t>
-      </w:r>
-      <w:proofErr w:type="spellStart"/>
-      <w:r>
-        <w:t>ECMAScript</w:t>
-      </w:r>
-      <w:proofErr w:type="spellEnd"/>
-      <w:r>
-        <w:t xml:space="preserve"> 6, and </w:t>
-      </w:r>
-      <w:proofErr w:type="spellStart"/>
-      <w:r>
-        <w:t>ECMAScript</w:t>
-      </w:r>
-      <w:proofErr w:type="spellEnd"/>
-      <w:r>
-        <w:t xml:space="preserve"> 7.</w:t>
+        <w:t xml:space="preserve"> takes a web component-based approach to building powerful applications for the web. It is used along with TypeScript which provides support for ECMAScript 5, ECMAScript 6, and ECMAScript 7.</w:t>
       </w:r>
     </w:p>
     <w:p>
@@ -6480,7 +6159,6 @@
           <w:i/>
         </w:rPr>
       </w:pPr>
-      <w:proofErr w:type="gramStart"/>
       <w:r>
         <w:rPr>
           <w:i/>
@@ -6498,49 +6176,28 @@
         <w:rPr>
           <w:i/>
         </w:rPr>
-        <w:t>:</w:t>
-      </w:r>
-      <w:proofErr w:type="gramEnd"/>
+        <w:t xml:space="preserve">: </w:t>
+      </w:r>
       <w:r>
         <w:rPr>
           <w:i/>
         </w:rPr>
-        <w:t xml:space="preserve"> </w:t>
-      </w:r>
-      <w:r>
+        <w:t>3.7</w:t>
+      </w:r>
+    </w:p>
+    <w:p>
+      <w:pPr>
+        <w:pStyle w:val="ListParagraph"/>
+        <w:ind w:left="0"/>
         <w:rPr>
           <w:i/>
         </w:rPr>
-        <w:t>3.7</w:t>
-      </w:r>
-    </w:p>
-    <w:p>
-      <w:pPr>
-        <w:pStyle w:val="ListParagraph"/>
-        <w:ind w:left="0"/>
+      </w:pPr>
+      <w:r>
         <w:rPr>
           <w:i/>
         </w:rPr>
-      </w:pPr>
-      <w:r>
-        <w:rPr>
-          <w:i/>
-        </w:rPr>
-        <w:t xml:space="preserve">Ease of </w:t>
-      </w:r>
-      <w:proofErr w:type="gramStart"/>
-      <w:r>
-        <w:rPr>
-          <w:i/>
-        </w:rPr>
-        <w:t>Adoption :</w:t>
-      </w:r>
-      <w:proofErr w:type="gramEnd"/>
-      <w:r>
-        <w:rPr>
-          <w:i/>
-        </w:rPr>
-        <w:t xml:space="preserve"> </w:t>
+        <w:t xml:space="preserve">Ease of Adoption : </w:t>
       </w:r>
       <w:r>
         <w:rPr>
@@ -6572,14 +6229,12 @@
       </w:pPr>
       <w:bookmarkStart w:id="34" w:name="_Toc328837222"/>
       <w:bookmarkStart w:id="35" w:name="_Toc380327216"/>
-      <w:proofErr w:type="spellStart"/>
       <w:r>
         <w:t>Backbone</w:t>
       </w:r>
       <w:r>
         <w:t>JS</w:t>
       </w:r>
-      <w:proofErr w:type="spellEnd"/>
       <w:r>
         <w:t>:</w:t>
       </w:r>
@@ -7030,7 +6685,6 @@
           <w:i/>
         </w:rPr>
       </w:pPr>
-      <w:proofErr w:type="gramStart"/>
       <w:r>
         <w:rPr>
           <w:i/>
@@ -7042,49 +6696,28 @@
           <w:i/>
         </w:rPr>
         <w:tab/>
-        <w:t xml:space="preserve">       :</w:t>
-      </w:r>
-      <w:proofErr w:type="gramEnd"/>
+        <w:t xml:space="preserve">       : </w:t>
+      </w:r>
       <w:r>
         <w:rPr>
           <w:i/>
         </w:rPr>
-        <w:t xml:space="preserve"> </w:t>
-      </w:r>
-      <w:r>
+        <w:t>3.23</w:t>
+      </w:r>
+    </w:p>
+    <w:p>
+      <w:pPr>
+        <w:pStyle w:val="ListParagraph"/>
+        <w:ind w:left="0"/>
         <w:rPr>
           <w:i/>
         </w:rPr>
-        <w:t>3.23</w:t>
-      </w:r>
-    </w:p>
-    <w:p>
-      <w:pPr>
-        <w:pStyle w:val="ListParagraph"/>
-        <w:ind w:left="0"/>
+      </w:pPr>
+      <w:r>
         <w:rPr>
           <w:i/>
         </w:rPr>
-      </w:pPr>
-      <w:r>
-        <w:rPr>
-          <w:i/>
-        </w:rPr>
-        <w:t xml:space="preserve">Ease of </w:t>
-      </w:r>
-      <w:proofErr w:type="gramStart"/>
-      <w:r>
-        <w:rPr>
-          <w:i/>
-        </w:rPr>
-        <w:t>Adoption :</w:t>
-      </w:r>
-      <w:proofErr w:type="gramEnd"/>
-      <w:r>
-        <w:rPr>
-          <w:i/>
-        </w:rPr>
-        <w:t xml:space="preserve"> </w:t>
+        <w:t xml:space="preserve">Ease of Adoption : </w:t>
       </w:r>
       <w:r>
         <w:rPr>
@@ -7104,12 +6737,10 @@
       </w:pPr>
       <w:bookmarkStart w:id="36" w:name="_Toc328837223"/>
       <w:bookmarkStart w:id="37" w:name="_Toc380327217"/>
-      <w:proofErr w:type="spellStart"/>
       <w:r>
         <w:lastRenderedPageBreak/>
         <w:t>ExtJS</w:t>
       </w:r>
-      <w:proofErr w:type="spellEnd"/>
       <w:r>
         <w:t>:</w:t>
       </w:r>
@@ -7531,7 +7162,6 @@
           <w:i/>
         </w:rPr>
       </w:pPr>
-      <w:proofErr w:type="gramStart"/>
       <w:r>
         <w:rPr>
           <w:i/>
@@ -7543,49 +7173,28 @@
           <w:i/>
         </w:rPr>
         <w:tab/>
-        <w:t xml:space="preserve">       :</w:t>
-      </w:r>
-      <w:proofErr w:type="gramEnd"/>
+        <w:t xml:space="preserve">       : </w:t>
+      </w:r>
       <w:r>
         <w:rPr>
           <w:i/>
         </w:rPr>
-        <w:t xml:space="preserve"> </w:t>
-      </w:r>
-      <w:r>
+        <w:t>4</w:t>
+      </w:r>
+    </w:p>
+    <w:p>
+      <w:pPr>
+        <w:pStyle w:val="ListParagraph"/>
+        <w:ind w:left="0"/>
         <w:rPr>
           <w:i/>
         </w:rPr>
-        <w:t>4</w:t>
-      </w:r>
-    </w:p>
-    <w:p>
-      <w:pPr>
-        <w:pStyle w:val="ListParagraph"/>
-        <w:ind w:left="0"/>
+      </w:pPr>
+      <w:r>
         <w:rPr>
           <w:i/>
         </w:rPr>
-      </w:pPr>
-      <w:r>
-        <w:rPr>
-          <w:i/>
-        </w:rPr>
-        <w:t xml:space="preserve">Ease of </w:t>
-      </w:r>
-      <w:proofErr w:type="gramStart"/>
-      <w:r>
-        <w:rPr>
-          <w:i/>
-        </w:rPr>
-        <w:t>Adoption :</w:t>
-      </w:r>
-      <w:proofErr w:type="gramEnd"/>
-      <w:r>
-        <w:rPr>
-          <w:i/>
-        </w:rPr>
-        <w:t xml:space="preserve"> </w:t>
+        <w:t xml:space="preserve">Ease of Adoption : </w:t>
       </w:r>
       <w:r>
         <w:rPr>
@@ -7617,13 +7226,9 @@
       </w:pPr>
       <w:bookmarkStart w:id="38" w:name="_Toc328837224"/>
       <w:bookmarkStart w:id="39" w:name="_Toc380327218"/>
-      <w:proofErr w:type="spellStart"/>
-      <w:proofErr w:type="gramStart"/>
       <w:r>
         <w:t>jQuery</w:t>
       </w:r>
-      <w:proofErr w:type="spellEnd"/>
-      <w:proofErr w:type="gramEnd"/>
       <w:r>
         <w:t>:</w:t>
       </w:r>
@@ -7704,7 +7309,7 @@
         </w:rPr>
         <w:t>jQuery is </w:t>
       </w:r>
-      <w:hyperlink r:id="rId8" w:tooltip="Free and open source software" w:history="1">
+      <w:hyperlink r:id="rId7" w:tooltip="Free and open source software" w:history="1">
         <w:r>
           <w:rPr>
             <w:rStyle w:val="Hyperlink"/>
@@ -7719,29 +7324,15 @@
         </w:rPr>
         <w:t> licensed under the </w:t>
       </w:r>
-      <w:r>
-        <w:fldChar w:fldCharType="begin"/>
-      </w:r>
-      <w:r>
-        <w:instrText xml:space="preserve"> HYPERLINK "https://en.wikipedia.org/wiki/MIT_License" \o "MIT License" </w:instrText>
-      </w:r>
-      <w:r>
-        <w:fldChar w:fldCharType="separate"/>
-      </w:r>
-      <w:r>
-        <w:rPr>
-          <w:rStyle w:val="Hyperlink"/>
-          <w:lang w:val="en-IN"/>
-        </w:rPr>
-        <w:t>MIT License</w:t>
-      </w:r>
-      <w:r>
-        <w:rPr>
-          <w:rStyle w:val="Hyperlink"/>
-          <w:lang w:val="en-IN"/>
-        </w:rPr>
-        <w:fldChar w:fldCharType="end"/>
-      </w:r>
+      <w:hyperlink r:id="rId8" w:tooltip="MIT License" w:history="1">
+        <w:r>
+          <w:rPr>
+            <w:rStyle w:val="Hyperlink"/>
+            <w:lang w:val="en-IN"/>
+          </w:rPr>
+          <w:t>MIT License</w:t>
+        </w:r>
+      </w:hyperlink>
       <w:r>
         <w:rPr>
           <w:lang w:val="en-IN"/>
@@ -8126,7 +7717,6 @@
           <w:i/>
         </w:rPr>
       </w:pPr>
-      <w:proofErr w:type="gramStart"/>
       <w:r>
         <w:rPr>
           <w:i/>
@@ -8144,26 +7734,452 @@
         <w:rPr>
           <w:i/>
         </w:rPr>
-        <w:t>:</w:t>
-      </w:r>
-      <w:proofErr w:type="gramEnd"/>
+        <w:t xml:space="preserve">: </w:t>
+      </w:r>
       <w:r>
         <w:rPr>
           <w:i/>
         </w:rPr>
-        <w:t xml:space="preserve"> </w:t>
-      </w:r>
-      <w:r>
+        <w:t>2.54</w:t>
+      </w:r>
+    </w:p>
+    <w:p>
+      <w:pPr>
+        <w:pStyle w:val="ListParagraph"/>
+        <w:ind w:left="0"/>
         <w:rPr>
           <w:i/>
         </w:rPr>
-        <w:t>2.54</w:t>
+      </w:pPr>
+      <w:r>
+        <w:rPr>
+          <w:i/>
+        </w:rPr>
+        <w:t xml:space="preserve">Ease of Adoption : </w:t>
+      </w:r>
+      <w:r>
+        <w:rPr>
+          <w:i/>
+        </w:rPr>
+        <w:t>4.25</w:t>
       </w:r>
     </w:p>
     <w:p>
       <w:pPr>
         <w:pStyle w:val="ListParagraph"/>
         <w:ind w:left="0"/>
+      </w:pPr>
+    </w:p>
+    <w:p>
+      <w:pPr>
+        <w:pStyle w:val="Heading2"/>
+        <w:numPr>
+          <w:ilvl w:val="0"/>
+          <w:numId w:val="14"/>
+        </w:numPr>
+        <w:ind w:left="0"/>
+      </w:pPr>
+      <w:r>
+        <w:lastRenderedPageBreak/>
+        <w:t>Vue.js</w:t>
+      </w:r>
+      <w:r>
+        <w:t xml:space="preserve">: </w:t>
+      </w:r>
+    </w:p>
+    <w:p>
+      <w:pPr>
+        <w:pStyle w:val="ListParagraph"/>
+        <w:ind w:left="0"/>
+        <w:rPr>
+          <w:lang w:val="en-IN"/>
+        </w:rPr>
+      </w:pPr>
+      <w:r>
+        <w:rPr>
+          <w:b/>
+          <w:lang w:val="en-IN"/>
+        </w:rPr>
+        <w:t>Vue.js</w:t>
+      </w:r>
+      <w:r>
+        <w:rPr>
+          <w:lang w:val="en-IN"/>
+        </w:rPr>
+        <w:t xml:space="preserve"> is a popular JavaScript front-end framework that was built to organize and simplify web development. The project focuses on making ideas in web UI development (components, declarative UI, hot-reloading, time-travel debugging, etc.) more approachable. It attempts to be less opinionated and thus easier for developers to pick up.</w:t>
+      </w:r>
+    </w:p>
+    <w:p>
+      <w:pPr>
+        <w:pStyle w:val="ListParagraph"/>
+        <w:ind w:left="0"/>
+      </w:pPr>
+    </w:p>
+    <w:p>
+      <w:pPr>
+        <w:pStyle w:val="ListParagraph"/>
+        <w:ind w:left="0"/>
+        <w:rPr>
+          <w:b/>
+        </w:rPr>
+      </w:pPr>
+      <w:r>
+        <w:rPr>
+          <w:b/>
+        </w:rPr>
+        <w:t>Capabilities</w:t>
+      </w:r>
+    </w:p>
+    <w:tbl>
+      <w:tblPr>
+        <w:tblStyle w:val="TableGrid"/>
+        <w:tblW w:w="0" w:type="auto"/>
+        <w:tblLook w:val="04A0" w:firstRow="1" w:lastRow="0" w:firstColumn="1" w:lastColumn="0" w:noHBand="0" w:noVBand="1"/>
+      </w:tblPr>
+      <w:tblGrid>
+        <w:gridCol w:w="4258"/>
+        <w:gridCol w:w="4258"/>
+      </w:tblGrid>
+      <w:tr>
+        <w:tc>
+          <w:tcPr>
+            <w:tcW w:w="4258" w:type="dxa"/>
+          </w:tcPr>
+          <w:p>
+            <w:pPr>
+              <w:pStyle w:val="ListParagraph"/>
+              <w:ind w:left="0"/>
+            </w:pPr>
+            <w:r>
+              <w:t>Feature completeness</w:t>
+            </w:r>
+          </w:p>
+        </w:tc>
+        <w:tc>
+          <w:tcPr>
+            <w:tcW w:w="4258" w:type="dxa"/>
+          </w:tcPr>
+          <w:p>
+            <w:pPr>
+              <w:pStyle w:val="ListParagraph"/>
+              <w:ind w:left="0"/>
+            </w:pPr>
+            <w:r>
+              <w:t>4</w:t>
+            </w:r>
+          </w:p>
+        </w:tc>
+      </w:tr>
+      <w:tr>
+        <w:tc>
+          <w:tcPr>
+            <w:tcW w:w="4258" w:type="dxa"/>
+          </w:tcPr>
+          <w:p>
+            <w:pPr>
+              <w:pStyle w:val="ListParagraph"/>
+              <w:ind w:left="0"/>
+            </w:pPr>
+            <w:r>
+              <w:t>Library Footprint</w:t>
+            </w:r>
+          </w:p>
+        </w:tc>
+        <w:tc>
+          <w:tcPr>
+            <w:tcW w:w="4258" w:type="dxa"/>
+          </w:tcPr>
+          <w:p>
+            <w:pPr>
+              <w:pStyle w:val="ListParagraph"/>
+              <w:ind w:left="0"/>
+            </w:pPr>
+            <w:r>
+              <w:t>5</w:t>
+            </w:r>
+          </w:p>
+        </w:tc>
+      </w:tr>
+      <w:tr>
+        <w:tc>
+          <w:tcPr>
+            <w:tcW w:w="4258" w:type="dxa"/>
+          </w:tcPr>
+          <w:p>
+            <w:pPr>
+              <w:pStyle w:val="ListParagraph"/>
+              <w:ind w:left="0"/>
+            </w:pPr>
+            <w:r>
+              <w:t xml:space="preserve">Scalability </w:t>
+            </w:r>
+          </w:p>
+        </w:tc>
+        <w:tc>
+          <w:tcPr>
+            <w:tcW w:w="4258" w:type="dxa"/>
+          </w:tcPr>
+          <w:p>
+            <w:pPr>
+              <w:pStyle w:val="ListParagraph"/>
+              <w:ind w:left="0"/>
+            </w:pPr>
+            <w:r>
+              <w:t>3.25</w:t>
+            </w:r>
+          </w:p>
+        </w:tc>
+      </w:tr>
+      <w:tr>
+        <w:tc>
+          <w:tcPr>
+            <w:tcW w:w="4258" w:type="dxa"/>
+          </w:tcPr>
+          <w:p>
+            <w:pPr>
+              <w:pStyle w:val="ListParagraph"/>
+              <w:ind w:left="0"/>
+            </w:pPr>
+            <w:r>
+              <w:t>Performance</w:t>
+            </w:r>
+          </w:p>
+        </w:tc>
+        <w:tc>
+          <w:tcPr>
+            <w:tcW w:w="4258" w:type="dxa"/>
+          </w:tcPr>
+          <w:p>
+            <w:pPr>
+              <w:pStyle w:val="ListParagraph"/>
+              <w:ind w:left="0"/>
+            </w:pPr>
+            <w:r>
+              <w:t>2</w:t>
+            </w:r>
+          </w:p>
+        </w:tc>
+      </w:tr>
+      <w:tr>
+        <w:tc>
+          <w:tcPr>
+            <w:tcW w:w="4258" w:type="dxa"/>
+          </w:tcPr>
+          <w:p>
+            <w:pPr>
+              <w:pStyle w:val="ListParagraph"/>
+              <w:ind w:left="0"/>
+            </w:pPr>
+            <w:r>
+              <w:rPr>
+                <w:rFonts w:ascii="Calibri" w:hAnsi="Calibri"/>
+                <w:color w:val="000000"/>
+              </w:rPr>
+              <w:t>Security/Vulnerability</w:t>
+            </w:r>
+          </w:p>
+        </w:tc>
+        <w:tc>
+          <w:tcPr>
+            <w:tcW w:w="4258" w:type="dxa"/>
+          </w:tcPr>
+          <w:p>
+            <w:pPr>
+              <w:pStyle w:val="ListParagraph"/>
+              <w:ind w:left="0"/>
+            </w:pPr>
+            <w:r>
+              <w:t>5</w:t>
+            </w:r>
+          </w:p>
+        </w:tc>
+      </w:tr>
+      <w:tr>
+        <w:tc>
+          <w:tcPr>
+            <w:tcW w:w="4258" w:type="dxa"/>
+          </w:tcPr>
+          <w:p>
+            <w:pPr>
+              <w:pStyle w:val="ListParagraph"/>
+              <w:ind w:left="0"/>
+              <w:rPr>
+                <w:rFonts w:ascii="Calibri" w:hAnsi="Calibri"/>
+                <w:color w:val="000000"/>
+              </w:rPr>
+            </w:pPr>
+            <w:r>
+              <w:rPr>
+                <w:rFonts w:ascii="Calibri" w:hAnsi="Calibri"/>
+                <w:color w:val="000000"/>
+              </w:rPr>
+              <w:t>Interoperability</w:t>
+            </w:r>
+          </w:p>
+        </w:tc>
+        <w:tc>
+          <w:tcPr>
+            <w:tcW w:w="4258" w:type="dxa"/>
+          </w:tcPr>
+          <w:p>
+            <w:pPr>
+              <w:pStyle w:val="ListParagraph"/>
+              <w:ind w:left="0"/>
+            </w:pPr>
+            <w:r>
+              <w:t>5</w:t>
+            </w:r>
+          </w:p>
+        </w:tc>
+      </w:tr>
+    </w:tbl>
+    <w:p>
+      <w:pPr>
+        <w:pStyle w:val="ListParagraph"/>
+        <w:ind w:left="0"/>
+      </w:pPr>
+    </w:p>
+    <w:p>
+      <w:pPr>
+        <w:pStyle w:val="ListParagraph"/>
+        <w:ind w:left="0"/>
+        <w:rPr>
+          <w:b/>
+        </w:rPr>
+      </w:pPr>
+      <w:r>
+        <w:rPr>
+          <w:b/>
+        </w:rPr>
+        <w:t>Ease of Adoption</w:t>
+      </w:r>
+    </w:p>
+    <w:tbl>
+      <w:tblPr>
+        <w:tblStyle w:val="TableGrid"/>
+        <w:tblW w:w="0" w:type="auto"/>
+        <w:tblLook w:val="04A0" w:firstRow="1" w:lastRow="0" w:firstColumn="1" w:lastColumn="0" w:noHBand="0" w:noVBand="1"/>
+      </w:tblPr>
+      <w:tblGrid>
+        <w:gridCol w:w="4258"/>
+        <w:gridCol w:w="4258"/>
+      </w:tblGrid>
+      <w:tr>
+        <w:tc>
+          <w:tcPr>
+            <w:tcW w:w="4258" w:type="dxa"/>
+          </w:tcPr>
+          <w:p>
+            <w:pPr>
+              <w:pStyle w:val="ListParagraph"/>
+              <w:ind w:left="0"/>
+            </w:pPr>
+            <w:r>
+              <w:rPr>
+                <w:rFonts w:ascii="Calibri" w:hAnsi="Calibri"/>
+                <w:color w:val="000000"/>
+              </w:rPr>
+              <w:t>Ease of development</w:t>
+            </w:r>
+          </w:p>
+        </w:tc>
+        <w:tc>
+          <w:tcPr>
+            <w:tcW w:w="4258" w:type="dxa"/>
+          </w:tcPr>
+          <w:p>
+            <w:pPr>
+              <w:pStyle w:val="ListParagraph"/>
+              <w:ind w:left="0"/>
+            </w:pPr>
+            <w:r>
+              <w:t>4.5</w:t>
+            </w:r>
+          </w:p>
+        </w:tc>
+      </w:tr>
+      <w:tr>
+        <w:tc>
+          <w:tcPr>
+            <w:tcW w:w="4258" w:type="dxa"/>
+          </w:tcPr>
+          <w:p>
+            <w:r>
+              <w:rPr>
+                <w:rFonts w:ascii="Calibri" w:hAnsi="Calibri"/>
+                <w:color w:val="000000"/>
+              </w:rPr>
+              <w:t>Community support</w:t>
+            </w:r>
+          </w:p>
+        </w:tc>
+        <w:tc>
+          <w:tcPr>
+            <w:tcW w:w="4258" w:type="dxa"/>
+          </w:tcPr>
+          <w:p>
+            <w:pPr>
+              <w:pStyle w:val="ListParagraph"/>
+              <w:ind w:left="0"/>
+            </w:pPr>
+            <w:r>
+              <w:t>2.5</w:t>
+            </w:r>
+          </w:p>
+        </w:tc>
+      </w:tr>
+      <w:tr>
+        <w:tc>
+          <w:tcPr>
+            <w:tcW w:w="4258" w:type="dxa"/>
+          </w:tcPr>
+          <w:p>
+            <w:r>
+              <w:t>Paid / Open source</w:t>
+            </w:r>
+          </w:p>
+        </w:tc>
+        <w:tc>
+          <w:tcPr>
+            <w:tcW w:w="4258" w:type="dxa"/>
+          </w:tcPr>
+          <w:p>
+            <w:pPr>
+              <w:pStyle w:val="ListParagraph"/>
+              <w:ind w:left="0"/>
+            </w:pPr>
+            <w:r>
+              <w:t>5</w:t>
+            </w:r>
+          </w:p>
+        </w:tc>
+      </w:tr>
+    </w:tbl>
+    <w:p>
+      <w:pPr>
+        <w:pStyle w:val="ListParagraph"/>
+        <w:ind w:left="0"/>
+      </w:pPr>
+    </w:p>
+    <w:p>
+      <w:pPr>
+        <w:pStyle w:val="ListParagraph"/>
+        <w:ind w:left="0"/>
+        <w:rPr>
+          <w:b/>
+        </w:rPr>
+      </w:pPr>
+      <w:r>
+        <w:rPr>
+          <w:b/>
+        </w:rPr>
+        <w:t>Ratings</w:t>
+      </w:r>
+    </w:p>
+    <w:p>
+      <w:pPr>
+        <w:pStyle w:val="ListParagraph"/>
+        <w:ind w:left="0"/>
         <w:rPr>
           <w:i/>
         </w:rPr>
@@ -8172,28 +8188,44 @@
         <w:rPr>
           <w:i/>
         </w:rPr>
-        <w:t xml:space="preserve">Ease of </w:t>
-      </w:r>
-      <w:proofErr w:type="gramStart"/>
+        <w:t>Capabilities</w:t>
+      </w:r>
       <w:r>
         <w:rPr>
           <w:i/>
         </w:rPr>
-        <w:t>Adoption :</w:t>
-      </w:r>
-      <w:proofErr w:type="gramEnd"/>
+        <w:tab/>
+        <w:t xml:space="preserve">       : </w:t>
+      </w:r>
       <w:r>
         <w:rPr>
           <w:i/>
         </w:rPr>
-        <w:t xml:space="preserve"> </w:t>
-      </w:r>
-      <w:r>
+        <w:t>3.37</w:t>
+      </w:r>
+    </w:p>
+    <w:p>
+      <w:pPr>
+        <w:pStyle w:val="ListParagraph"/>
+        <w:ind w:left="0"/>
         <w:rPr>
           <w:i/>
         </w:rPr>
-        <w:t>4.25</w:t>
-      </w:r>
+      </w:pPr>
+      <w:r>
+        <w:rPr>
+          <w:i/>
+        </w:rPr>
+        <w:t xml:space="preserve">Ease of Adoption : </w:t>
+      </w:r>
+      <w:r>
+        <w:rPr>
+          <w:i/>
+        </w:rPr>
+        <w:t>4.15</w:t>
+      </w:r>
+      <w:bookmarkStart w:id="40" w:name="_GoBack"/>
+      <w:bookmarkEnd w:id="40"/>
     </w:p>
     <w:p>
       <w:pPr>
@@ -8205,14 +8237,13 @@
       <w:pPr>
         <w:pStyle w:val="Heading1"/>
       </w:pPr>
-      <w:bookmarkStart w:id="40" w:name="_Toc328837225"/>
-      <w:bookmarkStart w:id="41" w:name="_Toc380327219"/>
-      <w:r>
-        <w:lastRenderedPageBreak/>
+      <w:bookmarkStart w:id="41" w:name="_Toc328837225"/>
+      <w:bookmarkStart w:id="42" w:name="_Toc380327219"/>
+      <w:r>
         <w:t>Our recommendation</w:t>
       </w:r>
-      <w:bookmarkEnd w:id="40"/>
       <w:bookmarkEnd w:id="41"/>
+      <w:bookmarkEnd w:id="42"/>
     </w:p>
     <w:p>
       <w:pPr>
@@ -8262,23 +8293,7 @@
         <w:ind w:left="0"/>
       </w:pPr>
       <w:r>
-        <w:t xml:space="preserve">Instead of using </w:t>
-      </w:r>
-      <w:proofErr w:type="spellStart"/>
-      <w:r>
-        <w:t>Redux</w:t>
-      </w:r>
-      <w:proofErr w:type="spellEnd"/>
-      <w:r>
-        <w:t xml:space="preserve"> for react, you can create you own flux based architecture which provides you an unidirectional flow between Views -&gt; Actions -&gt; Models. It is because </w:t>
-      </w:r>
-      <w:proofErr w:type="spellStart"/>
-      <w:r>
-        <w:t>redux</w:t>
-      </w:r>
-      <w:proofErr w:type="spellEnd"/>
-      <w:r>
-        <w:t xml:space="preserve"> is quite bulky and loads your application.</w:t>
+        <w:t>Instead of using Redux for react, you can create you own flux based architecture which provides you an unidirectional flow between Views -&gt; Actions -&gt; Models. It is because redux is quite bulky and loads your application.</w:t>
       </w:r>
     </w:p>
     <w:p>
@@ -8292,29 +8307,11 @@
         <w:pStyle w:val="ListParagraph"/>
         <w:ind w:left="0"/>
       </w:pPr>
-      <w:proofErr w:type="spellStart"/>
-      <w:r>
-        <w:t>AngularJS</w:t>
-      </w:r>
-      <w:proofErr w:type="spellEnd"/>
-      <w:r>
-        <w:t xml:space="preserve"> 5</w:t>
-      </w:r>
-      <w:r>
-        <w:t xml:space="preserve">.0 also provides you a component based design but if we compare </w:t>
-      </w:r>
-      <w:bookmarkStart w:id="42" w:name="_GoBack"/>
-      <w:bookmarkEnd w:id="42"/>
-      <w:r>
-        <w:t xml:space="preserve">performance and easy of adoptions it is little below par as compared to </w:t>
-      </w:r>
-      <w:proofErr w:type="spellStart"/>
-      <w:r>
-        <w:t>ReactJS</w:t>
-      </w:r>
-      <w:proofErr w:type="spellEnd"/>
-      <w:r>
-        <w:t>.</w:t>
+      <w:r>
+        <w:t>AngularJS 5</w:t>
+      </w:r>
+      <w:r>
+        <w:t>.0 also provides you a component based design but if we compare performance and easy of adoptions it is little below par as compared to ReactJS.</w:t>
       </w:r>
     </w:p>
     <w:p>
@@ -8559,7 +8556,7 @@
 </file>
 
 <file path=word/numbering.xml><?xml version="1.0" encoding="utf-8"?>
-<w:numbering xmlns:wpc="http://schemas.microsoft.com/office/word/2010/wordprocessingCanvas" xmlns:mo="http://schemas.microsoft.com/office/mac/office/2008/main" xmlns:mc="http://schemas.openxmlformats.org/markup-compatibility/2006" xmlns:mv="urn:schemas-microsoft-com:mac:vml" xmlns:o="urn:schemas-microsoft-com:office:office" xmlns:r="http://schemas.openxmlformats.org/officeDocument/2006/relationships" xmlns:m="http://schemas.openxmlformats.org/officeDocument/2006/math" xmlns:v="urn:schemas-microsoft-com:vml" xmlns:wp14="http://schemas.microsoft.com/office/word/2010/wordprocessingDrawing" xmlns:wp="http://schemas.openxmlformats.org/drawingml/2006/wordprocessingDrawing" xmlns:w10="urn:schemas-microsoft-com:office:word" xmlns:w="http://schemas.openxmlformats.org/wordprocessingml/2006/main" xmlns:w14="http://schemas.microsoft.com/office/word/2010/wordml" xmlns:wpg="http://schemas.microsoft.com/office/word/2010/wordprocessingGroup" xmlns:wpi="http://schemas.microsoft.com/office/word/2010/wordprocessingInk" xmlns:wne="http://schemas.microsoft.com/office/word/2006/wordml" xmlns:wps="http://schemas.microsoft.com/office/word/2010/wordprocessingShape" mc:Ignorable="w14 wp14">
+<w:numbering xmlns:wpc="http://schemas.microsoft.com/office/word/2010/wordprocessingCanvas" xmlns:mc="http://schemas.openxmlformats.org/markup-compatibility/2006" xmlns:o="urn:schemas-microsoft-com:office:office" xmlns:r="http://schemas.openxmlformats.org/officeDocument/2006/relationships" xmlns:m="http://schemas.openxmlformats.org/officeDocument/2006/math" xmlns:v="urn:schemas-microsoft-com:vml" xmlns:wp14="http://schemas.microsoft.com/office/word/2010/wordprocessingDrawing" xmlns:wp="http://schemas.openxmlformats.org/drawingml/2006/wordprocessingDrawing" xmlns:w10="urn:schemas-microsoft-com:office:word" xmlns:w="http://schemas.openxmlformats.org/wordprocessingml/2006/main" xmlns:w14="http://schemas.microsoft.com/office/word/2010/wordml" xmlns:w15="http://schemas.microsoft.com/office/word/2012/wordml" xmlns:wpg="http://schemas.microsoft.com/office/word/2010/wordprocessingGroup" xmlns:wpi="http://schemas.microsoft.com/office/word/2010/wordprocessingInk" xmlns:wne="http://schemas.microsoft.com/office/word/2006/wordml" xmlns:wps="http://schemas.microsoft.com/office/word/2010/wordprocessingShape" mc:Ignorable="w14 w15 wp14">
   <w:abstractNum w:abstractNumId="0">
     <w:nsid w:val="001B4544"/>
     <w:multiLevelType w:val="hybridMultilevel"/>
@@ -11160,7 +11157,7 @@
 </file>
 
 <file path=word/styles.xml><?xml version="1.0" encoding="utf-8"?>
-<w:styles xmlns:mc="http://schemas.openxmlformats.org/markup-compatibility/2006" xmlns:r="http://schemas.openxmlformats.org/officeDocument/2006/relationships" xmlns:w="http://schemas.openxmlformats.org/wordprocessingml/2006/main" xmlns:w14="http://schemas.microsoft.com/office/word/2010/wordml" mc:Ignorable="w14">
+<w:styles xmlns:mc="http://schemas.openxmlformats.org/markup-compatibility/2006" xmlns:r="http://schemas.openxmlformats.org/officeDocument/2006/relationships" xmlns:w="http://schemas.openxmlformats.org/wordprocessingml/2006/main" xmlns:w14="http://schemas.microsoft.com/office/word/2010/wordml" xmlns:w15="http://schemas.microsoft.com/office/word/2012/wordml" mc:Ignorable="w14 w15">
   <w:docDefaults>
     <w:rPrDefault>
       <w:rPr>
@@ -11172,153 +11169,369 @@
     </w:rPrDefault>
     <w:pPrDefault/>
   </w:docDefaults>
-  <w:latentStyles w:defLockedState="0" w:defUIPriority="99" w:defSemiHidden="1" w:defUnhideWhenUsed="1" w:defQFormat="0" w:count="276">
-    <w:lsdException w:name="Normal" w:semiHidden="0" w:uiPriority="0" w:unhideWhenUsed="0" w:qFormat="1"/>
-    <w:lsdException w:name="heading 1" w:semiHidden="0" w:uiPriority="9" w:unhideWhenUsed="0" w:qFormat="1"/>
-    <w:lsdException w:name="heading 2" w:uiPriority="9" w:qFormat="1"/>
-    <w:lsdException w:name="heading 3" w:uiPriority="9" w:qFormat="1"/>
-    <w:lsdException w:name="heading 4" w:uiPriority="9" w:qFormat="1"/>
-    <w:lsdException w:name="heading 5" w:uiPriority="9" w:qFormat="1"/>
-    <w:lsdException w:name="heading 6" w:uiPriority="9" w:qFormat="1"/>
-    <w:lsdException w:name="heading 7" w:uiPriority="9" w:qFormat="1"/>
-    <w:lsdException w:name="heading 8" w:uiPriority="9" w:qFormat="1"/>
-    <w:lsdException w:name="heading 9" w:uiPriority="9" w:qFormat="1"/>
-    <w:lsdException w:name="toc 1" w:uiPriority="39"/>
-    <w:lsdException w:name="toc 2" w:uiPriority="39"/>
-    <w:lsdException w:name="toc 3" w:uiPriority="39"/>
-    <w:lsdException w:name="toc 4" w:uiPriority="39"/>
-    <w:lsdException w:name="toc 5" w:uiPriority="39"/>
-    <w:lsdException w:name="toc 6" w:uiPriority="39"/>
-    <w:lsdException w:name="toc 7" w:uiPriority="39"/>
-    <w:lsdException w:name="toc 8" w:uiPriority="39"/>
-    <w:lsdException w:name="toc 9" w:uiPriority="39"/>
-    <w:lsdException w:name="caption" w:uiPriority="35" w:qFormat="1"/>
-    <w:lsdException w:name="Title" w:semiHidden="0" w:uiPriority="10" w:unhideWhenUsed="0" w:qFormat="1"/>
-    <w:lsdException w:name="Default Paragraph Font" w:uiPriority="1"/>
-    <w:lsdException w:name="Subtitle" w:semiHidden="0" w:uiPriority="11" w:unhideWhenUsed="0" w:qFormat="1"/>
-    <w:lsdException w:name="Strong" w:semiHidden="0" w:uiPriority="22" w:unhideWhenUsed="0" w:qFormat="1"/>
-    <w:lsdException w:name="Emphasis" w:semiHidden="0" w:uiPriority="20" w:unhideWhenUsed="0" w:qFormat="1"/>
-    <w:lsdException w:name="Table Grid" w:semiHidden="0" w:uiPriority="59" w:unhideWhenUsed="0"/>
-    <w:lsdException w:name="Note Level 1" w:semiHidden="0" w:unhideWhenUsed="0"/>
-    <w:lsdException w:name="Note Level 2" w:semiHidden="0" w:unhideWhenUsed="0"/>
-    <w:lsdException w:name="Note Level 3" w:semiHidden="0" w:unhideWhenUsed="0"/>
-    <w:lsdException w:name="Note Level 4" w:semiHidden="0" w:unhideWhenUsed="0"/>
-    <w:lsdException w:name="Note Level 5" w:semiHidden="0" w:unhideWhenUsed="0"/>
-    <w:lsdException w:name="Note Level 6" w:semiHidden="0" w:unhideWhenUsed="0"/>
-    <w:lsdException w:name="Note Level 7" w:semiHidden="0" w:unhideWhenUsed="0"/>
-    <w:lsdException w:name="Note Level 8" w:semiHidden="0" w:unhideWhenUsed="0"/>
-    <w:lsdException w:name="Note Level 9" w:semiHidden="0" w:unhideWhenUsed="0"/>
-    <w:lsdException w:name="Placeholder Text" w:unhideWhenUsed="0"/>
-    <w:lsdException w:name="No Spacing" w:semiHidden="0" w:uiPriority="1" w:unhideWhenUsed="0" w:qFormat="1"/>
-    <w:lsdException w:name="Light Shading" w:semiHidden="0" w:uiPriority="60" w:unhideWhenUsed="0"/>
-    <w:lsdException w:name="Light List" w:semiHidden="0" w:uiPriority="61" w:unhideWhenUsed="0"/>
-    <w:lsdException w:name="Light Grid" w:semiHidden="0" w:uiPriority="62" w:unhideWhenUsed="0"/>
-    <w:lsdException w:name="Medium Shading 1" w:semiHidden="0" w:uiPriority="63" w:unhideWhenUsed="0"/>
-    <w:lsdException w:name="Medium Shading 2" w:semiHidden="0" w:uiPriority="64" w:unhideWhenUsed="0"/>
-    <w:lsdException w:name="Medium List 1" w:semiHidden="0" w:uiPriority="65" w:unhideWhenUsed="0"/>
-    <w:lsdException w:name="Medium List 2" w:semiHidden="0" w:uiPriority="66" w:unhideWhenUsed="0"/>
-    <w:lsdException w:name="Medium Grid 1" w:semiHidden="0" w:uiPriority="67" w:unhideWhenUsed="0"/>
-    <w:lsdException w:name="Medium Grid 2" w:semiHidden="0" w:uiPriority="68" w:unhideWhenUsed="0"/>
-    <w:lsdException w:name="Medium Grid 3" w:semiHidden="0" w:uiPriority="69" w:unhideWhenUsed="0"/>
-    <w:lsdException w:name="Dark List" w:semiHidden="0" w:uiPriority="70" w:unhideWhenUsed="0"/>
-    <w:lsdException w:name="Colorful Shading" w:semiHidden="0" w:uiPriority="71" w:unhideWhenUsed="0"/>
-    <w:lsdException w:name="Colorful List" w:semiHidden="0" w:uiPriority="72" w:unhideWhenUsed="0"/>
-    <w:lsdException w:name="Colorful Grid" w:semiHidden="0" w:uiPriority="73" w:unhideWhenUsed="0"/>
-    <w:lsdException w:name="Light Shading Accent 1" w:semiHidden="0" w:uiPriority="60" w:unhideWhenUsed="0"/>
-    <w:lsdException w:name="Light List Accent 1" w:semiHidden="0" w:uiPriority="61" w:unhideWhenUsed="0"/>
-    <w:lsdException w:name="Light Grid Accent 1" w:semiHidden="0" w:uiPriority="62" w:unhideWhenUsed="0"/>
-    <w:lsdException w:name="Medium Shading 1 Accent 1" w:semiHidden="0" w:uiPriority="63" w:unhideWhenUsed="0"/>
-    <w:lsdException w:name="Medium Shading 2 Accent 1" w:semiHidden="0" w:uiPriority="64" w:unhideWhenUsed="0"/>
-    <w:lsdException w:name="Medium List 1 Accent 1" w:semiHidden="0" w:uiPriority="65" w:unhideWhenUsed="0"/>
-    <w:lsdException w:name="Revision" w:unhideWhenUsed="0"/>
-    <w:lsdException w:name="List Paragraph" w:semiHidden="0" w:uiPriority="34" w:unhideWhenUsed="0" w:qFormat="1"/>
-    <w:lsdException w:name="Quote" w:semiHidden="0" w:uiPriority="29" w:unhideWhenUsed="0" w:qFormat="1"/>
-    <w:lsdException w:name="Intense Quote" w:semiHidden="0" w:uiPriority="30" w:unhideWhenUsed="0" w:qFormat="1"/>
-    <w:lsdException w:name="Medium List 2 Accent 1" w:semiHidden="0" w:uiPriority="66" w:unhideWhenUsed="0"/>
-    <w:lsdException w:name="Medium Grid 1 Accent 1" w:semiHidden="0" w:uiPriority="67" w:unhideWhenUsed="0"/>
-    <w:lsdException w:name="Medium Grid 2 Accent 1" w:semiHidden="0" w:uiPriority="68" w:unhideWhenUsed="0"/>
-    <w:lsdException w:name="Medium Grid 3 Accent 1" w:semiHidden="0" w:uiPriority="69" w:unhideWhenUsed="0"/>
-    <w:lsdException w:name="Dark List Accent 1" w:semiHidden="0" w:uiPriority="70" w:unhideWhenUsed="0"/>
-    <w:lsdException w:name="Colorful Shading Accent 1" w:semiHidden="0" w:uiPriority="71" w:unhideWhenUsed="0"/>
-    <w:lsdException w:name="Colorful List Accent 1" w:semiHidden="0" w:uiPriority="72" w:unhideWhenUsed="0"/>
-    <w:lsdException w:name="Colorful Grid Accent 1" w:semiHidden="0" w:uiPriority="73" w:unhideWhenUsed="0"/>
-    <w:lsdException w:name="Light Shading Accent 2" w:semiHidden="0" w:uiPriority="60" w:unhideWhenUsed="0"/>
-    <w:lsdException w:name="Light List Accent 2" w:semiHidden="0" w:uiPriority="61" w:unhideWhenUsed="0"/>
-    <w:lsdException w:name="Light Grid Accent 2" w:semiHidden="0" w:uiPriority="62" w:unhideWhenUsed="0"/>
-    <w:lsdException w:name="Medium Shading 1 Accent 2" w:semiHidden="0" w:uiPriority="63" w:unhideWhenUsed="0"/>
-    <w:lsdException w:name="Medium Shading 2 Accent 2" w:semiHidden="0" w:uiPriority="64" w:unhideWhenUsed="0"/>
-    <w:lsdException w:name="Medium List 1 Accent 2" w:semiHidden="0" w:uiPriority="65" w:unhideWhenUsed="0"/>
-    <w:lsdException w:name="Medium List 2 Accent 2" w:semiHidden="0" w:uiPriority="66" w:unhideWhenUsed="0"/>
-    <w:lsdException w:name="Medium Grid 1 Accent 2" w:semiHidden="0" w:uiPriority="67" w:unhideWhenUsed="0"/>
-    <w:lsdException w:name="Medium Grid 2 Accent 2" w:semiHidden="0" w:uiPriority="68" w:unhideWhenUsed="0"/>
-    <w:lsdException w:name="Medium Grid 3 Accent 2" w:semiHidden="0" w:uiPriority="69" w:unhideWhenUsed="0"/>
-    <w:lsdException w:name="Dark List Accent 2" w:semiHidden="0" w:uiPriority="70" w:unhideWhenUsed="0"/>
-    <w:lsdException w:name="Colorful Shading Accent 2" w:semiHidden="0" w:uiPriority="71" w:unhideWhenUsed="0"/>
-    <w:lsdException w:name="Colorful List Accent 2" w:semiHidden="0" w:uiPriority="72" w:unhideWhenUsed="0"/>
-    <w:lsdException w:name="Colorful Grid Accent 2" w:semiHidden="0" w:uiPriority="73" w:unhideWhenUsed="0"/>
-    <w:lsdException w:name="Light Shading Accent 3" w:semiHidden="0" w:uiPriority="60" w:unhideWhenUsed="0"/>
-    <w:lsdException w:name="Light List Accent 3" w:semiHidden="0" w:uiPriority="61" w:unhideWhenUsed="0"/>
-    <w:lsdException w:name="Light Grid Accent 3" w:semiHidden="0" w:uiPriority="62" w:unhideWhenUsed="0"/>
-    <w:lsdException w:name="Medium Shading 1 Accent 3" w:semiHidden="0" w:uiPriority="63" w:unhideWhenUsed="0"/>
-    <w:lsdException w:name="Medium Shading 2 Accent 3" w:semiHidden="0" w:uiPriority="64" w:unhideWhenUsed="0"/>
-    <w:lsdException w:name="Medium List 1 Accent 3" w:semiHidden="0" w:uiPriority="65" w:unhideWhenUsed="0"/>
-    <w:lsdException w:name="Medium List 2 Accent 3" w:semiHidden="0" w:uiPriority="66" w:unhideWhenUsed="0"/>
-    <w:lsdException w:name="Medium Grid 1 Accent 3" w:semiHidden="0" w:uiPriority="67" w:unhideWhenUsed="0"/>
-    <w:lsdException w:name="Medium Grid 2 Accent 3" w:semiHidden="0" w:uiPriority="68" w:unhideWhenUsed="0"/>
-    <w:lsdException w:name="Medium Grid 3 Accent 3" w:semiHidden="0" w:uiPriority="69" w:unhideWhenUsed="0"/>
-    <w:lsdException w:name="Dark List Accent 3" w:semiHidden="0" w:uiPriority="70" w:unhideWhenUsed="0"/>
-    <w:lsdException w:name="Colorful Shading Accent 3" w:semiHidden="0" w:uiPriority="71" w:unhideWhenUsed="0"/>
-    <w:lsdException w:name="Colorful List Accent 3" w:semiHidden="0" w:uiPriority="72" w:unhideWhenUsed="0"/>
-    <w:lsdException w:name="Colorful Grid Accent 3" w:semiHidden="0" w:uiPriority="73" w:unhideWhenUsed="0"/>
-    <w:lsdException w:name="Light Shading Accent 4" w:semiHidden="0" w:uiPriority="60" w:unhideWhenUsed="0"/>
-    <w:lsdException w:name="Light List Accent 4" w:semiHidden="0" w:uiPriority="61" w:unhideWhenUsed="0"/>
-    <w:lsdException w:name="Light Grid Accent 4" w:semiHidden="0" w:uiPriority="62" w:unhideWhenUsed="0"/>
-    <w:lsdException w:name="Medium Shading 1 Accent 4" w:semiHidden="0" w:uiPriority="63" w:unhideWhenUsed="0"/>
-    <w:lsdException w:name="Medium Shading 2 Accent 4" w:semiHidden="0" w:uiPriority="64" w:unhideWhenUsed="0"/>
-    <w:lsdException w:name="Medium List 1 Accent 4" w:semiHidden="0" w:uiPriority="65" w:unhideWhenUsed="0"/>
-    <w:lsdException w:name="Medium List 2 Accent 4" w:semiHidden="0" w:uiPriority="66" w:unhideWhenUsed="0"/>
-    <w:lsdException w:name="Medium Grid 1 Accent 4" w:semiHidden="0" w:uiPriority="67" w:unhideWhenUsed="0"/>
-    <w:lsdException w:name="Medium Grid 2 Accent 4" w:semiHidden="0" w:uiPriority="68" w:unhideWhenUsed="0"/>
-    <w:lsdException w:name="Medium Grid 3 Accent 4" w:semiHidden="0" w:uiPriority="69" w:unhideWhenUsed="0"/>
-    <w:lsdException w:name="Dark List Accent 4" w:semiHidden="0" w:uiPriority="70" w:unhideWhenUsed="0"/>
-    <w:lsdException w:name="Colorful Shading Accent 4" w:semiHidden="0" w:uiPriority="71" w:unhideWhenUsed="0"/>
-    <w:lsdException w:name="Colorful List Accent 4" w:semiHidden="0" w:uiPriority="72" w:unhideWhenUsed="0"/>
-    <w:lsdException w:name="Colorful Grid Accent 4" w:semiHidden="0" w:uiPriority="73" w:unhideWhenUsed="0"/>
-    <w:lsdException w:name="Light Shading Accent 5" w:semiHidden="0" w:uiPriority="60" w:unhideWhenUsed="0"/>
-    <w:lsdException w:name="Light List Accent 5" w:semiHidden="0" w:uiPriority="61" w:unhideWhenUsed="0"/>
-    <w:lsdException w:name="Light Grid Accent 5" w:semiHidden="0" w:uiPriority="62" w:unhideWhenUsed="0"/>
-    <w:lsdException w:name="Medium Shading 1 Accent 5" w:semiHidden="0" w:uiPriority="63" w:unhideWhenUsed="0"/>
-    <w:lsdException w:name="Medium Shading 2 Accent 5" w:semiHidden="0" w:uiPriority="64" w:unhideWhenUsed="0"/>
-    <w:lsdException w:name="Medium List 1 Accent 5" w:semiHidden="0" w:uiPriority="65" w:unhideWhenUsed="0"/>
-    <w:lsdException w:name="Medium List 2 Accent 5" w:semiHidden="0" w:uiPriority="66" w:unhideWhenUsed="0"/>
-    <w:lsdException w:name="Medium Grid 1 Accent 5" w:semiHidden="0" w:uiPriority="67" w:unhideWhenUsed="0"/>
-    <w:lsdException w:name="Medium Grid 2 Accent 5" w:semiHidden="0" w:uiPriority="68" w:unhideWhenUsed="0"/>
-    <w:lsdException w:name="Medium Grid 3 Accent 5" w:semiHidden="0" w:uiPriority="69" w:unhideWhenUsed="0"/>
-    <w:lsdException w:name="Dark List Accent 5" w:semiHidden="0" w:uiPriority="70" w:unhideWhenUsed="0"/>
-    <w:lsdException w:name="Colorful Shading Accent 5" w:semiHidden="0" w:uiPriority="71" w:unhideWhenUsed="0"/>
-    <w:lsdException w:name="Colorful List Accent 5" w:semiHidden="0" w:uiPriority="72" w:unhideWhenUsed="0"/>
-    <w:lsdException w:name="Colorful Grid Accent 5" w:semiHidden="0" w:uiPriority="73" w:unhideWhenUsed="0"/>
-    <w:lsdException w:name="Light Shading Accent 6" w:semiHidden="0" w:uiPriority="60" w:unhideWhenUsed="0"/>
-    <w:lsdException w:name="Light List Accent 6" w:semiHidden="0" w:uiPriority="61" w:unhideWhenUsed="0"/>
-    <w:lsdException w:name="Light Grid Accent 6" w:semiHidden="0" w:uiPriority="62" w:unhideWhenUsed="0"/>
-    <w:lsdException w:name="Medium Shading 1 Accent 6" w:semiHidden="0" w:uiPriority="63" w:unhideWhenUsed="0"/>
-    <w:lsdException w:name="Medium Shading 2 Accent 6" w:semiHidden="0" w:uiPriority="64" w:unhideWhenUsed="0"/>
-    <w:lsdException w:name="Medium List 1 Accent 6" w:semiHidden="0" w:uiPriority="65" w:unhideWhenUsed="0"/>
-    <w:lsdException w:name="Medium List 2 Accent 6" w:semiHidden="0" w:uiPriority="66" w:unhideWhenUsed="0"/>
-    <w:lsdException w:name="Medium Grid 1 Accent 6" w:semiHidden="0" w:uiPriority="67" w:unhideWhenUsed="0"/>
-    <w:lsdException w:name="Medium Grid 2 Accent 6" w:semiHidden="0" w:uiPriority="68" w:unhideWhenUsed="0"/>
-    <w:lsdException w:name="Medium Grid 3 Accent 6" w:semiHidden="0" w:uiPriority="69" w:unhideWhenUsed="0"/>
-    <w:lsdException w:name="Dark List Accent 6" w:semiHidden="0" w:uiPriority="70" w:unhideWhenUsed="0"/>
-    <w:lsdException w:name="Colorful Shading Accent 6" w:semiHidden="0" w:uiPriority="71" w:unhideWhenUsed="0"/>
-    <w:lsdException w:name="Colorful List Accent 6" w:semiHidden="0" w:uiPriority="72" w:unhideWhenUsed="0"/>
-    <w:lsdException w:name="Colorful Grid Accent 6" w:semiHidden="0" w:uiPriority="73" w:unhideWhenUsed="0"/>
-    <w:lsdException w:name="Subtle Emphasis" w:semiHidden="0" w:uiPriority="19" w:unhideWhenUsed="0" w:qFormat="1"/>
-    <w:lsdException w:name="Intense Emphasis" w:semiHidden="0" w:uiPriority="21" w:unhideWhenUsed="0" w:qFormat="1"/>
-    <w:lsdException w:name="Subtle Reference" w:semiHidden="0" w:uiPriority="31" w:unhideWhenUsed="0" w:qFormat="1"/>
-    <w:lsdException w:name="Intense Reference" w:semiHidden="0" w:uiPriority="32" w:unhideWhenUsed="0" w:qFormat="1"/>
-    <w:lsdException w:name="Book Title" w:semiHidden="0" w:uiPriority="33" w:unhideWhenUsed="0" w:qFormat="1"/>
-    <w:lsdException w:name="Bibliography" w:uiPriority="37"/>
-    <w:lsdException w:name="TOC Heading" w:uiPriority="39" w:qFormat="1"/>
+  <w:latentStyles w:defLockedState="0" w:defUIPriority="99" w:defSemiHidden="0" w:defUnhideWhenUsed="0" w:defQFormat="0" w:count="371">
+    <w:lsdException w:name="Normal" w:uiPriority="0" w:qFormat="1"/>
+    <w:lsdException w:name="heading 1" w:uiPriority="9" w:qFormat="1"/>
+    <w:lsdException w:name="heading 2" w:semiHidden="1" w:uiPriority="9" w:unhideWhenUsed="1" w:qFormat="1"/>
+    <w:lsdException w:name="heading 3" w:semiHidden="1" w:uiPriority="9" w:unhideWhenUsed="1" w:qFormat="1"/>
+    <w:lsdException w:name="heading 4" w:semiHidden="1" w:uiPriority="9" w:unhideWhenUsed="1" w:qFormat="1"/>
+    <w:lsdException w:name="heading 5" w:semiHidden="1" w:uiPriority="9" w:unhideWhenUsed="1" w:qFormat="1"/>
+    <w:lsdException w:name="heading 6" w:semiHidden="1" w:uiPriority="9" w:unhideWhenUsed="1" w:qFormat="1"/>
+    <w:lsdException w:name="heading 7" w:semiHidden="1" w:uiPriority="9" w:unhideWhenUsed="1" w:qFormat="1"/>
+    <w:lsdException w:name="heading 8" w:semiHidden="1" w:uiPriority="9" w:unhideWhenUsed="1" w:qFormat="1"/>
+    <w:lsdException w:name="heading 9" w:semiHidden="1" w:uiPriority="9" w:unhideWhenUsed="1" w:qFormat="1"/>
+    <w:lsdException w:name="index 1" w:semiHidden="1" w:unhideWhenUsed="1"/>
+    <w:lsdException w:name="index 2" w:semiHidden="1" w:unhideWhenUsed="1"/>
+    <w:lsdException w:name="index 3" w:semiHidden="1" w:unhideWhenUsed="1"/>
+    <w:lsdException w:name="index 4" w:semiHidden="1" w:unhideWhenUsed="1"/>
+    <w:lsdException w:name="index 5" w:semiHidden="1" w:unhideWhenUsed="1"/>
+    <w:lsdException w:name="index 6" w:semiHidden="1" w:unhideWhenUsed="1"/>
+    <w:lsdException w:name="index 7" w:semiHidden="1" w:unhideWhenUsed="1"/>
+    <w:lsdException w:name="index 8" w:semiHidden="1" w:unhideWhenUsed="1"/>
+    <w:lsdException w:name="index 9" w:semiHidden="1" w:unhideWhenUsed="1"/>
+    <w:lsdException w:name="toc 1" w:semiHidden="1" w:uiPriority="39" w:unhideWhenUsed="1"/>
+    <w:lsdException w:name="toc 2" w:semiHidden="1" w:uiPriority="39" w:unhideWhenUsed="1"/>
+    <w:lsdException w:name="toc 3" w:semiHidden="1" w:uiPriority="39" w:unhideWhenUsed="1"/>
+    <w:lsdException w:name="toc 4" w:semiHidden="1" w:uiPriority="39" w:unhideWhenUsed="1"/>
+    <w:lsdException w:name="toc 5" w:semiHidden="1" w:uiPriority="39" w:unhideWhenUsed="1"/>
+    <w:lsdException w:name="toc 6" w:semiHidden="1" w:uiPriority="39" w:unhideWhenUsed="1"/>
+    <w:lsdException w:name="toc 7" w:semiHidden="1" w:uiPriority="39" w:unhideWhenUsed="1"/>
+    <w:lsdException w:name="toc 8" w:semiHidden="1" w:uiPriority="39" w:unhideWhenUsed="1"/>
+    <w:lsdException w:name="toc 9" w:semiHidden="1" w:uiPriority="39" w:unhideWhenUsed="1"/>
+    <w:lsdException w:name="Normal Indent" w:semiHidden="1" w:unhideWhenUsed="1"/>
+    <w:lsdException w:name="footnote text" w:semiHidden="1" w:unhideWhenUsed="1"/>
+    <w:lsdException w:name="annotation text" w:semiHidden="1" w:unhideWhenUsed="1"/>
+    <w:lsdException w:name="header" w:semiHidden="1" w:unhideWhenUsed="1"/>
+    <w:lsdException w:name="footer" w:semiHidden="1" w:unhideWhenUsed="1"/>
+    <w:lsdException w:name="index heading" w:semiHidden="1" w:unhideWhenUsed="1"/>
+    <w:lsdException w:name="caption" w:semiHidden="1" w:uiPriority="35" w:unhideWhenUsed="1" w:qFormat="1"/>
+    <w:lsdException w:name="table of figures" w:semiHidden="1" w:unhideWhenUsed="1"/>
+    <w:lsdException w:name="envelope address" w:semiHidden="1" w:unhideWhenUsed="1"/>
+    <w:lsdException w:name="envelope return" w:semiHidden="1" w:unhideWhenUsed="1"/>
+    <w:lsdException w:name="footnote reference" w:semiHidden="1" w:unhideWhenUsed="1"/>
+    <w:lsdException w:name="annotation reference" w:semiHidden="1" w:unhideWhenUsed="1"/>
+    <w:lsdException w:name="line number" w:semiHidden="1" w:unhideWhenUsed="1"/>
+    <w:lsdException w:name="page number" w:semiHidden="1" w:unhideWhenUsed="1"/>
+    <w:lsdException w:name="endnote reference" w:semiHidden="1" w:unhideWhenUsed="1"/>
+    <w:lsdException w:name="endnote text" w:semiHidden="1" w:unhideWhenUsed="1"/>
+    <w:lsdException w:name="table of authorities" w:semiHidden="1" w:unhideWhenUsed="1"/>
+    <w:lsdException w:name="macro" w:semiHidden="1" w:unhideWhenUsed="1"/>
+    <w:lsdException w:name="toa heading" w:semiHidden="1" w:unhideWhenUsed="1"/>
+    <w:lsdException w:name="List" w:semiHidden="1" w:unhideWhenUsed="1"/>
+    <w:lsdException w:name="List Bullet" w:semiHidden="1" w:unhideWhenUsed="1"/>
+    <w:lsdException w:name="List Number" w:semiHidden="1" w:unhideWhenUsed="1"/>
+    <w:lsdException w:name="List 2" w:semiHidden="1" w:unhideWhenUsed="1"/>
+    <w:lsdException w:name="List 3" w:semiHidden="1" w:unhideWhenUsed="1"/>
+    <w:lsdException w:name="List 4" w:semiHidden="1" w:unhideWhenUsed="1"/>
+    <w:lsdException w:name="List 5" w:semiHidden="1" w:unhideWhenUsed="1"/>
+    <w:lsdException w:name="List Bullet 2" w:semiHidden="1" w:unhideWhenUsed="1"/>
+    <w:lsdException w:name="List Bullet 3" w:semiHidden="1" w:unhideWhenUsed="1"/>
+    <w:lsdException w:name="List Bullet 4" w:semiHidden="1" w:unhideWhenUsed="1"/>
+    <w:lsdException w:name="List Bullet 5" w:semiHidden="1" w:unhideWhenUsed="1"/>
+    <w:lsdException w:name="List Number 2" w:semiHidden="1" w:unhideWhenUsed="1"/>
+    <w:lsdException w:name="List Number 3" w:semiHidden="1" w:unhideWhenUsed="1"/>
+    <w:lsdException w:name="List Number 4" w:semiHidden="1" w:unhideWhenUsed="1"/>
+    <w:lsdException w:name="List Number 5" w:semiHidden="1" w:unhideWhenUsed="1"/>
+    <w:lsdException w:name="Title" w:uiPriority="10" w:qFormat="1"/>
+    <w:lsdException w:name="Closing" w:semiHidden="1" w:unhideWhenUsed="1"/>
+    <w:lsdException w:name="Signature" w:semiHidden="1" w:unhideWhenUsed="1"/>
+    <w:lsdException w:name="Default Paragraph Font" w:semiHidden="1" w:uiPriority="1" w:unhideWhenUsed="1"/>
+    <w:lsdException w:name="Body Text" w:semiHidden="1" w:unhideWhenUsed="1"/>
+    <w:lsdException w:name="Body Text Indent" w:semiHidden="1" w:unhideWhenUsed="1"/>
+    <w:lsdException w:name="List Continue" w:semiHidden="1" w:unhideWhenUsed="1"/>
+    <w:lsdException w:name="List Continue 2" w:semiHidden="1" w:unhideWhenUsed="1"/>
+    <w:lsdException w:name="List Continue 3" w:semiHidden="1" w:unhideWhenUsed="1"/>
+    <w:lsdException w:name="List Continue 4" w:semiHidden="1" w:unhideWhenUsed="1"/>
+    <w:lsdException w:name="List Continue 5" w:semiHidden="1" w:unhideWhenUsed="1"/>
+    <w:lsdException w:name="Message Header" w:semiHidden="1" w:unhideWhenUsed="1"/>
+    <w:lsdException w:name="Subtitle" w:uiPriority="11" w:qFormat="1"/>
+    <w:lsdException w:name="Salutation" w:semiHidden="1" w:unhideWhenUsed="1"/>
+    <w:lsdException w:name="Date" w:semiHidden="1" w:unhideWhenUsed="1"/>
+    <w:lsdException w:name="Body Text First Indent" w:semiHidden="1" w:unhideWhenUsed="1"/>
+    <w:lsdException w:name="Body Text First Indent 2" w:semiHidden="1" w:unhideWhenUsed="1"/>
+    <w:lsdException w:name="Note Heading" w:semiHidden="1" w:unhideWhenUsed="1"/>
+    <w:lsdException w:name="Body Text 2" w:semiHidden="1" w:unhideWhenUsed="1"/>
+    <w:lsdException w:name="Body Text 3" w:semiHidden="1" w:unhideWhenUsed="1"/>
+    <w:lsdException w:name="Body Text Indent 2" w:semiHidden="1" w:unhideWhenUsed="1"/>
+    <w:lsdException w:name="Body Text Indent 3" w:semiHidden="1" w:unhideWhenUsed="1"/>
+    <w:lsdException w:name="Block Text" w:semiHidden="1" w:unhideWhenUsed="1"/>
+    <w:lsdException w:name="Hyperlink" w:semiHidden="1" w:unhideWhenUsed="1"/>
+    <w:lsdException w:name="FollowedHyperlink" w:semiHidden="1" w:unhideWhenUsed="1"/>
+    <w:lsdException w:name="Strong" w:uiPriority="22" w:qFormat="1"/>
+    <w:lsdException w:name="Emphasis" w:uiPriority="20" w:qFormat="1"/>
+    <w:lsdException w:name="Document Map" w:semiHidden="1" w:unhideWhenUsed="1"/>
+    <w:lsdException w:name="Plain Text" w:semiHidden="1" w:unhideWhenUsed="1"/>
+    <w:lsdException w:name="E-mail Signature" w:semiHidden="1" w:unhideWhenUsed="1"/>
+    <w:lsdException w:name="HTML Top of Form" w:semiHidden="1" w:unhideWhenUsed="1"/>
+    <w:lsdException w:name="HTML Bottom of Form" w:semiHidden="1" w:unhideWhenUsed="1"/>
+    <w:lsdException w:name="Normal (Web)" w:semiHidden="1" w:unhideWhenUsed="1"/>
+    <w:lsdException w:name="HTML Acronym" w:semiHidden="1" w:unhideWhenUsed="1"/>
+    <w:lsdException w:name="HTML Address" w:semiHidden="1" w:unhideWhenUsed="1"/>
+    <w:lsdException w:name="HTML Cite" w:semiHidden="1" w:unhideWhenUsed="1"/>
+    <w:lsdException w:name="HTML Code" w:semiHidden="1" w:unhideWhenUsed="1"/>
+    <w:lsdException w:name="HTML Definition" w:semiHidden="1" w:unhideWhenUsed="1"/>
+    <w:lsdException w:name="HTML Keyboard" w:semiHidden="1" w:unhideWhenUsed="1"/>
+    <w:lsdException w:name="HTML Preformatted" w:semiHidden="1" w:unhideWhenUsed="1"/>
+    <w:lsdException w:name="HTML Sample" w:semiHidden="1" w:unhideWhenUsed="1"/>
+    <w:lsdException w:name="HTML Typewriter" w:semiHidden="1" w:unhideWhenUsed="1"/>
+    <w:lsdException w:name="HTML Variable" w:semiHidden="1" w:unhideWhenUsed="1"/>
+    <w:lsdException w:name="Normal Table" w:semiHidden="1" w:unhideWhenUsed="1"/>
+    <w:lsdException w:name="annotation subject" w:semiHidden="1" w:unhideWhenUsed="1"/>
+    <w:lsdException w:name="No List" w:semiHidden="1" w:unhideWhenUsed="1"/>
+    <w:lsdException w:name="Outline List 1" w:semiHidden="1" w:unhideWhenUsed="1"/>
+    <w:lsdException w:name="Outline List 2" w:semiHidden="1" w:unhideWhenUsed="1"/>
+    <w:lsdException w:name="Outline List 3" w:semiHidden="1" w:unhideWhenUsed="1"/>
+    <w:lsdException w:name="Table Simple 1" w:semiHidden="1" w:unhideWhenUsed="1"/>
+    <w:lsdException w:name="Table Simple 2" w:semiHidden="1" w:unhideWhenUsed="1"/>
+    <w:lsdException w:name="Table Simple 3" w:semiHidden="1" w:unhideWhenUsed="1"/>
+    <w:lsdException w:name="Table Classic 1" w:semiHidden="1" w:unhideWhenUsed="1"/>
+    <w:lsdException w:name="Table Classic 2" w:semiHidden="1" w:unhideWhenUsed="1"/>
+    <w:lsdException w:name="Table Classic 3" w:semiHidden="1" w:unhideWhenUsed="1"/>
+    <w:lsdException w:name="Table Classic 4" w:semiHidden="1" w:unhideWhenUsed="1"/>
+    <w:lsdException w:name="Table Colorful 1" w:semiHidden="1" w:unhideWhenUsed="1"/>
+    <w:lsdException w:name="Table Colorful 2" w:semiHidden="1" w:unhideWhenUsed="1"/>
+    <w:lsdException w:name="Table Colorful 3" w:semiHidden="1" w:unhideWhenUsed="1"/>
+    <w:lsdException w:name="Table Columns 1" w:semiHidden="1" w:unhideWhenUsed="1"/>
+    <w:lsdException w:name="Table Columns 2" w:semiHidden="1" w:unhideWhenUsed="1"/>
+    <w:lsdException w:name="Table Columns 3" w:semiHidden="1" w:unhideWhenUsed="1"/>
+    <w:lsdException w:name="Table Columns 4" w:semiHidden="1" w:unhideWhenUsed="1"/>
+    <w:lsdException w:name="Table Columns 5" w:semiHidden="1" w:unhideWhenUsed="1"/>
+    <w:lsdException w:name="Table Grid 1" w:semiHidden="1" w:unhideWhenUsed="1"/>
+    <w:lsdException w:name="Table Grid 2" w:semiHidden="1" w:unhideWhenUsed="1"/>
+    <w:lsdException w:name="Table Grid 3" w:semiHidden="1" w:unhideWhenUsed="1"/>
+    <w:lsdException w:name="Table Grid 4" w:semiHidden="1" w:unhideWhenUsed="1"/>
+    <w:lsdException w:name="Table Grid 5" w:semiHidden="1" w:unhideWhenUsed="1"/>
+    <w:lsdException w:name="Table Grid 6" w:semiHidden="1" w:unhideWhenUsed="1"/>
+    <w:lsdException w:name="Table Grid 7" w:semiHidden="1" w:unhideWhenUsed="1"/>
+    <w:lsdException w:name="Table Grid 8" w:semiHidden="1" w:unhideWhenUsed="1"/>
+    <w:lsdException w:name="Table List 1" w:semiHidden="1" w:unhideWhenUsed="1"/>
+    <w:lsdException w:name="Table List 2" w:semiHidden="1" w:unhideWhenUsed="1"/>
+    <w:lsdException w:name="Table List 3" w:semiHidden="1" w:unhideWhenUsed="1"/>
+    <w:lsdException w:name="Table List 4" w:semiHidden="1" w:unhideWhenUsed="1"/>
+    <w:lsdException w:name="Table List 5" w:semiHidden="1" w:unhideWhenUsed="1"/>
+    <w:lsdException w:name="Table List 6" w:semiHidden="1" w:unhideWhenUsed="1"/>
+    <w:lsdException w:name="Table List 7" w:semiHidden="1" w:unhideWhenUsed="1"/>
+    <w:lsdException w:name="Table List 8" w:semiHidden="1" w:unhideWhenUsed="1"/>
+    <w:lsdException w:name="Table 3D effects 1" w:semiHidden="1" w:unhideWhenUsed="1"/>
+    <w:lsdException w:name="Table 3D effects 2" w:semiHidden="1" w:unhideWhenUsed="1"/>
+    <w:lsdException w:name="Table 3D effects 3" w:semiHidden="1" w:unhideWhenUsed="1"/>
+    <w:lsdException w:name="Table Contemporary" w:semiHidden="1" w:unhideWhenUsed="1"/>
+    <w:lsdException w:name="Table Elegant" w:semiHidden="1" w:unhideWhenUsed="1"/>
+    <w:lsdException w:name="Table Professional" w:semiHidden="1" w:unhideWhenUsed="1"/>
+    <w:lsdException w:name="Table Subtle 1" w:semiHidden="1" w:unhideWhenUsed="1"/>
+    <w:lsdException w:name="Table Subtle 2" w:semiHidden="1" w:unhideWhenUsed="1"/>
+    <w:lsdException w:name="Table Web 1" w:semiHidden="1" w:unhideWhenUsed="1"/>
+    <w:lsdException w:name="Table Web 2" w:semiHidden="1" w:unhideWhenUsed="1"/>
+    <w:lsdException w:name="Table Web 3" w:semiHidden="1" w:unhideWhenUsed="1"/>
+    <w:lsdException w:name="Balloon Text" w:semiHidden="1" w:unhideWhenUsed="1"/>
+    <w:lsdException w:name="Table Grid" w:uiPriority="59"/>
+    <w:lsdException w:name="Table Theme" w:semiHidden="1" w:unhideWhenUsed="1"/>
+    <w:lsdException w:name="Placeholder Text" w:semiHidden="1"/>
+    <w:lsdException w:name="No Spacing" w:uiPriority="1" w:qFormat="1"/>
+    <w:lsdException w:name="Light Shading" w:uiPriority="60"/>
+    <w:lsdException w:name="Light List" w:uiPriority="61"/>
+    <w:lsdException w:name="Light Grid" w:uiPriority="62"/>
+    <w:lsdException w:name="Medium Shading 1" w:uiPriority="63"/>
+    <w:lsdException w:name="Medium Shading 2" w:uiPriority="64"/>
+    <w:lsdException w:name="Medium List 1" w:uiPriority="65"/>
+    <w:lsdException w:name="Medium List 2" w:uiPriority="66"/>
+    <w:lsdException w:name="Medium Grid 1" w:uiPriority="67"/>
+    <w:lsdException w:name="Medium Grid 2" w:uiPriority="68"/>
+    <w:lsdException w:name="Medium Grid 3" w:uiPriority="69"/>
+    <w:lsdException w:name="Dark List" w:uiPriority="70"/>
+    <w:lsdException w:name="Colorful Shading" w:uiPriority="71"/>
+    <w:lsdException w:name="Colorful List" w:uiPriority="72"/>
+    <w:lsdException w:name="Colorful Grid" w:uiPriority="73"/>
+    <w:lsdException w:name="Light Shading Accent 1" w:uiPriority="60"/>
+    <w:lsdException w:name="Light List Accent 1" w:uiPriority="61"/>
+    <w:lsdException w:name="Light Grid Accent 1" w:uiPriority="62"/>
+    <w:lsdException w:name="Medium Shading 1 Accent 1" w:uiPriority="63"/>
+    <w:lsdException w:name="Medium Shading 2 Accent 1" w:uiPriority="64"/>
+    <w:lsdException w:name="Medium List 1 Accent 1" w:uiPriority="65"/>
+    <w:lsdException w:name="Revision" w:semiHidden="1"/>
+    <w:lsdException w:name="List Paragraph" w:uiPriority="34" w:qFormat="1"/>
+    <w:lsdException w:name="Quote" w:uiPriority="29" w:qFormat="1"/>
+    <w:lsdException w:name="Intense Quote" w:uiPriority="30" w:qFormat="1"/>
+    <w:lsdException w:name="Medium List 2 Accent 1" w:uiPriority="66"/>
+    <w:lsdException w:name="Medium Grid 1 Accent 1" w:uiPriority="67"/>
+    <w:lsdException w:name="Medium Grid 2 Accent 1" w:uiPriority="68"/>
+    <w:lsdException w:name="Medium Grid 3 Accent 1" w:uiPriority="69"/>
+    <w:lsdException w:name="Dark List Accent 1" w:uiPriority="70"/>
+    <w:lsdException w:name="Colorful Shading Accent 1" w:uiPriority="71"/>
+    <w:lsdException w:name="Colorful List Accent 1" w:uiPriority="72"/>
+    <w:lsdException w:name="Colorful Grid Accent 1" w:uiPriority="73"/>
+    <w:lsdException w:name="Light Shading Accent 2" w:uiPriority="60"/>
+    <w:lsdException w:name="Light List Accent 2" w:uiPriority="61"/>
+    <w:lsdException w:name="Light Grid Accent 2" w:uiPriority="62"/>
+    <w:lsdException w:name="Medium Shading 1 Accent 2" w:uiPriority="63"/>
+    <w:lsdException w:name="Medium Shading 2 Accent 2" w:uiPriority="64"/>
+    <w:lsdException w:name="Medium List 1 Accent 2" w:uiPriority="65"/>
+    <w:lsdException w:name="Medium List 2 Accent 2" w:uiPriority="66"/>
+    <w:lsdException w:name="Medium Grid 1 Accent 2" w:uiPriority="67"/>
+    <w:lsdException w:name="Medium Grid 2 Accent 2" w:uiPriority="68"/>
+    <w:lsdException w:name="Medium Grid 3 Accent 2" w:uiPriority="69"/>
+    <w:lsdException w:name="Dark List Accent 2" w:uiPriority="70"/>
+    <w:lsdException w:name="Colorful Shading Accent 2" w:uiPriority="71"/>
+    <w:lsdException w:name="Colorful List Accent 2" w:uiPriority="72"/>
+    <w:lsdException w:name="Colorful Grid Accent 2" w:uiPriority="73"/>
+    <w:lsdException w:name="Light Shading Accent 3" w:uiPriority="60"/>
+    <w:lsdException w:name="Light List Accent 3" w:uiPriority="61"/>
+    <w:lsdException w:name="Light Grid Accent 3" w:uiPriority="62"/>
+    <w:lsdException w:name="Medium Shading 1 Accent 3" w:uiPriority="63"/>
+    <w:lsdException w:name="Medium Shading 2 Accent 3" w:uiPriority="64"/>
+    <w:lsdException w:name="Medium List 1 Accent 3" w:uiPriority="65"/>
+    <w:lsdException w:name="Medium List 2 Accent 3" w:uiPriority="66"/>
+    <w:lsdException w:name="Medium Grid 1 Accent 3" w:uiPriority="67"/>
+    <w:lsdException w:name="Medium Grid 2 Accent 3" w:uiPriority="68"/>
+    <w:lsdException w:name="Medium Grid 3 Accent 3" w:uiPriority="69"/>
+    <w:lsdException w:name="Dark List Accent 3" w:uiPriority="70"/>
+    <w:lsdException w:name="Colorful Shading Accent 3" w:uiPriority="71"/>
+    <w:lsdException w:name="Colorful List Accent 3" w:uiPriority="72"/>
+    <w:lsdException w:name="Colorful Grid Accent 3" w:uiPriority="73"/>
+    <w:lsdException w:name="Light Shading Accent 4" w:uiPriority="60"/>
+    <w:lsdException w:name="Light List Accent 4" w:uiPriority="61"/>
+    <w:lsdException w:name="Light Grid Accent 4" w:uiPriority="62"/>
+    <w:lsdException w:name="Medium Shading 1 Accent 4" w:uiPriority="63"/>
+    <w:lsdException w:name="Medium Shading 2 Accent 4" w:uiPriority="64"/>
+    <w:lsdException w:name="Medium List 1 Accent 4" w:uiPriority="65"/>
+    <w:lsdException w:name="Medium List 2 Accent 4" w:uiPriority="66"/>
+    <w:lsdException w:name="Medium Grid 1 Accent 4" w:uiPriority="67"/>
+    <w:lsdException w:name="Medium Grid 2 Accent 4" w:uiPriority="68"/>
+    <w:lsdException w:name="Medium Grid 3 Accent 4" w:uiPriority="69"/>
+    <w:lsdException w:name="Dark List Accent 4" w:uiPriority="70"/>
+    <w:lsdException w:name="Colorful Shading Accent 4" w:uiPriority="71"/>
+    <w:lsdException w:name="Colorful List Accent 4" w:uiPriority="72"/>
+    <w:lsdException w:name="Colorful Grid Accent 4" w:uiPriority="73"/>
+    <w:lsdException w:name="Light Shading Accent 5" w:uiPriority="60"/>
+    <w:lsdException w:name="Light List Accent 5" w:uiPriority="61"/>
+    <w:lsdException w:name="Light Grid Accent 5" w:uiPriority="62"/>
+    <w:lsdException w:name="Medium Shading 1 Accent 5" w:uiPriority="63"/>
+    <w:lsdException w:name="Medium Shading 2 Accent 5" w:uiPriority="64"/>
+    <w:lsdException w:name="Medium List 1 Accent 5" w:uiPriority="65"/>
+    <w:lsdException w:name="Medium List 2 Accent 5" w:uiPriority="66"/>
+    <w:lsdException w:name="Medium Grid 1 Accent 5" w:uiPriority="67"/>
+    <w:lsdException w:name="Medium Grid 2 Accent 5" w:uiPriority="68"/>
+    <w:lsdException w:name="Medium Grid 3 Accent 5" w:uiPriority="69"/>
+    <w:lsdException w:name="Dark List Accent 5" w:uiPriority="70"/>
+    <w:lsdException w:name="Colorful Shading Accent 5" w:uiPriority="71"/>
+    <w:lsdException w:name="Colorful List Accent 5" w:uiPriority="72"/>
+    <w:lsdException w:name="Colorful Grid Accent 5" w:uiPriority="73"/>
+    <w:lsdException w:name="Light Shading Accent 6" w:uiPriority="60"/>
+    <w:lsdException w:name="Light List Accent 6" w:uiPriority="61"/>
+    <w:lsdException w:name="Light Grid Accent 6" w:uiPriority="62"/>
+    <w:lsdException w:name="Medium Shading 1 Accent 6" w:uiPriority="63"/>
+    <w:lsdException w:name="Medium Shading 2 Accent 6" w:uiPriority="64"/>
+    <w:lsdException w:name="Medium List 1 Accent 6" w:uiPriority="65"/>
+    <w:lsdException w:name="Medium List 2 Accent 6" w:uiPriority="66"/>
+    <w:lsdException w:name="Medium Grid 1 Accent 6" w:uiPriority="67"/>
+    <w:lsdException w:name="Medium Grid 2 Accent 6" w:uiPriority="68"/>
+    <w:lsdException w:name="Medium Grid 3 Accent 6" w:uiPriority="69"/>
+    <w:lsdException w:name="Dark List Accent 6" w:uiPriority="70"/>
+    <w:lsdException w:name="Colorful Shading Accent 6" w:uiPriority="71"/>
+    <w:lsdException w:name="Colorful List Accent 6" w:uiPriority="72"/>
+    <w:lsdException w:name="Colorful Grid Accent 6" w:uiPriority="73"/>
+    <w:lsdException w:name="Subtle Emphasis" w:uiPriority="19" w:qFormat="1"/>
+    <w:lsdException w:name="Intense Emphasis" w:uiPriority="21" w:qFormat="1"/>
+    <w:lsdException w:name="Subtle Reference" w:uiPriority="31" w:qFormat="1"/>
+    <w:lsdException w:name="Intense Reference" w:uiPriority="32" w:qFormat="1"/>
+    <w:lsdException w:name="Book Title" w:uiPriority="33" w:qFormat="1"/>
+    <w:lsdException w:name="Bibliography" w:semiHidden="1" w:uiPriority="37" w:unhideWhenUsed="1"/>
+    <w:lsdException w:name="TOC Heading" w:semiHidden="1" w:uiPriority="39" w:unhideWhenUsed="1" w:qFormat="1"/>
+    <w:lsdException w:name="Grid Table 4" w:uiPriority="49"/>
+    <w:lsdException w:name="Grid Table 5 Dark" w:uiPriority="50"/>
+    <w:lsdException w:name="Grid Table 6 Colorful" w:uiPriority="51"/>
+    <w:lsdException w:name="Grid Table 7 Colorful" w:uiPriority="52"/>
+    <w:lsdException w:name="Grid Table 1 Light Accent 1" w:uiPriority="46"/>
+    <w:lsdException w:name="Grid Table 2 Accent 1" w:uiPriority="47"/>
+    <w:lsdException w:name="Grid Table 3 Accent 1" w:uiPriority="48"/>
+    <w:lsdException w:name="Grid Table 4 Accent 1" w:uiPriority="49"/>
+    <w:lsdException w:name="Grid Table 5 Dark Accent 1" w:uiPriority="50"/>
+    <w:lsdException w:name="Grid Table 6 Colorful Accent 1" w:uiPriority="51"/>
+    <w:lsdException w:name="Grid Table 7 Colorful Accent 1" w:uiPriority="52"/>
+    <w:lsdException w:name="Grid Table 1 Light Accent 2" w:uiPriority="46"/>
+    <w:lsdException w:name="Grid Table 2 Accent 2" w:uiPriority="47"/>
+    <w:lsdException w:name="Grid Table 3 Accent 2" w:uiPriority="48"/>
+    <w:lsdException w:name="Grid Table 4 Accent 2" w:uiPriority="49"/>
+    <w:lsdException w:name="Grid Table 5 Dark Accent 2" w:uiPriority="50"/>
+    <w:lsdException w:name="Grid Table 6 Colorful Accent 2" w:uiPriority="51"/>
+    <w:lsdException w:name="Grid Table 7 Colorful Accent 2" w:uiPriority="52"/>
+    <w:lsdException w:name="Grid Table 1 Light Accent 3" w:uiPriority="46"/>
+    <w:lsdException w:name="Grid Table 2 Accent 3" w:uiPriority="47"/>
+    <w:lsdException w:name="Grid Table 3 Accent 3" w:uiPriority="48"/>
+    <w:lsdException w:name="Grid Table 4 Accent 3" w:uiPriority="49"/>
+    <w:lsdException w:name="Grid Table 5 Dark Accent 3" w:uiPriority="50"/>
+    <w:lsdException w:name="Grid Table 6 Colorful Accent 3" w:uiPriority="51"/>
+    <w:lsdException w:name="Grid Table 7 Colorful Accent 3" w:uiPriority="52"/>
+    <w:lsdException w:name="Grid Table 1 Light Accent 4" w:uiPriority="46"/>
+    <w:lsdException w:name="Grid Table 2 Accent 4" w:uiPriority="47"/>
+    <w:lsdException w:name="Grid Table 3 Accent 4" w:uiPriority="48"/>
+    <w:lsdException w:name="Grid Table 4 Accent 4" w:uiPriority="49"/>
+    <w:lsdException w:name="Grid Table 5 Dark Accent 4" w:uiPriority="50"/>
+    <w:lsdException w:name="Grid Table 6 Colorful Accent 4" w:uiPriority="51"/>
+    <w:lsdException w:name="Grid Table 7 Colorful Accent 4" w:uiPriority="52"/>
+    <w:lsdException w:name="Grid Table 1 Light Accent 5" w:uiPriority="46"/>
+    <w:lsdException w:name="Grid Table 2 Accent 5" w:uiPriority="47"/>
+    <w:lsdException w:name="Grid Table 3 Accent 5" w:uiPriority="48"/>
+    <w:lsdException w:name="Grid Table 4 Accent 5" w:uiPriority="49"/>
+    <w:lsdException w:name="Grid Table 5 Dark Accent 5" w:uiPriority="50"/>
+    <w:lsdException w:name="Grid Table 6 Colorful Accent 5" w:uiPriority="51"/>
+    <w:lsdException w:name="Grid Table 7 Colorful Accent 5" w:uiPriority="52"/>
+    <w:lsdException w:name="Grid Table 1 Light Accent 6" w:uiPriority="46"/>
+    <w:lsdException w:name="Grid Table 2 Accent 6" w:uiPriority="47"/>
+    <w:lsdException w:name="Grid Table 3 Accent 6" w:uiPriority="48"/>
+    <w:lsdException w:name="Grid Table 4 Accent 6" w:uiPriority="49"/>
+    <w:lsdException w:name="Grid Table 5 Dark Accent 6" w:uiPriority="50"/>
+    <w:lsdException w:name="Grid Table 6 Colorful Accent 6" w:uiPriority="51"/>
+    <w:lsdException w:name="Grid Table 7 Colorful Accent 6" w:uiPriority="52"/>
+    <w:lsdException w:name="List Table 1 Light" w:uiPriority="46"/>
+    <w:lsdException w:name="List Table 2" w:uiPriority="47"/>
+    <w:lsdException w:name="List Table 3" w:uiPriority="48"/>
+    <w:lsdException w:name="List Table 4" w:uiPriority="49"/>
+    <w:lsdException w:name="List Table 5 Dark" w:uiPriority="50"/>
+    <w:lsdException w:name="List Table 6 Colorful" w:uiPriority="51"/>
+    <w:lsdException w:name="List Table 7 Colorful" w:uiPriority="52"/>
+    <w:lsdException w:name="List Table 1 Light Accent 1" w:uiPriority="46"/>
+    <w:lsdException w:name="List Table 2 Accent 1" w:uiPriority="47"/>
+    <w:lsdException w:name="List Table 3 Accent 1" w:uiPriority="48"/>
+    <w:lsdException w:name="List Table 4 Accent 1" w:uiPriority="49"/>
+    <w:lsdException w:name="List Table 5 Dark Accent 1" w:uiPriority="50"/>
+    <w:lsdException w:name="List Table 6 Colorful Accent 1" w:uiPriority="51"/>
+    <w:lsdException w:name="List Table 7 Colorful Accent 1" w:uiPriority="52"/>
+    <w:lsdException w:name="List Table 1 Light Accent 2" w:uiPriority="46"/>
+    <w:lsdException w:name="List Table 2 Accent 2" w:uiPriority="47"/>
+    <w:lsdException w:name="List Table 3 Accent 2" w:uiPriority="48"/>
+    <w:lsdException w:name="List Table 4 Accent 2" w:uiPriority="49"/>
+    <w:lsdException w:name="List Table 5 Dark Accent 2" w:uiPriority="50"/>
+    <w:lsdException w:name="List Table 6 Colorful Accent 2" w:uiPriority="51"/>
+    <w:lsdException w:name="List Table 7 Colorful Accent 2" w:uiPriority="52"/>
+    <w:lsdException w:name="List Table 1 Light Accent 3" w:uiPriority="46"/>
+    <w:lsdException w:name="List Table 2 Accent 3" w:uiPriority="47"/>
+    <w:lsdException w:name="List Table 3 Accent 3" w:uiPriority="48"/>
+    <w:lsdException w:name="List Table 4 Accent 3" w:uiPriority="49"/>
+    <w:lsdException w:name="List Table 5 Dark Accent 3" w:uiPriority="50"/>
+    <w:lsdException w:name="List Table 6 Colorful Accent 3" w:uiPriority="51"/>
+    <w:lsdException w:name="List Table 7 Colorful Accent 3" w:uiPriority="52"/>
+    <w:lsdException w:name="List Table 1 Light Accent 4" w:uiPriority="46"/>
+    <w:lsdException w:name="List Table 2 Accent 4" w:uiPriority="47"/>
+    <w:lsdException w:name="List Table 3 Accent 4" w:uiPriority="48"/>
+    <w:lsdException w:name="List Table 4 Accent 4" w:uiPriority="49"/>
+    <w:lsdException w:name="List Table 5 Dark Accent 4" w:uiPriority="50"/>
+    <w:lsdException w:name="List Table 6 Colorful Accent 4" w:uiPriority="51"/>
+    <w:lsdException w:name="List Table 7 Colorful Accent 4" w:uiPriority="52"/>
+    <w:lsdException w:name="List Table 1 Light Accent 5" w:uiPriority="46"/>
+    <w:lsdException w:name="List Table 2 Accent 5" w:uiPriority="47"/>
+    <w:lsdException w:name="List Table 3 Accent 5" w:uiPriority="48"/>
+    <w:lsdException w:name="List Table 4 Accent 5" w:uiPriority="49"/>
+    <w:lsdException w:name="List Table 5 Dark Accent 5" w:uiPriority="50"/>
+    <w:lsdException w:name="List Table 6 Colorful Accent 5" w:uiPriority="51"/>
+    <w:lsdException w:name="List Table 7 Colorful Accent 5" w:uiPriority="52"/>
+    <w:lsdException w:name="List Table 1 Light Accent 6" w:uiPriority="46"/>
+    <w:lsdException w:name="List Table 2 Accent 6" w:uiPriority="47"/>
+    <w:lsdException w:name="List Table 3 Accent 6" w:uiPriority="48"/>
+    <w:lsdException w:name="List Table 4 Accent 6" w:uiPriority="49"/>
+    <w:lsdException w:name="List Table 5 Dark Accent 6" w:uiPriority="50"/>
+    <w:lsdException w:name="List Table 6 Colorful Accent 6" w:uiPriority="51"/>
+    <w:lsdException w:name="List Table 7 Colorful Accent 6" w:uiPriority="52"/>
   </w:latentStyles>
   <w:style w:type="paragraph" w:default="1" w:styleId="Normal">
     <w:name w:val="Normal"/>
@@ -11404,7 +11617,6 @@
     <w:uiPriority w:val="59"/>
     <w:rsid w:val="00A8188E"/>
     <w:tblPr>
-      <w:tblInd w:w="0" w:type="dxa"/>
       <w:tblBorders>
         <w:top w:val="single" w:sz="4" w:space="0" w:color="auto"/>
         <w:left w:val="single" w:sz="4" w:space="0" w:color="auto"/>
@@ -11413,529 +11625,6 @@
         <w:insideH w:val="single" w:sz="4" w:space="0" w:color="auto"/>
         <w:insideV w:val="single" w:sz="4" w:space="0" w:color="auto"/>
       </w:tblBorders>
-      <w:tblCellMar>
-        <w:top w:w="0" w:type="dxa"/>
-        <w:left w:w="108" w:type="dxa"/>
-        <w:bottom w:w="0" w:type="dxa"/>
-        <w:right w:w="108" w:type="dxa"/>
-      </w:tblCellMar>
-    </w:tblPr>
-  </w:style>
-  <w:style w:type="paragraph" w:styleId="ListParagraph">
-    <w:name w:val="List Paragraph"/>
-    <w:basedOn w:val="Normal"/>
-    <w:uiPriority w:val="34"/>
-    <w:qFormat/>
-    <w:rsid w:val="00A8188E"/>
-    <w:pPr>
-      <w:ind w:left="720"/>
-      <w:contextualSpacing/>
-    </w:pPr>
-  </w:style>
-  <w:style w:type="paragraph" w:styleId="Title">
-    <w:name w:val="Title"/>
-    <w:basedOn w:val="Normal"/>
-    <w:next w:val="Normal"/>
-    <w:link w:val="TitleChar"/>
-    <w:uiPriority w:val="10"/>
-    <w:qFormat/>
-    <w:rsid w:val="0016241D"/>
-    <w:pPr>
-      <w:pBdr>
-        <w:bottom w:val="single" w:sz="8" w:space="4" w:color="4F81BD" w:themeColor="accent1"/>
-      </w:pBdr>
-      <w:spacing w:after="300"/>
-      <w:contextualSpacing/>
-    </w:pPr>
-    <w:rPr>
-      <w:rFonts w:asciiTheme="majorHAnsi" w:eastAsiaTheme="majorEastAsia" w:hAnsiTheme="majorHAnsi" w:cstheme="majorBidi"/>
-      <w:color w:val="17365D" w:themeColor="text2" w:themeShade="BF"/>
-      <w:spacing w:val="5"/>
-      <w:kern w:val="28"/>
-      <w:sz w:val="52"/>
-      <w:szCs w:val="52"/>
-    </w:rPr>
-  </w:style>
-  <w:style w:type="character" w:customStyle="1" w:styleId="TitleChar">
-    <w:name w:val="Title Char"/>
-    <w:basedOn w:val="DefaultParagraphFont"/>
-    <w:link w:val="Title"/>
-    <w:uiPriority w:val="10"/>
-    <w:rsid w:val="0016241D"/>
-    <w:rPr>
-      <w:rFonts w:asciiTheme="majorHAnsi" w:eastAsiaTheme="majorEastAsia" w:hAnsiTheme="majorHAnsi" w:cstheme="majorBidi"/>
-      <w:color w:val="17365D" w:themeColor="text2" w:themeShade="BF"/>
-      <w:spacing w:val="5"/>
-      <w:kern w:val="28"/>
-      <w:sz w:val="52"/>
-      <w:szCs w:val="52"/>
-    </w:rPr>
-  </w:style>
-  <w:style w:type="character" w:customStyle="1" w:styleId="Heading1Char">
-    <w:name w:val="Heading 1 Char"/>
-    <w:basedOn w:val="DefaultParagraphFont"/>
-    <w:link w:val="Heading1"/>
-    <w:uiPriority w:val="9"/>
-    <w:rsid w:val="0016241D"/>
-    <w:rPr>
-      <w:rFonts w:asciiTheme="majorHAnsi" w:eastAsiaTheme="majorEastAsia" w:hAnsiTheme="majorHAnsi" w:cstheme="majorBidi"/>
-      <w:b/>
-      <w:bCs/>
-      <w:color w:val="345A8A" w:themeColor="accent1" w:themeShade="B5"/>
-      <w:sz w:val="40"/>
-      <w:szCs w:val="40"/>
-    </w:rPr>
-  </w:style>
-  <w:style w:type="character" w:customStyle="1" w:styleId="Heading2Char">
-    <w:name w:val="Heading 2 Char"/>
-    <w:basedOn w:val="DefaultParagraphFont"/>
-    <w:link w:val="Heading2"/>
-    <w:uiPriority w:val="9"/>
-    <w:rsid w:val="0016241D"/>
-    <w:rPr>
-      <w:rFonts w:asciiTheme="majorHAnsi" w:eastAsiaTheme="majorEastAsia" w:hAnsiTheme="majorHAnsi" w:cstheme="majorBidi"/>
-      <w:b/>
-      <w:bCs/>
-      <w:color w:val="4F81BD" w:themeColor="accent1"/>
-      <w:sz w:val="26"/>
-      <w:szCs w:val="26"/>
-    </w:rPr>
-  </w:style>
-  <w:style w:type="paragraph" w:styleId="TOC1">
-    <w:name w:val="toc 1"/>
-    <w:basedOn w:val="Normal"/>
-    <w:next w:val="Normal"/>
-    <w:autoRedefine/>
-    <w:uiPriority w:val="39"/>
-    <w:unhideWhenUsed/>
-    <w:rsid w:val="0016241D"/>
-    <w:pPr>
-      <w:spacing w:before="120"/>
-    </w:pPr>
-    <w:rPr>
-      <w:b/>
-    </w:rPr>
-  </w:style>
-  <w:style w:type="paragraph" w:styleId="TOC2">
-    <w:name w:val="toc 2"/>
-    <w:basedOn w:val="Normal"/>
-    <w:next w:val="Normal"/>
-    <w:autoRedefine/>
-    <w:uiPriority w:val="39"/>
-    <w:unhideWhenUsed/>
-    <w:rsid w:val="0016241D"/>
-    <w:pPr>
-      <w:ind w:left="240"/>
-    </w:pPr>
-    <w:rPr>
-      <w:b/>
-      <w:sz w:val="22"/>
-      <w:szCs w:val="22"/>
-    </w:rPr>
-  </w:style>
-  <w:style w:type="paragraph" w:styleId="TOC3">
-    <w:name w:val="toc 3"/>
-    <w:basedOn w:val="Normal"/>
-    <w:next w:val="Normal"/>
-    <w:autoRedefine/>
-    <w:uiPriority w:val="39"/>
-    <w:unhideWhenUsed/>
-    <w:rsid w:val="0016241D"/>
-    <w:pPr>
-      <w:ind w:left="480"/>
-    </w:pPr>
-    <w:rPr>
-      <w:sz w:val="22"/>
-      <w:szCs w:val="22"/>
-    </w:rPr>
-  </w:style>
-  <w:style w:type="paragraph" w:styleId="TOC4">
-    <w:name w:val="toc 4"/>
-    <w:basedOn w:val="Normal"/>
-    <w:next w:val="Normal"/>
-    <w:autoRedefine/>
-    <w:uiPriority w:val="39"/>
-    <w:unhideWhenUsed/>
-    <w:rsid w:val="0016241D"/>
-    <w:pPr>
-      <w:ind w:left="720"/>
-    </w:pPr>
-    <w:rPr>
-      <w:sz w:val="20"/>
-      <w:szCs w:val="20"/>
-    </w:rPr>
-  </w:style>
-  <w:style w:type="paragraph" w:styleId="TOC5">
-    <w:name w:val="toc 5"/>
-    <w:basedOn w:val="Normal"/>
-    <w:next w:val="Normal"/>
-    <w:autoRedefine/>
-    <w:uiPriority w:val="39"/>
-    <w:unhideWhenUsed/>
-    <w:rsid w:val="0016241D"/>
-    <w:pPr>
-      <w:ind w:left="960"/>
-    </w:pPr>
-    <w:rPr>
-      <w:sz w:val="20"/>
-      <w:szCs w:val="20"/>
-    </w:rPr>
-  </w:style>
-  <w:style w:type="paragraph" w:styleId="TOC6">
-    <w:name w:val="toc 6"/>
-    <w:basedOn w:val="Normal"/>
-    <w:next w:val="Normal"/>
-    <w:autoRedefine/>
-    <w:uiPriority w:val="39"/>
-    <w:unhideWhenUsed/>
-    <w:rsid w:val="0016241D"/>
-    <w:pPr>
-      <w:ind w:left="1200"/>
-    </w:pPr>
-    <w:rPr>
-      <w:sz w:val="20"/>
-      <w:szCs w:val="20"/>
-    </w:rPr>
-  </w:style>
-  <w:style w:type="paragraph" w:styleId="TOC7">
-    <w:name w:val="toc 7"/>
-    <w:basedOn w:val="Normal"/>
-    <w:next w:val="Normal"/>
-    <w:autoRedefine/>
-    <w:uiPriority w:val="39"/>
-    <w:unhideWhenUsed/>
-    <w:rsid w:val="0016241D"/>
-    <w:pPr>
-      <w:ind w:left="1440"/>
-    </w:pPr>
-    <w:rPr>
-      <w:sz w:val="20"/>
-      <w:szCs w:val="20"/>
-    </w:rPr>
-  </w:style>
-  <w:style w:type="paragraph" w:styleId="TOC8">
-    <w:name w:val="toc 8"/>
-    <w:basedOn w:val="Normal"/>
-    <w:next w:val="Normal"/>
-    <w:autoRedefine/>
-    <w:uiPriority w:val="39"/>
-    <w:unhideWhenUsed/>
-    <w:rsid w:val="0016241D"/>
-    <w:pPr>
-      <w:ind w:left="1680"/>
-    </w:pPr>
-    <w:rPr>
-      <w:sz w:val="20"/>
-      <w:szCs w:val="20"/>
-    </w:rPr>
-  </w:style>
-  <w:style w:type="paragraph" w:styleId="TOC9">
-    <w:name w:val="toc 9"/>
-    <w:basedOn w:val="Normal"/>
-    <w:next w:val="Normal"/>
-    <w:autoRedefine/>
-    <w:uiPriority w:val="39"/>
-    <w:unhideWhenUsed/>
-    <w:rsid w:val="0016241D"/>
-    <w:pPr>
-      <w:ind w:left="1920"/>
-    </w:pPr>
-    <w:rPr>
-      <w:sz w:val="20"/>
-      <w:szCs w:val="20"/>
-    </w:rPr>
-  </w:style>
-  <w:style w:type="character" w:customStyle="1" w:styleId="apple-converted-space">
-    <w:name w:val="apple-converted-space"/>
-    <w:basedOn w:val="DefaultParagraphFont"/>
-    <w:rsid w:val="002C7760"/>
-  </w:style>
-  <w:style w:type="character" w:styleId="Hyperlink">
-    <w:name w:val="Hyperlink"/>
-    <w:basedOn w:val="DefaultParagraphFont"/>
-    <w:uiPriority w:val="99"/>
-    <w:unhideWhenUsed/>
-    <w:rsid w:val="002C7760"/>
-    <w:rPr>
-      <w:color w:val="0000FF"/>
-      <w:u w:val="single"/>
-    </w:rPr>
-  </w:style>
-  <w:style w:type="character" w:styleId="FollowedHyperlink">
-    <w:name w:val="FollowedHyperlink"/>
-    <w:basedOn w:val="DefaultParagraphFont"/>
-    <w:uiPriority w:val="99"/>
-    <w:semiHidden/>
-    <w:unhideWhenUsed/>
-    <w:rsid w:val="00BF7226"/>
-    <w:rPr>
-      <w:color w:val="800080" w:themeColor="followedHyperlink"/>
-      <w:u w:val="single"/>
-    </w:rPr>
-  </w:style>
-</w:styles>
-</file>
-
-<file path=word/stylesWithEffects.xml><?xml version="1.0" encoding="utf-8"?>
-<w:styles xmlns:wpc="http://schemas.microsoft.com/office/word/2010/wordprocessingCanvas" xmlns:mo="http://schemas.microsoft.com/office/mac/office/2008/main" xmlns:mc="http://schemas.openxmlformats.org/markup-compatibility/2006" xmlns:mv="urn:schemas-microsoft-com:mac:vml" xmlns:o="urn:schemas-microsoft-com:office:office" xmlns:r="http://schemas.openxmlformats.org/officeDocument/2006/relationships" xmlns:m="http://schemas.openxmlformats.org/officeDocument/2006/math" xmlns:v="urn:schemas-microsoft-com:vml" xmlns:wp14="http://schemas.microsoft.com/office/word/2010/wordprocessingDrawing" xmlns:wp="http://schemas.openxmlformats.org/drawingml/2006/wordprocessingDrawing" xmlns:w10="urn:schemas-microsoft-com:office:word" xmlns:w="http://schemas.openxmlformats.org/wordprocessingml/2006/main" xmlns:w14="http://schemas.microsoft.com/office/word/2010/wordml" xmlns:wpg="http://schemas.microsoft.com/office/word/2010/wordprocessingGroup" xmlns:wpi="http://schemas.microsoft.com/office/word/2010/wordprocessingInk" xmlns:wne="http://schemas.microsoft.com/office/word/2006/wordml" xmlns:wps="http://schemas.microsoft.com/office/word/2010/wordprocessingShape" mc:Ignorable="w14 wp14">
-  <w:docDefaults>
-    <w:rPrDefault>
-      <w:rPr>
-        <w:rFonts w:asciiTheme="minorHAnsi" w:eastAsiaTheme="minorEastAsia" w:hAnsiTheme="minorHAnsi" w:cstheme="minorBidi"/>
-        <w:sz w:val="24"/>
-        <w:szCs w:val="24"/>
-        <w:lang w:val="en-US" w:eastAsia="en-US" w:bidi="ar-SA"/>
-      </w:rPr>
-    </w:rPrDefault>
-    <w:pPrDefault/>
-  </w:docDefaults>
-  <w:latentStyles w:defLockedState="0" w:defUIPriority="99" w:defSemiHidden="1" w:defUnhideWhenUsed="1" w:defQFormat="0" w:count="276">
-    <w:lsdException w:name="Normal" w:semiHidden="0" w:uiPriority="0" w:unhideWhenUsed="0" w:qFormat="1"/>
-    <w:lsdException w:name="heading 1" w:semiHidden="0" w:uiPriority="9" w:unhideWhenUsed="0" w:qFormat="1"/>
-    <w:lsdException w:name="heading 2" w:uiPriority="9" w:qFormat="1"/>
-    <w:lsdException w:name="heading 3" w:uiPriority="9" w:qFormat="1"/>
-    <w:lsdException w:name="heading 4" w:uiPriority="9" w:qFormat="1"/>
-    <w:lsdException w:name="heading 5" w:uiPriority="9" w:qFormat="1"/>
-    <w:lsdException w:name="heading 6" w:uiPriority="9" w:qFormat="1"/>
-    <w:lsdException w:name="heading 7" w:uiPriority="9" w:qFormat="1"/>
-    <w:lsdException w:name="heading 8" w:uiPriority="9" w:qFormat="1"/>
-    <w:lsdException w:name="heading 9" w:uiPriority="9" w:qFormat="1"/>
-    <w:lsdException w:name="toc 1" w:uiPriority="39"/>
-    <w:lsdException w:name="toc 2" w:uiPriority="39"/>
-    <w:lsdException w:name="toc 3" w:uiPriority="39"/>
-    <w:lsdException w:name="toc 4" w:uiPriority="39"/>
-    <w:lsdException w:name="toc 5" w:uiPriority="39"/>
-    <w:lsdException w:name="toc 6" w:uiPriority="39"/>
-    <w:lsdException w:name="toc 7" w:uiPriority="39"/>
-    <w:lsdException w:name="toc 8" w:uiPriority="39"/>
-    <w:lsdException w:name="toc 9" w:uiPriority="39"/>
-    <w:lsdException w:name="caption" w:uiPriority="35" w:qFormat="1"/>
-    <w:lsdException w:name="Title" w:semiHidden="0" w:uiPriority="10" w:unhideWhenUsed="0" w:qFormat="1"/>
-    <w:lsdException w:name="Default Paragraph Font" w:uiPriority="1"/>
-    <w:lsdException w:name="Subtitle" w:semiHidden="0" w:uiPriority="11" w:unhideWhenUsed="0" w:qFormat="1"/>
-    <w:lsdException w:name="Strong" w:semiHidden="0" w:uiPriority="22" w:unhideWhenUsed="0" w:qFormat="1"/>
-    <w:lsdException w:name="Emphasis" w:semiHidden="0" w:uiPriority="20" w:unhideWhenUsed="0" w:qFormat="1"/>
-    <w:lsdException w:name="Table Grid" w:semiHidden="0" w:uiPriority="59" w:unhideWhenUsed="0"/>
-    <w:lsdException w:name="Note Level 1" w:semiHidden="0" w:unhideWhenUsed="0"/>
-    <w:lsdException w:name="Note Level 2" w:semiHidden="0" w:unhideWhenUsed="0"/>
-    <w:lsdException w:name="Note Level 3" w:semiHidden="0" w:unhideWhenUsed="0"/>
-    <w:lsdException w:name="Note Level 4" w:semiHidden="0" w:unhideWhenUsed="0"/>
-    <w:lsdException w:name="Note Level 5" w:semiHidden="0" w:unhideWhenUsed="0"/>
-    <w:lsdException w:name="Note Level 6" w:semiHidden="0" w:unhideWhenUsed="0"/>
-    <w:lsdException w:name="Note Level 7" w:semiHidden="0" w:unhideWhenUsed="0"/>
-    <w:lsdException w:name="Note Level 8" w:semiHidden="0" w:unhideWhenUsed="0"/>
-    <w:lsdException w:name="Note Level 9" w:semiHidden="0" w:unhideWhenUsed="0"/>
-    <w:lsdException w:name="Placeholder Text" w:unhideWhenUsed="0"/>
-    <w:lsdException w:name="No Spacing" w:semiHidden="0" w:uiPriority="1" w:unhideWhenUsed="0" w:qFormat="1"/>
-    <w:lsdException w:name="Light Shading" w:semiHidden="0" w:uiPriority="60" w:unhideWhenUsed="0"/>
-    <w:lsdException w:name="Light List" w:semiHidden="0" w:uiPriority="61" w:unhideWhenUsed="0"/>
-    <w:lsdException w:name="Light Grid" w:semiHidden="0" w:uiPriority="62" w:unhideWhenUsed="0"/>
-    <w:lsdException w:name="Medium Shading 1" w:semiHidden="0" w:uiPriority="63" w:unhideWhenUsed="0"/>
-    <w:lsdException w:name="Medium Shading 2" w:semiHidden="0" w:uiPriority="64" w:unhideWhenUsed="0"/>
-    <w:lsdException w:name="Medium List 1" w:semiHidden="0" w:uiPriority="65" w:unhideWhenUsed="0"/>
-    <w:lsdException w:name="Medium List 2" w:semiHidden="0" w:uiPriority="66" w:unhideWhenUsed="0"/>
-    <w:lsdException w:name="Medium Grid 1" w:semiHidden="0" w:uiPriority="67" w:unhideWhenUsed="0"/>
-    <w:lsdException w:name="Medium Grid 2" w:semiHidden="0" w:uiPriority="68" w:unhideWhenUsed="0"/>
-    <w:lsdException w:name="Medium Grid 3" w:semiHidden="0" w:uiPriority="69" w:unhideWhenUsed="0"/>
-    <w:lsdException w:name="Dark List" w:semiHidden="0" w:uiPriority="70" w:unhideWhenUsed="0"/>
-    <w:lsdException w:name="Colorful Shading" w:semiHidden="0" w:uiPriority="71" w:unhideWhenUsed="0"/>
-    <w:lsdException w:name="Colorful List" w:semiHidden="0" w:uiPriority="72" w:unhideWhenUsed="0"/>
-    <w:lsdException w:name="Colorful Grid" w:semiHidden="0" w:uiPriority="73" w:unhideWhenUsed="0"/>
-    <w:lsdException w:name="Light Shading Accent 1" w:semiHidden="0" w:uiPriority="60" w:unhideWhenUsed="0"/>
-    <w:lsdException w:name="Light List Accent 1" w:semiHidden="0" w:uiPriority="61" w:unhideWhenUsed="0"/>
-    <w:lsdException w:name="Light Grid Accent 1" w:semiHidden="0" w:uiPriority="62" w:unhideWhenUsed="0"/>
-    <w:lsdException w:name="Medium Shading 1 Accent 1" w:semiHidden="0" w:uiPriority="63" w:unhideWhenUsed="0"/>
-    <w:lsdException w:name="Medium Shading 2 Accent 1" w:semiHidden="0" w:uiPriority="64" w:unhideWhenUsed="0"/>
-    <w:lsdException w:name="Medium List 1 Accent 1" w:semiHidden="0" w:uiPriority="65" w:unhideWhenUsed="0"/>
-    <w:lsdException w:name="Revision" w:unhideWhenUsed="0"/>
-    <w:lsdException w:name="List Paragraph" w:semiHidden="0" w:uiPriority="34" w:unhideWhenUsed="0" w:qFormat="1"/>
-    <w:lsdException w:name="Quote" w:semiHidden="0" w:uiPriority="29" w:unhideWhenUsed="0" w:qFormat="1"/>
-    <w:lsdException w:name="Intense Quote" w:semiHidden="0" w:uiPriority="30" w:unhideWhenUsed="0" w:qFormat="1"/>
-    <w:lsdException w:name="Medium List 2 Accent 1" w:semiHidden="0" w:uiPriority="66" w:unhideWhenUsed="0"/>
-    <w:lsdException w:name="Medium Grid 1 Accent 1" w:semiHidden="0" w:uiPriority="67" w:unhideWhenUsed="0"/>
-    <w:lsdException w:name="Medium Grid 2 Accent 1" w:semiHidden="0" w:uiPriority="68" w:unhideWhenUsed="0"/>
-    <w:lsdException w:name="Medium Grid 3 Accent 1" w:semiHidden="0" w:uiPriority="69" w:unhideWhenUsed="0"/>
-    <w:lsdException w:name="Dark List Accent 1" w:semiHidden="0" w:uiPriority="70" w:unhideWhenUsed="0"/>
-    <w:lsdException w:name="Colorful Shading Accent 1" w:semiHidden="0" w:uiPriority="71" w:unhideWhenUsed="0"/>
-    <w:lsdException w:name="Colorful List Accent 1" w:semiHidden="0" w:uiPriority="72" w:unhideWhenUsed="0"/>
-    <w:lsdException w:name="Colorful Grid Accent 1" w:semiHidden="0" w:uiPriority="73" w:unhideWhenUsed="0"/>
-    <w:lsdException w:name="Light Shading Accent 2" w:semiHidden="0" w:uiPriority="60" w:unhideWhenUsed="0"/>
-    <w:lsdException w:name="Light List Accent 2" w:semiHidden="0" w:uiPriority="61" w:unhideWhenUsed="0"/>
-    <w:lsdException w:name="Light Grid Accent 2" w:semiHidden="0" w:uiPriority="62" w:unhideWhenUsed="0"/>
-    <w:lsdException w:name="Medium Shading 1 Accent 2" w:semiHidden="0" w:uiPriority="63" w:unhideWhenUsed="0"/>
-    <w:lsdException w:name="Medium Shading 2 Accent 2" w:semiHidden="0" w:uiPriority="64" w:unhideWhenUsed="0"/>
-    <w:lsdException w:name="Medium List 1 Accent 2" w:semiHidden="0" w:uiPriority="65" w:unhideWhenUsed="0"/>
-    <w:lsdException w:name="Medium List 2 Accent 2" w:semiHidden="0" w:uiPriority="66" w:unhideWhenUsed="0"/>
-    <w:lsdException w:name="Medium Grid 1 Accent 2" w:semiHidden="0" w:uiPriority="67" w:unhideWhenUsed="0"/>
-    <w:lsdException w:name="Medium Grid 2 Accent 2" w:semiHidden="0" w:uiPriority="68" w:unhideWhenUsed="0"/>
-    <w:lsdException w:name="Medium Grid 3 Accent 2" w:semiHidden="0" w:uiPriority="69" w:unhideWhenUsed="0"/>
-    <w:lsdException w:name="Dark List Accent 2" w:semiHidden="0" w:uiPriority="70" w:unhideWhenUsed="0"/>
-    <w:lsdException w:name="Colorful Shading Accent 2" w:semiHidden="0" w:uiPriority="71" w:unhideWhenUsed="0"/>
-    <w:lsdException w:name="Colorful List Accent 2" w:semiHidden="0" w:uiPriority="72" w:unhideWhenUsed="0"/>
-    <w:lsdException w:name="Colorful Grid Accent 2" w:semiHidden="0" w:uiPriority="73" w:unhideWhenUsed="0"/>
-    <w:lsdException w:name="Light Shading Accent 3" w:semiHidden="0" w:uiPriority="60" w:unhideWhenUsed="0"/>
-    <w:lsdException w:name="Light List Accent 3" w:semiHidden="0" w:uiPriority="61" w:unhideWhenUsed="0"/>
-    <w:lsdException w:name="Light Grid Accent 3" w:semiHidden="0" w:uiPriority="62" w:unhideWhenUsed="0"/>
-    <w:lsdException w:name="Medium Shading 1 Accent 3" w:semiHidden="0" w:uiPriority="63" w:unhideWhenUsed="0"/>
-    <w:lsdException w:name="Medium Shading 2 Accent 3" w:semiHidden="0" w:uiPriority="64" w:unhideWhenUsed="0"/>
-    <w:lsdException w:name="Medium List 1 Accent 3" w:semiHidden="0" w:uiPriority="65" w:unhideWhenUsed="0"/>
-    <w:lsdException w:name="Medium List 2 Accent 3" w:semiHidden="0" w:uiPriority="66" w:unhideWhenUsed="0"/>
-    <w:lsdException w:name="Medium Grid 1 Accent 3" w:semiHidden="0" w:uiPriority="67" w:unhideWhenUsed="0"/>
-    <w:lsdException w:name="Medium Grid 2 Accent 3" w:semiHidden="0" w:uiPriority="68" w:unhideWhenUsed="0"/>
-    <w:lsdException w:name="Medium Grid 3 Accent 3" w:semiHidden="0" w:uiPriority="69" w:unhideWhenUsed="0"/>
-    <w:lsdException w:name="Dark List Accent 3" w:semiHidden="0" w:uiPriority="70" w:unhideWhenUsed="0"/>
-    <w:lsdException w:name="Colorful Shading Accent 3" w:semiHidden="0" w:uiPriority="71" w:unhideWhenUsed="0"/>
-    <w:lsdException w:name="Colorful List Accent 3" w:semiHidden="0" w:uiPriority="72" w:unhideWhenUsed="0"/>
-    <w:lsdException w:name="Colorful Grid Accent 3" w:semiHidden="0" w:uiPriority="73" w:unhideWhenUsed="0"/>
-    <w:lsdException w:name="Light Shading Accent 4" w:semiHidden="0" w:uiPriority="60" w:unhideWhenUsed="0"/>
-    <w:lsdException w:name="Light List Accent 4" w:semiHidden="0" w:uiPriority="61" w:unhideWhenUsed="0"/>
-    <w:lsdException w:name="Light Grid Accent 4" w:semiHidden="0" w:uiPriority="62" w:unhideWhenUsed="0"/>
-    <w:lsdException w:name="Medium Shading 1 Accent 4" w:semiHidden="0" w:uiPriority="63" w:unhideWhenUsed="0"/>
-    <w:lsdException w:name="Medium Shading 2 Accent 4" w:semiHidden="0" w:uiPriority="64" w:unhideWhenUsed="0"/>
-    <w:lsdException w:name="Medium List 1 Accent 4" w:semiHidden="0" w:uiPriority="65" w:unhideWhenUsed="0"/>
-    <w:lsdException w:name="Medium List 2 Accent 4" w:semiHidden="0" w:uiPriority="66" w:unhideWhenUsed="0"/>
-    <w:lsdException w:name="Medium Grid 1 Accent 4" w:semiHidden="0" w:uiPriority="67" w:unhideWhenUsed="0"/>
-    <w:lsdException w:name="Medium Grid 2 Accent 4" w:semiHidden="0" w:uiPriority="68" w:unhideWhenUsed="0"/>
-    <w:lsdException w:name="Medium Grid 3 Accent 4" w:semiHidden="0" w:uiPriority="69" w:unhideWhenUsed="0"/>
-    <w:lsdException w:name="Dark List Accent 4" w:semiHidden="0" w:uiPriority="70" w:unhideWhenUsed="0"/>
-    <w:lsdException w:name="Colorful Shading Accent 4" w:semiHidden="0" w:uiPriority="71" w:unhideWhenUsed="0"/>
-    <w:lsdException w:name="Colorful List Accent 4" w:semiHidden="0" w:uiPriority="72" w:unhideWhenUsed="0"/>
-    <w:lsdException w:name="Colorful Grid Accent 4" w:semiHidden="0" w:uiPriority="73" w:unhideWhenUsed="0"/>
-    <w:lsdException w:name="Light Shading Accent 5" w:semiHidden="0" w:uiPriority="60" w:unhideWhenUsed="0"/>
-    <w:lsdException w:name="Light List Accent 5" w:semiHidden="0" w:uiPriority="61" w:unhideWhenUsed="0"/>
-    <w:lsdException w:name="Light Grid Accent 5" w:semiHidden="0" w:uiPriority="62" w:unhideWhenUsed="0"/>
-    <w:lsdException w:name="Medium Shading 1 Accent 5" w:semiHidden="0" w:uiPriority="63" w:unhideWhenUsed="0"/>
-    <w:lsdException w:name="Medium Shading 2 Accent 5" w:semiHidden="0" w:uiPriority="64" w:unhideWhenUsed="0"/>
-    <w:lsdException w:name="Medium List 1 Accent 5" w:semiHidden="0" w:uiPriority="65" w:unhideWhenUsed="0"/>
-    <w:lsdException w:name="Medium List 2 Accent 5" w:semiHidden="0" w:uiPriority="66" w:unhideWhenUsed="0"/>
-    <w:lsdException w:name="Medium Grid 1 Accent 5" w:semiHidden="0" w:uiPriority="67" w:unhideWhenUsed="0"/>
-    <w:lsdException w:name="Medium Grid 2 Accent 5" w:semiHidden="0" w:uiPriority="68" w:unhideWhenUsed="0"/>
-    <w:lsdException w:name="Medium Grid 3 Accent 5" w:semiHidden="0" w:uiPriority="69" w:unhideWhenUsed="0"/>
-    <w:lsdException w:name="Dark List Accent 5" w:semiHidden="0" w:uiPriority="70" w:unhideWhenUsed="0"/>
-    <w:lsdException w:name="Colorful Shading Accent 5" w:semiHidden="0" w:uiPriority="71" w:unhideWhenUsed="0"/>
-    <w:lsdException w:name="Colorful List Accent 5" w:semiHidden="0" w:uiPriority="72" w:unhideWhenUsed="0"/>
-    <w:lsdException w:name="Colorful Grid Accent 5" w:semiHidden="0" w:uiPriority="73" w:unhideWhenUsed="0"/>
-    <w:lsdException w:name="Light Shading Accent 6" w:semiHidden="0" w:uiPriority="60" w:unhideWhenUsed="0"/>
-    <w:lsdException w:name="Light List Accent 6" w:semiHidden="0" w:uiPriority="61" w:unhideWhenUsed="0"/>
-    <w:lsdException w:name="Light Grid Accent 6" w:semiHidden="0" w:uiPriority="62" w:unhideWhenUsed="0"/>
-    <w:lsdException w:name="Medium Shading 1 Accent 6" w:semiHidden="0" w:uiPriority="63" w:unhideWhenUsed="0"/>
-    <w:lsdException w:name="Medium Shading 2 Accent 6" w:semiHidden="0" w:uiPriority="64" w:unhideWhenUsed="0"/>
-    <w:lsdException w:name="Medium List 1 Accent 6" w:semiHidden="0" w:uiPriority="65" w:unhideWhenUsed="0"/>
-    <w:lsdException w:name="Medium List 2 Accent 6" w:semiHidden="0" w:uiPriority="66" w:unhideWhenUsed="0"/>
-    <w:lsdException w:name="Medium Grid 1 Accent 6" w:semiHidden="0" w:uiPriority="67" w:unhideWhenUsed="0"/>
-    <w:lsdException w:name="Medium Grid 2 Accent 6" w:semiHidden="0" w:uiPriority="68" w:unhideWhenUsed="0"/>
-    <w:lsdException w:name="Medium Grid 3 Accent 6" w:semiHidden="0" w:uiPriority="69" w:unhideWhenUsed="0"/>
-    <w:lsdException w:name="Dark List Accent 6" w:semiHidden="0" w:uiPriority="70" w:unhideWhenUsed="0"/>
-    <w:lsdException w:name="Colorful Shading Accent 6" w:semiHidden="0" w:uiPriority="71" w:unhideWhenUsed="0"/>
-    <w:lsdException w:name="Colorful List Accent 6" w:semiHidden="0" w:uiPriority="72" w:unhideWhenUsed="0"/>
-    <w:lsdException w:name="Colorful Grid Accent 6" w:semiHidden="0" w:uiPriority="73" w:unhideWhenUsed="0"/>
-    <w:lsdException w:name="Subtle Emphasis" w:semiHidden="0" w:uiPriority="19" w:unhideWhenUsed="0" w:qFormat="1"/>
-    <w:lsdException w:name="Intense Emphasis" w:semiHidden="0" w:uiPriority="21" w:unhideWhenUsed="0" w:qFormat="1"/>
-    <w:lsdException w:name="Subtle Reference" w:semiHidden="0" w:uiPriority="31" w:unhideWhenUsed="0" w:qFormat="1"/>
-    <w:lsdException w:name="Intense Reference" w:semiHidden="0" w:uiPriority="32" w:unhideWhenUsed="0" w:qFormat="1"/>
-    <w:lsdException w:name="Book Title" w:semiHidden="0" w:uiPriority="33" w:unhideWhenUsed="0" w:qFormat="1"/>
-    <w:lsdException w:name="Bibliography" w:uiPriority="37"/>
-    <w:lsdException w:name="TOC Heading" w:uiPriority="39" w:qFormat="1"/>
-  </w:latentStyles>
-  <w:style w:type="paragraph" w:default="1" w:styleId="Normal">
-    <w:name w:val="Normal"/>
-    <w:qFormat/>
-  </w:style>
-  <w:style w:type="paragraph" w:styleId="Heading1">
-    <w:name w:val="heading 1"/>
-    <w:basedOn w:val="Normal"/>
-    <w:next w:val="Normal"/>
-    <w:link w:val="Heading1Char"/>
-    <w:uiPriority w:val="9"/>
-    <w:qFormat/>
-    <w:rsid w:val="0016241D"/>
-    <w:pPr>
-      <w:keepNext/>
-      <w:keepLines/>
-      <w:spacing w:before="480"/>
-      <w:outlineLvl w:val="0"/>
-    </w:pPr>
-    <w:rPr>
-      <w:rFonts w:asciiTheme="majorHAnsi" w:eastAsiaTheme="majorEastAsia" w:hAnsiTheme="majorHAnsi" w:cstheme="majorBidi"/>
-      <w:b/>
-      <w:bCs/>
-      <w:color w:val="345A8A" w:themeColor="accent1" w:themeShade="B5"/>
-      <w:sz w:val="40"/>
-      <w:szCs w:val="40"/>
-    </w:rPr>
-  </w:style>
-  <w:style w:type="paragraph" w:styleId="Heading2">
-    <w:name w:val="heading 2"/>
-    <w:basedOn w:val="Normal"/>
-    <w:next w:val="Normal"/>
-    <w:link w:val="Heading2Char"/>
-    <w:uiPriority w:val="9"/>
-    <w:unhideWhenUsed/>
-    <w:qFormat/>
-    <w:rsid w:val="0016241D"/>
-    <w:pPr>
-      <w:keepNext/>
-      <w:keepLines/>
-      <w:spacing w:before="200"/>
-      <w:outlineLvl w:val="1"/>
-    </w:pPr>
-    <w:rPr>
-      <w:rFonts w:asciiTheme="majorHAnsi" w:eastAsiaTheme="majorEastAsia" w:hAnsiTheme="majorHAnsi" w:cstheme="majorBidi"/>
-      <w:b/>
-      <w:bCs/>
-      <w:color w:val="4F81BD" w:themeColor="accent1"/>
-      <w:sz w:val="26"/>
-      <w:szCs w:val="26"/>
-    </w:rPr>
-  </w:style>
-  <w:style w:type="character" w:default="1" w:styleId="DefaultParagraphFont">
-    <w:name w:val="Default Paragraph Font"/>
-    <w:uiPriority w:val="1"/>
-    <w:semiHidden/>
-    <w:unhideWhenUsed/>
-  </w:style>
-  <w:style w:type="table" w:default="1" w:styleId="TableNormal">
-    <w:name w:val="Normal Table"/>
-    <w:uiPriority w:val="99"/>
-    <w:semiHidden/>
-    <w:unhideWhenUsed/>
-    <w:tblPr>
-      <w:tblInd w:w="0" w:type="dxa"/>
-      <w:tblCellMar>
-        <w:top w:w="0" w:type="dxa"/>
-        <w:left w:w="108" w:type="dxa"/>
-        <w:bottom w:w="0" w:type="dxa"/>
-        <w:right w:w="108" w:type="dxa"/>
-      </w:tblCellMar>
-    </w:tblPr>
-  </w:style>
-  <w:style w:type="numbering" w:default="1" w:styleId="NoList">
-    <w:name w:val="No List"/>
-    <w:uiPriority w:val="99"/>
-    <w:semiHidden/>
-    <w:unhideWhenUsed/>
-  </w:style>
-  <w:style w:type="table" w:styleId="TableGrid">
-    <w:name w:val="Table Grid"/>
-    <w:basedOn w:val="TableNormal"/>
-    <w:uiPriority w:val="59"/>
-    <w:rsid w:val="00A8188E"/>
-    <w:tblPr>
-      <w:tblInd w:w="0" w:type="dxa"/>
-      <w:tblBorders>
-        <w:top w:val="single" w:sz="4" w:space="0" w:color="auto"/>
-        <w:left w:val="single" w:sz="4" w:space="0" w:color="auto"/>
-        <w:bottom w:val="single" w:sz="4" w:space="0" w:color="auto"/>
-        <w:right w:val="single" w:sz="4" w:space="0" w:color="auto"/>
-        <w:insideH w:val="single" w:sz="4" w:space="0" w:color="auto"/>
-        <w:insideV w:val="single" w:sz="4" w:space="0" w:color="auto"/>
-      </w:tblBorders>
-      <w:tblCellMar>
-        <w:top w:w="0" w:type="dxa"/>
-        <w:left w:w="108" w:type="dxa"/>
-        <w:bottom w:w="0" w:type="dxa"/>
-        <w:right w:w="108" w:type="dxa"/>
-      </w:tblCellMar>
     </w:tblPr>
   </w:style>
   <w:style w:type="paragraph" w:styleId="ListParagraph">

</xml_diff>

<commit_message>
Updated document after review
</commit_message>
<xml_diff>
--- a/TechWatchReport-JS-v0.5.docx
+++ b/TechWatchReport-JS-v0.5.docx
@@ -1523,20 +1523,80 @@
           <w:tab w:val="right" w:leader="dot" w:pos="8290"/>
         </w:tabs>
         <w:rPr>
+          <w:noProof/>
+        </w:rPr>
+      </w:pPr>
+      <w:r>
+        <w:rPr>
+          <w:noProof/>
+        </w:rPr>
+        <w:t>7.</w:t>
+      </w:r>
+      <w:r>
+        <w:rPr>
           <w:b w:val="0"/>
           <w:noProof/>
           <w:sz w:val="24"/>
           <w:szCs w:val="24"/>
           <w:lang w:eastAsia="ja-JP"/>
         </w:rPr>
-      </w:pPr>
-      <w:r>
-        <w:rPr>
-          <w:noProof/>
-        </w:rPr>
-        <w:t>7.</w:t>
-      </w:r>
-      <w:r>
+        <w:tab/>
+      </w:r>
+      <w:r>
+        <w:rPr>
+          <w:noProof/>
+        </w:rPr>
+        <w:t>jQuery:</w:t>
+      </w:r>
+      <w:r>
+        <w:rPr>
+          <w:noProof/>
+        </w:rPr>
+        <w:tab/>
+      </w:r>
+      <w:r>
+        <w:rPr>
+          <w:noProof/>
+        </w:rPr>
+        <w:fldChar w:fldCharType="begin"/>
+      </w:r>
+      <w:r>
+        <w:rPr>
+          <w:noProof/>
+        </w:rPr>
+        <w:instrText xml:space="preserve"> PAGEREF _Toc380327218 \h </w:instrText>
+      </w:r>
+      <w:r>
+        <w:rPr>
+          <w:noProof/>
+        </w:rPr>
+      </w:r>
+      <w:r>
+        <w:rPr>
+          <w:noProof/>
+        </w:rPr>
+        <w:fldChar w:fldCharType="separate"/>
+      </w:r>
+      <w:r>
+        <w:rPr>
+          <w:noProof/>
+        </w:rPr>
+        <w:t>10</w:t>
+      </w:r>
+      <w:r>
+        <w:rPr>
+          <w:noProof/>
+        </w:rPr>
+        <w:fldChar w:fldCharType="end"/>
+      </w:r>
+    </w:p>
+    <w:p>
+      <w:pPr>
+        <w:pStyle w:val="TOC2"/>
+        <w:tabs>
+          <w:tab w:val="left" w:pos="661"/>
+          <w:tab w:val="right" w:leader="dot" w:pos="8290"/>
+        </w:tabs>
         <w:rPr>
           <w:b w:val="0"/>
           <w:noProof/>
@@ -1544,13 +1604,40 @@
           <w:szCs w:val="24"/>
           <w:lang w:eastAsia="ja-JP"/>
         </w:rPr>
+      </w:pPr>
+      <w:r>
+        <w:rPr>
+          <w:noProof/>
+        </w:rPr>
+        <w:t>8</w:t>
+      </w:r>
+      <w:r>
+        <w:rPr>
+          <w:noProof/>
+        </w:rPr>
+        <w:t>.</w:t>
+      </w:r>
+      <w:r>
+        <w:rPr>
+          <w:b w:val="0"/>
+          <w:noProof/>
+          <w:sz w:val="24"/>
+          <w:szCs w:val="24"/>
+          <w:lang w:eastAsia="ja-JP"/>
+        </w:rPr>
         <w:tab/>
       </w:r>
       <w:r>
         <w:rPr>
           <w:noProof/>
         </w:rPr>
-        <w:t>jQuery:</w:t>
+        <w:t>VueJs</w:t>
+      </w:r>
+      <w:r>
+        <w:rPr>
+          <w:noProof/>
+        </w:rPr>
+        <w:t>:</w:t>
       </w:r>
       <w:r>
         <w:rPr>
@@ -1594,6 +1681,7 @@
         <w:fldChar w:fldCharType="end"/>
       </w:r>
     </w:p>
+    <w:p/>
     <w:p>
       <w:pPr>
         <w:pStyle w:val="TOC1"/>
@@ -7867,6 +7955,9 @@
             <w:r>
               <w:t>4</w:t>
             </w:r>
+            <w:r>
+              <w:t>.4</w:t>
+            </w:r>
           </w:p>
         </w:tc>
       </w:tr>
@@ -8201,7 +8292,13 @@
         <w:rPr>
           <w:i/>
         </w:rPr>
-        <w:t>3.37</w:t>
+        <w:t>3.</w:t>
+      </w:r>
+      <w:r>
+        <w:rPr>
+          <w:i/>
+        </w:rPr>
+        <w:t>5</w:t>
       </w:r>
     </w:p>
     <w:p>
@@ -8222,7 +8319,7 @@
         <w:rPr>
           <w:i/>
         </w:rPr>
-        <w:t>4.15</w:t>
+        <w:t>4</w:t>
       </w:r>
       <w:bookmarkStart w:id="40" w:name="_GoBack"/>
       <w:bookmarkEnd w:id="40"/>

</xml_diff>

<commit_message>
updated score as per new code change
</commit_message>
<xml_diff>
--- a/TechWatchReport-JS-v0.5.docx
+++ b/TechWatchReport-JS-v0.5.docx
@@ -51,11 +51,21 @@
       <w:pPr>
         <w:pStyle w:val="Title"/>
       </w:pPr>
-      <w:r>
-        <w:t xml:space="preserve">TechWatch Report – </w:t>
-      </w:r>
-      <w:r>
-        <w:t xml:space="preserve">Javascript </w:t>
+      <w:proofErr w:type="spellStart"/>
+      <w:r>
+        <w:t>TechWatch</w:t>
+      </w:r>
+      <w:proofErr w:type="spellEnd"/>
+      <w:r>
+        <w:t xml:space="preserve"> Report – </w:t>
+      </w:r>
+      <w:proofErr w:type="spellStart"/>
+      <w:r>
+        <w:t>Javascript</w:t>
+      </w:r>
+      <w:proofErr w:type="spellEnd"/>
+      <w:r>
+        <w:t xml:space="preserve"> </w:t>
       </w:r>
       <w:r>
         <w:t>Libraries</w:t>
@@ -72,7 +82,31 @@
     </w:p>
     <w:p>
       <w:r>
-        <w:t>Created By: Prateek Vijan, Sanjeevan Biswas</w:t>
+        <w:t xml:space="preserve">Created By: </w:t>
+      </w:r>
+      <w:proofErr w:type="spellStart"/>
+      <w:r>
+        <w:t>Prateek</w:t>
+      </w:r>
+      <w:proofErr w:type="spellEnd"/>
+      <w:r>
+        <w:t xml:space="preserve"> </w:t>
+      </w:r>
+      <w:proofErr w:type="spellStart"/>
+      <w:r>
+        <w:t>Vijan</w:t>
+      </w:r>
+      <w:proofErr w:type="spellEnd"/>
+      <w:r>
+        <w:t xml:space="preserve">, </w:t>
+      </w:r>
+      <w:proofErr w:type="spellStart"/>
+      <w:r>
+        <w:t>Sanjeevan</w:t>
+      </w:r>
+      <w:proofErr w:type="spellEnd"/>
+      <w:r>
+        <w:t xml:space="preserve"> Biswas</w:t>
       </w:r>
     </w:p>
     <w:p>
@@ -82,15 +116,35 @@
       <w:r>
         <w:t xml:space="preserve"> </w:t>
       </w:r>
-      <w:r>
-        <w:t>Vrushali Malushte</w:t>
-      </w:r>
+      <w:proofErr w:type="spellStart"/>
+      <w:r>
+        <w:t>Vrushali</w:t>
+      </w:r>
+      <w:proofErr w:type="spellEnd"/>
+      <w:r>
+        <w:t xml:space="preserve"> </w:t>
+      </w:r>
+      <w:proofErr w:type="spellStart"/>
+      <w:r>
+        <w:t>Malushte</w:t>
+      </w:r>
+      <w:proofErr w:type="spellEnd"/>
       <w:r>
         <w:t xml:space="preserve">, </w:t>
       </w:r>
-      <w:r>
-        <w:t>Sridatta Pasumarthy</w:t>
-      </w:r>
+      <w:proofErr w:type="spellStart"/>
+      <w:r>
+        <w:t>Sridatta</w:t>
+      </w:r>
+      <w:proofErr w:type="spellEnd"/>
+      <w:r>
+        <w:t xml:space="preserve"> </w:t>
+      </w:r>
+      <w:proofErr w:type="spellStart"/>
+      <w:r>
+        <w:t>Pasumarthy</w:t>
+      </w:r>
+      <w:proofErr w:type="spellEnd"/>
       <w:r>
         <w:t>, Mayank Kansal</w:t>
       </w:r>
@@ -1609,13 +1663,7 @@
         <w:rPr>
           <w:noProof/>
         </w:rPr>
-        <w:t>8</w:t>
-      </w:r>
-      <w:r>
-        <w:rPr>
-          <w:noProof/>
-        </w:rPr>
-        <w:t>.</w:t>
+        <w:t>8.</w:t>
       </w:r>
       <w:r>
         <w:rPr>
@@ -1631,13 +1679,7 @@
         <w:rPr>
           <w:noProof/>
         </w:rPr>
-        <w:t>VueJs</w:t>
-      </w:r>
-      <w:r>
-        <w:rPr>
-          <w:noProof/>
-        </w:rPr>
-        <w:t>:</w:t>
+        <w:t>VueJs:</w:t>
       </w:r>
       <w:r>
         <w:rPr>
@@ -2256,7 +2298,15 @@
         <w:t>R</w:t>
       </w:r>
       <w:r>
-        <w:t>ated 1 or 2 depending upon if the feature is supported by a unstable third party library. Means not having good community support and adoption.</w:t>
+        <w:t xml:space="preserve">ated 1 or 2 depending upon if the feature is supported by </w:t>
+      </w:r>
+      <w:proofErr w:type="gramStart"/>
+      <w:r>
+        <w:t>a</w:t>
+      </w:r>
+      <w:proofErr w:type="gramEnd"/>
+      <w:r>
+        <w:t xml:space="preserve"> unstable third party library. Means not having good community support and adoption.</w:t>
       </w:r>
     </w:p>
     <w:p>
@@ -3171,7 +3221,21 @@
         <w:rPr>
           <w:rFonts w:ascii="Calibri" w:hAnsi="Calibri"/>
         </w:rPr>
-        <w:t>Most of the javascript libraries work independently and don't cause interoperability issues. Two things that can cause an issue (i.e. that ar</w:t>
+        <w:t xml:space="preserve">Most of the </w:t>
+      </w:r>
+      <w:proofErr w:type="spellStart"/>
+      <w:r>
+        <w:rPr>
+          <w:rFonts w:ascii="Calibri" w:hAnsi="Calibri"/>
+        </w:rPr>
+        <w:t>javascript</w:t>
+      </w:r>
+      <w:proofErr w:type="spellEnd"/>
+      <w:r>
+        <w:rPr>
+          <w:rFonts w:ascii="Calibri" w:hAnsi="Calibri"/>
+        </w:rPr>
+        <w:t xml:space="preserve"> libraries work independently and don't cause interoperability issues. Two things that can cause an issue (i.e. that ar</w:t>
       </w:r>
       <w:r>
         <w:rPr>
@@ -3304,7 +3368,39 @@
           <w:rFonts w:ascii="Calibri" w:hAnsi="Calibri"/>
           <w:color w:val="000000"/>
         </w:rPr>
-        <w:t xml:space="preserve"> for 'destroy' like APIs or if the library architecture provides a destructor interface i.e. a way to revert DOM changes (e.g. componentWillUnmount method for ReactJS)</w:t>
+        <w:t xml:space="preserve"> for 'destroy' like APIs or if the library architecture provides a destructor interface i.e. a way to revert DOM changes (e.g. </w:t>
+      </w:r>
+      <w:proofErr w:type="spellStart"/>
+      <w:r>
+        <w:rPr>
+          <w:rFonts w:ascii="Calibri" w:hAnsi="Calibri"/>
+          <w:color w:val="000000"/>
+        </w:rPr>
+        <w:t>componentWillUnmount</w:t>
+      </w:r>
+      <w:proofErr w:type="spellEnd"/>
+      <w:r>
+        <w:rPr>
+          <w:rFonts w:ascii="Calibri" w:hAnsi="Calibri"/>
+          <w:color w:val="000000"/>
+        </w:rPr>
+        <w:t xml:space="preserve"> method for </w:t>
+      </w:r>
+      <w:proofErr w:type="spellStart"/>
+      <w:r>
+        <w:rPr>
+          <w:rFonts w:ascii="Calibri" w:hAnsi="Calibri"/>
+          <w:color w:val="000000"/>
+        </w:rPr>
+        <w:t>ReactJS</w:t>
+      </w:r>
+      <w:proofErr w:type="spellEnd"/>
+      <w:r>
+        <w:rPr>
+          <w:rFonts w:ascii="Calibri" w:hAnsi="Calibri"/>
+          <w:color w:val="000000"/>
+        </w:rPr>
+        <w:t>)</w:t>
       </w:r>
     </w:p>
     <w:p>
@@ -3805,8 +3901,19 @@
           <w:color w:val="000000"/>
           <w:lang w:val="en-IN"/>
         </w:rPr>
-        <w:t>Q &amp; A in Stackoverflow</w:t>
-      </w:r>
+        <w:t xml:space="preserve">Q &amp; A in </w:t>
+      </w:r>
+      <w:proofErr w:type="spellStart"/>
+      <w:r>
+        <w:rPr>
+          <w:rFonts w:ascii="Cambria" w:eastAsia="Times New Roman" w:hAnsi="Cambria" w:cs="Times New Roman"/>
+          <w:bCs/>
+          <w:color w:val="000000"/>
+          <w:lang w:val="en-IN"/>
+        </w:rPr>
+        <w:t>Stackoverflow</w:t>
+      </w:r>
+      <w:proofErr w:type="spellEnd"/>
     </w:p>
     <w:p>
       <w:pPr>
@@ -3829,7 +3936,27 @@
           <w:color w:val="000000"/>
           <w:lang w:val="en-IN"/>
         </w:rPr>
-        <w:t>Availability of open source plugins and components and easy of integration of 3rd party libraries</w:t>
+        <w:t xml:space="preserve">Availability of open source plugins and components and </w:t>
+      </w:r>
+      <w:proofErr w:type="spellStart"/>
+      <w:r>
+        <w:rPr>
+          <w:rFonts w:ascii="Calibri" w:eastAsia="Times New Roman" w:hAnsi="Calibri" w:cs="Times New Roman"/>
+          <w:bCs/>
+          <w:color w:val="000000"/>
+          <w:lang w:val="en-IN"/>
+        </w:rPr>
+        <w:t>easy</w:t>
+      </w:r>
+      <w:proofErr w:type="spellEnd"/>
+      <w:r>
+        <w:rPr>
+          <w:rFonts w:ascii="Calibri" w:eastAsia="Times New Roman" w:hAnsi="Calibri" w:cs="Times New Roman"/>
+          <w:bCs/>
+          <w:color w:val="000000"/>
+          <w:lang w:val="en-IN"/>
+        </w:rPr>
+        <w:t xml:space="preserve"> of integration of 3rd party libraries</w:t>
       </w:r>
     </w:p>
     <w:p>
@@ -4210,9 +4337,11 @@
       </w:pPr>
       <w:bookmarkStart w:id="28" w:name="_Toc328837220"/>
       <w:bookmarkStart w:id="29" w:name="_Toc380327212"/>
+      <w:proofErr w:type="spellStart"/>
       <w:r>
         <w:t>ReactJS</w:t>
       </w:r>
+      <w:proofErr w:type="spellEnd"/>
       <w:r>
         <w:t>:</w:t>
       </w:r>
@@ -4260,7 +4389,27 @@
           <w:szCs w:val="21"/>
           <w:lang w:val="en-IN"/>
         </w:rPr>
-        <w:t>open-source javascript library</w:t>
+        <w:t xml:space="preserve">open-source </w:t>
+      </w:r>
+      <w:proofErr w:type="spellStart"/>
+      <w:r>
+        <w:rPr>
+          <w:rFonts w:ascii="Helvetica" w:eastAsia="Times New Roman" w:hAnsi="Helvetica" w:cs="Times New Roman"/>
+          <w:sz w:val="21"/>
+          <w:szCs w:val="21"/>
+          <w:lang w:val="en-IN"/>
+        </w:rPr>
+        <w:t>javascript</w:t>
+      </w:r>
+      <w:proofErr w:type="spellEnd"/>
+      <w:r>
+        <w:rPr>
+          <w:rFonts w:ascii="Helvetica" w:eastAsia="Times New Roman" w:hAnsi="Helvetica" w:cs="Times New Roman"/>
+          <w:sz w:val="21"/>
+          <w:szCs w:val="21"/>
+          <w:lang w:val="en-IN"/>
+        </w:rPr>
+        <w:t xml:space="preserve"> library</w:t>
       </w:r>
       <w:r>
         <w:rPr>
@@ -4282,8 +4431,9 @@
           <w:shd w:val="clear" w:color="auto" w:fill="FFFFFF"/>
           <w:lang w:val="en-IN"/>
         </w:rPr>
-        <w:t>s HTML</w:t>
-      </w:r>
+        <w:t xml:space="preserve">s </w:t>
+      </w:r>
+      <w:proofErr w:type="gramStart"/>
       <w:r>
         <w:rPr>
           <w:rFonts w:ascii="Helvetica" w:eastAsia="Times New Roman" w:hAnsi="Helvetica" w:cs="Times New Roman"/>
@@ -4293,7 +4443,30 @@
           <w:shd w:val="clear" w:color="auto" w:fill="FFFFFF"/>
           <w:lang w:val="en-IN"/>
         </w:rPr>
-        <w:t>. React views are typically rendered using components that contain additional components specified as custom HTML tags. React promises programmers a model in which subcomponents cannot directly affect enclosing components ("data flows down"); efficient updating of the HTML document when data changes; and a clean separation between components on a modern</w:t>
+        <w:t>HTML</w:t>
+      </w:r>
+      <w:r>
+        <w:rPr>
+          <w:rFonts w:ascii="Helvetica" w:eastAsia="Times New Roman" w:hAnsi="Helvetica" w:cs="Times New Roman"/>
+          <w:color w:val="252525"/>
+          <w:sz w:val="21"/>
+          <w:szCs w:val="21"/>
+          <w:shd w:val="clear" w:color="auto" w:fill="FFFFFF"/>
+          <w:lang w:val="en-IN"/>
+        </w:rPr>
+        <w:t>.</w:t>
+      </w:r>
+      <w:proofErr w:type="gramEnd"/>
+      <w:r>
+        <w:rPr>
+          <w:rFonts w:ascii="Helvetica" w:eastAsia="Times New Roman" w:hAnsi="Helvetica" w:cs="Times New Roman"/>
+          <w:color w:val="252525"/>
+          <w:sz w:val="21"/>
+          <w:szCs w:val="21"/>
+          <w:shd w:val="clear" w:color="auto" w:fill="FFFFFF"/>
+          <w:lang w:val="en-IN"/>
+        </w:rPr>
+        <w:t xml:space="preserve"> React views are typically rendered using components that contain additional components specified as custom HTML tags. React promises programmers a model in which subcomponents cannot directly affect enclosing components ("data flows down"); efficient updating of the HTML document when data changes; and a clean separation between components on a modern</w:t>
       </w:r>
       <w:r>
         <w:rPr>
@@ -4743,13 +4916,27 @@
         <w:rPr>
           <w:i/>
         </w:rPr>
-        <w:t>Ease of Adoption</w:t>
-      </w:r>
+        <w:t xml:space="preserve">Ease of </w:t>
+      </w:r>
+      <w:proofErr w:type="gramStart"/>
       <w:r>
         <w:rPr>
           <w:i/>
         </w:rPr>
-        <w:t xml:space="preserve"> : </w:t>
+        <w:t>Adoption</w:t>
+      </w:r>
+      <w:r>
+        <w:rPr>
+          <w:i/>
+        </w:rPr>
+        <w:t xml:space="preserve"> :</w:t>
+      </w:r>
+      <w:proofErr w:type="gramEnd"/>
+      <w:r>
+        <w:rPr>
+          <w:i/>
+        </w:rPr>
+        <w:t xml:space="preserve"> </w:t>
       </w:r>
       <w:r>
         <w:rPr>
@@ -4838,7 +5025,27 @@
           <w:szCs w:val="21"/>
           <w:lang w:val="en-IN"/>
         </w:rPr>
-        <w:t>open-source javascript library</w:t>
+        <w:t xml:space="preserve">open-source </w:t>
+      </w:r>
+      <w:proofErr w:type="spellStart"/>
+      <w:r>
+        <w:rPr>
+          <w:rFonts w:ascii="Helvetica" w:eastAsia="Times New Roman" w:hAnsi="Helvetica" w:cs="Times New Roman"/>
+          <w:sz w:val="21"/>
+          <w:szCs w:val="21"/>
+          <w:lang w:val="en-IN"/>
+        </w:rPr>
+        <w:t>javascript</w:t>
+      </w:r>
+      <w:proofErr w:type="spellEnd"/>
+      <w:r>
+        <w:rPr>
+          <w:rFonts w:ascii="Helvetica" w:eastAsia="Times New Roman" w:hAnsi="Helvetica" w:cs="Times New Roman"/>
+          <w:sz w:val="21"/>
+          <w:szCs w:val="21"/>
+          <w:lang w:val="en-IN"/>
+        </w:rPr>
+        <w:t xml:space="preserve"> library</w:t>
       </w:r>
       <w:r>
         <w:rPr>
@@ -4860,8 +5067,9 @@
           <w:shd w:val="clear" w:color="auto" w:fill="FFFFFF"/>
           <w:lang w:val="en-IN"/>
         </w:rPr>
-        <w:t>s HTML</w:t>
-      </w:r>
+        <w:t xml:space="preserve">s </w:t>
+      </w:r>
+      <w:proofErr w:type="gramStart"/>
       <w:r>
         <w:rPr>
           <w:rFonts w:ascii="Helvetica" w:eastAsia="Times New Roman" w:hAnsi="Helvetica" w:cs="Times New Roman"/>
@@ -4871,7 +5079,30 @@
           <w:shd w:val="clear" w:color="auto" w:fill="FFFFFF"/>
           <w:lang w:val="en-IN"/>
         </w:rPr>
-        <w:t xml:space="preserve">. React views are typically rendered using components that contain additional components </w:t>
+        <w:t>HTML</w:t>
+      </w:r>
+      <w:r>
+        <w:rPr>
+          <w:rFonts w:ascii="Helvetica" w:eastAsia="Times New Roman" w:hAnsi="Helvetica" w:cs="Times New Roman"/>
+          <w:color w:val="252525"/>
+          <w:sz w:val="21"/>
+          <w:szCs w:val="21"/>
+          <w:shd w:val="clear" w:color="auto" w:fill="FFFFFF"/>
+          <w:lang w:val="en-IN"/>
+        </w:rPr>
+        <w:t>.</w:t>
+      </w:r>
+      <w:proofErr w:type="gramEnd"/>
+      <w:r>
+        <w:rPr>
+          <w:rFonts w:ascii="Helvetica" w:eastAsia="Times New Roman" w:hAnsi="Helvetica" w:cs="Times New Roman"/>
+          <w:color w:val="252525"/>
+          <w:sz w:val="21"/>
+          <w:szCs w:val="21"/>
+          <w:shd w:val="clear" w:color="auto" w:fill="FFFFFF"/>
+          <w:lang w:val="en-IN"/>
+        </w:rPr>
+        <w:t xml:space="preserve"> React views are typically rendered using components that contain additional components </w:t>
       </w:r>
       <w:r>
         <w:rPr>
@@ -5318,7 +5549,21 @@
         <w:rPr>
           <w:i/>
         </w:rPr>
-        <w:t xml:space="preserve">Ease of Adoption : </w:t>
+        <w:t xml:space="preserve">Ease of </w:t>
+      </w:r>
+      <w:proofErr w:type="gramStart"/>
+      <w:r>
+        <w:rPr>
+          <w:i/>
+        </w:rPr>
+        <w:t>Adoption :</w:t>
+      </w:r>
+      <w:proofErr w:type="gramEnd"/>
+      <w:r>
+        <w:rPr>
+          <w:i/>
+        </w:rPr>
+        <w:t xml:space="preserve"> </w:t>
       </w:r>
       <w:r>
         <w:rPr>
@@ -5392,7 +5637,15 @@
         <w:t>This is t</w:t>
       </w:r>
       <w:r>
-        <w:t>he second version of the AngularJS web framework. Angular 2 takes a web component-based approach to building powerful applications for the web. It is used along with TypeScript which provides support for ECMAScript 5, ECMAScript 6, and ECMAScript 7.</w:t>
+        <w:t xml:space="preserve">he second version of the AngularJS web framework. Angular 2 takes a web component-based approach to building powerful applications for the web. It is used along with </w:t>
+      </w:r>
+      <w:proofErr w:type="spellStart"/>
+      <w:r>
+        <w:t>TypeScript</w:t>
+      </w:r>
+      <w:proofErr w:type="spellEnd"/>
+      <w:r>
+        <w:t xml:space="preserve"> which provides support for ECMAScript 5, ECMAScript 6, and ECMAScript 7.</w:t>
       </w:r>
     </w:p>
     <w:p>
@@ -5814,7 +6067,21 @@
         <w:rPr>
           <w:i/>
         </w:rPr>
-        <w:t xml:space="preserve">Ease of Adoption : </w:t>
+        <w:t xml:space="preserve">Ease of </w:t>
+      </w:r>
+      <w:proofErr w:type="gramStart"/>
+      <w:r>
+        <w:rPr>
+          <w:i/>
+        </w:rPr>
+        <w:t>Adoption :</w:t>
+      </w:r>
+      <w:proofErr w:type="gramEnd"/>
+      <w:r>
+        <w:rPr>
+          <w:i/>
+        </w:rPr>
+        <w:t xml:space="preserve"> </w:t>
       </w:r>
       <w:r>
         <w:rPr>
@@ -5869,7 +6136,15 @@
         <w:t xml:space="preserve"> web framework. Angular5</w:t>
       </w:r>
       <w:r>
-        <w:t xml:space="preserve"> takes a web component-based approach to building powerful applications for the web. It is used along with TypeScript which provides support for ECMAScript 5, ECMAScript 6, and ECMAScript 7.</w:t>
+        <w:t xml:space="preserve"> takes a web component-based approach to building powerful applications for the web. It is used along with </w:t>
+      </w:r>
+      <w:proofErr w:type="spellStart"/>
+      <w:r>
+        <w:t>TypeScript</w:t>
+      </w:r>
+      <w:proofErr w:type="spellEnd"/>
+      <w:r>
+        <w:t xml:space="preserve"> which provides support for ECMAScript 5, ECMAScript 6, and ECMAScript 7.</w:t>
       </w:r>
     </w:p>
     <w:p>
@@ -6285,7 +6560,21 @@
         <w:rPr>
           <w:i/>
         </w:rPr>
-        <w:t xml:space="preserve">Ease of Adoption : </w:t>
+        <w:t xml:space="preserve">Ease of </w:t>
+      </w:r>
+      <w:proofErr w:type="gramStart"/>
+      <w:r>
+        <w:rPr>
+          <w:i/>
+        </w:rPr>
+        <w:t>Adoption :</w:t>
+      </w:r>
+      <w:proofErr w:type="gramEnd"/>
+      <w:r>
+        <w:rPr>
+          <w:i/>
+        </w:rPr>
+        <w:t xml:space="preserve"> </w:t>
       </w:r>
       <w:r>
         <w:rPr>
@@ -6317,12 +6606,14 @@
       </w:pPr>
       <w:bookmarkStart w:id="34" w:name="_Toc328837222"/>
       <w:bookmarkStart w:id="35" w:name="_Toc380327216"/>
+      <w:proofErr w:type="spellStart"/>
       <w:r>
         <w:t>Backbone</w:t>
       </w:r>
       <w:r>
         <w:t>JS</w:t>
       </w:r>
+      <w:proofErr w:type="spellEnd"/>
       <w:r>
         <w:t>:</w:t>
       </w:r>
@@ -6374,6 +6665,7 @@
         </w:rPr>
         <w:t> with a rich API of enumerable functions, </w:t>
       </w:r>
+      <w:proofErr w:type="spellStart"/>
       <w:r>
         <w:rPr>
           <w:b/>
@@ -6386,7 +6678,14 @@
         <w:rPr>
           <w:lang w:val="en-IN"/>
         </w:rPr>
-        <w:t>with declarative event handling, and connects it all to your existing API over a RESTful JSON interface.</w:t>
+        <w:t>with</w:t>
+      </w:r>
+      <w:proofErr w:type="spellEnd"/>
+      <w:r>
+        <w:rPr>
+          <w:lang w:val="en-IN"/>
+        </w:rPr>
+        <w:t xml:space="preserve"> declarative event handling, and connects it all to your existing API over a RESTful JSON interface.</w:t>
       </w:r>
     </w:p>
     <w:p>
@@ -6805,7 +7104,21 @@
         <w:rPr>
           <w:i/>
         </w:rPr>
-        <w:t xml:space="preserve">Ease of Adoption : </w:t>
+        <w:t xml:space="preserve">Ease of </w:t>
+      </w:r>
+      <w:proofErr w:type="gramStart"/>
+      <w:r>
+        <w:rPr>
+          <w:i/>
+        </w:rPr>
+        <w:t>Adoption :</w:t>
+      </w:r>
+      <w:proofErr w:type="gramEnd"/>
+      <w:r>
+        <w:rPr>
+          <w:i/>
+        </w:rPr>
+        <w:t xml:space="preserve"> </w:t>
       </w:r>
       <w:r>
         <w:rPr>
@@ -6825,10 +7138,12 @@
       </w:pPr>
       <w:bookmarkStart w:id="36" w:name="_Toc328837223"/>
       <w:bookmarkStart w:id="37" w:name="_Toc380327217"/>
+      <w:proofErr w:type="spellStart"/>
       <w:r>
         <w:lastRenderedPageBreak/>
         <w:t>ExtJS</w:t>
       </w:r>
+      <w:proofErr w:type="spellEnd"/>
       <w:r>
         <w:t>:</w:t>
       </w:r>
@@ -7282,7 +7597,21 @@
         <w:rPr>
           <w:i/>
         </w:rPr>
-        <w:t xml:space="preserve">Ease of Adoption : </w:t>
+        <w:t xml:space="preserve">Ease of </w:t>
+      </w:r>
+      <w:proofErr w:type="gramStart"/>
+      <w:r>
+        <w:rPr>
+          <w:i/>
+        </w:rPr>
+        <w:t>Adoption :</w:t>
+      </w:r>
+      <w:proofErr w:type="gramEnd"/>
+      <w:r>
+        <w:rPr>
+          <w:i/>
+        </w:rPr>
+        <w:t xml:space="preserve"> </w:t>
       </w:r>
       <w:r>
         <w:rPr>
@@ -7314,9 +7643,11 @@
       </w:pPr>
       <w:bookmarkStart w:id="38" w:name="_Toc328837224"/>
       <w:bookmarkStart w:id="39" w:name="_Toc380327218"/>
+      <w:proofErr w:type="gramStart"/>
       <w:r>
         <w:t>jQuery</w:t>
       </w:r>
+      <w:proofErr w:type="gramEnd"/>
       <w:r>
         <w:t>:</w:t>
       </w:r>
@@ -7334,6 +7665,7 @@
           <w:lang w:val="en-IN"/>
         </w:rPr>
       </w:pPr>
+      <w:proofErr w:type="gramStart"/>
       <w:r>
         <w:rPr>
           <w:b/>
@@ -7342,6 +7674,7 @@
         </w:rPr>
         <w:t>jQuery</w:t>
       </w:r>
+      <w:proofErr w:type="gramEnd"/>
       <w:r>
         <w:rPr>
           <w:lang w:val="en-IN"/>
@@ -7352,12 +7685,26 @@
         <w:rPr>
           <w:lang w:val="en-IN"/>
         </w:rPr>
-        <w:t xml:space="preserve"> cross platform javascript library</w:t>
-      </w:r>
+        <w:t xml:space="preserve"> cross platform </w:t>
+      </w:r>
+      <w:proofErr w:type="spellStart"/>
       <w:r>
         <w:rPr>
           <w:lang w:val="en-IN"/>
         </w:rPr>
+        <w:t>javascript</w:t>
+      </w:r>
+      <w:proofErr w:type="spellEnd"/>
+      <w:r>
+        <w:rPr>
+          <w:lang w:val="en-IN"/>
+        </w:rPr>
+        <w:t xml:space="preserve"> library</w:t>
+      </w:r>
+      <w:r>
+        <w:rPr>
+          <w:lang w:val="en-IN"/>
+        </w:rPr>
         <w:t> designed to simplify the</w:t>
       </w:r>
       <w:r>
@@ -7370,13 +7717,41 @@
         <w:rPr>
           <w:lang w:val="en-IN"/>
         </w:rPr>
-        <w:t xml:space="preserve"> jQuery is the most popular</w:t>
-      </w:r>
+        <w:t xml:space="preserve"> </w:t>
+      </w:r>
+      <w:proofErr w:type="gramStart"/>
       <w:r>
         <w:rPr>
           <w:lang w:val="en-IN"/>
         </w:rPr>
-        <w:t xml:space="preserve"> javascript library</w:t>
+        <w:t>jQuery</w:t>
+      </w:r>
+      <w:proofErr w:type="gramEnd"/>
+      <w:r>
+        <w:rPr>
+          <w:lang w:val="en-IN"/>
+        </w:rPr>
+        <w:t xml:space="preserve"> is the most popular</w:t>
+      </w:r>
+      <w:r>
+        <w:rPr>
+          <w:lang w:val="en-IN"/>
+        </w:rPr>
+        <w:t xml:space="preserve"> </w:t>
+      </w:r>
+      <w:proofErr w:type="spellStart"/>
+      <w:r>
+        <w:rPr>
+          <w:lang w:val="en-IN"/>
+        </w:rPr>
+        <w:t>javascript</w:t>
+      </w:r>
+      <w:proofErr w:type="spellEnd"/>
+      <w:r>
+        <w:rPr>
+          <w:lang w:val="en-IN"/>
+        </w:rPr>
+        <w:t xml:space="preserve"> library</w:t>
       </w:r>
       <w:r>
         <w:rPr>
@@ -7391,11 +7766,19 @@
         </w:rPr>
         <w:t xml:space="preserve"> </w:t>
       </w:r>
+      <w:proofErr w:type="gramStart"/>
       <w:r>
         <w:rPr>
           <w:lang w:val="en-IN"/>
         </w:rPr>
-        <w:t>jQuery is </w:t>
+        <w:t>jQuery</w:t>
+      </w:r>
+      <w:proofErr w:type="gramEnd"/>
+      <w:r>
+        <w:rPr>
+          <w:lang w:val="en-IN"/>
+        </w:rPr>
+        <w:t xml:space="preserve"> is </w:t>
       </w:r>
       <w:hyperlink r:id="rId7" w:tooltip="Free and open source software" w:history="1">
         <w:r>
@@ -7843,7 +8226,21 @@
         <w:rPr>
           <w:i/>
         </w:rPr>
-        <w:t xml:space="preserve">Ease of Adoption : </w:t>
+        <w:t xml:space="preserve">Ease of </w:t>
+      </w:r>
+      <w:proofErr w:type="gramStart"/>
+      <w:r>
+        <w:rPr>
+          <w:i/>
+        </w:rPr>
+        <w:t>Adoption :</w:t>
+      </w:r>
+      <w:proofErr w:type="gramEnd"/>
+      <w:r>
+        <w:rPr>
+          <w:i/>
+        </w:rPr>
+        <w:t xml:space="preserve"> </w:t>
       </w:r>
       <w:r>
         <w:rPr>
@@ -8016,7 +8413,7 @@
               <w:ind w:left="0"/>
             </w:pPr>
             <w:r>
-              <w:t>3.25</w:t>
+              <w:t>4.45</w:t>
             </w:r>
           </w:p>
         </w:tc>
@@ -8046,7 +8443,7 @@
               <w:ind w:left="0"/>
             </w:pPr>
             <w:r>
-              <w:t>2</w:t>
+              <w:t>4.8</w:t>
             </w:r>
           </w:p>
         </w:tc>
@@ -8292,34 +8689,34 @@
         <w:rPr>
           <w:i/>
         </w:rPr>
-        <w:t>3.</w:t>
-      </w:r>
-      <w:r>
+        <w:t>4</w:t>
+      </w:r>
+    </w:p>
+    <w:p>
+      <w:pPr>
+        <w:pStyle w:val="ListParagraph"/>
+        <w:ind w:left="0"/>
         <w:rPr>
           <w:i/>
         </w:rPr>
-        <w:t>5</w:t>
-      </w:r>
-    </w:p>
-    <w:p>
-      <w:pPr>
-        <w:pStyle w:val="ListParagraph"/>
-        <w:ind w:left="0"/>
+      </w:pPr>
+      <w:r>
         <w:rPr>
           <w:i/>
         </w:rPr>
-      </w:pPr>
+        <w:t xml:space="preserve">Ease of Adoption : </w:t>
+      </w:r>
       <w:r>
         <w:rPr>
           <w:i/>
         </w:rPr>
-        <w:t xml:space="preserve">Ease of Adoption : </w:t>
+        <w:t>4</w:t>
       </w:r>
       <w:r>
         <w:rPr>
           <w:i/>
         </w:rPr>
-        <w:t>4</w:t>
+        <w:t>.6</w:t>
       </w:r>
       <w:bookmarkStart w:id="40" w:name="_GoBack"/>
       <w:bookmarkEnd w:id="40"/>
@@ -8390,7 +8787,39 @@
         <w:ind w:left="0"/>
       </w:pPr>
       <w:r>
-        <w:t>Instead of using Redux for react, you can create you own flux based architecture which provides you an unidirectional flow between Views -&gt; Actions -&gt; Models. It is because redux is quite bulky and loads your application.</w:t>
+        <w:t xml:space="preserve">Instead of using </w:t>
+      </w:r>
+      <w:proofErr w:type="spellStart"/>
+      <w:r>
+        <w:t>Redux</w:t>
+      </w:r>
+      <w:proofErr w:type="spellEnd"/>
+      <w:r>
+        <w:t xml:space="preserve"> for react, you can create </w:t>
+      </w:r>
+      <w:proofErr w:type="spellStart"/>
+      <w:r>
+        <w:t>you</w:t>
+      </w:r>
+      <w:proofErr w:type="spellEnd"/>
+      <w:r>
+        <w:t xml:space="preserve"> own flux based architecture which provides you </w:t>
+      </w:r>
+      <w:proofErr w:type="gramStart"/>
+      <w:r>
+        <w:t>an</w:t>
+      </w:r>
+      <w:proofErr w:type="gramEnd"/>
+      <w:r>
+        <w:t xml:space="preserve"> unidirectional flow between Views -&gt; Actions -&gt; Models. It is because </w:t>
+      </w:r>
+      <w:proofErr w:type="spellStart"/>
+      <w:r>
+        <w:t>redux</w:t>
+      </w:r>
+      <w:proofErr w:type="spellEnd"/>
+      <w:r>
+        <w:t xml:space="preserve"> is quite bulky and loads your application.</w:t>
       </w:r>
     </w:p>
     <w:p>
@@ -8408,7 +8837,23 @@
         <w:t>AngularJS 5</w:t>
       </w:r>
       <w:r>
-        <w:t>.0 also provides you a component based design but if we compare performance and easy of adoptions it is little below par as compared to ReactJS.</w:t>
+        <w:t xml:space="preserve">.0 also provides you a component based design but if we compare performance and </w:t>
+      </w:r>
+      <w:proofErr w:type="spellStart"/>
+      <w:r>
+        <w:t>easy</w:t>
+      </w:r>
+      <w:proofErr w:type="spellEnd"/>
+      <w:r>
+        <w:t xml:space="preserve"> of adoptions it is little below par as compared to </w:t>
+      </w:r>
+      <w:proofErr w:type="spellStart"/>
+      <w:r>
+        <w:t>ReactJS</w:t>
+      </w:r>
+      <w:proofErr w:type="spellEnd"/>
+      <w:r>
+        <w:t>.</w:t>
       </w:r>
     </w:p>
     <w:p>

</xml_diff>

<commit_message>
updated document as per new stat
</commit_message>
<xml_diff>
--- a/TechWatchReport-JS-v0.5.docx
+++ b/TechWatchReport-JS-v0.5.docx
@@ -147,6 +147,9 @@
       <w:proofErr w:type="spellEnd"/>
       <w:r>
         <w:t>, Mayank Kansal</w:t>
+      </w:r>
+      <w:r>
+        <w:t>, Arindam Nayak</w:t>
       </w:r>
     </w:p>
     <w:p/>
@@ -8353,7 +8356,7 @@
               <w:t>4</w:t>
             </w:r>
             <w:r>
-              <w:t>.4</w:t>
+              <w:t>.3</w:t>
             </w:r>
           </w:p>
         </w:tc>
@@ -8413,7 +8416,13 @@
               <w:ind w:left="0"/>
             </w:pPr>
             <w:r>
-              <w:t>4.45</w:t>
+              <w:t>4.</w:t>
+            </w:r>
+            <w:r>
+              <w:t>2</w:t>
+            </w:r>
+            <w:r>
+              <w:t>5</w:t>
             </w:r>
           </w:p>
         </w:tc>
@@ -8443,7 +8452,7 @@
               <w:ind w:left="0"/>
             </w:pPr>
             <w:r>
-              <w:t>4.8</w:t>
+              <w:t>4.5</w:t>
             </w:r>
           </w:p>
         </w:tc>
@@ -8477,7 +8486,7 @@
               <w:ind w:left="0"/>
             </w:pPr>
             <w:r>
-              <w:t>5</w:t>
+              <w:t>4</w:t>
             </w:r>
           </w:p>
         </w:tc>
@@ -8581,7 +8590,7 @@
               <w:ind w:left="0"/>
             </w:pPr>
             <w:r>
-              <w:t>4.5</w:t>
+              <w:t>2.25</w:t>
             </w:r>
           </w:p>
         </w:tc>
@@ -8611,7 +8620,7 @@
               <w:ind w:left="0"/>
             </w:pPr>
             <w:r>
-              <w:t>2.5</w:t>
+              <w:t>0.5</w:t>
             </w:r>
           </w:p>
         </w:tc>
@@ -8691,6 +8700,18 @@
         </w:rPr>
         <w:t>4</w:t>
       </w:r>
+      <w:r>
+        <w:rPr>
+          <w:i/>
+        </w:rPr>
+        <w:t>.</w:t>
+      </w:r>
+      <w:r>
+        <w:rPr>
+          <w:i/>
+        </w:rPr>
+        <w:t>42</w:t>
+      </w:r>
     </w:p>
     <w:p>
       <w:pPr>
@@ -8704,22 +8725,46 @@
         <w:rPr>
           <w:i/>
         </w:rPr>
-        <w:t xml:space="preserve">Ease of Adoption : </w:t>
-      </w:r>
+        <w:t xml:space="preserve">Ease of </w:t>
+      </w:r>
+      <w:proofErr w:type="gramStart"/>
       <w:r>
         <w:rPr>
           <w:i/>
         </w:rPr>
-        <w:t>4</w:t>
-      </w:r>
+        <w:t>Adoption :</w:t>
+      </w:r>
+      <w:proofErr w:type="gramEnd"/>
       <w:r>
         <w:rPr>
           <w:i/>
         </w:rPr>
-        <w:t>.6</w:t>
-      </w:r>
-      <w:bookmarkStart w:id="40" w:name="_GoBack"/>
+        <w:t xml:space="preserve"> </w:t>
+      </w:r>
+      <w:r>
+        <w:rPr>
+          <w:i/>
+        </w:rPr>
+        <w:t>3.75</w:t>
+      </w:r>
+    </w:p>
+    <w:p>
+      <w:pPr>
+        <w:pStyle w:val="ListParagraph"/>
+        <w:ind w:left="0"/>
+      </w:pPr>
+    </w:p>
+    <w:p>
+      <w:pPr>
+        <w:pStyle w:val="Heading1"/>
+      </w:pPr>
+      <w:bookmarkStart w:id="40" w:name="_Toc328837225"/>
+      <w:bookmarkStart w:id="41" w:name="_Toc380327219"/>
+      <w:r>
+        <w:t>Our recommendation</w:t>
+      </w:r>
       <w:bookmarkEnd w:id="40"/>
+      <w:bookmarkEnd w:id="41"/>
     </w:p>
     <w:p>
       <w:pPr>
@@ -8729,150 +8774,165 @@
     </w:p>
     <w:p>
       <w:pPr>
+        <w:pStyle w:val="ListParagraph"/>
+        <w:ind w:left="0"/>
+      </w:pPr>
+      <w:r>
+        <w:rPr>
+          <w:b/>
+        </w:rPr>
+        <w:t>Go with React JS</w:t>
+      </w:r>
+      <w:r>
+        <w:t>. It is an Open source, easy to learn and maintain and most importantly provide</w:t>
+      </w:r>
+      <w:r>
+        <w:t xml:space="preserve">s you a component based design. </w:t>
+      </w:r>
+      <w:r>
+        <w:t xml:space="preserve">Using ES6 and JSX you can write compact and smart code with lesser number of lines as compared to the traditional way of coding. </w:t>
+      </w:r>
+      <w:r>
+        <w:t>You can go with React-native</w:t>
+      </w:r>
+      <w:r>
+        <w:t xml:space="preserve"> too</w:t>
+      </w:r>
+      <w:r>
+        <w:t xml:space="preserve"> if you are planning </w:t>
+      </w:r>
+      <w:r>
+        <w:t xml:space="preserve">to design a </w:t>
+      </w:r>
+      <w:r>
+        <w:t>cross-platform mobile based application.</w:t>
+      </w:r>
+    </w:p>
+    <w:p>
+      <w:pPr>
+        <w:pStyle w:val="ListParagraph"/>
+        <w:ind w:left="0"/>
+      </w:pPr>
+      <w:r>
+        <w:t xml:space="preserve">Instead of using </w:t>
+      </w:r>
+      <w:proofErr w:type="spellStart"/>
+      <w:r>
+        <w:t>Redux</w:t>
+      </w:r>
+      <w:proofErr w:type="spellEnd"/>
+      <w:r>
+        <w:t xml:space="preserve"> for react, you can create </w:t>
+      </w:r>
+      <w:proofErr w:type="spellStart"/>
+      <w:r>
+        <w:t>you</w:t>
+      </w:r>
+      <w:proofErr w:type="spellEnd"/>
+      <w:r>
+        <w:t xml:space="preserve"> own flux based architecture which provides you </w:t>
+      </w:r>
+      <w:proofErr w:type="gramStart"/>
+      <w:r>
+        <w:t>an</w:t>
+      </w:r>
+      <w:proofErr w:type="gramEnd"/>
+      <w:r>
+        <w:t xml:space="preserve"> unidirectional flow between Views -&gt; Actions -&gt; Models. It is because </w:t>
+      </w:r>
+      <w:proofErr w:type="spellStart"/>
+      <w:r>
+        <w:t>redux</w:t>
+      </w:r>
+      <w:proofErr w:type="spellEnd"/>
+      <w:r>
+        <w:t xml:space="preserve"> is quite bulky and loads your application.</w:t>
+      </w:r>
+    </w:p>
+    <w:p>
+      <w:pPr>
+        <w:pStyle w:val="ListParagraph"/>
+        <w:ind w:left="0"/>
+      </w:pPr>
+    </w:p>
+    <w:p>
+      <w:pPr>
+        <w:pStyle w:val="ListParagraph"/>
+        <w:ind w:left="0"/>
+      </w:pPr>
+      <w:r>
+        <w:t>AngularJS 5</w:t>
+      </w:r>
+      <w:r>
+        <w:t>.0 also provides you a component based design but if we compare performance and eas</w:t>
+      </w:r>
+      <w:r>
+        <w:t>e</w:t>
+      </w:r>
+      <w:r>
+        <w:t xml:space="preserve"> of adoptions it is little below par as compared to </w:t>
+      </w:r>
+      <w:proofErr w:type="spellStart"/>
+      <w:r>
+        <w:t>ReactJS</w:t>
+      </w:r>
+      <w:proofErr w:type="spellEnd"/>
+      <w:r>
+        <w:t>.</w:t>
+      </w:r>
+    </w:p>
+    <w:p>
+      <w:pPr>
+        <w:pStyle w:val="ListParagraph"/>
+        <w:ind w:left="0"/>
+      </w:pPr>
+    </w:p>
+    <w:p>
+      <w:pPr>
+        <w:pStyle w:val="ListParagraph"/>
+        <w:ind w:left="0"/>
+      </w:pPr>
+      <w:proofErr w:type="spellStart"/>
+      <w:r>
+        <w:t>VueJS</w:t>
+      </w:r>
+      <w:proofErr w:type="spellEnd"/>
+      <w:r>
+        <w:t xml:space="preserve"> is also an open source project, the mai</w:t>
+      </w:r>
+      <w:r>
+        <w:t>n</w:t>
+      </w:r>
+      <w:r>
+        <w:t xml:space="preserve"> USP of this library is very small library footprint, </w:t>
+      </w:r>
+      <w:r>
+        <w:t>less</w:t>
+      </w:r>
+      <w:r>
+        <w:t xml:space="preserve"> learning curve as compared to oth</w:t>
+      </w:r>
+      <w:r>
+        <w:t xml:space="preserve">er, provides simple integration, </w:t>
+      </w:r>
+      <w:r>
+        <w:t xml:space="preserve">better performance </w:t>
+      </w:r>
+      <w:r>
+        <w:t>but lack some of community support as compared to other frameworks.</w:t>
+      </w:r>
+    </w:p>
+    <w:p>
+      <w:pPr>
         <w:pStyle w:val="Heading1"/>
       </w:pPr>
-      <w:bookmarkStart w:id="41" w:name="_Toc328837225"/>
-      <w:bookmarkStart w:id="42" w:name="_Toc380327219"/>
-      <w:r>
-        <w:t>Our recommendation</w:t>
-      </w:r>
-      <w:bookmarkEnd w:id="41"/>
+      <w:bookmarkStart w:id="42" w:name="_Toc328837226"/>
+      <w:bookmarkStart w:id="43" w:name="_Toc380327220"/>
+      <w:r>
+        <w:t>References:</w:t>
+      </w:r>
       <w:bookmarkEnd w:id="42"/>
-    </w:p>
-    <w:p>
-      <w:pPr>
-        <w:pStyle w:val="ListParagraph"/>
-        <w:ind w:left="0"/>
-      </w:pPr>
-    </w:p>
-    <w:p>
-      <w:pPr>
-        <w:pStyle w:val="ListParagraph"/>
-        <w:ind w:left="0"/>
-      </w:pPr>
-      <w:r>
-        <w:rPr>
-          <w:b/>
-        </w:rPr>
-        <w:t>Go with React JS</w:t>
-      </w:r>
-      <w:r>
-        <w:t>. It is an Open source, easy to learn and maintain and most importantly provide</w:t>
-      </w:r>
-      <w:r>
-        <w:t xml:space="preserve">s you a component based design. </w:t>
-      </w:r>
-      <w:r>
-        <w:t xml:space="preserve">Using ES6 and JSX you can write compact and smart code with lesser number of lines as compared to the traditional way of coding. </w:t>
-      </w:r>
-      <w:r>
-        <w:t>You can go with React-native</w:t>
-      </w:r>
-      <w:r>
-        <w:t xml:space="preserve"> too</w:t>
-      </w:r>
-      <w:r>
-        <w:t xml:space="preserve"> if you are planning </w:t>
-      </w:r>
-      <w:r>
-        <w:t xml:space="preserve">to design a </w:t>
-      </w:r>
-      <w:r>
-        <w:t>cross-platform mobile based application.</w:t>
-      </w:r>
-    </w:p>
-    <w:p>
-      <w:pPr>
-        <w:pStyle w:val="ListParagraph"/>
-        <w:ind w:left="0"/>
-      </w:pPr>
-      <w:r>
-        <w:t xml:space="preserve">Instead of using </w:t>
-      </w:r>
-      <w:proofErr w:type="spellStart"/>
-      <w:r>
-        <w:t>Redux</w:t>
-      </w:r>
-      <w:proofErr w:type="spellEnd"/>
-      <w:r>
-        <w:t xml:space="preserve"> for react, you can create </w:t>
-      </w:r>
-      <w:proofErr w:type="spellStart"/>
-      <w:r>
-        <w:t>you</w:t>
-      </w:r>
-      <w:proofErr w:type="spellEnd"/>
-      <w:r>
-        <w:t xml:space="preserve"> own flux based architecture which provides you </w:t>
-      </w:r>
-      <w:proofErr w:type="gramStart"/>
-      <w:r>
-        <w:t>an</w:t>
-      </w:r>
-      <w:proofErr w:type="gramEnd"/>
-      <w:r>
-        <w:t xml:space="preserve"> unidirectional flow between Views -&gt; Actions -&gt; Models. It is because </w:t>
-      </w:r>
-      <w:proofErr w:type="spellStart"/>
-      <w:r>
-        <w:t>redux</w:t>
-      </w:r>
-      <w:proofErr w:type="spellEnd"/>
-      <w:r>
-        <w:t xml:space="preserve"> is quite bulky and loads your application.</w:t>
-      </w:r>
-    </w:p>
-    <w:p>
-      <w:pPr>
-        <w:pStyle w:val="ListParagraph"/>
-        <w:ind w:left="0"/>
-      </w:pPr>
-    </w:p>
-    <w:p>
-      <w:pPr>
-        <w:pStyle w:val="ListParagraph"/>
-        <w:ind w:left="0"/>
-      </w:pPr>
-      <w:r>
-        <w:t>AngularJS 5</w:t>
-      </w:r>
-      <w:r>
-        <w:t xml:space="preserve">.0 also provides you a component based design but if we compare performance and </w:t>
-      </w:r>
-      <w:proofErr w:type="spellStart"/>
-      <w:r>
-        <w:t>easy</w:t>
-      </w:r>
-      <w:proofErr w:type="spellEnd"/>
-      <w:r>
-        <w:t xml:space="preserve"> of adoptions it is little below par as compared to </w:t>
-      </w:r>
-      <w:proofErr w:type="spellStart"/>
-      <w:r>
-        <w:t>ReactJS</w:t>
-      </w:r>
-      <w:proofErr w:type="spellEnd"/>
-      <w:r>
-        <w:t>.</w:t>
-      </w:r>
-    </w:p>
-    <w:p>
-      <w:pPr>
-        <w:pStyle w:val="ListParagraph"/>
-        <w:ind w:left="0"/>
-      </w:pPr>
-    </w:p>
-    <w:p>
-      <w:pPr>
-        <w:pStyle w:val="Heading1"/>
-      </w:pPr>
-      <w:bookmarkStart w:id="43" w:name="_Toc328837226"/>
-      <w:bookmarkStart w:id="44" w:name="_Toc380327220"/>
-      <w:r>
-        <w:t>References:</w:t>
-      </w:r>
       <w:bookmarkEnd w:id="43"/>
-      <w:bookmarkEnd w:id="44"/>
     </w:p>
     <w:p>
       <w:pPr>
@@ -8983,6 +9043,11 @@
           <w:ilvl w:val="0"/>
           <w:numId w:val="13"/>
         </w:numPr>
+        <w:rPr>
+          <w:rStyle w:val="Hyperlink"/>
+          <w:color w:val="auto"/>
+          <w:u w:val="none"/>
+        </w:rPr>
       </w:pPr>
       <w:hyperlink r:id="rId15" w:history="1">
         <w:r>
@@ -8993,6 +9058,25 @@
         </w:r>
       </w:hyperlink>
     </w:p>
+    <w:p>
+      <w:pPr>
+        <w:pStyle w:val="ListParagraph"/>
+        <w:numPr>
+          <w:ilvl w:val="0"/>
+          <w:numId w:val="13"/>
+        </w:numPr>
+      </w:pPr>
+      <w:hyperlink r:id="rId16" w:history="1">
+        <w:r>
+          <w:rPr>
+            <w:rStyle w:val="Hyperlink"/>
+          </w:rPr>
+          <w:t>https://vuejs.org/v2/api</w:t>
+        </w:r>
+      </w:hyperlink>
+      <w:bookmarkStart w:id="44" w:name="_GoBack"/>
+      <w:bookmarkEnd w:id="44"/>
+    </w:p>
     <w:p/>
     <w:p>
       <w:pPr>
@@ -9010,7 +9094,7 @@
       </w:r>
     </w:p>
     <w:p>
-      <w:hyperlink r:id="rId16" w:history="1">
+      <w:hyperlink r:id="rId17" w:history="1">
         <w:r>
           <w:rPr>
             <w:rStyle w:val="Hyperlink"/>
@@ -9078,7 +9162,7 @@
       </w:r>
     </w:p>
     <w:p>
-      <w:hyperlink r:id="rId17" w:history="1">
+      <w:hyperlink r:id="rId18" w:history="1">
         <w:r>
           <w:rPr>
             <w:rStyle w:val="Hyperlink"/>

</xml_diff>

<commit_message>
rearranged techstacks and updated adoption score
</commit_message>
<xml_diff>
--- a/TechWatchReport-JS-v0.5.docx
+++ b/TechWatchReport-JS-v0.5.docx
@@ -1133,7 +1133,7 @@
         <w:rPr>
           <w:noProof/>
         </w:rPr>
-        <w:t>ReactJS:</w:t>
+        <w:t>AngularJS 2.0:</w:t>
       </w:r>
       <w:r>
         <w:rPr>
@@ -1145,36 +1145,7 @@
         <w:rPr>
           <w:noProof/>
         </w:rPr>
-        <w:fldChar w:fldCharType="begin"/>
-      </w:r>
-      <w:r>
-        <w:rPr>
-          <w:noProof/>
-        </w:rPr>
-        <w:instrText xml:space="preserve"> PAGEREF _Toc380327212 \h </w:instrText>
-      </w:r>
-      <w:r>
-        <w:rPr>
-          <w:noProof/>
-        </w:rPr>
-      </w:r>
-      <w:r>
-        <w:rPr>
-          <w:noProof/>
-        </w:rPr>
-        <w:fldChar w:fldCharType="separate"/>
-      </w:r>
-      <w:r>
-        <w:rPr>
-          <w:noProof/>
-        </w:rPr>
         <w:t>7</w:t>
-      </w:r>
-      <w:r>
-        <w:rPr>
-          <w:noProof/>
-        </w:rPr>
-        <w:fldChar w:fldCharType="end"/>
       </w:r>
     </w:p>
     <w:p>
@@ -1212,7 +1183,7 @@
         <w:rPr>
           <w:noProof/>
         </w:rPr>
-        <w:t>ReactJS_v16:</w:t>
+        <w:t>Angular 5.0:</w:t>
       </w:r>
       <w:r>
         <w:rPr>
@@ -1224,36 +1195,7 @@
         <w:rPr>
           <w:noProof/>
         </w:rPr>
-        <w:fldChar w:fldCharType="begin"/>
-      </w:r>
-      <w:r>
-        <w:rPr>
-          <w:noProof/>
-        </w:rPr>
-        <w:instrText xml:space="preserve"> PAGEREF _Toc380327213 \h </w:instrText>
-      </w:r>
-      <w:r>
-        <w:rPr>
-          <w:noProof/>
-        </w:rPr>
-      </w:r>
-      <w:r>
-        <w:rPr>
-          <w:noProof/>
-        </w:rPr>
-        <w:fldChar w:fldCharType="separate"/>
-      </w:r>
-      <w:r>
-        <w:rPr>
-          <w:noProof/>
-        </w:rPr>
-        <w:t>7</w:t>
-      </w:r>
-      <w:r>
-        <w:rPr>
-          <w:noProof/>
-        </w:rPr>
-        <w:fldChar w:fldCharType="end"/>
+        <w:t>8</w:t>
       </w:r>
     </w:p>
     <w:p>
@@ -1275,7 +1217,13 @@
         <w:rPr>
           <w:noProof/>
         </w:rPr>
-        <w:t>3.</w:t>
+        <w:t>3</w:t>
+      </w:r>
+      <w:r>
+        <w:rPr>
+          <w:noProof/>
+        </w:rPr>
+        <w:t>.</w:t>
       </w:r>
       <w:r>
         <w:rPr>
@@ -1291,7 +1239,7 @@
         <w:rPr>
           <w:noProof/>
         </w:rPr>
-        <w:t>AngularJS 2.0:</w:t>
+        <w:t>ReactJS:</w:t>
       </w:r>
       <w:r>
         <w:rPr>
@@ -1303,36 +1251,7 @@
         <w:rPr>
           <w:noProof/>
         </w:rPr>
-        <w:fldChar w:fldCharType="begin"/>
-      </w:r>
-      <w:r>
-        <w:rPr>
-          <w:noProof/>
-        </w:rPr>
-        <w:instrText xml:space="preserve"> PAGEREF _Toc380327214 \h </w:instrText>
-      </w:r>
-      <w:r>
-        <w:rPr>
-          <w:noProof/>
-        </w:rPr>
-      </w:r>
-      <w:r>
-        <w:rPr>
-          <w:noProof/>
-        </w:rPr>
-        <w:fldChar w:fldCharType="separate"/>
-      </w:r>
-      <w:r>
-        <w:rPr>
-          <w:noProof/>
-        </w:rPr>
         <w:t>8</w:t>
-      </w:r>
-      <w:r>
-        <w:rPr>
-          <w:noProof/>
-        </w:rPr>
-        <w:fldChar w:fldCharType="end"/>
       </w:r>
     </w:p>
     <w:p>
@@ -1343,34 +1262,36 @@
           <w:tab w:val="right" w:leader="dot" w:pos="8290"/>
         </w:tabs>
         <w:rPr>
+          <w:noProof/>
+        </w:rPr>
+      </w:pPr>
+      <w:r>
+        <w:rPr>
+          <w:noProof/>
+        </w:rPr>
+        <w:t>4</w:t>
+      </w:r>
+      <w:r>
+        <w:rPr>
+          <w:noProof/>
+        </w:rPr>
+        <w:t>.</w:t>
+      </w:r>
+      <w:r>
+        <w:rPr>
           <w:b w:val="0"/>
           <w:noProof/>
           <w:sz w:val="24"/>
           <w:szCs w:val="24"/>
           <w:lang w:eastAsia="ja-JP"/>
         </w:rPr>
-      </w:pPr>
-      <w:r>
-        <w:rPr>
-          <w:noProof/>
-        </w:rPr>
-        <w:t>4.</w:t>
-      </w:r>
-      <w:r>
-        <w:rPr>
-          <w:b w:val="0"/>
-          <w:noProof/>
-          <w:sz w:val="24"/>
-          <w:szCs w:val="24"/>
-          <w:lang w:eastAsia="ja-JP"/>
-        </w:rPr>
         <w:tab/>
       </w:r>
       <w:r>
         <w:rPr>
           <w:noProof/>
         </w:rPr>
-        <w:t>Angular 5.0:</w:t>
+        <w:t>ReactJS_v16:</w:t>
       </w:r>
       <w:r>
         <w:rPr>
@@ -1382,36 +1303,7 @@
         <w:rPr>
           <w:noProof/>
         </w:rPr>
-        <w:fldChar w:fldCharType="begin"/>
-      </w:r>
-      <w:r>
-        <w:rPr>
-          <w:noProof/>
-        </w:rPr>
-        <w:instrText xml:space="preserve"> PAGEREF _Toc380327215 \h </w:instrText>
-      </w:r>
-      <w:r>
-        <w:rPr>
-          <w:noProof/>
-        </w:rPr>
-      </w:r>
-      <w:r>
-        <w:rPr>
-          <w:noProof/>
-        </w:rPr>
-        <w:fldChar w:fldCharType="separate"/>
-      </w:r>
-      <w:r>
-        <w:rPr>
-          <w:noProof/>
-        </w:rPr>
         <w:t>9</w:t>
-      </w:r>
-      <w:r>
-        <w:rPr>
-          <w:noProof/>
-        </w:rPr>
-        <w:fldChar w:fldCharType="end"/>
       </w:r>
     </w:p>
     <w:p>
@@ -1449,7 +1341,7 @@
         <w:rPr>
           <w:noProof/>
         </w:rPr>
-        <w:t>BackboneJS:</w:t>
+        <w:t>VueJs:</w:t>
       </w:r>
       <w:r>
         <w:rPr>
@@ -1461,36 +1353,7 @@
         <w:rPr>
           <w:noProof/>
         </w:rPr>
-        <w:fldChar w:fldCharType="begin"/>
-      </w:r>
-      <w:r>
-        <w:rPr>
-          <w:noProof/>
-        </w:rPr>
-        <w:instrText xml:space="preserve"> PAGEREF _Toc380327216 \h </w:instrText>
-      </w:r>
-      <w:r>
-        <w:rPr>
-          <w:noProof/>
-        </w:rPr>
-      </w:r>
-      <w:r>
-        <w:rPr>
-          <w:noProof/>
-        </w:rPr>
-        <w:fldChar w:fldCharType="separate"/>
-      </w:r>
-      <w:r>
-        <w:rPr>
-          <w:noProof/>
-        </w:rPr>
         <w:t>9</w:t>
-      </w:r>
-      <w:r>
-        <w:rPr>
-          <w:noProof/>
-        </w:rPr>
-        <w:fldChar w:fldCharType="end"/>
       </w:r>
     </w:p>
     <w:p>
@@ -1512,7 +1375,13 @@
         <w:rPr>
           <w:noProof/>
         </w:rPr>
-        <w:t>6.</w:t>
+        <w:t>6</w:t>
+      </w:r>
+      <w:r>
+        <w:rPr>
+          <w:noProof/>
+        </w:rPr>
+        <w:t>.</w:t>
       </w:r>
       <w:r>
         <w:rPr>
@@ -1528,7 +1397,7 @@
         <w:rPr>
           <w:noProof/>
         </w:rPr>
-        <w:t>ExtJS:</w:t>
+        <w:t>BackboneJS:</w:t>
       </w:r>
       <w:r>
         <w:rPr>
@@ -1540,36 +1409,7 @@
         <w:rPr>
           <w:noProof/>
         </w:rPr>
-        <w:fldChar w:fldCharType="begin"/>
-      </w:r>
-      <w:r>
-        <w:rPr>
-          <w:noProof/>
-        </w:rPr>
-        <w:instrText xml:space="preserve"> PAGEREF _Toc380327217 \h </w:instrText>
-      </w:r>
-      <w:r>
-        <w:rPr>
-          <w:noProof/>
-        </w:rPr>
-      </w:r>
-      <w:r>
-        <w:rPr>
-          <w:noProof/>
-        </w:rPr>
-        <w:fldChar w:fldCharType="separate"/>
-      </w:r>
-      <w:r>
-        <w:rPr>
-          <w:noProof/>
-        </w:rPr>
         <w:t>10</w:t>
-      </w:r>
-      <w:r>
-        <w:rPr>
-          <w:noProof/>
-        </w:rPr>
-        <w:fldChar w:fldCharType="end"/>
       </w:r>
     </w:p>
     <w:p>
@@ -1580,30 +1420,40 @@
           <w:tab w:val="right" w:leader="dot" w:pos="8290"/>
         </w:tabs>
         <w:rPr>
-          <w:noProof/>
-        </w:rPr>
-      </w:pPr>
-      <w:r>
-        <w:rPr>
-          <w:noProof/>
-        </w:rPr>
-        <w:t>7.</w:t>
-      </w:r>
-      <w:r>
-        <w:rPr>
           <w:b w:val="0"/>
           <w:noProof/>
           <w:sz w:val="24"/>
           <w:szCs w:val="24"/>
           <w:lang w:eastAsia="ja-JP"/>
         </w:rPr>
+      </w:pPr>
+      <w:r>
+        <w:rPr>
+          <w:noProof/>
+        </w:rPr>
+        <w:t>7</w:t>
+      </w:r>
+      <w:r>
+        <w:rPr>
+          <w:noProof/>
+        </w:rPr>
+        <w:t>.</w:t>
+      </w:r>
+      <w:r>
+        <w:rPr>
+          <w:b w:val="0"/>
+          <w:noProof/>
+          <w:sz w:val="24"/>
+          <w:szCs w:val="24"/>
+          <w:lang w:eastAsia="ja-JP"/>
+        </w:rPr>
         <w:tab/>
       </w:r>
       <w:r>
         <w:rPr>
           <w:noProof/>
         </w:rPr>
-        <w:t>jQuery:</w:t>
+        <w:t>ExtJS:</w:t>
       </w:r>
       <w:r>
         <w:rPr>
@@ -1621,7 +1471,7 @@
         <w:rPr>
           <w:noProof/>
         </w:rPr>
-        <w:instrText xml:space="preserve"> PAGEREF _Toc380327218 \h </w:instrText>
+        <w:instrText xml:space="preserve"> PAGEREF _Toc380327217 \h </w:instrText>
       </w:r>
       <w:r>
         <w:rPr>
@@ -1655,34 +1505,36 @@
           <w:tab w:val="right" w:leader="dot" w:pos="8290"/>
         </w:tabs>
         <w:rPr>
+          <w:noProof/>
+        </w:rPr>
+      </w:pPr>
+      <w:r>
+        <w:rPr>
+          <w:noProof/>
+        </w:rPr>
+        <w:t>8</w:t>
+      </w:r>
+      <w:r>
+        <w:rPr>
+          <w:noProof/>
+        </w:rPr>
+        <w:t>.</w:t>
+      </w:r>
+      <w:r>
+        <w:rPr>
           <w:b w:val="0"/>
           <w:noProof/>
           <w:sz w:val="24"/>
           <w:szCs w:val="24"/>
           <w:lang w:eastAsia="ja-JP"/>
         </w:rPr>
-      </w:pPr>
-      <w:r>
-        <w:rPr>
-          <w:noProof/>
-        </w:rPr>
-        <w:t>8.</w:t>
-      </w:r>
-      <w:r>
-        <w:rPr>
-          <w:b w:val="0"/>
-          <w:noProof/>
-          <w:sz w:val="24"/>
-          <w:szCs w:val="24"/>
-          <w:lang w:eastAsia="ja-JP"/>
-        </w:rPr>
         <w:tab/>
       </w:r>
       <w:r>
         <w:rPr>
           <w:noProof/>
         </w:rPr>
-        <w:t>VueJs:</w:t>
+        <w:t>jQuery:</w:t>
       </w:r>
       <w:r>
         <w:rPr>
@@ -1694,36 +1546,7 @@
         <w:rPr>
           <w:noProof/>
         </w:rPr>
-        <w:fldChar w:fldCharType="begin"/>
-      </w:r>
-      <w:r>
-        <w:rPr>
-          <w:noProof/>
-        </w:rPr>
-        <w:instrText xml:space="preserve"> PAGEREF _Toc380327218 \h </w:instrText>
-      </w:r>
-      <w:r>
-        <w:rPr>
-          <w:noProof/>
-        </w:rPr>
-      </w:r>
-      <w:r>
-        <w:rPr>
-          <w:noProof/>
-        </w:rPr>
-        <w:fldChar w:fldCharType="separate"/>
-      </w:r>
-      <w:r>
-        <w:rPr>
-          <w:noProof/>
-        </w:rPr>
-        <w:t>10</w:t>
-      </w:r>
-      <w:r>
-        <w:rPr>
-          <w:noProof/>
-        </w:rPr>
-        <w:fldChar w:fldCharType="end"/>
+        <w:t>11</w:t>
       </w:r>
     </w:p>
     <w:p/>
@@ -1815,36 +1638,7 @@
         <w:rPr>
           <w:noProof/>
         </w:rPr>
-        <w:fldChar w:fldCharType="begin"/>
-      </w:r>
-      <w:r>
-        <w:rPr>
-          <w:noProof/>
-        </w:rPr>
-        <w:instrText xml:space="preserve"> PAGEREF _Toc380327220 \h </w:instrText>
-      </w:r>
-      <w:r>
-        <w:rPr>
-          <w:noProof/>
-        </w:rPr>
-      </w:r>
-      <w:r>
-        <w:rPr>
-          <w:noProof/>
-        </w:rPr>
-        <w:fldChar w:fldCharType="separate"/>
-      </w:r>
-      <w:r>
-        <w:rPr>
-          <w:noProof/>
-        </w:rPr>
-        <w:t>11</w:t>
-      </w:r>
-      <w:r>
-        <w:rPr>
-          <w:noProof/>
-        </w:rPr>
-        <w:fldChar w:fldCharType="end"/>
+        <w:t>12</w:t>
       </w:r>
     </w:p>
     <w:p>
@@ -4179,7 +3973,7 @@
       <w:r>
         <w:t xml:space="preserve">We rated 5 if the library is </w:t>
       </w:r>
-      <w:hyperlink r:id="rId5" w:tooltip="Free and open source software" w:history="1">
+      <w:hyperlink r:id="rId7" w:tooltip="Free and open source software" w:history="1">
         <w:r>
           <w:rPr>
             <w:rStyle w:val="Hyperlink"/>
@@ -4194,7 +3988,7 @@
         </w:rPr>
         <w:t> licensed under the </w:t>
       </w:r>
-      <w:hyperlink r:id="rId6" w:tooltip="MIT License" w:history="1">
+      <w:hyperlink r:id="rId8" w:tooltip="MIT License" w:history="1">
         <w:r>
           <w:rPr>
             <w:rStyle w:val="Hyperlink"/>
@@ -4325,12 +4119,6 @@
     </w:p>
     <w:p>
       <w:pPr>
-        <w:pStyle w:val="ListParagraph"/>
-        <w:ind w:left="0"/>
-      </w:pPr>
-    </w:p>
-    <w:p>
-      <w:pPr>
         <w:pStyle w:val="Heading2"/>
         <w:numPr>
           <w:ilvl w:val="0"/>
@@ -4338,13 +4126,11 @@
         </w:numPr>
         <w:ind w:left="0"/>
       </w:pPr>
-      <w:bookmarkStart w:id="28" w:name="_Toc328837220"/>
-      <w:bookmarkStart w:id="29" w:name="_Toc380327212"/>
-      <w:proofErr w:type="spellStart"/>
-      <w:r>
-        <w:t>ReactJS</w:t>
-      </w:r>
-      <w:proofErr w:type="spellEnd"/>
+      <w:bookmarkStart w:id="28" w:name="_Toc328837221"/>
+      <w:bookmarkStart w:id="29" w:name="_Toc380327214"/>
+      <w:r>
+        <w:t>AngularJS 2.0</w:t>
+      </w:r>
       <w:r>
         <w:t>:</w:t>
       </w:r>
@@ -4356,142 +4142,22 @@
     </w:p>
     <w:p>
       <w:pPr>
-        <w:rPr>
-          <w:rFonts w:ascii="Times" w:eastAsia="Times New Roman" w:hAnsi="Times" w:cs="Times New Roman"/>
-          <w:sz w:val="20"/>
-          <w:szCs w:val="20"/>
-          <w:lang w:val="en-IN"/>
-        </w:rPr>
-      </w:pPr>
-      <w:r>
-        <w:rPr>
-          <w:rFonts w:ascii="Helvetica" w:eastAsia="Times New Roman" w:hAnsi="Helvetica" w:cs="Times New Roman"/>
-          <w:color w:val="252525"/>
-          <w:sz w:val="21"/>
-          <w:szCs w:val="21"/>
-          <w:shd w:val="clear" w:color="auto" w:fill="FFFFFF"/>
-          <w:lang w:val="en-IN"/>
-        </w:rPr>
-        <w:t>I</w:t>
-      </w:r>
-      <w:r>
-        <w:rPr>
-          <w:rFonts w:ascii="Helvetica" w:eastAsia="Times New Roman" w:hAnsi="Helvetica" w:cs="Times New Roman"/>
-          <w:color w:val="252525"/>
-          <w:sz w:val="21"/>
-          <w:szCs w:val="21"/>
-          <w:shd w:val="clear" w:color="auto" w:fill="FFFFFF"/>
-          <w:lang w:val="en-IN"/>
-        </w:rPr>
-        <w:t>s an </w:t>
-      </w:r>
-      <w:r>
-        <w:rPr>
-          <w:rFonts w:ascii="Helvetica" w:eastAsia="Times New Roman" w:hAnsi="Helvetica" w:cs="Times New Roman"/>
-          <w:sz w:val="21"/>
-          <w:szCs w:val="21"/>
-          <w:lang w:val="en-IN"/>
-        </w:rPr>
-        <w:t xml:space="preserve">open-source </w:t>
+        <w:pStyle w:val="ListParagraph"/>
+        <w:ind w:left="0"/>
+      </w:pPr>
+      <w:r>
+        <w:t>This is t</w:t>
+      </w:r>
+      <w:r>
+        <w:t xml:space="preserve">he second version of the AngularJS web framework. Angular 2 takes a web component-based approach to building powerful applications for the web. It is used along with </w:t>
       </w:r>
       <w:proofErr w:type="spellStart"/>
       <w:r>
-        <w:rPr>
-          <w:rFonts w:ascii="Helvetica" w:eastAsia="Times New Roman" w:hAnsi="Helvetica" w:cs="Times New Roman"/>
-          <w:sz w:val="21"/>
-          <w:szCs w:val="21"/>
-          <w:lang w:val="en-IN"/>
-        </w:rPr>
-        <w:t>javascript</w:t>
+        <w:t>TypeScript</w:t>
       </w:r>
       <w:proofErr w:type="spellEnd"/>
       <w:r>
-        <w:rPr>
-          <w:rFonts w:ascii="Helvetica" w:eastAsia="Times New Roman" w:hAnsi="Helvetica" w:cs="Times New Roman"/>
-          <w:sz w:val="21"/>
-          <w:szCs w:val="21"/>
-          <w:lang w:val="en-IN"/>
-        </w:rPr>
-        <w:t xml:space="preserve"> library</w:t>
-      </w:r>
-      <w:r>
-        <w:rPr>
-          <w:rFonts w:ascii="Helvetica" w:eastAsia="Times New Roman" w:hAnsi="Helvetica" w:cs="Times New Roman"/>
-          <w:color w:val="252525"/>
-          <w:sz w:val="21"/>
-          <w:szCs w:val="21"/>
-          <w:shd w:val="clear" w:color="auto" w:fill="FFFFFF"/>
-          <w:lang w:val="en-IN"/>
-        </w:rPr>
-        <w:t> providing a view for data rendered a</w:t>
-      </w:r>
-      <w:r>
-        <w:rPr>
-          <w:rFonts w:ascii="Helvetica" w:eastAsia="Times New Roman" w:hAnsi="Helvetica" w:cs="Times New Roman"/>
-          <w:color w:val="252525"/>
-          <w:sz w:val="21"/>
-          <w:szCs w:val="21"/>
-          <w:shd w:val="clear" w:color="auto" w:fill="FFFFFF"/>
-          <w:lang w:val="en-IN"/>
-        </w:rPr>
-        <w:t xml:space="preserve">s </w:t>
-      </w:r>
-      <w:proofErr w:type="gramStart"/>
-      <w:r>
-        <w:rPr>
-          <w:rFonts w:ascii="Helvetica" w:eastAsia="Times New Roman" w:hAnsi="Helvetica" w:cs="Times New Roman"/>
-          <w:color w:val="252525"/>
-          <w:sz w:val="21"/>
-          <w:szCs w:val="21"/>
-          <w:shd w:val="clear" w:color="auto" w:fill="FFFFFF"/>
-          <w:lang w:val="en-IN"/>
-        </w:rPr>
-        <w:t>HTML</w:t>
-      </w:r>
-      <w:r>
-        <w:rPr>
-          <w:rFonts w:ascii="Helvetica" w:eastAsia="Times New Roman" w:hAnsi="Helvetica" w:cs="Times New Roman"/>
-          <w:color w:val="252525"/>
-          <w:sz w:val="21"/>
-          <w:szCs w:val="21"/>
-          <w:shd w:val="clear" w:color="auto" w:fill="FFFFFF"/>
-          <w:lang w:val="en-IN"/>
-        </w:rPr>
-        <w:t>.</w:t>
-      </w:r>
-      <w:proofErr w:type="gramEnd"/>
-      <w:r>
-        <w:rPr>
-          <w:rFonts w:ascii="Helvetica" w:eastAsia="Times New Roman" w:hAnsi="Helvetica" w:cs="Times New Roman"/>
-          <w:color w:val="252525"/>
-          <w:sz w:val="21"/>
-          <w:szCs w:val="21"/>
-          <w:shd w:val="clear" w:color="auto" w:fill="FFFFFF"/>
-          <w:lang w:val="en-IN"/>
-        </w:rPr>
-        <w:t xml:space="preserve"> React views are typically rendered using components that contain additional components specified as custom HTML tags. React promises programmers a model in which subcomponents cannot directly affect enclosing components ("data flows down"); efficient updating of the HTML document when data changes; and a clean separation between components on a modern</w:t>
-      </w:r>
-      <w:r>
-        <w:rPr>
-          <w:rFonts w:ascii="Helvetica" w:eastAsia="Times New Roman" w:hAnsi="Helvetica" w:cs="Times New Roman"/>
-          <w:color w:val="252525"/>
-          <w:sz w:val="21"/>
-          <w:szCs w:val="21"/>
-          <w:shd w:val="clear" w:color="auto" w:fill="FFFFFF"/>
-          <w:lang w:val="en-IN"/>
-        </w:rPr>
-        <w:t xml:space="preserve"> single page application</w:t>
-      </w:r>
-      <w:r>
-        <w:rPr>
-          <w:rFonts w:ascii="Helvetica" w:eastAsia="Times New Roman" w:hAnsi="Helvetica" w:cs="Times New Roman"/>
-          <w:color w:val="252525"/>
-          <w:sz w:val="21"/>
-          <w:szCs w:val="21"/>
-          <w:shd w:val="clear" w:color="auto" w:fill="FFFFFF"/>
-          <w:lang w:val="en-IN"/>
-        </w:rPr>
-        <w:t>.</w:t>
+        <w:t xml:space="preserve"> which provides support for ECMAScript 5, ECMAScript 6, and ECMAScript 7.</w:t>
       </w:r>
     </w:p>
     <w:p>
@@ -4553,7 +4219,7 @@
               <w:t>4.2</w:t>
             </w:r>
             <w:r>
-              <w:t>8</w:t>
+              <w:t>2</w:t>
             </w:r>
           </w:p>
         </w:tc>
@@ -4583,7 +4249,7 @@
               <w:ind w:left="0"/>
             </w:pPr>
             <w:r>
-              <w:t>4</w:t>
+              <w:t>2</w:t>
             </w:r>
           </w:p>
         </w:tc>
@@ -4613,7 +4279,7 @@
               <w:ind w:left="0"/>
             </w:pPr>
             <w:r>
-              <w:t>4</w:t>
+              <w:t>2.5</w:t>
             </w:r>
           </w:p>
         </w:tc>
@@ -4643,7 +4309,7 @@
               <w:ind w:left="0"/>
             </w:pPr>
             <w:r>
-              <w:t>4</w:t>
+              <w:t>3</w:t>
             </w:r>
           </w:p>
         </w:tc>
@@ -4677,7 +4343,7 @@
               <w:ind w:left="0"/>
             </w:pPr>
             <w:r>
-              <w:t>5</w:t>
+              <w:t>3</w:t>
             </w:r>
           </w:p>
         </w:tc>
@@ -4715,7 +4381,7 @@
               <w:ind w:left="0"/>
             </w:pPr>
             <w:r>
-              <w:t>4</w:t>
+              <w:t>5</w:t>
             </w:r>
           </w:p>
         </w:tc>
@@ -4725,21 +4391,21 @@
       <w:pPr>
         <w:pStyle w:val="ListParagraph"/>
         <w:ind w:left="0"/>
-        <w:rPr>
-          <w:b/>
-        </w:rPr>
-      </w:pPr>
-      <w:r>
-        <w:rPr>
-          <w:b/>
-        </w:rPr>
-        <w:t xml:space="preserve">Ease of </w:t>
-      </w:r>
-      <w:r>
-        <w:rPr>
-          <w:b/>
-        </w:rPr>
-        <w:t>Adoption</w:t>
+      </w:pPr>
+    </w:p>
+    <w:p>
+      <w:pPr>
+        <w:pStyle w:val="ListParagraph"/>
+        <w:ind w:left="0"/>
+        <w:rPr>
+          <w:b/>
+        </w:rPr>
+      </w:pPr>
+      <w:r>
+        <w:rPr>
+          <w:b/>
+        </w:rPr>
+        <w:t>Ease of Adoption</w:t>
       </w:r>
     </w:p>
     <w:tbl>
@@ -4781,7 +4447,7 @@
               <w:ind w:left="0"/>
             </w:pPr>
             <w:r>
-              <w:t>3.5</w:t>
+              <w:t>2.5</w:t>
             </w:r>
           </w:p>
         </w:tc>
@@ -4811,7 +4477,7 @@
               <w:ind w:left="0"/>
             </w:pPr>
             <w:r>
-              <w:t>3.5</w:t>
+              <w:t>2</w:t>
             </w:r>
           </w:p>
         </w:tc>
@@ -4847,9 +4513,6 @@
       <w:pPr>
         <w:pStyle w:val="ListParagraph"/>
         <w:ind w:left="0"/>
-        <w:rPr>
-          <w:b/>
-        </w:rPr>
       </w:pPr>
     </w:p>
     <w:p>
@@ -4864,13 +4527,7 @@
         <w:rPr>
           <w:b/>
         </w:rPr>
-        <w:t>Rating</w:t>
-      </w:r>
-      <w:r>
-        <w:rPr>
-          <w:b/>
-        </w:rPr>
-        <w:t>s</w:t>
+        <w:t>Ratings</w:t>
       </w:r>
     </w:p>
     <w:p>
@@ -4892,78 +4549,98 @@
           <w:i/>
         </w:rPr>
         <w:tab/>
-        <w:t xml:space="preserve">       : </w:t>
+        <w:t xml:space="preserve">      </w:t>
       </w:r>
       <w:r>
         <w:rPr>
           <w:i/>
         </w:rPr>
-        <w:t>4.14</w:t>
+        <w:t xml:space="preserve">: </w:t>
       </w:r>
       <w:r>
         <w:rPr>
           <w:i/>
         </w:rPr>
+        <w:t>3.4</w:t>
+      </w:r>
+      <w:r>
+        <w:rPr>
+          <w:i/>
+        </w:rPr>
+        <w:t>7</w:t>
+      </w:r>
+      <w:bookmarkStart w:id="30" w:name="_GoBack"/>
+      <w:bookmarkEnd w:id="30"/>
+    </w:p>
+    <w:p>
+      <w:pPr>
+        <w:pStyle w:val="ListParagraph"/>
+        <w:ind w:left="0"/>
+        <w:rPr>
+          <w:i/>
+        </w:rPr>
+      </w:pPr>
+      <w:r>
+        <w:rPr>
+          <w:i/>
+        </w:rPr>
+        <w:t xml:space="preserve">Ease of </w:t>
+      </w:r>
+      <w:proofErr w:type="gramStart"/>
+      <w:r>
+        <w:rPr>
+          <w:i/>
+        </w:rPr>
+        <w:t>Adoption :</w:t>
+      </w:r>
+      <w:proofErr w:type="gramEnd"/>
+      <w:r>
+        <w:rPr>
+          <w:i/>
+        </w:rPr>
         <w:t xml:space="preserve"> </w:t>
       </w:r>
+      <w:r>
+        <w:rPr>
+          <w:i/>
+        </w:rPr>
+        <w:t>2.</w:t>
+      </w:r>
+      <w:r>
+        <w:rPr>
+          <w:i/>
+        </w:rPr>
+        <w:t>2</w:t>
+      </w:r>
+      <w:r>
+        <w:rPr>
+          <w:i/>
+        </w:rPr>
+        <w:t>5</w:t>
+      </w:r>
     </w:p>
     <w:p>
       <w:pPr>
         <w:pStyle w:val="ListParagraph"/>
         <w:ind w:left="0"/>
-        <w:rPr>
-          <w:i/>
-        </w:rPr>
-      </w:pPr>
-      <w:r>
-        <w:rPr>
-          <w:i/>
-        </w:rPr>
-        <w:t xml:space="preserve">Ease of </w:t>
-      </w:r>
-      <w:proofErr w:type="gramStart"/>
-      <w:r>
-        <w:rPr>
-          <w:i/>
-        </w:rPr>
-        <w:t>Adoption</w:t>
-      </w:r>
-      <w:r>
-        <w:rPr>
-          <w:i/>
-        </w:rPr>
-        <w:t xml:space="preserve"> :</w:t>
-      </w:r>
-      <w:proofErr w:type="gramEnd"/>
-      <w:r>
-        <w:rPr>
-          <w:i/>
-        </w:rPr>
-        <w:t xml:space="preserve"> </w:t>
-      </w:r>
-      <w:r>
-        <w:rPr>
-          <w:i/>
-        </w:rPr>
-        <w:t>3.8</w:t>
-      </w:r>
+      </w:pPr>
     </w:p>
     <w:p>
       <w:pPr>
         <w:pStyle w:val="ListParagraph"/>
         <w:ind w:left="0"/>
-        <w:rPr>
-          <w:i/>
-        </w:rPr>
       </w:pPr>
     </w:p>
     <w:p>
       <w:pPr>
         <w:pStyle w:val="ListParagraph"/>
         <w:ind w:left="0"/>
-        <w:rPr>
-          <w:i/>
-        </w:rPr>
+      </w:pPr>
+    </w:p>
+    <w:p>
+      <w:pPr>
+        <w:pStyle w:val="ListParagraph"/>
+        <w:ind w:left="0"/>
       </w:pPr>
     </w:p>
     <w:p>
@@ -4975,171 +4652,43 @@
         </w:numPr>
         <w:ind w:left="0"/>
       </w:pPr>
-      <w:bookmarkStart w:id="30" w:name="_Toc380327213"/>
-      <w:r>
-        <w:t>ReactJS</w:t>
-      </w:r>
-      <w:r>
-        <w:t>_v16</w:t>
+      <w:bookmarkStart w:id="31" w:name="_Toc380327215"/>
+      <w:r>
+        <w:lastRenderedPageBreak/>
+        <w:t>Angular 5.0</w:t>
       </w:r>
       <w:r>
         <w:t>:</w:t>
       </w:r>
-      <w:bookmarkEnd w:id="30"/>
+      <w:bookmarkEnd w:id="31"/>
       <w:r>
         <w:t xml:space="preserve"> </w:t>
       </w:r>
     </w:p>
     <w:p>
       <w:pPr>
-        <w:rPr>
-          <w:rFonts w:ascii="Times" w:eastAsia="Times New Roman" w:hAnsi="Times" w:cs="Times New Roman"/>
-          <w:sz w:val="20"/>
-          <w:szCs w:val="20"/>
-          <w:lang w:val="en-IN"/>
-        </w:rPr>
-      </w:pPr>
-      <w:r>
-        <w:rPr>
-          <w:rFonts w:ascii="Helvetica" w:eastAsia="Times New Roman" w:hAnsi="Helvetica" w:cs="Times New Roman"/>
-          <w:color w:val="252525"/>
-          <w:sz w:val="21"/>
-          <w:szCs w:val="21"/>
-          <w:shd w:val="clear" w:color="auto" w:fill="FFFFFF"/>
-          <w:lang w:val="en-IN"/>
-        </w:rPr>
-        <w:t>I</w:t>
-      </w:r>
-      <w:r>
-        <w:rPr>
-          <w:rFonts w:ascii="Helvetica" w:eastAsia="Times New Roman" w:hAnsi="Helvetica" w:cs="Times New Roman"/>
-          <w:color w:val="252525"/>
-          <w:sz w:val="21"/>
-          <w:szCs w:val="21"/>
-          <w:shd w:val="clear" w:color="auto" w:fill="FFFFFF"/>
-          <w:lang w:val="en-IN"/>
-        </w:rPr>
-        <w:t>s an </w:t>
-      </w:r>
-      <w:r>
-        <w:rPr>
-          <w:rFonts w:ascii="Helvetica" w:eastAsia="Times New Roman" w:hAnsi="Helvetica" w:cs="Times New Roman"/>
-          <w:sz w:val="21"/>
-          <w:szCs w:val="21"/>
-          <w:lang w:val="en-IN"/>
-        </w:rPr>
-        <w:t xml:space="preserve">open-source </w:t>
+        <w:pStyle w:val="ListParagraph"/>
+        <w:ind w:left="0"/>
+      </w:pPr>
+      <w:r>
+        <w:t>This is t</w:t>
+      </w:r>
+      <w:r>
+        <w:t>he second version of the AngularJS</w:t>
+      </w:r>
+      <w:r>
+        <w:t xml:space="preserve"> web framework. Angular5</w:t>
+      </w:r>
+      <w:r>
+        <w:t xml:space="preserve"> takes a web component-based approach to building powerful applications for the web. It is used along with </w:t>
       </w:r>
       <w:proofErr w:type="spellStart"/>
       <w:r>
-        <w:rPr>
-          <w:rFonts w:ascii="Helvetica" w:eastAsia="Times New Roman" w:hAnsi="Helvetica" w:cs="Times New Roman"/>
-          <w:sz w:val="21"/>
-          <w:szCs w:val="21"/>
-          <w:lang w:val="en-IN"/>
-        </w:rPr>
-        <w:t>javascript</w:t>
+        <w:t>TypeScript</w:t>
       </w:r>
       <w:proofErr w:type="spellEnd"/>
       <w:r>
-        <w:rPr>
-          <w:rFonts w:ascii="Helvetica" w:eastAsia="Times New Roman" w:hAnsi="Helvetica" w:cs="Times New Roman"/>
-          <w:sz w:val="21"/>
-          <w:szCs w:val="21"/>
-          <w:lang w:val="en-IN"/>
-        </w:rPr>
-        <w:t xml:space="preserve"> library</w:t>
-      </w:r>
-      <w:r>
-        <w:rPr>
-          <w:rFonts w:ascii="Helvetica" w:eastAsia="Times New Roman" w:hAnsi="Helvetica" w:cs="Times New Roman"/>
-          <w:color w:val="252525"/>
-          <w:sz w:val="21"/>
-          <w:szCs w:val="21"/>
-          <w:shd w:val="clear" w:color="auto" w:fill="FFFFFF"/>
-          <w:lang w:val="en-IN"/>
-        </w:rPr>
-        <w:t> providing a view for data rendered a</w:t>
-      </w:r>
-      <w:r>
-        <w:rPr>
-          <w:rFonts w:ascii="Helvetica" w:eastAsia="Times New Roman" w:hAnsi="Helvetica" w:cs="Times New Roman"/>
-          <w:color w:val="252525"/>
-          <w:sz w:val="21"/>
-          <w:szCs w:val="21"/>
-          <w:shd w:val="clear" w:color="auto" w:fill="FFFFFF"/>
-          <w:lang w:val="en-IN"/>
-        </w:rPr>
-        <w:t xml:space="preserve">s </w:t>
-      </w:r>
-      <w:proofErr w:type="gramStart"/>
-      <w:r>
-        <w:rPr>
-          <w:rFonts w:ascii="Helvetica" w:eastAsia="Times New Roman" w:hAnsi="Helvetica" w:cs="Times New Roman"/>
-          <w:color w:val="252525"/>
-          <w:sz w:val="21"/>
-          <w:szCs w:val="21"/>
-          <w:shd w:val="clear" w:color="auto" w:fill="FFFFFF"/>
-          <w:lang w:val="en-IN"/>
-        </w:rPr>
-        <w:t>HTML</w:t>
-      </w:r>
-      <w:r>
-        <w:rPr>
-          <w:rFonts w:ascii="Helvetica" w:eastAsia="Times New Roman" w:hAnsi="Helvetica" w:cs="Times New Roman"/>
-          <w:color w:val="252525"/>
-          <w:sz w:val="21"/>
-          <w:szCs w:val="21"/>
-          <w:shd w:val="clear" w:color="auto" w:fill="FFFFFF"/>
-          <w:lang w:val="en-IN"/>
-        </w:rPr>
-        <w:t>.</w:t>
-      </w:r>
-      <w:proofErr w:type="gramEnd"/>
-      <w:r>
-        <w:rPr>
-          <w:rFonts w:ascii="Helvetica" w:eastAsia="Times New Roman" w:hAnsi="Helvetica" w:cs="Times New Roman"/>
-          <w:color w:val="252525"/>
-          <w:sz w:val="21"/>
-          <w:szCs w:val="21"/>
-          <w:shd w:val="clear" w:color="auto" w:fill="FFFFFF"/>
-          <w:lang w:val="en-IN"/>
-        </w:rPr>
-        <w:t xml:space="preserve"> React views are typically rendered using components that contain additional components </w:t>
-      </w:r>
-      <w:r>
-        <w:rPr>
-          <w:rFonts w:ascii="Helvetica" w:eastAsia="Times New Roman" w:hAnsi="Helvetica" w:cs="Times New Roman"/>
-          <w:color w:val="252525"/>
-          <w:sz w:val="21"/>
-          <w:szCs w:val="21"/>
-          <w:shd w:val="clear" w:color="auto" w:fill="FFFFFF"/>
-          <w:lang w:val="en-IN"/>
-        </w:rPr>
-        <w:lastRenderedPageBreak/>
-        <w:t>specified as custom HTML tags. React promises programmers a model in which subcomponents cannot directly affect enclosing components ("data flows down"); efficient updating of the HTML document when data changes; and a clean separation between components on a modern</w:t>
-      </w:r>
-      <w:r>
-        <w:rPr>
-          <w:rFonts w:ascii="Helvetica" w:eastAsia="Times New Roman" w:hAnsi="Helvetica" w:cs="Times New Roman"/>
-          <w:color w:val="252525"/>
-          <w:sz w:val="21"/>
-          <w:szCs w:val="21"/>
-          <w:shd w:val="clear" w:color="auto" w:fill="FFFFFF"/>
-          <w:lang w:val="en-IN"/>
-        </w:rPr>
-        <w:t xml:space="preserve"> single page application</w:t>
-      </w:r>
-      <w:r>
-        <w:rPr>
-          <w:rFonts w:ascii="Helvetica" w:eastAsia="Times New Roman" w:hAnsi="Helvetica" w:cs="Times New Roman"/>
-          <w:color w:val="252525"/>
-          <w:sz w:val="21"/>
-          <w:szCs w:val="21"/>
-          <w:shd w:val="clear" w:color="auto" w:fill="FFFFFF"/>
-          <w:lang w:val="en-IN"/>
-        </w:rPr>
-        <w:t>.</w:t>
+        <w:t xml:space="preserve"> which provides support for ECMAScript 5, ECMAScript 6, and ECMAScript 7.</w:t>
       </w:r>
     </w:p>
     <w:p>
@@ -5198,7 +4747,7 @@
               <w:ind w:left="0"/>
             </w:pPr>
             <w:r>
-              <w:t>4.44</w:t>
+              <w:t>4.55</w:t>
             </w:r>
           </w:p>
         </w:tc>
@@ -5258,7 +4807,7 @@
               <w:ind w:left="0"/>
             </w:pPr>
             <w:r>
-              <w:t>4.1</w:t>
+              <w:t>3.1</w:t>
             </w:r>
           </w:p>
         </w:tc>
@@ -5288,7 +4837,7 @@
               <w:ind w:left="0"/>
             </w:pPr>
             <w:r>
-              <w:t>4</w:t>
+              <w:t>3</w:t>
             </w:r>
           </w:p>
         </w:tc>
@@ -5322,7 +4871,7 @@
               <w:ind w:left="0"/>
             </w:pPr>
             <w:r>
-              <w:t>5</w:t>
+              <w:t>4</w:t>
             </w:r>
           </w:p>
         </w:tc>
@@ -5360,12 +4909,18 @@
               <w:ind w:left="0"/>
             </w:pPr>
             <w:r>
-              <w:t>4</w:t>
+              <w:t>5</w:t>
             </w:r>
           </w:p>
         </w:tc>
       </w:tr>
     </w:tbl>
+    <w:p>
+      <w:pPr>
+        <w:pStyle w:val="ListParagraph"/>
+        <w:ind w:left="0"/>
+      </w:pPr>
+    </w:p>
     <w:p>
       <w:pPr>
         <w:pStyle w:val="ListParagraph"/>
@@ -5420,7 +4975,7 @@
               <w:ind w:left="0"/>
             </w:pPr>
             <w:r>
-              <w:t>3.5</w:t>
+              <w:t>4</w:t>
             </w:r>
           </w:p>
         </w:tc>
@@ -5450,7 +5005,7 @@
               <w:ind w:left="0"/>
             </w:pPr>
             <w:r>
-              <w:t>4</w:t>
+              <w:t>3</w:t>
             </w:r>
           </w:p>
         </w:tc>
@@ -5486,9 +5041,6 @@
       <w:pPr>
         <w:pStyle w:val="ListParagraph"/>
         <w:ind w:left="0"/>
-        <w:rPr>
-          <w:b/>
-        </w:rPr>
       </w:pPr>
     </w:p>
     <w:p>
@@ -5525,88 +5077,61 @@
           <w:i/>
         </w:rPr>
         <w:tab/>
-        <w:t xml:space="preserve">       : </w:t>
+        <w:t xml:space="preserve">      </w:t>
       </w:r>
       <w:r>
         <w:rPr>
           <w:i/>
         </w:rPr>
-        <w:t>4.21</w:t>
+        <w:t xml:space="preserve">: </w:t>
       </w:r>
       <w:r>
         <w:rPr>
           <w:i/>
         </w:rPr>
+        <w:t>3.75</w:t>
+      </w:r>
+    </w:p>
+    <w:p>
+      <w:pPr>
+        <w:pStyle w:val="ListParagraph"/>
+        <w:ind w:left="0"/>
+        <w:rPr>
+          <w:i/>
+        </w:rPr>
+      </w:pPr>
+      <w:r>
+        <w:rPr>
+          <w:i/>
+        </w:rPr>
+        <w:t xml:space="preserve">Ease of </w:t>
+      </w:r>
+      <w:proofErr w:type="gramStart"/>
+      <w:r>
+        <w:rPr>
+          <w:i/>
+        </w:rPr>
+        <w:t>Adoption :</w:t>
+      </w:r>
+      <w:proofErr w:type="gramEnd"/>
+      <w:r>
+        <w:rPr>
+          <w:i/>
+        </w:rPr>
         <w:t xml:space="preserve"> </w:t>
       </w:r>
+      <w:r>
+        <w:rPr>
+          <w:i/>
+        </w:rPr>
+        <w:t>4</w:t>
+      </w:r>
     </w:p>
     <w:p>
       <w:pPr>
         <w:pStyle w:val="ListParagraph"/>
         <w:ind w:left="0"/>
-        <w:rPr>
-          <w:i/>
-        </w:rPr>
-      </w:pPr>
-      <w:r>
-        <w:rPr>
-          <w:i/>
-        </w:rPr>
-        <w:t xml:space="preserve">Ease of </w:t>
-      </w:r>
-      <w:proofErr w:type="gramStart"/>
-      <w:r>
-        <w:rPr>
-          <w:i/>
-        </w:rPr>
-        <w:t>Adoption :</w:t>
-      </w:r>
-      <w:proofErr w:type="gramEnd"/>
-      <w:r>
-        <w:rPr>
-          <w:i/>
-        </w:rPr>
-        <w:t xml:space="preserve"> </w:t>
-      </w:r>
-      <w:r>
-        <w:rPr>
-          <w:i/>
-        </w:rPr>
-        <w:t>3.95</w:t>
-      </w:r>
-    </w:p>
-    <w:p>
-      <w:pPr>
-        <w:pStyle w:val="ListParagraph"/>
-        <w:ind w:left="0"/>
-        <w:rPr>
-          <w:i/>
-        </w:rPr>
-      </w:pPr>
-    </w:p>
-    <w:p>
-      <w:pPr>
-        <w:pStyle w:val="ListParagraph"/>
-        <w:ind w:left="0"/>
-      </w:pPr>
-    </w:p>
-    <w:p>
-      <w:pPr>
-        <w:pStyle w:val="ListParagraph"/>
-        <w:ind w:left="0"/>
-      </w:pPr>
-    </w:p>
-    <w:p>
-      <w:pPr>
-        <w:pStyle w:val="ListParagraph"/>
-        <w:ind w:left="0"/>
-        <w:rPr>
-          <w:b/>
-        </w:rPr>
-      </w:pPr>
-      <w:r>
-        <w:tab/>
-      </w:r>
+      </w:pPr>
     </w:p>
     <w:p>
       <w:pPr>
@@ -5617,38 +5142,160 @@
         </w:numPr>
         <w:ind w:left="0"/>
       </w:pPr>
-      <w:bookmarkStart w:id="31" w:name="_Toc328837221"/>
-      <w:bookmarkStart w:id="32" w:name="_Toc380327214"/>
-      <w:r>
-        <w:t>AngularJS 2.0</w:t>
-      </w:r>
+      <w:bookmarkStart w:id="32" w:name="_Toc328837220"/>
+      <w:bookmarkStart w:id="33" w:name="_Toc380327212"/>
+      <w:proofErr w:type="spellStart"/>
+      <w:r>
+        <w:t>ReactJS</w:t>
+      </w:r>
+      <w:proofErr w:type="spellEnd"/>
       <w:r>
         <w:t>:</w:t>
       </w:r>
-      <w:bookmarkEnd w:id="31"/>
       <w:bookmarkEnd w:id="32"/>
+      <w:bookmarkEnd w:id="33"/>
       <w:r>
         <w:t xml:space="preserve"> </w:t>
       </w:r>
     </w:p>
     <w:p>
       <w:pPr>
-        <w:pStyle w:val="ListParagraph"/>
-        <w:ind w:left="0"/>
-      </w:pPr>
-      <w:r>
-        <w:t>This is t</w:t>
-      </w:r>
-      <w:r>
-        <w:t xml:space="preserve">he second version of the AngularJS web framework. Angular 2 takes a web component-based approach to building powerful applications for the web. It is used along with </w:t>
+        <w:rPr>
+          <w:rFonts w:ascii="Times" w:eastAsia="Times New Roman" w:hAnsi="Times" w:cs="Times New Roman"/>
+          <w:sz w:val="20"/>
+          <w:szCs w:val="20"/>
+          <w:lang w:val="en-IN"/>
+        </w:rPr>
+      </w:pPr>
+      <w:r>
+        <w:rPr>
+          <w:rFonts w:ascii="Helvetica" w:eastAsia="Times New Roman" w:hAnsi="Helvetica" w:cs="Times New Roman"/>
+          <w:color w:val="252525"/>
+          <w:sz w:val="21"/>
+          <w:szCs w:val="21"/>
+          <w:shd w:val="clear" w:color="auto" w:fill="FFFFFF"/>
+          <w:lang w:val="en-IN"/>
+        </w:rPr>
+        <w:t>I</w:t>
+      </w:r>
+      <w:r>
+        <w:rPr>
+          <w:rFonts w:ascii="Helvetica" w:eastAsia="Times New Roman" w:hAnsi="Helvetica" w:cs="Times New Roman"/>
+          <w:color w:val="252525"/>
+          <w:sz w:val="21"/>
+          <w:szCs w:val="21"/>
+          <w:shd w:val="clear" w:color="auto" w:fill="FFFFFF"/>
+          <w:lang w:val="en-IN"/>
+        </w:rPr>
+        <w:t>s an </w:t>
+      </w:r>
+      <w:r>
+        <w:rPr>
+          <w:rFonts w:ascii="Helvetica" w:eastAsia="Times New Roman" w:hAnsi="Helvetica" w:cs="Times New Roman"/>
+          <w:sz w:val="21"/>
+          <w:szCs w:val="21"/>
+          <w:lang w:val="en-IN"/>
+        </w:rPr>
+        <w:t xml:space="preserve">open-source </w:t>
       </w:r>
       <w:proofErr w:type="spellStart"/>
       <w:r>
-        <w:t>TypeScript</w:t>
+        <w:rPr>
+          <w:rFonts w:ascii="Helvetica" w:eastAsia="Times New Roman" w:hAnsi="Helvetica" w:cs="Times New Roman"/>
+          <w:sz w:val="21"/>
+          <w:szCs w:val="21"/>
+          <w:lang w:val="en-IN"/>
+        </w:rPr>
+        <w:t>javascript</w:t>
       </w:r>
       <w:proofErr w:type="spellEnd"/>
       <w:r>
-        <w:t xml:space="preserve"> which provides support for ECMAScript 5, ECMAScript 6, and ECMAScript 7.</w:t>
+        <w:rPr>
+          <w:rFonts w:ascii="Helvetica" w:eastAsia="Times New Roman" w:hAnsi="Helvetica" w:cs="Times New Roman"/>
+          <w:sz w:val="21"/>
+          <w:szCs w:val="21"/>
+          <w:lang w:val="en-IN"/>
+        </w:rPr>
+        <w:t xml:space="preserve"> library</w:t>
+      </w:r>
+      <w:r>
+        <w:rPr>
+          <w:rFonts w:ascii="Helvetica" w:eastAsia="Times New Roman" w:hAnsi="Helvetica" w:cs="Times New Roman"/>
+          <w:color w:val="252525"/>
+          <w:sz w:val="21"/>
+          <w:szCs w:val="21"/>
+          <w:shd w:val="clear" w:color="auto" w:fill="FFFFFF"/>
+          <w:lang w:val="en-IN"/>
+        </w:rPr>
+        <w:t> providing a view for data rendered a</w:t>
+      </w:r>
+      <w:r>
+        <w:rPr>
+          <w:rFonts w:ascii="Helvetica" w:eastAsia="Times New Roman" w:hAnsi="Helvetica" w:cs="Times New Roman"/>
+          <w:color w:val="252525"/>
+          <w:sz w:val="21"/>
+          <w:szCs w:val="21"/>
+          <w:shd w:val="clear" w:color="auto" w:fill="FFFFFF"/>
+          <w:lang w:val="en-IN"/>
+        </w:rPr>
+        <w:t xml:space="preserve">s </w:t>
+      </w:r>
+      <w:proofErr w:type="gramStart"/>
+      <w:r>
+        <w:rPr>
+          <w:rFonts w:ascii="Helvetica" w:eastAsia="Times New Roman" w:hAnsi="Helvetica" w:cs="Times New Roman"/>
+          <w:color w:val="252525"/>
+          <w:sz w:val="21"/>
+          <w:szCs w:val="21"/>
+          <w:shd w:val="clear" w:color="auto" w:fill="FFFFFF"/>
+          <w:lang w:val="en-IN"/>
+        </w:rPr>
+        <w:t>HTML</w:t>
+      </w:r>
+      <w:r>
+        <w:rPr>
+          <w:rFonts w:ascii="Helvetica" w:eastAsia="Times New Roman" w:hAnsi="Helvetica" w:cs="Times New Roman"/>
+          <w:color w:val="252525"/>
+          <w:sz w:val="21"/>
+          <w:szCs w:val="21"/>
+          <w:shd w:val="clear" w:color="auto" w:fill="FFFFFF"/>
+          <w:lang w:val="en-IN"/>
+        </w:rPr>
+        <w:t>.</w:t>
+      </w:r>
+      <w:proofErr w:type="gramEnd"/>
+      <w:r>
+        <w:rPr>
+          <w:rFonts w:ascii="Helvetica" w:eastAsia="Times New Roman" w:hAnsi="Helvetica" w:cs="Times New Roman"/>
+          <w:color w:val="252525"/>
+          <w:sz w:val="21"/>
+          <w:szCs w:val="21"/>
+          <w:shd w:val="clear" w:color="auto" w:fill="FFFFFF"/>
+          <w:lang w:val="en-IN"/>
+        </w:rPr>
+        <w:t xml:space="preserve"> React views are typically rendered using components that contain additional components specified as custom HTML tags. React promises programmers a model in which subcomponents cannot directly affect enclosing components ("data flows down"); efficient updating of the HTML document when data changes; and a clean separation between components on a modern</w:t>
+      </w:r>
+      <w:r>
+        <w:rPr>
+          <w:rFonts w:ascii="Helvetica" w:eastAsia="Times New Roman" w:hAnsi="Helvetica" w:cs="Times New Roman"/>
+          <w:color w:val="252525"/>
+          <w:sz w:val="21"/>
+          <w:szCs w:val="21"/>
+          <w:shd w:val="clear" w:color="auto" w:fill="FFFFFF"/>
+          <w:lang w:val="en-IN"/>
+        </w:rPr>
+        <w:t xml:space="preserve"> single page application</w:t>
+      </w:r>
+      <w:r>
+        <w:rPr>
+          <w:rFonts w:ascii="Helvetica" w:eastAsia="Times New Roman" w:hAnsi="Helvetica" w:cs="Times New Roman"/>
+          <w:color w:val="252525"/>
+          <w:sz w:val="21"/>
+          <w:szCs w:val="21"/>
+          <w:shd w:val="clear" w:color="auto" w:fill="FFFFFF"/>
+          <w:lang w:val="en-IN"/>
+        </w:rPr>
+        <w:t>.</w:t>
       </w:r>
     </w:p>
     <w:p>
@@ -5710,7 +5357,7 @@
               <w:t>4.2</w:t>
             </w:r>
             <w:r>
-              <w:t>2</w:t>
+              <w:t>8</w:t>
             </w:r>
           </w:p>
         </w:tc>
@@ -5740,7 +5387,7 @@
               <w:ind w:left="0"/>
             </w:pPr>
             <w:r>
-              <w:t>2</w:t>
+              <w:t>4</w:t>
             </w:r>
           </w:p>
         </w:tc>
@@ -5770,7 +5417,7 @@
               <w:ind w:left="0"/>
             </w:pPr>
             <w:r>
-              <w:t>2.5</w:t>
+              <w:t>4</w:t>
             </w:r>
           </w:p>
         </w:tc>
@@ -5800,7 +5447,7 @@
               <w:ind w:left="0"/>
             </w:pPr>
             <w:r>
-              <w:t>3</w:t>
+              <w:t>4</w:t>
             </w:r>
           </w:p>
         </w:tc>
@@ -5834,7 +5481,7 @@
               <w:ind w:left="0"/>
             </w:pPr>
             <w:r>
-              <w:t>3</w:t>
+              <w:t>5</w:t>
             </w:r>
           </w:p>
         </w:tc>
@@ -5872,7 +5519,7 @@
               <w:ind w:left="0"/>
             </w:pPr>
             <w:r>
-              <w:t>5</w:t>
+              <w:t>4</w:t>
             </w:r>
           </w:p>
         </w:tc>
@@ -5882,21 +5529,21 @@
       <w:pPr>
         <w:pStyle w:val="ListParagraph"/>
         <w:ind w:left="0"/>
-      </w:pPr>
-    </w:p>
-    <w:p>
-      <w:pPr>
-        <w:pStyle w:val="ListParagraph"/>
-        <w:ind w:left="0"/>
-        <w:rPr>
-          <w:b/>
-        </w:rPr>
-      </w:pPr>
-      <w:r>
-        <w:rPr>
-          <w:b/>
-        </w:rPr>
-        <w:t>Ease of Adoption</w:t>
+        <w:rPr>
+          <w:b/>
+        </w:rPr>
+      </w:pPr>
+      <w:r>
+        <w:rPr>
+          <w:b/>
+        </w:rPr>
+        <w:t xml:space="preserve">Ease of </w:t>
+      </w:r>
+      <w:r>
+        <w:rPr>
+          <w:b/>
+        </w:rPr>
+        <w:t>Adoption</w:t>
       </w:r>
     </w:p>
     <w:tbl>
@@ -5938,10 +5585,7 @@
               <w:ind w:left="0"/>
             </w:pPr>
             <w:r>
-              <w:t>2</w:t>
-            </w:r>
-            <w:r>
-              <w:t>.5</w:t>
+              <w:t>3.5</w:t>
             </w:r>
           </w:p>
         </w:tc>
@@ -5971,7 +5615,7 @@
               <w:ind w:left="0"/>
             </w:pPr>
             <w:r>
-              <w:t>2</w:t>
+              <w:t>3.5</w:t>
             </w:r>
           </w:p>
         </w:tc>
@@ -6007,6 +5651,9 @@
       <w:pPr>
         <w:pStyle w:val="ListParagraph"/>
         <w:ind w:left="0"/>
+        <w:rPr>
+          <w:b/>
+        </w:rPr>
       </w:pPr>
     </w:p>
     <w:p>
@@ -6021,7 +5668,13 @@
         <w:rPr>
           <w:b/>
         </w:rPr>
-        <w:t>Ratings</w:t>
+        <w:t>Rating</w:t>
+      </w:r>
+      <w:r>
+        <w:rPr>
+          <w:b/>
+        </w:rPr>
+        <w:t>s</w:t>
       </w:r>
     </w:p>
     <w:p>
@@ -6043,19 +5696,19 @@
           <w:i/>
         </w:rPr>
         <w:tab/>
-        <w:t xml:space="preserve">      </w:t>
+        <w:t xml:space="preserve">       : </w:t>
       </w:r>
       <w:r>
         <w:rPr>
           <w:i/>
         </w:rPr>
-        <w:t xml:space="preserve">: </w:t>
+        <w:t>4.1</w:t>
       </w:r>
       <w:r>
         <w:rPr>
           <w:i/>
         </w:rPr>
-        <w:t>3.42</w:t>
+        <w:t xml:space="preserve"> </w:t>
       </w:r>
     </w:p>
     <w:p>
@@ -6077,7 +5730,13 @@
         <w:rPr>
           <w:i/>
         </w:rPr>
-        <w:t>Adoption :</w:t>
+        <w:t>Adoption</w:t>
+      </w:r>
+      <w:r>
+        <w:rPr>
+          <w:i/>
+        </w:rPr>
+        <w:t xml:space="preserve"> :</w:t>
       </w:r>
       <w:proofErr w:type="gramEnd"/>
       <w:r>
@@ -6090,13 +5749,25 @@
         <w:rPr>
           <w:i/>
         </w:rPr>
-        <w:t>2.85</w:t>
+        <w:t>3.5</w:t>
       </w:r>
     </w:p>
     <w:p>
       <w:pPr>
         <w:pStyle w:val="ListParagraph"/>
         <w:ind w:left="0"/>
+        <w:rPr>
+          <w:i/>
+        </w:rPr>
+      </w:pPr>
+    </w:p>
+    <w:p>
+      <w:pPr>
+        <w:pStyle w:val="ListParagraph"/>
+        <w:ind w:left="0"/>
+        <w:rPr>
+          <w:i/>
+        </w:rPr>
       </w:pPr>
     </w:p>
     <w:p>
@@ -6108,46 +5779,160 @@
         </w:numPr>
         <w:ind w:left="0"/>
       </w:pPr>
-      <w:bookmarkStart w:id="33" w:name="_Toc380327215"/>
+      <w:bookmarkStart w:id="34" w:name="_Toc380327213"/>
       <w:r>
         <w:lastRenderedPageBreak/>
-        <w:t>Angular</w:t>
-      </w:r>
-      <w:r>
-        <w:t xml:space="preserve"> 5.0</w:t>
+        <w:t>ReactJS</w:t>
+      </w:r>
+      <w:r>
+        <w:t>_v16</w:t>
       </w:r>
       <w:r>
         <w:t>:</w:t>
       </w:r>
-      <w:bookmarkEnd w:id="33"/>
+      <w:bookmarkEnd w:id="34"/>
       <w:r>
         <w:t xml:space="preserve"> </w:t>
       </w:r>
     </w:p>
     <w:p>
       <w:pPr>
-        <w:pStyle w:val="ListParagraph"/>
-        <w:ind w:left="0"/>
-      </w:pPr>
-      <w:r>
-        <w:t>This is t</w:t>
-      </w:r>
-      <w:r>
-        <w:t>he second version of the AngularJS</w:t>
-      </w:r>
-      <w:r>
-        <w:t xml:space="preserve"> web framework. Angular5</w:t>
-      </w:r>
-      <w:r>
-        <w:t xml:space="preserve"> takes a web component-based approach to building powerful applications for the web. It is used along with </w:t>
+        <w:rPr>
+          <w:rFonts w:ascii="Times" w:eastAsia="Times New Roman" w:hAnsi="Times" w:cs="Times New Roman"/>
+          <w:sz w:val="20"/>
+          <w:szCs w:val="20"/>
+          <w:lang w:val="en-IN"/>
+        </w:rPr>
+      </w:pPr>
+      <w:r>
+        <w:rPr>
+          <w:rFonts w:ascii="Helvetica" w:eastAsia="Times New Roman" w:hAnsi="Helvetica" w:cs="Times New Roman"/>
+          <w:color w:val="252525"/>
+          <w:sz w:val="21"/>
+          <w:szCs w:val="21"/>
+          <w:shd w:val="clear" w:color="auto" w:fill="FFFFFF"/>
+          <w:lang w:val="en-IN"/>
+        </w:rPr>
+        <w:t>I</w:t>
+      </w:r>
+      <w:r>
+        <w:rPr>
+          <w:rFonts w:ascii="Helvetica" w:eastAsia="Times New Roman" w:hAnsi="Helvetica" w:cs="Times New Roman"/>
+          <w:color w:val="252525"/>
+          <w:sz w:val="21"/>
+          <w:szCs w:val="21"/>
+          <w:shd w:val="clear" w:color="auto" w:fill="FFFFFF"/>
+          <w:lang w:val="en-IN"/>
+        </w:rPr>
+        <w:t>s an </w:t>
+      </w:r>
+      <w:r>
+        <w:rPr>
+          <w:rFonts w:ascii="Helvetica" w:eastAsia="Times New Roman" w:hAnsi="Helvetica" w:cs="Times New Roman"/>
+          <w:sz w:val="21"/>
+          <w:szCs w:val="21"/>
+          <w:lang w:val="en-IN"/>
+        </w:rPr>
+        <w:t xml:space="preserve">open-source </w:t>
       </w:r>
       <w:proofErr w:type="spellStart"/>
       <w:r>
-        <w:t>TypeScript</w:t>
+        <w:rPr>
+          <w:rFonts w:ascii="Helvetica" w:eastAsia="Times New Roman" w:hAnsi="Helvetica" w:cs="Times New Roman"/>
+          <w:sz w:val="21"/>
+          <w:szCs w:val="21"/>
+          <w:lang w:val="en-IN"/>
+        </w:rPr>
+        <w:t>javascript</w:t>
       </w:r>
       <w:proofErr w:type="spellEnd"/>
       <w:r>
-        <w:t xml:space="preserve"> which provides support for ECMAScript 5, ECMAScript 6, and ECMAScript 7.</w:t>
+        <w:rPr>
+          <w:rFonts w:ascii="Helvetica" w:eastAsia="Times New Roman" w:hAnsi="Helvetica" w:cs="Times New Roman"/>
+          <w:sz w:val="21"/>
+          <w:szCs w:val="21"/>
+          <w:lang w:val="en-IN"/>
+        </w:rPr>
+        <w:t xml:space="preserve"> library</w:t>
+      </w:r>
+      <w:r>
+        <w:rPr>
+          <w:rFonts w:ascii="Helvetica" w:eastAsia="Times New Roman" w:hAnsi="Helvetica" w:cs="Times New Roman"/>
+          <w:color w:val="252525"/>
+          <w:sz w:val="21"/>
+          <w:szCs w:val="21"/>
+          <w:shd w:val="clear" w:color="auto" w:fill="FFFFFF"/>
+          <w:lang w:val="en-IN"/>
+        </w:rPr>
+        <w:t> providing a view for data rendered a</w:t>
+      </w:r>
+      <w:r>
+        <w:rPr>
+          <w:rFonts w:ascii="Helvetica" w:eastAsia="Times New Roman" w:hAnsi="Helvetica" w:cs="Times New Roman"/>
+          <w:color w:val="252525"/>
+          <w:sz w:val="21"/>
+          <w:szCs w:val="21"/>
+          <w:shd w:val="clear" w:color="auto" w:fill="FFFFFF"/>
+          <w:lang w:val="en-IN"/>
+        </w:rPr>
+        <w:t xml:space="preserve">s </w:t>
+      </w:r>
+      <w:proofErr w:type="gramStart"/>
+      <w:r>
+        <w:rPr>
+          <w:rFonts w:ascii="Helvetica" w:eastAsia="Times New Roman" w:hAnsi="Helvetica" w:cs="Times New Roman"/>
+          <w:color w:val="252525"/>
+          <w:sz w:val="21"/>
+          <w:szCs w:val="21"/>
+          <w:shd w:val="clear" w:color="auto" w:fill="FFFFFF"/>
+          <w:lang w:val="en-IN"/>
+        </w:rPr>
+        <w:t>HTML</w:t>
+      </w:r>
+      <w:r>
+        <w:rPr>
+          <w:rFonts w:ascii="Helvetica" w:eastAsia="Times New Roman" w:hAnsi="Helvetica" w:cs="Times New Roman"/>
+          <w:color w:val="252525"/>
+          <w:sz w:val="21"/>
+          <w:szCs w:val="21"/>
+          <w:shd w:val="clear" w:color="auto" w:fill="FFFFFF"/>
+          <w:lang w:val="en-IN"/>
+        </w:rPr>
+        <w:t>.</w:t>
+      </w:r>
+      <w:proofErr w:type="gramEnd"/>
+      <w:r>
+        <w:rPr>
+          <w:rFonts w:ascii="Helvetica" w:eastAsia="Times New Roman" w:hAnsi="Helvetica" w:cs="Times New Roman"/>
+          <w:color w:val="252525"/>
+          <w:sz w:val="21"/>
+          <w:szCs w:val="21"/>
+          <w:shd w:val="clear" w:color="auto" w:fill="FFFFFF"/>
+          <w:lang w:val="en-IN"/>
+        </w:rPr>
+        <w:t xml:space="preserve"> React views are typically rendered using components that contain additional components specified as custom HTML tags. React promises programmers a model in which subcomponents cannot directly affect enclosing components ("data flows down"); efficient updating of the HTML document when data changes; and a clean separation between components on a modern</w:t>
+      </w:r>
+      <w:r>
+        <w:rPr>
+          <w:rFonts w:ascii="Helvetica" w:eastAsia="Times New Roman" w:hAnsi="Helvetica" w:cs="Times New Roman"/>
+          <w:color w:val="252525"/>
+          <w:sz w:val="21"/>
+          <w:szCs w:val="21"/>
+          <w:shd w:val="clear" w:color="auto" w:fill="FFFFFF"/>
+          <w:lang w:val="en-IN"/>
+        </w:rPr>
+        <w:t xml:space="preserve"> single page application</w:t>
+      </w:r>
+      <w:r>
+        <w:rPr>
+          <w:rFonts w:ascii="Helvetica" w:eastAsia="Times New Roman" w:hAnsi="Helvetica" w:cs="Times New Roman"/>
+          <w:color w:val="252525"/>
+          <w:sz w:val="21"/>
+          <w:szCs w:val="21"/>
+          <w:shd w:val="clear" w:color="auto" w:fill="FFFFFF"/>
+          <w:lang w:val="en-IN"/>
+        </w:rPr>
+        <w:t>.</w:t>
       </w:r>
     </w:p>
     <w:p>
@@ -6206,7 +5991,7 @@
               <w:ind w:left="0"/>
             </w:pPr>
             <w:r>
-              <w:t>4.55</w:t>
+              <w:t>4.44</w:t>
             </w:r>
           </w:p>
         </w:tc>
@@ -6266,7 +6051,7 @@
               <w:ind w:left="0"/>
             </w:pPr>
             <w:r>
-              <w:t>3.1</w:t>
+              <w:t>4.1</w:t>
             </w:r>
           </w:p>
         </w:tc>
@@ -6296,7 +6081,7 @@
               <w:ind w:left="0"/>
             </w:pPr>
             <w:r>
-              <w:t>3</w:t>
+              <w:t>4</w:t>
             </w:r>
           </w:p>
         </w:tc>
@@ -6330,7 +6115,7 @@
               <w:ind w:left="0"/>
             </w:pPr>
             <w:r>
-              <w:t>4</w:t>
+              <w:t>5</w:t>
             </w:r>
           </w:p>
         </w:tc>
@@ -6368,18 +6153,12 @@
               <w:ind w:left="0"/>
             </w:pPr>
             <w:r>
-              <w:t>5</w:t>
+              <w:t>4</w:t>
             </w:r>
           </w:p>
         </w:tc>
       </w:tr>
     </w:tbl>
-    <w:p>
-      <w:pPr>
-        <w:pStyle w:val="ListParagraph"/>
-        <w:ind w:left="0"/>
-      </w:pPr>
-    </w:p>
     <w:p>
       <w:pPr>
         <w:pStyle w:val="ListParagraph"/>
@@ -6434,7 +6213,7 @@
               <w:ind w:left="0"/>
             </w:pPr>
             <w:r>
-              <w:t>4</w:t>
+              <w:t>3.5</w:t>
             </w:r>
           </w:p>
         </w:tc>
@@ -6464,7 +6243,7 @@
               <w:ind w:left="0"/>
             </w:pPr>
             <w:r>
-              <w:t>3</w:t>
+              <w:t>4</w:t>
             </w:r>
           </w:p>
         </w:tc>
@@ -6500,6 +6279,9 @@
       <w:pPr>
         <w:pStyle w:val="ListParagraph"/>
         <w:ind w:left="0"/>
+        <w:rPr>
+          <w:b/>
+        </w:rPr>
       </w:pPr>
     </w:p>
     <w:p>
@@ -6536,19 +6318,25 @@
           <w:i/>
         </w:rPr>
         <w:tab/>
-        <w:t xml:space="preserve">      </w:t>
+        <w:t xml:space="preserve">       : </w:t>
       </w:r>
       <w:r>
         <w:rPr>
           <w:i/>
         </w:rPr>
-        <w:t xml:space="preserve">: </w:t>
+        <w:t>4.</w:t>
       </w:r>
       <w:r>
         <w:rPr>
           <w:i/>
         </w:rPr>
-        <w:t>3.7</w:t>
+        <w:t>18</w:t>
+      </w:r>
+      <w:r>
+        <w:rPr>
+          <w:i/>
+        </w:rPr>
+        <w:t xml:space="preserve"> </w:t>
       </w:r>
     </w:p>
     <w:p>
@@ -6583,13 +6371,16 @@
         <w:rPr>
           <w:i/>
         </w:rPr>
-        <w:t>3.9</w:t>
+        <w:t>3.95</w:t>
       </w:r>
     </w:p>
     <w:p>
       <w:pPr>
         <w:pStyle w:val="ListParagraph"/>
         <w:ind w:left="0"/>
+        <w:rPr>
+          <w:i/>
+        </w:rPr>
       </w:pPr>
     </w:p>
     <w:p>
@@ -6607,23 +6398,11 @@
         </w:numPr>
         <w:ind w:left="0"/>
       </w:pPr>
-      <w:bookmarkStart w:id="34" w:name="_Toc328837222"/>
-      <w:bookmarkStart w:id="35" w:name="_Toc380327216"/>
-      <w:proofErr w:type="spellStart"/>
-      <w:r>
-        <w:t>Backbone</w:t>
-      </w:r>
-      <w:r>
-        <w:t>JS</w:t>
-      </w:r>
-      <w:proofErr w:type="spellEnd"/>
-      <w:r>
-        <w:t>:</w:t>
-      </w:r>
-      <w:bookmarkEnd w:id="34"/>
-      <w:bookmarkEnd w:id="35"/>
-      <w:r>
-        <w:t xml:space="preserve"> </w:t>
+      <w:r>
+        <w:t>Vue.js</w:t>
+      </w:r>
+      <w:r>
+        <w:t xml:space="preserve">: </w:t>
       </w:r>
     </w:p>
     <w:p>
@@ -6636,66 +6415,17 @@
       </w:pPr>
       <w:r>
         <w:rPr>
+          <w:b/>
           <w:lang w:val="en-IN"/>
         </w:rPr>
-        <w:t>Backbone.js gives structure to web applications by providing </w:t>
-      </w:r>
-      <w:r>
-        <w:rPr>
-          <w:b/>
-          <w:bCs/>
+        <w:t>Vue.js</w:t>
+      </w:r>
+      <w:r>
+        <w:rPr>
           <w:lang w:val="en-IN"/>
         </w:rPr>
-        <w:t>models</w:t>
-      </w:r>
-      <w:r>
-        <w:rPr>
-          <w:lang w:val="en-IN"/>
-        </w:rPr>
-        <w:t> with key-value binding and custom events, </w:t>
-      </w:r>
-      <w:r>
-        <w:rPr>
-          <w:b/>
-          <w:bCs/>
-          <w:lang w:val="en-IN"/>
-        </w:rPr>
-        <w:t>collections</w:t>
-      </w:r>
-      <w:r>
-        <w:rPr>
-          <w:lang w:val="en-IN"/>
-        </w:rPr>
-        <w:t> with a rich API of enumerable functions, </w:t>
-      </w:r>
-      <w:proofErr w:type="spellStart"/>
-      <w:r>
-        <w:rPr>
-          <w:b/>
-          <w:bCs/>
-          <w:lang w:val="en-IN"/>
-        </w:rPr>
-        <w:t>views</w:t>
-      </w:r>
-      <w:r>
-        <w:rPr>
-          <w:lang w:val="en-IN"/>
-        </w:rPr>
-        <w:t>with</w:t>
-      </w:r>
-      <w:proofErr w:type="spellEnd"/>
-      <w:r>
-        <w:rPr>
-          <w:lang w:val="en-IN"/>
-        </w:rPr>
-        <w:t xml:space="preserve"> declarative event handling, and connects it all to your existing API over a RESTful JSON interface.</w:t>
-      </w:r>
-    </w:p>
-    <w:p>
-      <w:pPr>
-        <w:pStyle w:val="ListParagraph"/>
-        <w:ind w:left="0"/>
-      </w:pPr>
+        <w:t xml:space="preserve"> is a popular JavaScript front-end framework that was built to organize and simplify web development. The project focuses on making ideas in web UI development (components, declarative UI, hot-reloading, time-travel debugging, etc.) more approachable. It attempts to be less opinionated and thus easier for developers to pick up.</w:t>
+      </w:r>
     </w:p>
     <w:p>
       <w:pPr>
@@ -6753,7 +6483,7 @@
               <w:ind w:left="0"/>
             </w:pPr>
             <w:r>
-              <w:t>3.33</w:t>
+              <w:t>4.3</w:t>
             </w:r>
           </w:p>
         </w:tc>
@@ -6813,10 +6543,7 @@
               <w:ind w:left="0"/>
             </w:pPr>
             <w:r>
-              <w:t>3</w:t>
-            </w:r>
-            <w:r>
-              <w:t>.5</w:t>
+              <w:t>4.25</w:t>
             </w:r>
           </w:p>
         </w:tc>
@@ -6846,7 +6573,7 @@
               <w:ind w:left="0"/>
             </w:pPr>
             <w:r>
-              <w:t>3</w:t>
+              <w:t>4.5</w:t>
             </w:r>
           </w:p>
         </w:tc>
@@ -6880,7 +6607,7 @@
               <w:ind w:left="0"/>
             </w:pPr>
             <w:r>
-              <w:t>2</w:t>
+              <w:t>4</w:t>
             </w:r>
           </w:p>
         </w:tc>
@@ -6918,7 +6645,7 @@
               <w:ind w:left="0"/>
             </w:pPr>
             <w:r>
-              <w:t>2</w:t>
+              <w:t>5</w:t>
             </w:r>
           </w:p>
         </w:tc>
@@ -6984,7 +6711,7 @@
               <w:ind w:left="0"/>
             </w:pPr>
             <w:r>
-              <w:t>3.5</w:t>
+              <w:t>2.25</w:t>
             </w:r>
           </w:p>
         </w:tc>
@@ -7014,7 +6741,7 @@
               <w:ind w:left="0"/>
             </w:pPr>
             <w:r>
-              <w:t>4.5</w:t>
+              <w:t>0.5</w:t>
             </w:r>
           </w:p>
         </w:tc>
@@ -7092,7 +6819,7 @@
         <w:rPr>
           <w:i/>
         </w:rPr>
-        <w:t>3.23</w:t>
+        <w:t>4.42</w:t>
       </w:r>
     </w:p>
     <w:p>
@@ -7127,7 +6854,13 @@
         <w:rPr>
           <w:i/>
         </w:rPr>
-        <w:t>4.1</w:t>
+        <w:t>3.</w:t>
+      </w:r>
+      <w:r>
+        <w:rPr>
+          <w:i/>
+        </w:rPr>
+        <w:t>09</w:t>
       </w:r>
     </w:p>
     <w:p>
@@ -7139,19 +6872,22 @@
         </w:numPr>
         <w:ind w:left="0"/>
       </w:pPr>
-      <w:bookmarkStart w:id="36" w:name="_Toc328837223"/>
-      <w:bookmarkStart w:id="37" w:name="_Toc380327217"/>
+      <w:bookmarkStart w:id="35" w:name="_Toc328837222"/>
+      <w:bookmarkStart w:id="36" w:name="_Toc380327216"/>
       <w:proofErr w:type="spellStart"/>
       <w:r>
         <w:lastRenderedPageBreak/>
-        <w:t>ExtJS</w:t>
+        <w:t>Backbone</w:t>
+      </w:r>
+      <w:r>
+        <w:t>JS</w:t>
       </w:r>
       <w:proofErr w:type="spellEnd"/>
       <w:r>
         <w:t>:</w:t>
       </w:r>
+      <w:bookmarkEnd w:id="35"/>
       <w:bookmarkEnd w:id="36"/>
-      <w:bookmarkEnd w:id="37"/>
       <w:r>
         <w:t xml:space="preserve"> </w:t>
       </w:r>
@@ -7164,19 +6900,25 @@
           <w:lang w:val="en-IN"/>
         </w:rPr>
       </w:pPr>
+      <w:r>
+        <w:rPr>
+          <w:lang w:val="en-IN"/>
+        </w:rPr>
+        <w:t>Backbone.js gives structure to web applications by providing </w:t>
+      </w:r>
       <w:r>
         <w:rPr>
           <w:b/>
           <w:bCs/>
           <w:lang w:val="en-IN"/>
         </w:rPr>
-        <w:t>Ext JS</w:t>
+        <w:t>models</w:t>
       </w:r>
       <w:r>
         <w:rPr>
           <w:lang w:val="en-IN"/>
         </w:rPr>
-        <w:t> is a pure JavaScript application framework for building interactive cross platform web applications using techniques such as Ajax, DHTML and DOM scripting. Originally built as an add-on library extension of YUI by Jack Slocum April 15, 2007, </w:t>
+        <w:t> with key-value binding and custom events, </w:t>
       </w:r>
       <w:r>
         <w:rPr>
@@ -7184,14 +6926,42 @@
           <w:bCs/>
           <w:lang w:val="en-IN"/>
         </w:rPr>
-        <w:t>Ext JS</w:t>
+        <w:t>collections</w:t>
       </w:r>
       <w:r>
         <w:rPr>
           <w:lang w:val="en-IN"/>
         </w:rPr>
-        <w:t> includes interoperability with jQuery and Prototype.</w:t>
-      </w:r>
+        <w:t> with a rich API of enumerable functions, </w:t>
+      </w:r>
+      <w:proofErr w:type="spellStart"/>
+      <w:r>
+        <w:rPr>
+          <w:b/>
+          <w:bCs/>
+          <w:lang w:val="en-IN"/>
+        </w:rPr>
+        <w:t>views</w:t>
+      </w:r>
+      <w:r>
+        <w:rPr>
+          <w:lang w:val="en-IN"/>
+        </w:rPr>
+        <w:t>with</w:t>
+      </w:r>
+      <w:proofErr w:type="spellEnd"/>
+      <w:r>
+        <w:rPr>
+          <w:lang w:val="en-IN"/>
+        </w:rPr>
+        <w:t xml:space="preserve"> declarative event handling, and connects it all to your existing API over a RESTful JSON interface.</w:t>
+      </w:r>
+    </w:p>
+    <w:p>
+      <w:pPr>
+        <w:pStyle w:val="ListParagraph"/>
+        <w:ind w:left="0"/>
+      </w:pPr>
     </w:p>
     <w:p>
       <w:pPr>
@@ -7249,7 +7019,7 @@
               <w:ind w:left="0"/>
             </w:pPr>
             <w:r>
-              <w:t>3.67</w:t>
+              <w:t>3.33</w:t>
             </w:r>
           </w:p>
         </w:tc>
@@ -7279,7 +7049,7 @@
               <w:ind w:left="0"/>
             </w:pPr>
             <w:r>
-              <w:t>1</w:t>
+              <w:t>5</w:t>
             </w:r>
           </w:p>
         </w:tc>
@@ -7309,7 +7079,10 @@
               <w:ind w:left="0"/>
             </w:pPr>
             <w:r>
-              <w:t>5</w:t>
+              <w:t>3</w:t>
+            </w:r>
+            <w:r>
+              <w:t>.5</w:t>
             </w:r>
           </w:p>
         </w:tc>
@@ -7339,7 +7112,7 @@
               <w:ind w:left="0"/>
             </w:pPr>
             <w:r>
-              <w:t>5</w:t>
+              <w:t>3</w:t>
             </w:r>
           </w:p>
         </w:tc>
@@ -7373,7 +7146,7 @@
               <w:ind w:left="0"/>
             </w:pPr>
             <w:r>
-              <w:t>4</w:t>
+              <w:t>2</w:t>
             </w:r>
           </w:p>
         </w:tc>
@@ -7411,7 +7184,7 @@
               <w:ind w:left="0"/>
             </w:pPr>
             <w:r>
-              <w:t>3</w:t>
+              <w:t>2</w:t>
             </w:r>
           </w:p>
         </w:tc>
@@ -7477,7 +7250,7 @@
               <w:ind w:left="0"/>
             </w:pPr>
             <w:r>
-              <w:t>2</w:t>
+              <w:t>3.5</w:t>
             </w:r>
           </w:p>
         </w:tc>
@@ -7507,7 +7280,7 @@
               <w:ind w:left="0"/>
             </w:pPr>
             <w:r>
-              <w:t>2.5</w:t>
+              <w:t>4.5</w:t>
             </w:r>
           </w:p>
         </w:tc>
@@ -7533,7 +7306,7 @@
               <w:ind w:left="0"/>
             </w:pPr>
             <w:r>
-              <w:t>1</w:t>
+              <w:t>5</w:t>
             </w:r>
           </w:p>
         </w:tc>
@@ -7585,55 +7358,43 @@
         <w:rPr>
           <w:i/>
         </w:rPr>
+        <w:t>3.23</w:t>
+      </w:r>
+    </w:p>
+    <w:p>
+      <w:pPr>
+        <w:pStyle w:val="ListParagraph"/>
+        <w:ind w:left="0"/>
+        <w:rPr>
+          <w:i/>
+        </w:rPr>
+      </w:pPr>
+      <w:r>
+        <w:rPr>
+          <w:i/>
+        </w:rPr>
+        <w:t xml:space="preserve">Ease of </w:t>
+      </w:r>
+      <w:proofErr w:type="gramStart"/>
+      <w:r>
+        <w:rPr>
+          <w:i/>
+        </w:rPr>
+        <w:t>Adoption :</w:t>
+      </w:r>
+      <w:proofErr w:type="gramEnd"/>
+      <w:r>
+        <w:rPr>
+          <w:i/>
+        </w:rPr>
+        <w:t xml:space="preserve"> </w:t>
+      </w:r>
+      <w:r>
+        <w:rPr>
+          <w:i/>
+        </w:rPr>
         <w:t>4</w:t>
       </w:r>
-    </w:p>
-    <w:p>
-      <w:pPr>
-        <w:pStyle w:val="ListParagraph"/>
-        <w:ind w:left="0"/>
-        <w:rPr>
-          <w:i/>
-        </w:rPr>
-      </w:pPr>
-      <w:r>
-        <w:rPr>
-          <w:i/>
-        </w:rPr>
-        <w:t xml:space="preserve">Ease of </w:t>
-      </w:r>
-      <w:proofErr w:type="gramStart"/>
-      <w:r>
-        <w:rPr>
-          <w:i/>
-        </w:rPr>
-        <w:t>Adoption :</w:t>
-      </w:r>
-      <w:proofErr w:type="gramEnd"/>
-      <w:r>
-        <w:rPr>
-          <w:i/>
-        </w:rPr>
-        <w:t xml:space="preserve"> </w:t>
-      </w:r>
-      <w:r>
-        <w:rPr>
-          <w:i/>
-        </w:rPr>
-        <w:t>1.95</w:t>
-      </w:r>
-    </w:p>
-    <w:p>
-      <w:pPr>
-        <w:pStyle w:val="ListParagraph"/>
-        <w:ind w:left="0"/>
-      </w:pPr>
-    </w:p>
-    <w:p>
-      <w:pPr>
-        <w:pStyle w:val="ListParagraph"/>
-        <w:ind w:left="0"/>
-      </w:pPr>
     </w:p>
     <w:p>
       <w:pPr>
@@ -7644,18 +7405,18 @@
         </w:numPr>
         <w:ind w:left="0"/>
       </w:pPr>
-      <w:bookmarkStart w:id="38" w:name="_Toc328837224"/>
-      <w:bookmarkStart w:id="39" w:name="_Toc380327218"/>
-      <w:proofErr w:type="gramStart"/>
-      <w:r>
-        <w:t>jQuery</w:t>
-      </w:r>
-      <w:proofErr w:type="gramEnd"/>
+      <w:bookmarkStart w:id="37" w:name="_Toc328837223"/>
+      <w:bookmarkStart w:id="38" w:name="_Toc380327217"/>
+      <w:proofErr w:type="spellStart"/>
+      <w:r>
+        <w:t>ExtJS</w:t>
+      </w:r>
+      <w:proofErr w:type="spellEnd"/>
       <w:r>
         <w:t>:</w:t>
       </w:r>
+      <w:bookmarkEnd w:id="37"/>
       <w:bookmarkEnd w:id="38"/>
-      <w:bookmarkEnd w:id="39"/>
       <w:r>
         <w:t xml:space="preserve"> </w:t>
       </w:r>
@@ -7668,158 +7429,39 @@
           <w:lang w:val="en-IN"/>
         </w:rPr>
       </w:pPr>
-      <w:proofErr w:type="gramStart"/>
       <w:r>
         <w:rPr>
           <w:b/>
           <w:bCs/>
           <w:lang w:val="en-IN"/>
         </w:rPr>
-        <w:t>jQuery</w:t>
-      </w:r>
-      <w:proofErr w:type="gramEnd"/>
+        <w:t>Ext JS</w:t>
+      </w:r>
       <w:r>
         <w:rPr>
           <w:lang w:val="en-IN"/>
         </w:rPr>
-        <w:t> is a</w:t>
-      </w:r>
-      <w:r>
-        <w:rPr>
+        <w:t> is a pure JavaScript application framework for building interactive cross platform web applications using techniques such as Ajax, DHTML and DOM scripting. Originally built as an add-on library extension of YUI by Jack Slocum April 15, 2007, </w:t>
+      </w:r>
+      <w:r>
+        <w:rPr>
+          <w:b/>
+          <w:bCs/>
           <w:lang w:val="en-IN"/>
         </w:rPr>
-        <w:t xml:space="preserve"> cross platform </w:t>
-      </w:r>
-      <w:proofErr w:type="spellStart"/>
+        <w:t>Ext JS</w:t>
+      </w:r>
       <w:r>
         <w:rPr>
           <w:lang w:val="en-IN"/>
         </w:rPr>
-        <w:t>javascript</w:t>
-      </w:r>
-      <w:proofErr w:type="spellEnd"/>
-      <w:r>
-        <w:rPr>
-          <w:lang w:val="en-IN"/>
-        </w:rPr>
-        <w:t xml:space="preserve"> library</w:t>
-      </w:r>
-      <w:r>
-        <w:rPr>
-          <w:lang w:val="en-IN"/>
-        </w:rPr>
-        <w:t> designed to simplify the</w:t>
-      </w:r>
-      <w:r>
-        <w:rPr>
-          <w:lang w:val="en-IN"/>
-        </w:rPr>
-        <w:t xml:space="preserve"> client side scripting of HTML.</w:t>
-      </w:r>
-      <w:r>
-        <w:rPr>
-          <w:lang w:val="en-IN"/>
-        </w:rPr>
-        <w:t xml:space="preserve"> </w:t>
-      </w:r>
-      <w:proofErr w:type="gramStart"/>
-      <w:r>
-        <w:rPr>
-          <w:lang w:val="en-IN"/>
-        </w:rPr>
-        <w:t>jQuery</w:t>
-      </w:r>
-      <w:proofErr w:type="gramEnd"/>
-      <w:r>
-        <w:rPr>
-          <w:lang w:val="en-IN"/>
-        </w:rPr>
-        <w:t xml:space="preserve"> is the most popular</w:t>
-      </w:r>
-      <w:r>
-        <w:rPr>
-          <w:lang w:val="en-IN"/>
-        </w:rPr>
-        <w:t xml:space="preserve"> </w:t>
-      </w:r>
-      <w:proofErr w:type="spellStart"/>
-      <w:r>
-        <w:rPr>
-          <w:lang w:val="en-IN"/>
-        </w:rPr>
-        <w:t>javascript</w:t>
-      </w:r>
-      <w:proofErr w:type="spellEnd"/>
-      <w:r>
-        <w:rPr>
-          <w:lang w:val="en-IN"/>
-        </w:rPr>
-        <w:t xml:space="preserve"> library</w:t>
-      </w:r>
-      <w:r>
-        <w:rPr>
-          <w:lang w:val="en-IN"/>
-        </w:rPr>
-        <w:t> in use today, with installation on 65% of the top 10 million highest-trafficked sites on the Web.</w:t>
-      </w:r>
-      <w:r>
-        <w:rPr>
-          <w:vertAlign w:val="superscript"/>
-          <w:lang w:val="en-IN"/>
-        </w:rPr>
-        <w:t xml:space="preserve"> </w:t>
-      </w:r>
-      <w:proofErr w:type="gramStart"/>
-      <w:r>
-        <w:rPr>
-          <w:lang w:val="en-IN"/>
-        </w:rPr>
-        <w:t>jQuery</w:t>
-      </w:r>
-      <w:proofErr w:type="gramEnd"/>
-      <w:r>
-        <w:rPr>
-          <w:lang w:val="en-IN"/>
-        </w:rPr>
-        <w:t xml:space="preserve"> is </w:t>
-      </w:r>
-      <w:hyperlink r:id="rId7" w:tooltip="Free and open source software" w:history="1">
-        <w:r>
-          <w:rPr>
-            <w:rStyle w:val="Hyperlink"/>
-            <w:lang w:val="en-IN"/>
-          </w:rPr>
-          <w:t>free, open-source software</w:t>
-        </w:r>
-      </w:hyperlink>
-      <w:r>
-        <w:rPr>
-          <w:lang w:val="en-IN"/>
-        </w:rPr>
-        <w:t> licensed under the </w:t>
-      </w:r>
-      <w:hyperlink r:id="rId8" w:tooltip="MIT License" w:history="1">
-        <w:r>
-          <w:rPr>
-            <w:rStyle w:val="Hyperlink"/>
-            <w:lang w:val="en-IN"/>
-          </w:rPr>
-          <w:t>MIT License</w:t>
-        </w:r>
-      </w:hyperlink>
-      <w:r>
-        <w:rPr>
-          <w:lang w:val="en-IN"/>
-        </w:rPr>
-        <w:t>.</w:t>
-      </w:r>
-    </w:p>
-    <w:p>
-      <w:pPr>
-        <w:pStyle w:val="ListParagraph"/>
-        <w:rPr>
-          <w:lang w:val="en-IN"/>
-        </w:rPr>
+        <w:t> includes interoperability with jQuery and Prototype.</w:t>
+      </w:r>
+    </w:p>
+    <w:p>
+      <w:pPr>
+        <w:pStyle w:val="ListParagraph"/>
+        <w:ind w:left="0"/>
       </w:pPr>
     </w:p>
     <w:p>
@@ -7872,7 +7514,7 @@
               <w:ind w:left="0"/>
             </w:pPr>
             <w:r>
-              <w:t>2.27</w:t>
+              <w:t>3.67</w:t>
             </w:r>
           </w:p>
         </w:tc>
@@ -7902,7 +7544,7 @@
               <w:ind w:left="0"/>
             </w:pPr>
             <w:r>
-              <w:t>5</w:t>
+              <w:t>1</w:t>
             </w:r>
           </w:p>
         </w:tc>
@@ -7932,7 +7574,7 @@
               <w:ind w:left="0"/>
             </w:pPr>
             <w:r>
-              <w:t>3</w:t>
+              <w:t>5</w:t>
             </w:r>
           </w:p>
         </w:tc>
@@ -7962,7 +7604,7 @@
               <w:ind w:left="0"/>
             </w:pPr>
             <w:r>
-              <w:t>2</w:t>
+              <w:t>5</w:t>
             </w:r>
           </w:p>
         </w:tc>
@@ -7996,7 +7638,7 @@
               <w:ind w:left="0"/>
             </w:pPr>
             <w:r>
-              <w:t>1</w:t>
+              <w:t>4</w:t>
             </w:r>
           </w:p>
         </w:tc>
@@ -8034,7 +7676,7 @@
               <w:ind w:left="0"/>
             </w:pPr>
             <w:r>
-              <w:t>4</w:t>
+              <w:t>3</w:t>
             </w:r>
           </w:p>
         </w:tc>
@@ -8100,7 +7742,7 @@
               <w:ind w:left="0"/>
             </w:pPr>
             <w:r>
-              <w:t>3.5</w:t>
+              <w:t>2</w:t>
             </w:r>
           </w:p>
         </w:tc>
@@ -8130,7 +7772,7 @@
               <w:ind w:left="0"/>
             </w:pPr>
             <w:r>
-              <w:t>5</w:t>
+              <w:t>2.5</w:t>
             </w:r>
           </w:p>
         </w:tc>
@@ -8156,7 +7798,7 @@
               <w:ind w:left="0"/>
             </w:pPr>
             <w:r>
-              <w:t>5</w:t>
+              <w:t>1</w:t>
             </w:r>
           </w:p>
         </w:tc>
@@ -8202,54 +7844,48 @@
           <w:i/>
         </w:rPr>
         <w:tab/>
-        <w:t xml:space="preserve">      </w:t>
+        <w:t xml:space="preserve">       : </w:t>
       </w:r>
       <w:r>
         <w:rPr>
           <w:i/>
         </w:rPr>
-        <w:t xml:space="preserve">: </w:t>
-      </w:r>
-      <w:r>
+        <w:t>4</w:t>
+      </w:r>
+    </w:p>
+    <w:p>
+      <w:pPr>
+        <w:pStyle w:val="ListParagraph"/>
+        <w:ind w:left="0"/>
         <w:rPr>
           <w:i/>
         </w:rPr>
-        <w:t>2.54</w:t>
-      </w:r>
-    </w:p>
-    <w:p>
-      <w:pPr>
-        <w:pStyle w:val="ListParagraph"/>
-        <w:ind w:left="0"/>
+      </w:pPr>
+      <w:r>
         <w:rPr>
           <w:i/>
         </w:rPr>
-      </w:pPr>
+        <w:t xml:space="preserve">Ease of </w:t>
+      </w:r>
+      <w:proofErr w:type="gramStart"/>
       <w:r>
         <w:rPr>
           <w:i/>
         </w:rPr>
-        <w:t xml:space="preserve">Ease of </w:t>
-      </w:r>
-      <w:proofErr w:type="gramStart"/>
+        <w:t>Adoption :</w:t>
+      </w:r>
+      <w:proofErr w:type="gramEnd"/>
       <w:r>
         <w:rPr>
           <w:i/>
         </w:rPr>
-        <w:t>Adoption :</w:t>
-      </w:r>
-      <w:proofErr w:type="gramEnd"/>
+        <w:t xml:space="preserve"> </w:t>
+      </w:r>
       <w:r>
         <w:rPr>
           <w:i/>
         </w:rPr>
-        <w:t xml:space="preserve"> </w:t>
-      </w:r>
-      <w:r>
-        <w:rPr>
-          <w:i/>
-        </w:rPr>
-        <w:t>4.25</w:t>
+        <w:t>2.25</w:t>
       </w:r>
     </w:p>
     <w:p>
@@ -8267,12 +7903,21 @@
         </w:numPr>
         <w:ind w:left="0"/>
       </w:pPr>
+      <w:bookmarkStart w:id="39" w:name="_Toc328837224"/>
+      <w:bookmarkStart w:id="40" w:name="_Toc380327218"/>
+      <w:proofErr w:type="gramStart"/>
       <w:r>
         <w:lastRenderedPageBreak/>
-        <w:t>Vue.js</w:t>
-      </w:r>
-      <w:r>
-        <w:t xml:space="preserve">: </w:t>
+        <w:t>jQuery</w:t>
+      </w:r>
+      <w:proofErr w:type="gramEnd"/>
+      <w:r>
+        <w:t>:</w:t>
+      </w:r>
+      <w:bookmarkEnd w:id="39"/>
+      <w:bookmarkEnd w:id="40"/>
+      <w:r>
+        <w:t xml:space="preserve"> </w:t>
       </w:r>
     </w:p>
     <w:p>
@@ -8283,24 +7928,158 @@
           <w:lang w:val="en-IN"/>
         </w:rPr>
       </w:pPr>
-      <w:r>
-        <w:rPr>
-          <w:b/>
+      <w:proofErr w:type="gramStart"/>
+      <w:r>
+        <w:rPr>
+          <w:b/>
+          <w:bCs/>
           <w:lang w:val="en-IN"/>
         </w:rPr>
-        <w:t>Vue.js</w:t>
-      </w:r>
+        <w:t>jQuery</w:t>
+      </w:r>
+      <w:proofErr w:type="gramEnd"/>
       <w:r>
         <w:rPr>
           <w:lang w:val="en-IN"/>
         </w:rPr>
-        <w:t xml:space="preserve"> is a popular JavaScript front-end framework that was built to organize and simplify web development. The project focuses on making ideas in web UI development (components, declarative UI, hot-reloading, time-travel debugging, etc.) more approachable. It attempts to be less opinionated and thus easier for developers to pick up.</w:t>
-      </w:r>
-    </w:p>
-    <w:p>
-      <w:pPr>
-        <w:pStyle w:val="ListParagraph"/>
-        <w:ind w:left="0"/>
+        <w:t> is a</w:t>
+      </w:r>
+      <w:r>
+        <w:rPr>
+          <w:lang w:val="en-IN"/>
+        </w:rPr>
+        <w:t xml:space="preserve"> cross platform </w:t>
+      </w:r>
+      <w:proofErr w:type="spellStart"/>
+      <w:r>
+        <w:rPr>
+          <w:lang w:val="en-IN"/>
+        </w:rPr>
+        <w:t>javascript</w:t>
+      </w:r>
+      <w:proofErr w:type="spellEnd"/>
+      <w:r>
+        <w:rPr>
+          <w:lang w:val="en-IN"/>
+        </w:rPr>
+        <w:t xml:space="preserve"> library</w:t>
+      </w:r>
+      <w:r>
+        <w:rPr>
+          <w:lang w:val="en-IN"/>
+        </w:rPr>
+        <w:t> designed to simplify the</w:t>
+      </w:r>
+      <w:r>
+        <w:rPr>
+          <w:lang w:val="en-IN"/>
+        </w:rPr>
+        <w:t xml:space="preserve"> client side scripting of HTML.</w:t>
+      </w:r>
+      <w:r>
+        <w:rPr>
+          <w:lang w:val="en-IN"/>
+        </w:rPr>
+        <w:t xml:space="preserve"> </w:t>
+      </w:r>
+      <w:proofErr w:type="gramStart"/>
+      <w:r>
+        <w:rPr>
+          <w:lang w:val="en-IN"/>
+        </w:rPr>
+        <w:t>jQuery</w:t>
+      </w:r>
+      <w:proofErr w:type="gramEnd"/>
+      <w:r>
+        <w:rPr>
+          <w:lang w:val="en-IN"/>
+        </w:rPr>
+        <w:t xml:space="preserve"> is the most popular</w:t>
+      </w:r>
+      <w:r>
+        <w:rPr>
+          <w:lang w:val="en-IN"/>
+        </w:rPr>
+        <w:t xml:space="preserve"> </w:t>
+      </w:r>
+      <w:proofErr w:type="spellStart"/>
+      <w:r>
+        <w:rPr>
+          <w:lang w:val="en-IN"/>
+        </w:rPr>
+        <w:t>javascript</w:t>
+      </w:r>
+      <w:proofErr w:type="spellEnd"/>
+      <w:r>
+        <w:rPr>
+          <w:lang w:val="en-IN"/>
+        </w:rPr>
+        <w:t xml:space="preserve"> library</w:t>
+      </w:r>
+      <w:r>
+        <w:rPr>
+          <w:lang w:val="en-IN"/>
+        </w:rPr>
+        <w:t> in use today, with installation on 65% of the top 10 million highest-trafficked sites on the Web.</w:t>
+      </w:r>
+      <w:r>
+        <w:rPr>
+          <w:vertAlign w:val="superscript"/>
+          <w:lang w:val="en-IN"/>
+        </w:rPr>
+        <w:t xml:space="preserve"> </w:t>
+      </w:r>
+      <w:proofErr w:type="gramStart"/>
+      <w:r>
+        <w:rPr>
+          <w:lang w:val="en-IN"/>
+        </w:rPr>
+        <w:t>jQuery</w:t>
+      </w:r>
+      <w:proofErr w:type="gramEnd"/>
+      <w:r>
+        <w:rPr>
+          <w:lang w:val="en-IN"/>
+        </w:rPr>
+        <w:t xml:space="preserve"> is </w:t>
+      </w:r>
+      <w:hyperlink r:id="rId9" w:tooltip="Free and open source software" w:history="1">
+        <w:r>
+          <w:rPr>
+            <w:rStyle w:val="Hyperlink"/>
+            <w:lang w:val="en-IN"/>
+          </w:rPr>
+          <w:t>free, open-source software</w:t>
+        </w:r>
+      </w:hyperlink>
+      <w:r>
+        <w:rPr>
+          <w:lang w:val="en-IN"/>
+        </w:rPr>
+        <w:t> licensed under the </w:t>
+      </w:r>
+      <w:hyperlink r:id="rId10" w:tooltip="MIT License" w:history="1">
+        <w:r>
+          <w:rPr>
+            <w:rStyle w:val="Hyperlink"/>
+            <w:lang w:val="en-IN"/>
+          </w:rPr>
+          <w:t>MIT License</w:t>
+        </w:r>
+      </w:hyperlink>
+      <w:r>
+        <w:rPr>
+          <w:lang w:val="en-IN"/>
+        </w:rPr>
+        <w:t>.</w:t>
+      </w:r>
+    </w:p>
+    <w:p>
+      <w:pPr>
+        <w:pStyle w:val="ListParagraph"/>
+        <w:rPr>
+          <w:lang w:val="en-IN"/>
+        </w:rPr>
       </w:pPr>
     </w:p>
     <w:p>
@@ -8353,10 +8132,7 @@
               <w:ind w:left="0"/>
             </w:pPr>
             <w:r>
-              <w:t>4</w:t>
-            </w:r>
-            <w:r>
-              <w:t>.3</w:t>
+              <w:t>2.27</w:t>
             </w:r>
           </w:p>
         </w:tc>
@@ -8416,13 +8192,7 @@
               <w:ind w:left="0"/>
             </w:pPr>
             <w:r>
-              <w:t>4.</w:t>
-            </w:r>
-            <w:r>
-              <w:t>2</w:t>
-            </w:r>
-            <w:r>
-              <w:t>5</w:t>
+              <w:t>3</w:t>
             </w:r>
           </w:p>
         </w:tc>
@@ -8452,7 +8222,7 @@
               <w:ind w:left="0"/>
             </w:pPr>
             <w:r>
-              <w:t>4.5</w:t>
+              <w:t>2</w:t>
             </w:r>
           </w:p>
         </w:tc>
@@ -8486,7 +8256,7 @@
               <w:ind w:left="0"/>
             </w:pPr>
             <w:r>
-              <w:t>4</w:t>
+              <w:t>1</w:t>
             </w:r>
           </w:p>
         </w:tc>
@@ -8524,7 +8294,7 @@
               <w:ind w:left="0"/>
             </w:pPr>
             <w:r>
-              <w:t>5</w:t>
+              <w:t>4</w:t>
             </w:r>
           </w:p>
         </w:tc>
@@ -8590,7 +8360,7 @@
               <w:ind w:left="0"/>
             </w:pPr>
             <w:r>
-              <w:t>2.25</w:t>
+              <w:t>3.5</w:t>
             </w:r>
           </w:p>
         </w:tc>
@@ -8620,7 +8390,7 @@
               <w:ind w:left="0"/>
             </w:pPr>
             <w:r>
-              <w:t>0.5</w:t>
+              <w:t>5</w:t>
             </w:r>
           </w:p>
         </w:tc>
@@ -8692,247 +8462,254 @@
           <w:i/>
         </w:rPr>
         <w:tab/>
-        <w:t xml:space="preserve">       : </w:t>
+        <w:t xml:space="preserve">      </w:t>
       </w:r>
       <w:r>
         <w:rPr>
           <w:i/>
         </w:rPr>
-        <w:t>4</w:t>
+        <w:t xml:space="preserve">: </w:t>
       </w:r>
       <w:r>
         <w:rPr>
           <w:i/>
         </w:rPr>
+        <w:t>2.54</w:t>
+      </w:r>
+    </w:p>
+    <w:p>
+      <w:pPr>
+        <w:pStyle w:val="ListParagraph"/>
+        <w:ind w:left="0"/>
+        <w:rPr>
+          <w:i/>
+        </w:rPr>
+      </w:pPr>
+      <w:r>
+        <w:rPr>
+          <w:i/>
+        </w:rPr>
+        <w:t xml:space="preserve">Ease of </w:t>
+      </w:r>
+      <w:proofErr w:type="gramStart"/>
+      <w:r>
+        <w:rPr>
+          <w:i/>
+        </w:rPr>
+        <w:t>Adoption :</w:t>
+      </w:r>
+      <w:proofErr w:type="gramEnd"/>
+      <w:r>
+        <w:rPr>
+          <w:i/>
+        </w:rPr>
+        <w:t xml:space="preserve"> </w:t>
+      </w:r>
+      <w:r>
+        <w:rPr>
+          <w:i/>
+        </w:rPr>
+        <w:t>4.25</w:t>
+      </w:r>
+    </w:p>
+    <w:p>
+      <w:pPr>
+        <w:pStyle w:val="Heading1"/>
+      </w:pPr>
+      <w:bookmarkStart w:id="41" w:name="_Toc328837225"/>
+      <w:bookmarkStart w:id="42" w:name="_Toc380327219"/>
+      <w:r>
+        <w:t>Our recommendation</w:t>
+      </w:r>
+      <w:bookmarkEnd w:id="41"/>
+      <w:bookmarkEnd w:id="42"/>
+    </w:p>
+    <w:p>
+      <w:pPr>
+        <w:pStyle w:val="ListParagraph"/>
+        <w:ind w:left="0"/>
+      </w:pPr>
+    </w:p>
+    <w:p>
+      <w:pPr>
+        <w:pStyle w:val="ListParagraph"/>
+        <w:ind w:left="0"/>
+      </w:pPr>
+      <w:r>
+        <w:rPr>
+          <w:b/>
+        </w:rPr>
+        <w:t>Go with React JS</w:t>
+      </w:r>
+      <w:r>
+        <w:t>. It is an Open source, easy to learn and maintain and most importantly provide</w:t>
+      </w:r>
+      <w:r>
+        <w:t xml:space="preserve">s you a component based design. </w:t>
+      </w:r>
+      <w:r>
+        <w:t xml:space="preserve">Using ES6 and JSX you can write compact and smart code with lesser number of lines as compared to the traditional way of coding. </w:t>
+      </w:r>
+      <w:r>
+        <w:t>You can go with React-native</w:t>
+      </w:r>
+      <w:r>
+        <w:t xml:space="preserve"> too</w:t>
+      </w:r>
+      <w:r>
+        <w:t xml:space="preserve"> if you are planning </w:t>
+      </w:r>
+      <w:r>
+        <w:t xml:space="preserve">to design a </w:t>
+      </w:r>
+      <w:r>
+        <w:t>cross-platform mobile based application.</w:t>
+      </w:r>
+    </w:p>
+    <w:p>
+      <w:pPr>
+        <w:pStyle w:val="ListParagraph"/>
+        <w:ind w:left="0"/>
+      </w:pPr>
+      <w:r>
+        <w:t xml:space="preserve">Instead of using </w:t>
+      </w:r>
+      <w:proofErr w:type="spellStart"/>
+      <w:r>
+        <w:t>Redux</w:t>
+      </w:r>
+      <w:proofErr w:type="spellEnd"/>
+      <w:r>
+        <w:t xml:space="preserve"> for react, you can create </w:t>
+      </w:r>
+      <w:proofErr w:type="spellStart"/>
+      <w:r>
+        <w:t>you</w:t>
+      </w:r>
+      <w:proofErr w:type="spellEnd"/>
+      <w:r>
+        <w:t xml:space="preserve"> own flux based architecture which provides you </w:t>
+      </w:r>
+      <w:proofErr w:type="gramStart"/>
+      <w:r>
+        <w:t>an</w:t>
+      </w:r>
+      <w:proofErr w:type="gramEnd"/>
+      <w:r>
+        <w:t xml:space="preserve"> unidirectional flow between Views -&gt; Actions -&gt; Models. It is because </w:t>
+      </w:r>
+      <w:proofErr w:type="spellStart"/>
+      <w:r>
+        <w:t>redux</w:t>
+      </w:r>
+      <w:proofErr w:type="spellEnd"/>
+      <w:r>
+        <w:t xml:space="preserve"> is quite bulky and loads your application.</w:t>
+      </w:r>
+    </w:p>
+    <w:p>
+      <w:pPr>
+        <w:pStyle w:val="ListParagraph"/>
+        <w:ind w:left="0"/>
+      </w:pPr>
+    </w:p>
+    <w:p>
+      <w:pPr>
+        <w:pStyle w:val="ListParagraph"/>
+        <w:ind w:left="0"/>
+      </w:pPr>
+      <w:r>
+        <w:t>AngularJS 5</w:t>
+      </w:r>
+      <w:r>
+        <w:t>.0 also provides you a component based design but if we compare performance and eas</w:t>
+      </w:r>
+      <w:r>
+        <w:t>e</w:t>
+      </w:r>
+      <w:r>
+        <w:t xml:space="preserve"> of adoptions it is little below par as compared to </w:t>
+      </w:r>
+      <w:proofErr w:type="spellStart"/>
+      <w:r>
+        <w:t>ReactJS</w:t>
+      </w:r>
+      <w:proofErr w:type="spellEnd"/>
+      <w:r>
         <w:t>.</w:t>
       </w:r>
-      <w:r>
-        <w:rPr>
-          <w:i/>
-        </w:rPr>
-        <w:t>42</w:t>
-      </w:r>
     </w:p>
     <w:p>
       <w:pPr>
         <w:pStyle w:val="ListParagraph"/>
         <w:ind w:left="0"/>
-        <w:rPr>
-          <w:i/>
-        </w:rPr>
-      </w:pPr>
-      <w:r>
-        <w:rPr>
-          <w:i/>
-        </w:rPr>
-        <w:t xml:space="preserve">Ease of </w:t>
-      </w:r>
-      <w:proofErr w:type="gramStart"/>
-      <w:r>
-        <w:rPr>
-          <w:i/>
-        </w:rPr>
-        <w:t>Adoption :</w:t>
-      </w:r>
-      <w:proofErr w:type="gramEnd"/>
-      <w:r>
-        <w:rPr>
-          <w:i/>
-        </w:rPr>
-        <w:t xml:space="preserve"> </w:t>
-      </w:r>
-      <w:r>
-        <w:rPr>
-          <w:i/>
-        </w:rPr>
-        <w:t>3.75</w:t>
-      </w:r>
+      </w:pPr>
     </w:p>
     <w:p>
       <w:pPr>
         <w:pStyle w:val="ListParagraph"/>
         <w:ind w:left="0"/>
       </w:pPr>
+      <w:proofErr w:type="spellStart"/>
+      <w:r>
+        <w:t>VueJS</w:t>
+      </w:r>
+      <w:proofErr w:type="spellEnd"/>
+      <w:r>
+        <w:t xml:space="preserve"> is also an open source project, the mai</w:t>
+      </w:r>
+      <w:r>
+        <w:t>n</w:t>
+      </w:r>
+      <w:r>
+        <w:t xml:space="preserve"> USP of this library is very small library footprint, </w:t>
+      </w:r>
+      <w:r>
+        <w:t>less</w:t>
+      </w:r>
+      <w:r>
+        <w:t xml:space="preserve"> learning curve as compared to oth</w:t>
+      </w:r>
+      <w:r>
+        <w:t xml:space="preserve">er, provides simple integration, </w:t>
+      </w:r>
+      <w:r>
+        <w:t xml:space="preserve">better performance </w:t>
+      </w:r>
+      <w:r>
+        <w:t>but lack some of community support as compared to other frameworks.</w:t>
+      </w:r>
+    </w:p>
+    <w:p>
+      <w:pPr>
+        <w:pStyle w:val="ListParagraph"/>
+        <w:ind w:left="0"/>
+      </w:pPr>
+    </w:p>
+    <w:p>
+      <w:pPr>
+        <w:pStyle w:val="ListParagraph"/>
+        <w:ind w:left="0"/>
+      </w:pPr>
+    </w:p>
+    <w:p>
+      <w:pPr>
+        <w:pStyle w:val="ListParagraph"/>
+        <w:ind w:left="0"/>
+      </w:pPr>
     </w:p>
     <w:p>
       <w:pPr>
         <w:pStyle w:val="Heading1"/>
       </w:pPr>
-      <w:bookmarkStart w:id="40" w:name="_Toc328837225"/>
-      <w:bookmarkStart w:id="41" w:name="_Toc380327219"/>
-      <w:r>
-        <w:t>Our recommendation</w:t>
-      </w:r>
-      <w:bookmarkEnd w:id="40"/>
-      <w:bookmarkEnd w:id="41"/>
-    </w:p>
-    <w:p>
-      <w:pPr>
-        <w:pStyle w:val="ListParagraph"/>
-        <w:ind w:left="0"/>
-      </w:pPr>
-    </w:p>
-    <w:p>
-      <w:pPr>
-        <w:pStyle w:val="ListParagraph"/>
-        <w:ind w:left="0"/>
-      </w:pPr>
-      <w:r>
-        <w:rPr>
-          <w:b/>
-        </w:rPr>
-        <w:t>Go with React JS</w:t>
-      </w:r>
-      <w:r>
-        <w:t>. It is an Open source, easy to learn and maintain and most importantly provide</w:t>
-      </w:r>
-      <w:r>
-        <w:t xml:space="preserve">s you a component based design. </w:t>
-      </w:r>
-      <w:r>
-        <w:t xml:space="preserve">Using ES6 and JSX you can write compact and smart code with lesser number of lines as compared to the traditional way of coding. </w:t>
-      </w:r>
-      <w:r>
-        <w:t>You can go with React-native</w:t>
-      </w:r>
-      <w:r>
-        <w:t xml:space="preserve"> too</w:t>
-      </w:r>
-      <w:r>
-        <w:t xml:space="preserve"> if you are planning </w:t>
-      </w:r>
-      <w:r>
-        <w:t xml:space="preserve">to design a </w:t>
-      </w:r>
-      <w:r>
-        <w:t>cross-platform mobile based application.</w:t>
-      </w:r>
-    </w:p>
-    <w:p>
-      <w:pPr>
-        <w:pStyle w:val="ListParagraph"/>
-        <w:ind w:left="0"/>
-      </w:pPr>
-      <w:r>
-        <w:t xml:space="preserve">Instead of using </w:t>
-      </w:r>
-      <w:proofErr w:type="spellStart"/>
-      <w:r>
-        <w:t>Redux</w:t>
-      </w:r>
-      <w:proofErr w:type="spellEnd"/>
-      <w:r>
-        <w:t xml:space="preserve"> for react, you can create </w:t>
-      </w:r>
-      <w:proofErr w:type="spellStart"/>
-      <w:r>
-        <w:t>you</w:t>
-      </w:r>
-      <w:proofErr w:type="spellEnd"/>
-      <w:r>
-        <w:t xml:space="preserve"> own flux based architecture which provides you </w:t>
-      </w:r>
-      <w:proofErr w:type="gramStart"/>
-      <w:r>
-        <w:t>an</w:t>
-      </w:r>
-      <w:proofErr w:type="gramEnd"/>
-      <w:r>
-        <w:t xml:space="preserve"> unidirectional flow between Views -&gt; Actions -&gt; Models. It is because </w:t>
-      </w:r>
-      <w:proofErr w:type="spellStart"/>
-      <w:r>
-        <w:t>redux</w:t>
-      </w:r>
-      <w:proofErr w:type="spellEnd"/>
-      <w:r>
-        <w:t xml:space="preserve"> is quite bulky and loads your application.</w:t>
-      </w:r>
-    </w:p>
-    <w:p>
-      <w:pPr>
-        <w:pStyle w:val="ListParagraph"/>
-        <w:ind w:left="0"/>
-      </w:pPr>
-    </w:p>
-    <w:p>
-      <w:pPr>
-        <w:pStyle w:val="ListParagraph"/>
-        <w:ind w:left="0"/>
-      </w:pPr>
-      <w:r>
-        <w:t>AngularJS 5</w:t>
-      </w:r>
-      <w:r>
-        <w:t>.0 also provides you a component based design but if we compare performance and eas</w:t>
-      </w:r>
-      <w:r>
-        <w:t>e</w:t>
-      </w:r>
-      <w:r>
-        <w:t xml:space="preserve"> of adoptions it is little below par as compared to </w:t>
-      </w:r>
-      <w:proofErr w:type="spellStart"/>
-      <w:r>
-        <w:t>ReactJS</w:t>
-      </w:r>
-      <w:proofErr w:type="spellEnd"/>
-      <w:r>
-        <w:t>.</w:t>
-      </w:r>
-    </w:p>
-    <w:p>
-      <w:pPr>
-        <w:pStyle w:val="ListParagraph"/>
-        <w:ind w:left="0"/>
-      </w:pPr>
-    </w:p>
-    <w:p>
-      <w:pPr>
-        <w:pStyle w:val="ListParagraph"/>
-        <w:ind w:left="0"/>
-      </w:pPr>
-      <w:proofErr w:type="spellStart"/>
-      <w:r>
-        <w:t>VueJS</w:t>
-      </w:r>
-      <w:proofErr w:type="spellEnd"/>
-      <w:r>
-        <w:t xml:space="preserve"> is also an open source project, the mai</w:t>
-      </w:r>
-      <w:r>
-        <w:t>n</w:t>
-      </w:r>
-      <w:r>
-        <w:t xml:space="preserve"> USP of this library is very small library footprint, </w:t>
-      </w:r>
-      <w:r>
-        <w:t>less</w:t>
-      </w:r>
-      <w:r>
-        <w:t xml:space="preserve"> learning curve as compared to oth</w:t>
-      </w:r>
-      <w:r>
-        <w:t xml:space="preserve">er, provides simple integration, </w:t>
-      </w:r>
-      <w:r>
-        <w:t xml:space="preserve">better performance </w:t>
-      </w:r>
-      <w:r>
-        <w:t>but lack some of community support as compared to other frameworks.</w:t>
-      </w:r>
-    </w:p>
-    <w:p>
-      <w:pPr>
-        <w:pStyle w:val="Heading1"/>
-      </w:pPr>
-      <w:bookmarkStart w:id="42" w:name="_Toc328837226"/>
-      <w:bookmarkStart w:id="43" w:name="_Toc380327220"/>
-      <w:r>
+      <w:bookmarkStart w:id="43" w:name="_Toc328837226"/>
+      <w:bookmarkStart w:id="44" w:name="_Toc380327220"/>
+      <w:r>
+        <w:lastRenderedPageBreak/>
         <w:t>References:</w:t>
       </w:r>
-      <w:bookmarkEnd w:id="42"/>
       <w:bookmarkEnd w:id="43"/>
+      <w:bookmarkEnd w:id="44"/>
     </w:p>
     <w:p>
       <w:pPr>
@@ -8942,7 +8719,7 @@
           <w:numId w:val="13"/>
         </w:numPr>
       </w:pPr>
-      <w:hyperlink r:id="rId9" w:history="1">
+      <w:hyperlink r:id="rId11" w:history="1">
         <w:r>
           <w:rPr>
             <w:rStyle w:val="Hyperlink"/>
@@ -8959,7 +8736,7 @@
           <w:numId w:val="13"/>
         </w:numPr>
       </w:pPr>
-      <w:hyperlink r:id="rId10" w:history="1">
+      <w:hyperlink r:id="rId12" w:history="1">
         <w:r>
           <w:rPr>
             <w:rStyle w:val="Hyperlink"/>
@@ -8976,7 +8753,7 @@
           <w:numId w:val="13"/>
         </w:numPr>
       </w:pPr>
-      <w:hyperlink r:id="rId11" w:history="1">
+      <w:hyperlink r:id="rId13" w:history="1">
         <w:r>
           <w:rPr>
             <w:rStyle w:val="Hyperlink"/>
@@ -8993,7 +8770,7 @@
           <w:numId w:val="13"/>
         </w:numPr>
       </w:pPr>
-      <w:hyperlink r:id="rId12" w:history="1">
+      <w:hyperlink r:id="rId14" w:history="1">
         <w:r>
           <w:rPr>
             <w:rStyle w:val="Hyperlink"/>
@@ -9010,7 +8787,7 @@
           <w:numId w:val="13"/>
         </w:numPr>
       </w:pPr>
-      <w:hyperlink r:id="rId13" w:history="1">
+      <w:hyperlink r:id="rId15" w:history="1">
         <w:r>
           <w:rPr>
             <w:rStyle w:val="Hyperlink"/>
@@ -9027,7 +8804,7 @@
           <w:numId w:val="13"/>
         </w:numPr>
       </w:pPr>
-      <w:hyperlink r:id="rId14" w:history="1">
+      <w:hyperlink r:id="rId16" w:history="1">
         <w:r>
           <w:rPr>
             <w:rStyle w:val="Hyperlink"/>
@@ -9049,7 +8826,7 @@
           <w:u w:val="none"/>
         </w:rPr>
       </w:pPr>
-      <w:hyperlink r:id="rId15" w:history="1">
+      <w:hyperlink r:id="rId17" w:history="1">
         <w:r>
           <w:rPr>
             <w:rStyle w:val="Hyperlink"/>
@@ -9066,7 +8843,7 @@
           <w:numId w:val="13"/>
         </w:numPr>
       </w:pPr>
-      <w:hyperlink r:id="rId16" w:history="1">
+      <w:hyperlink r:id="rId18" w:history="1">
         <w:r>
           <w:rPr>
             <w:rStyle w:val="Hyperlink"/>
@@ -9074,8 +8851,6 @@
           <w:t>https://vuejs.org/v2/api</w:t>
         </w:r>
       </w:hyperlink>
-      <w:bookmarkStart w:id="44" w:name="_GoBack"/>
-      <w:bookmarkEnd w:id="44"/>
     </w:p>
     <w:p/>
     <w:p>
@@ -9094,7 +8869,7 @@
       </w:r>
     </w:p>
     <w:p>
-      <w:hyperlink r:id="rId17" w:history="1">
+      <w:hyperlink r:id="rId19" w:history="1">
         <w:r>
           <w:rPr>
             <w:rStyle w:val="Hyperlink"/>
@@ -9162,7 +8937,7 @@
       </w:r>
     </w:p>
     <w:p>
-      <w:hyperlink r:id="rId18" w:history="1">
+      <w:hyperlink r:id="rId20" w:history="1">
         <w:r>
           <w:rPr>
             <w:rStyle w:val="Hyperlink"/>
@@ -9172,6 +8947,7 @@
       </w:hyperlink>
     </w:p>
     <w:sectPr>
+      <w:footerReference w:type="default" r:id="rId21"/>
       <w:pgSz w:w="11900" w:h="16840"/>
       <w:pgMar w:top="1440" w:right="1800" w:bottom="1440" w:left="1800" w:header="708" w:footer="708" w:gutter="0"/>
       <w:cols w:space="708"/>
@@ -9179,6 +8955,97 @@
     </w:sectPr>
   </w:body>
 </w:document>
+</file>
+
+<file path=word/endnotes.xml><?xml version="1.0" encoding="utf-8"?>
+<w:endnotes xmlns:wpc="http://schemas.microsoft.com/office/word/2010/wordprocessingCanvas" xmlns:mc="http://schemas.openxmlformats.org/markup-compatibility/2006" xmlns:o="urn:schemas-microsoft-com:office:office" xmlns:r="http://schemas.openxmlformats.org/officeDocument/2006/relationships" xmlns:m="http://schemas.openxmlformats.org/officeDocument/2006/math" xmlns:v="urn:schemas-microsoft-com:vml" xmlns:wp14="http://schemas.microsoft.com/office/word/2010/wordprocessingDrawing" xmlns:wp="http://schemas.openxmlformats.org/drawingml/2006/wordprocessingDrawing" xmlns:w10="urn:schemas-microsoft-com:office:word" xmlns:w="http://schemas.openxmlformats.org/wordprocessingml/2006/main" xmlns:w14="http://schemas.microsoft.com/office/word/2010/wordml" xmlns:w15="http://schemas.microsoft.com/office/word/2012/wordml" xmlns:wpg="http://schemas.microsoft.com/office/word/2010/wordprocessingGroup" xmlns:wpi="http://schemas.microsoft.com/office/word/2010/wordprocessingInk" xmlns:wne="http://schemas.microsoft.com/office/word/2006/wordml" xmlns:wps="http://schemas.microsoft.com/office/word/2010/wordprocessingShape" mc:Ignorable="w14 w15 wp14">
+  <w:endnote w:type="separator" w:id="-1">
+    <w:p>
+      <w:r>
+        <w:separator/>
+      </w:r>
+    </w:p>
+  </w:endnote>
+  <w:endnote w:type="continuationSeparator" w:id="0">
+    <w:p>
+      <w:r>
+        <w:continuationSeparator/>
+      </w:r>
+    </w:p>
+  </w:endnote>
+</w:endnotes>
+</file>
+
+<file path=word/footer1.xml><?xml version="1.0" encoding="utf-8"?>
+<w:ftr xmlns:wpc="http://schemas.microsoft.com/office/word/2010/wordprocessingCanvas" xmlns:mc="http://schemas.openxmlformats.org/markup-compatibility/2006" xmlns:o="urn:schemas-microsoft-com:office:office" xmlns:r="http://schemas.openxmlformats.org/officeDocument/2006/relationships" xmlns:m="http://schemas.openxmlformats.org/officeDocument/2006/math" xmlns:v="urn:schemas-microsoft-com:vml" xmlns:wp14="http://schemas.microsoft.com/office/word/2010/wordprocessingDrawing" xmlns:wp="http://schemas.openxmlformats.org/drawingml/2006/wordprocessingDrawing" xmlns:w10="urn:schemas-microsoft-com:office:word" xmlns:w="http://schemas.openxmlformats.org/wordprocessingml/2006/main" xmlns:w14="http://schemas.microsoft.com/office/word/2010/wordml" xmlns:w15="http://schemas.microsoft.com/office/word/2012/wordml" xmlns:wpg="http://schemas.microsoft.com/office/word/2010/wordprocessingGroup" xmlns:wpi="http://schemas.microsoft.com/office/word/2010/wordprocessingInk" xmlns:wne="http://schemas.microsoft.com/office/word/2006/wordml" xmlns:wps="http://schemas.microsoft.com/office/word/2010/wordprocessingShape" mc:Ignorable="w14 w15 wp14">
+  <w:sdt>
+    <w:sdtPr>
+      <w:id w:val="94758651"/>
+      <w:docPartObj>
+        <w:docPartGallery w:val="Page Numbers (Bottom of Page)"/>
+        <w:docPartUnique/>
+      </w:docPartObj>
+    </w:sdtPr>
+    <w:sdtEndPr>
+      <w:rPr>
+        <w:noProof/>
+      </w:rPr>
+    </w:sdtEndPr>
+    <w:sdtContent>
+      <w:p>
+        <w:pPr>
+          <w:pStyle w:val="Footer"/>
+          <w:jc w:val="center"/>
+        </w:pPr>
+        <w:r>
+          <w:fldChar w:fldCharType="begin"/>
+        </w:r>
+        <w:r>
+          <w:instrText xml:space="preserve"> PAGE   \* MERGEFORMAT </w:instrText>
+        </w:r>
+        <w:r>
+          <w:fldChar w:fldCharType="separate"/>
+        </w:r>
+        <w:r>
+          <w:rPr>
+            <w:noProof/>
+          </w:rPr>
+          <w:t>7</w:t>
+        </w:r>
+        <w:r>
+          <w:rPr>
+            <w:noProof/>
+          </w:rPr>
+          <w:fldChar w:fldCharType="end"/>
+        </w:r>
+      </w:p>
+    </w:sdtContent>
+  </w:sdt>
+  <w:p>
+    <w:pPr>
+      <w:pStyle w:val="Footer"/>
+    </w:pPr>
+  </w:p>
+</w:ftr>
+</file>
+
+<file path=word/footnotes.xml><?xml version="1.0" encoding="utf-8"?>
+<w:footnotes xmlns:wpc="http://schemas.microsoft.com/office/word/2010/wordprocessingCanvas" xmlns:mc="http://schemas.openxmlformats.org/markup-compatibility/2006" xmlns:o="urn:schemas-microsoft-com:office:office" xmlns:r="http://schemas.openxmlformats.org/officeDocument/2006/relationships" xmlns:m="http://schemas.openxmlformats.org/officeDocument/2006/math" xmlns:v="urn:schemas-microsoft-com:vml" xmlns:wp14="http://schemas.microsoft.com/office/word/2010/wordprocessingDrawing" xmlns:wp="http://schemas.openxmlformats.org/drawingml/2006/wordprocessingDrawing" xmlns:w10="urn:schemas-microsoft-com:office:word" xmlns:w="http://schemas.openxmlformats.org/wordprocessingml/2006/main" xmlns:w14="http://schemas.microsoft.com/office/word/2010/wordml" xmlns:w15="http://schemas.microsoft.com/office/word/2012/wordml" xmlns:wpg="http://schemas.microsoft.com/office/word/2010/wordprocessingGroup" xmlns:wpi="http://schemas.microsoft.com/office/word/2010/wordprocessingInk" xmlns:wne="http://schemas.microsoft.com/office/word/2006/wordml" xmlns:wps="http://schemas.microsoft.com/office/word/2010/wordprocessingShape" mc:Ignorable="w14 w15 wp14">
+  <w:footnote w:type="separator" w:id="-1">
+    <w:p>
+      <w:r>
+        <w:separator/>
+      </w:r>
+    </w:p>
+  </w:footnote>
+  <w:footnote w:type="continuationSeparator" w:id="0">
+    <w:p>
+      <w:r>
+        <w:continuationSeparator/>
+      </w:r>
+    </w:p>
+  </w:footnote>
+</w:footnotes>
 </file>
 
 <file path=word/numbering.xml><?xml version="1.0" encoding="utf-8"?>
@@ -12505,6 +12372,48 @@
       <w:u w:val="single"/>
     </w:rPr>
   </w:style>
+  <w:style w:type="paragraph" w:styleId="Header">
+    <w:name w:val="header"/>
+    <w:basedOn w:val="Normal"/>
+    <w:link w:val="HeaderChar"/>
+    <w:uiPriority w:val="99"/>
+    <w:unhideWhenUsed/>
+    <w:rsid w:val="0038420B"/>
+    <w:pPr>
+      <w:tabs>
+        <w:tab w:val="center" w:pos="4513"/>
+        <w:tab w:val="right" w:pos="9026"/>
+      </w:tabs>
+    </w:pPr>
+  </w:style>
+  <w:style w:type="character" w:customStyle="1" w:styleId="HeaderChar">
+    <w:name w:val="Header Char"/>
+    <w:basedOn w:val="DefaultParagraphFont"/>
+    <w:link w:val="Header"/>
+    <w:uiPriority w:val="99"/>
+    <w:rsid w:val="0038420B"/>
+  </w:style>
+  <w:style w:type="paragraph" w:styleId="Footer">
+    <w:name w:val="footer"/>
+    <w:basedOn w:val="Normal"/>
+    <w:link w:val="FooterChar"/>
+    <w:uiPriority w:val="99"/>
+    <w:unhideWhenUsed/>
+    <w:rsid w:val="0038420B"/>
+    <w:pPr>
+      <w:tabs>
+        <w:tab w:val="center" w:pos="4513"/>
+        <w:tab w:val="right" w:pos="9026"/>
+      </w:tabs>
+    </w:pPr>
+  </w:style>
+  <w:style w:type="character" w:customStyle="1" w:styleId="FooterChar">
+    <w:name w:val="Footer Char"/>
+    <w:basedOn w:val="DefaultParagraphFont"/>
+    <w:link w:val="Footer"/>
+    <w:uiPriority w:val="99"/>
+    <w:rsid w:val="0038420B"/>
+  </w:style>
 </w:styles>
 </file>
 

</xml_diff>